<commit_message>
[#51675721] draft text for installation and overview.
</commit_message>
<xml_diff>
--- a/doc/ReleaseNotes/OpenStudio_Release_Notes_1_0_0_20130628.docx
+++ b/doc/ReleaseNotes/OpenStudio_Release_Notes_1_0_0_20130628.docx
@@ -269,8 +269,6 @@
       <w:r>
         <w:t>Overview</w:t>
       </w:r>
-      <w:bookmarkStart w:id="0" w:name="_GoBack"/>
-      <w:bookmarkEnd w:id="0"/>
     </w:p>
     <w:p>
       <w:pPr>
@@ -318,6 +316,13 @@
       </w:r>
     </w:p>
     <w:p>
+      <w:pPr>
+        <w:pStyle w:val="ListParagraph"/>
+        <w:numPr>
+          <w:ilvl w:val="0"/>
+          <w:numId w:val="21"/>
+        </w:numPr>
+      </w:pPr>
       <w:r>
         <w:t>O</w:t>
       </w:r>
@@ -342,11 +347,9 @@
       <w:r>
         <w:t xml:space="preserve"> </w:t>
       </w:r>
-      <w:proofErr w:type="gramStart"/>
       <w:r>
         <w:t>is</w:t>
       </w:r>
-      <w:proofErr w:type="gramEnd"/>
       <w:r>
         <w:t xml:space="preserve"> available at </w:t>
       </w:r>
@@ -367,6 +370,15 @@
       <w:r>
         <w:t xml:space="preserve"> </w:t>
       </w:r>
+    </w:p>
+    <w:p>
+      <w:pPr>
+        <w:pStyle w:val="ListParagraph"/>
+        <w:numPr>
+          <w:ilvl w:val="0"/>
+          <w:numId w:val="21"/>
+        </w:numPr>
+      </w:pPr>
       <w:r>
         <w:t xml:space="preserve">C++ API documentation </w:t>
       </w:r>
@@ -387,108 +399,98 @@
     </w:p>
     <w:p>
       <w:pPr>
-        <w:pStyle w:val="Heading1"/>
-      </w:pPr>
-      <w:r>
-        <w:t>Installation Notes</w:t>
-      </w:r>
-    </w:p>
-    <w:p>
-      <w:r>
-        <w:t>OpenStudio is supported on Windows</w:t>
-      </w:r>
-      <w:r>
-        <w:t xml:space="preserve"> XP – 7</w:t>
-      </w:r>
-      <w:r>
-        <w:t xml:space="preserve">, </w:t>
-      </w:r>
-      <w:r>
-        <w:t>OS X</w:t>
-      </w:r>
-      <w:r>
-        <w:t xml:space="preserve"> 10.7 – 10.8</w:t>
-      </w:r>
-      <w:r>
-        <w:t>,</w:t>
-      </w:r>
-      <w:r>
-        <w:t xml:space="preserve"> and </w:t>
-      </w:r>
-      <w:r>
-        <w:t>Ubuntu 12.04</w:t>
-      </w:r>
-      <w:r>
-        <w:t>.</w:t>
-      </w:r>
-    </w:p>
-    <w:p>
-      <w:pPr>
-        <w:pStyle w:val="Heading2"/>
-      </w:pPr>
-      <w:r>
-        <w:t xml:space="preserve">Installation </w:t>
-      </w:r>
-      <w:r>
-        <w:t>Steps</w:t>
-      </w:r>
-    </w:p>
-    <w:p>
-      <w:pPr>
         <w:pStyle w:val="ListParagraph"/>
         <w:numPr>
           <w:ilvl w:val="0"/>
-          <w:numId w:val="13"/>
-        </w:numPr>
-      </w:pPr>
-      <w:r>
-        <w:t xml:space="preserve">Download and install </w:t>
+          <w:numId w:val="21"/>
+        </w:numPr>
+      </w:pPr>
+      <w:r>
+        <w:t xml:space="preserve">Measure writing documentation is available at </w:t>
       </w:r>
       <w:hyperlink r:id="rId8" w:history="1">
         <w:r>
           <w:rPr>
             <w:rStyle w:val="Hyperlink"/>
           </w:rPr>
-          <w:t>EnergyPlus 7.</w:t>
-        </w:r>
-        <w:r>
-          <w:rPr>
-            <w:rStyle w:val="Hyperlink"/>
-          </w:rPr>
-          <w:t>2</w:t>
+          <w:t>http://openstudio.nrel.gov/openstudio-measure-writing-guide</w:t>
         </w:r>
       </w:hyperlink>
-      <w:r>
-        <w:t>.</w:t>
-      </w:r>
     </w:p>
     <w:p>
       <w:pPr>
         <w:pStyle w:val="ListParagraph"/>
         <w:numPr>
           <w:ilvl w:val="0"/>
-          <w:numId w:val="13"/>
-        </w:numPr>
-      </w:pPr>
-      <w:r>
-        <w:t xml:space="preserve">OpenStudio SketchUp Plug-in requires </w:t>
+          <w:numId w:val="21"/>
+        </w:numPr>
+      </w:pPr>
+      <w:commentRangeStart w:id="0"/>
+      <w:r>
+        <w:t xml:space="preserve">OpenStudio Life Cycle Costing Examples document is available at </w:t>
       </w:r>
       <w:hyperlink r:id="rId9" w:history="1">
         <w:r>
           <w:rPr>
             <w:rStyle w:val="Hyperlink"/>
           </w:rPr>
-          <w:t>SketchUp</w:t>
+          <w:t>http://openstudio.nrel.gov/openstudio-life-cycle-examples</w:t>
         </w:r>
       </w:hyperlink>
-      <w:r>
-        <w:t xml:space="preserve"> 8.0 or later (</w:t>
-      </w:r>
-      <w:r>
-        <w:t>not available for Linux</w:t>
-      </w:r>
-      <w:r>
-        <w:t>).</w:t>
+      <w:commentRangeEnd w:id="0"/>
+      <w:r>
+        <w:rPr>
+          <w:rStyle w:val="CommentReference"/>
+        </w:rPr>
+        <w:commentReference w:id="0"/>
+      </w:r>
+    </w:p>
+    <w:p>
+      <w:pPr>
+        <w:pStyle w:val="Heading1"/>
+      </w:pPr>
+      <w:r>
+        <w:t>Installation Notes</w:t>
+      </w:r>
+    </w:p>
+    <w:p>
+      <w:r>
+        <w:t>OpenStudio is supported on Windows</w:t>
+      </w:r>
+      <w:r>
+        <w:t xml:space="preserve"> XP – 7</w:t>
+      </w:r>
+      <w:r>
+        <w:t xml:space="preserve">, </w:t>
+      </w:r>
+      <w:r>
+        <w:t>OS X</w:t>
+      </w:r>
+      <w:r>
+        <w:t xml:space="preserve"> 10.7 – 10.8</w:t>
+      </w:r>
+      <w:r>
+        <w:t>,</w:t>
+      </w:r>
+      <w:r>
+        <w:t xml:space="preserve"> and </w:t>
+      </w:r>
+      <w:r>
+        <w:t>Ubuntu 12.04</w:t>
+      </w:r>
+      <w:r>
+        <w:t>.</w:t>
+      </w:r>
+    </w:p>
+    <w:p>
+      <w:pPr>
+        <w:pStyle w:val="Heading2"/>
+      </w:pPr>
+      <w:r>
+        <w:t xml:space="preserve">Installation </w:t>
+      </w:r>
+      <w:r>
+        <w:t>Steps</w:t>
       </w:r>
     </w:p>
     <w:p>
@@ -500,12 +502,127 @@
         </w:numPr>
       </w:pPr>
       <w:r>
-        <w:t xml:space="preserve">Download </w:t>
-      </w:r>
-      <w:r>
-        <w:t xml:space="preserve">and install </w:t>
-      </w:r>
-      <w:hyperlink r:id="rId10" w:history="1">
+        <w:t>Download and install EnergyPlus 7.2.</w:t>
+      </w:r>
+      <w:r>
+        <w:t xml:space="preserve"> </w:t>
+      </w:r>
+      <w:r>
+        <w:t>The main EnergyPlus page takes you to EnergyPlus 8. Follow the steps below to download EnergyPlus 7.2</w:t>
+      </w:r>
+    </w:p>
+    <w:p>
+      <w:pPr>
+        <w:pStyle w:val="ListParagraph"/>
+        <w:numPr>
+          <w:ilvl w:val="1"/>
+          <w:numId w:val="13"/>
+        </w:numPr>
+      </w:pPr>
+      <w:hyperlink r:id="rId11" w:history="1">
+        <w:r>
+          <w:rPr>
+            <w:rStyle w:val="Hyperlink"/>
+          </w:rPr>
+          <w:t>Create an EnergyPlus account if you don't have one and then login.</w:t>
+        </w:r>
+      </w:hyperlink>
+    </w:p>
+    <w:p>
+      <w:pPr>
+        <w:pStyle w:val="ListParagraph"/>
+        <w:numPr>
+          <w:ilvl w:val="1"/>
+          <w:numId w:val="13"/>
+        </w:numPr>
+      </w:pPr>
+      <w:r>
+        <w:t>After you log in you can click the link to access the page to "</w:t>
+      </w:r>
+      <w:hyperlink r:id="rId12" w:history="1">
+        <w:r>
+          <w:rPr>
+            <w:rStyle w:val="Hyperlink"/>
+          </w:rPr>
+          <w:t>Download Older Versions of Energy Plus</w:t>
+        </w:r>
+      </w:hyperlink>
+      <w:r>
+        <w:t>".</w:t>
+      </w:r>
+    </w:p>
+    <w:p>
+      <w:pPr>
+        <w:pStyle w:val="ListParagraph"/>
+        <w:numPr>
+          <w:ilvl w:val="1"/>
+          <w:numId w:val="13"/>
+        </w:numPr>
+      </w:pPr>
+      <w:r>
+        <w:t>Choose the appropriate version of EnergyPlus 7.2 for your computer. Download and follow the instructions. OpenStudio will work with 32 or 64bit EnergyPlus installers.</w:t>
+      </w:r>
+    </w:p>
+    <w:p>
+      <w:pPr>
+        <w:pStyle w:val="ListParagraph"/>
+        <w:numPr>
+          <w:ilvl w:val="0"/>
+          <w:numId w:val="13"/>
+        </w:numPr>
+      </w:pPr>
+      <w:r>
+        <w:t xml:space="preserve">The </w:t>
+      </w:r>
+      <w:r>
+        <w:t xml:space="preserve">OpenStudio SketchUp Plug-in requires </w:t>
+      </w:r>
+      <w:hyperlink r:id="rId13" w:history="1">
+        <w:r>
+          <w:rPr>
+            <w:rStyle w:val="Hyperlink"/>
+          </w:rPr>
+          <w:t>Sketchup 8.0</w:t>
+        </w:r>
+      </w:hyperlink>
+      <w:r>
+        <w:t xml:space="preserve"> or </w:t>
+      </w:r>
+      <w:hyperlink r:id="rId14" w:history="1">
+        <w:r>
+          <w:rPr>
+            <w:rStyle w:val="Hyperlink"/>
+          </w:rPr>
+          <w:t xml:space="preserve">SketchUp 2013 </w:t>
+        </w:r>
+      </w:hyperlink>
+      <w:r>
+        <w:t xml:space="preserve"> (not available for Linux).</w:t>
+      </w:r>
+    </w:p>
+    <w:p>
+      <w:pPr>
+        <w:pStyle w:val="ListParagraph"/>
+        <w:numPr>
+          <w:ilvl w:val="0"/>
+          <w:numId w:val="13"/>
+        </w:numPr>
+      </w:pPr>
+      <w:r>
+        <w:t>Create an OpenStudio account</w:t>
+      </w:r>
+      <w:r>
+        <w:t>. Then</w:t>
+      </w:r>
+      <w:bookmarkStart w:id="1" w:name="_GoBack"/>
+      <w:bookmarkEnd w:id="1"/>
+      <w:r>
+        <w:t xml:space="preserve"> d</w:t>
+      </w:r>
+      <w:r>
+        <w:t xml:space="preserve">ownload and install </w:t>
+      </w:r>
+      <w:hyperlink r:id="rId15" w:history="1">
         <w:r>
           <w:rPr>
             <w:rStyle w:val="Hyperlink"/>
@@ -519,9 +636,30 @@
     </w:p>
     <w:p>
       <w:pPr>
+        <w:pStyle w:val="ListParagraph"/>
+        <w:numPr>
+          <w:ilvl w:val="0"/>
+          <w:numId w:val="13"/>
+        </w:numPr>
+      </w:pPr>
+      <w:r>
+        <w:t xml:space="preserve">Setup a Building Component Library (BCL) account to access online building components and measures. </w:t>
+      </w:r>
+      <w:hyperlink r:id="rId16" w:history="1">
+        <w:r>
+          <w:rPr>
+            <w:rStyle w:val="Hyperlink"/>
+          </w:rPr>
+          <w:t>View instructions on how to setup your account and configure the key in OpenStudio.</w:t>
+        </w:r>
+      </w:hyperlink>
+    </w:p>
+    <w:p>
+      <w:pPr>
         <w:pStyle w:val="Heading2"/>
       </w:pPr>
       <w:r>
+        <w:lastRenderedPageBreak/>
         <w:t>Optional</w:t>
       </w:r>
       <w:r>
@@ -539,7 +677,7 @@
       <w:r>
         <w:t xml:space="preserve">For Radiance integration, download and install </w:t>
       </w:r>
-      <w:hyperlink r:id="rId11" w:history="1">
+      <w:hyperlink r:id="rId17" w:history="1">
         <w:r>
           <w:rPr>
             <w:rStyle w:val="Hyperlink"/>
@@ -568,7 +706,7 @@
       <w:r>
         <w:t xml:space="preserve">via command prompt on Windows, download and extract </w:t>
       </w:r>
-      <w:hyperlink r:id="rId12" w:history="1">
+      <w:hyperlink r:id="rId18" w:history="1">
         <w:r>
           <w:rPr>
             <w:rStyle w:val="Hyperlink"/>
@@ -595,7 +733,7 @@
       <w:r>
         <w:t xml:space="preserve">Install the DAKOTA algorithm library as described on the </w:t>
       </w:r>
-      <w:hyperlink r:id="rId13" w:history="1">
+      <w:hyperlink r:id="rId19" w:history="1">
         <w:r>
           <w:rPr>
             <w:rStyle w:val="Hyperlink"/>
@@ -619,50 +757,182 @@
       <w:r>
         <w:t xml:space="preserve">Download and install the </w:t>
       </w:r>
-      <w:hyperlink r:id="rId14" w:history="1">
+      <w:hyperlink r:id="rId20" w:history="1">
         <w:r>
           <w:rPr>
             <w:rStyle w:val="Hyperlink"/>
           </w:rPr>
-          <w:t xml:space="preserve">32-bit </w:t>
-        </w:r>
-        <w:proofErr w:type="spellStart"/>
-        <w:r>
-          <w:rPr>
-            <w:rStyle w:val="Hyperlink"/>
-          </w:rPr>
-          <w:t>OpenSSL</w:t>
-        </w:r>
-        <w:proofErr w:type="spellEnd"/>
-        <w:r>
-          <w:rPr>
-            <w:rStyle w:val="Hyperlink"/>
-          </w:rPr>
-          <w:t xml:space="preserve"> libraries</w:t>
+          <w:t>32-bit OpenSSL libraries</w:t>
         </w:r>
       </w:hyperlink>
       <w:r>
         <w:t xml:space="preserve"> if you will be running simulations remotely through an SSH connection on Windows.</w:t>
       </w:r>
-      <w:r>
-        <w:br w:type="page"/>
+    </w:p>
+    <w:p>
+      <w:pPr>
+        <w:pStyle w:val="ListParagraph"/>
+        <w:spacing w:after="0"/>
+      </w:pPr>
+    </w:p>
+    <w:p>
+      <w:pPr>
+        <w:spacing w:after="0"/>
+      </w:pPr>
+      <w:r>
+        <w:rPr>
+          <w:rStyle w:val="Heading1Char"/>
+        </w:rPr>
+        <w:t>Overview</w:t>
+      </w:r>
+      <w:r>
+        <w:br/>
+      </w:r>
+      <w:r>
+        <w:br/>
+      </w:r>
+      <w:r>
+        <w:t>The OpenStudio V</w:t>
+      </w:r>
+      <w:r>
+        <w:t>ersion 1.0</w:t>
+      </w:r>
+      <w:r>
+        <w:t xml:space="preserve">.0 release </w:t>
+      </w:r>
+      <w:r>
+        <w:t xml:space="preserve">focuses on adding </w:t>
+      </w:r>
+      <w:r>
+        <w:t>l</w:t>
+      </w:r>
+      <w:r>
+        <w:t xml:space="preserve">ife </w:t>
+      </w:r>
+      <w:r>
+        <w:t>c</w:t>
+      </w:r>
+      <w:r>
+        <w:t xml:space="preserve">ycle </w:t>
+      </w:r>
+      <w:r>
+        <w:t>c</w:t>
+      </w:r>
+      <w:r>
+        <w:t xml:space="preserve">ost </w:t>
+      </w:r>
+      <w:r>
+        <w:t>a</w:t>
+      </w:r>
+      <w:r>
+        <w:t xml:space="preserve">nalysis to OpenStudio models and to measures in the Parametric Analysis Tool (PAT). In addition to being able to evaluate energy conservation measures </w:t>
+      </w:r>
+      <w:r>
+        <w:t>based on</w:t>
+      </w:r>
+      <w:r>
+        <w:t xml:space="preserve"> energy use, users can now look at total life cycle costs, </w:t>
+      </w:r>
+      <w:r>
+        <w:t>first year capital costs</w:t>
+      </w:r>
+      <w:r>
+        <w:t xml:space="preserve">, annual utility savings, and simple payback. </w:t>
+      </w:r>
+      <w:r>
+        <w:t xml:space="preserve">Energy conservation measures are now available on the Building Component Library (BCL) instead of being installed with OpenStudio. You can add new measures from the online BCL as they are added without having to install a new version of OpenStudio. If a measure is updated on the </w:t>
+      </w:r>
+      <w:r>
+        <w:t>BCL</w:t>
+      </w:r>
+      <w:r>
+        <w:t xml:space="preserve"> you can</w:t>
+      </w:r>
+      <w:r>
+        <w:t xml:space="preserve"> get that update from within PAT</w:t>
+      </w:r>
+      <w:r>
+        <w:t xml:space="preserve">. When you install an update to OpenStudio you will retain energy conservation measures downloaded from the </w:t>
+      </w:r>
+      <w:r>
+        <w:t>BCL</w:t>
+      </w:r>
+      <w:r>
+        <w:t xml:space="preserve">. </w:t>
+      </w:r>
+      <w:r>
+        <w:t xml:space="preserve">In addition to being applied </w:t>
+      </w:r>
+      <w:r>
+        <w:t>as part of</w:t>
+      </w:r>
+      <w:r>
+        <w:t xml:space="preserve"> a measure group, measure</w:t>
+      </w:r>
+      <w:r>
+        <w:t>s</w:t>
+      </w:r>
+      <w:r>
+        <w:t xml:space="preserve"> can </w:t>
+      </w:r>
+      <w:r>
+        <w:t>now</w:t>
+      </w:r>
+      <w:r>
+        <w:t xml:space="preserve"> be setup as “Always Run Measures”. These measure</w:t>
+      </w:r>
+      <w:r>
+        <w:t>s</w:t>
+      </w:r>
+      <w:r>
+        <w:t xml:space="preserve"> will run on the baseline </w:t>
+      </w:r>
+      <w:r>
+        <w:t xml:space="preserve">model </w:t>
+      </w:r>
+      <w:r>
+        <w:t>as well as all design alternatives. The “</w:t>
+      </w:r>
+      <w:r>
+        <w:t>Mesures</w:t>
+      </w:r>
+      <w:r>
+        <w:t>” tab in the OpenStudio application</w:t>
+      </w:r>
+      <w:r>
+        <w:t xml:space="preserve">, formerly the “Scripts” tab, </w:t>
+      </w:r>
+      <w:r>
+        <w:t xml:space="preserve">is another place in addition to PAT where “Always Run Measures” can be applied. A lot of effort was also put into </w:t>
+      </w:r>
+      <w:r>
+        <w:t xml:space="preserve">HVAC controls </w:t>
+      </w:r>
+      <w:r>
+        <w:t xml:space="preserve">and </w:t>
+      </w:r>
+      <w:r>
+        <w:t>objects in the OpenStudio application. When viewing a</w:t>
+      </w:r>
+      <w:r>
+        <w:t>n air</w:t>
+      </w:r>
+      <w:r>
+        <w:t xml:space="preserve"> loop on the “HVAC Systems” tab you can now switch between a “Layout” and “Control” view. In the new control view you</w:t>
+      </w:r>
+      <w:r>
+        <w:t xml:space="preserve"> can set the operation time, </w:t>
+      </w:r>
+      <w:r>
+        <w:t>night cycle operation</w:t>
+      </w:r>
+      <w:r>
+        <w:t>, supply air temperature, economizer, and demand controlled ventilation for the air loop. A number of new HVAC system components were added to OpenStudio. A full list of these is available under the new features for OpenStudio application section.</w:t>
       </w:r>
     </w:p>
     <w:p>
       <w:pPr>
         <w:pStyle w:val="Heading1"/>
-      </w:pPr>
-      <w:r>
-        <w:lastRenderedPageBreak/>
-        <w:t>Overview</w:t>
-      </w:r>
-      <w:r>
-        <w:br/>
-      </w:r>
-      <w:r>
-        <w:br/>
-      </w:r>
-      <w:r>
         <w:rPr>
           <w:rFonts w:asciiTheme="minorHAnsi" w:eastAsiaTheme="minorHAnsi" w:hAnsiTheme="minorHAnsi" w:cstheme="minorBidi"/>
           <w:b w:val="0"/>
@@ -671,8 +941,7 @@
           <w:sz w:val="22"/>
           <w:szCs w:val="22"/>
         </w:rPr>
-        <w:t xml:space="preserve">The OpenStudio </w:t>
-      </w:r>
+      </w:pPr>
       <w:r>
         <w:rPr>
           <w:rFonts w:asciiTheme="minorHAnsi" w:eastAsiaTheme="minorHAnsi" w:hAnsiTheme="minorHAnsi" w:cstheme="minorBidi"/>
@@ -682,18 +951,7 @@
           <w:sz w:val="22"/>
           <w:szCs w:val="22"/>
         </w:rPr>
-        <w:t>V</w:t>
-      </w:r>
-      <w:r>
-        <w:rPr>
-          <w:rFonts w:asciiTheme="minorHAnsi" w:eastAsiaTheme="minorHAnsi" w:hAnsiTheme="minorHAnsi" w:cstheme="minorBidi"/>
-          <w:b w:val="0"/>
-          <w:bCs w:val="0"/>
-          <w:color w:val="auto"/>
-          <w:sz w:val="22"/>
-          <w:szCs w:val="22"/>
-        </w:rPr>
-        <w:t>ersion 0.1</w:t>
+        <w:t xml:space="preserve">OpenStudio </w:t>
       </w:r>
       <w:r>
         <w:rPr>
@@ -715,7 +973,7 @@
           <w:sz w:val="22"/>
           <w:szCs w:val="22"/>
         </w:rPr>
-        <w:t xml:space="preserve">.0 release focuses on </w:t>
+        <w:t>.</w:t>
       </w:r>
       <w:r>
         <w:rPr>
@@ -726,7 +984,7 @@
           <w:sz w:val="22"/>
           <w:szCs w:val="22"/>
         </w:rPr>
-        <w:t>extensions to the SDK to enable a user-configurable parametric tool.</w:t>
+        <w:t>0</w:t>
       </w:r>
       <w:r>
         <w:rPr>
@@ -737,363 +995,7 @@
           <w:sz w:val="22"/>
           <w:szCs w:val="22"/>
         </w:rPr>
-        <w:t xml:space="preserve"> </w:t>
-      </w:r>
-      <w:r>
-        <w:rPr>
-          <w:rFonts w:asciiTheme="minorHAnsi" w:eastAsiaTheme="minorHAnsi" w:hAnsiTheme="minorHAnsi" w:cstheme="minorBidi"/>
-          <w:b w:val="0"/>
-          <w:bCs w:val="0"/>
-          <w:color w:val="auto"/>
-          <w:sz w:val="22"/>
-          <w:szCs w:val="22"/>
-        </w:rPr>
-        <w:t xml:space="preserve"> The Parametric Analysis Tool (PAT) lets users modify a baseline OpenStudio model using OpenStudio measures to produce design alternatives.</w:t>
-      </w:r>
-      <w:r>
-        <w:rPr>
-          <w:rFonts w:asciiTheme="minorHAnsi" w:eastAsiaTheme="minorHAnsi" w:hAnsiTheme="minorHAnsi" w:cstheme="minorBidi"/>
-          <w:b w:val="0"/>
-          <w:bCs w:val="0"/>
-          <w:color w:val="auto"/>
-          <w:sz w:val="22"/>
-          <w:szCs w:val="22"/>
-        </w:rPr>
-        <w:t xml:space="preserve"> </w:t>
-      </w:r>
-      <w:r>
-        <w:rPr>
-          <w:rFonts w:asciiTheme="minorHAnsi" w:eastAsiaTheme="minorHAnsi" w:hAnsiTheme="minorHAnsi" w:cstheme="minorBidi"/>
-          <w:b w:val="0"/>
-          <w:bCs w:val="0"/>
-          <w:color w:val="auto"/>
-          <w:sz w:val="22"/>
-          <w:szCs w:val="22"/>
-        </w:rPr>
-        <w:t xml:space="preserve"> OpenStudio measures are specially formatted Ruby scripts and accompanying files for modifying energy models in OpenStudio or EnergyPlus format. </w:t>
-      </w:r>
-      <w:r>
-        <w:rPr>
-          <w:rFonts w:asciiTheme="minorHAnsi" w:eastAsiaTheme="minorHAnsi" w:hAnsiTheme="minorHAnsi" w:cstheme="minorBidi"/>
-          <w:b w:val="0"/>
-          <w:bCs w:val="0"/>
-          <w:color w:val="auto"/>
-          <w:sz w:val="22"/>
-          <w:szCs w:val="22"/>
-        </w:rPr>
-        <w:t xml:space="preserve"> </w:t>
-      </w:r>
-      <w:r>
-        <w:rPr>
-          <w:rFonts w:asciiTheme="minorHAnsi" w:eastAsiaTheme="minorHAnsi" w:hAnsiTheme="minorHAnsi" w:cstheme="minorBidi"/>
-          <w:b w:val="0"/>
-          <w:bCs w:val="0"/>
-          <w:color w:val="auto"/>
-          <w:sz w:val="22"/>
-          <w:szCs w:val="22"/>
-        </w:rPr>
-        <w:t xml:space="preserve">A small library of measures is included in the installer; more measures are available for download from the </w:t>
-      </w:r>
-      <w:hyperlink r:id="rId15" w:history="1">
-        <w:r>
-          <w:rPr>
-            <w:rStyle w:val="Hyperlink"/>
-            <w:rFonts w:asciiTheme="minorHAnsi" w:eastAsiaTheme="minorHAnsi" w:hAnsiTheme="minorHAnsi" w:cstheme="minorBidi"/>
-            <w:b w:val="0"/>
-            <w:bCs w:val="0"/>
-            <w:sz w:val="22"/>
-            <w:szCs w:val="22"/>
-          </w:rPr>
-          <w:t>Building Component Library</w:t>
-        </w:r>
-      </w:hyperlink>
-      <w:r>
-        <w:rPr>
-          <w:rFonts w:asciiTheme="minorHAnsi" w:eastAsiaTheme="minorHAnsi" w:hAnsiTheme="minorHAnsi" w:cstheme="minorBidi"/>
-          <w:b w:val="0"/>
-          <w:bCs w:val="0"/>
-          <w:color w:val="auto"/>
-          <w:sz w:val="22"/>
-          <w:szCs w:val="22"/>
-        </w:rPr>
-        <w:t>,</w:t>
-      </w:r>
-      <w:r>
-        <w:rPr>
-          <w:rFonts w:asciiTheme="minorHAnsi" w:eastAsiaTheme="minorHAnsi" w:hAnsiTheme="minorHAnsi" w:cstheme="minorBidi"/>
-          <w:b w:val="0"/>
-          <w:bCs w:val="0"/>
-          <w:color w:val="auto"/>
-          <w:sz w:val="22"/>
-          <w:szCs w:val="22"/>
-        </w:rPr>
-        <w:t xml:space="preserve"> and users can create their own measures by following the </w:t>
-      </w:r>
-      <w:hyperlink r:id="rId16" w:history="1">
-        <w:r>
-          <w:rPr>
-            <w:rStyle w:val="Hyperlink"/>
-            <w:rFonts w:asciiTheme="minorHAnsi" w:eastAsiaTheme="minorHAnsi" w:hAnsiTheme="minorHAnsi" w:cstheme="minorBidi"/>
-            <w:b w:val="0"/>
-            <w:bCs w:val="0"/>
-            <w:sz w:val="22"/>
-            <w:szCs w:val="22"/>
-          </w:rPr>
-          <w:t>Measure Writing Guide</w:t>
-        </w:r>
-      </w:hyperlink>
-      <w:r>
-        <w:rPr>
-          <w:rFonts w:asciiTheme="minorHAnsi" w:eastAsiaTheme="minorHAnsi" w:hAnsiTheme="minorHAnsi" w:cstheme="minorBidi"/>
-          <w:b w:val="0"/>
-          <w:bCs w:val="0"/>
-          <w:color w:val="auto"/>
-          <w:sz w:val="22"/>
-          <w:szCs w:val="22"/>
-        </w:rPr>
-        <w:t xml:space="preserve">. </w:t>
-      </w:r>
-      <w:r>
-        <w:rPr>
-          <w:rFonts w:asciiTheme="minorHAnsi" w:eastAsiaTheme="minorHAnsi" w:hAnsiTheme="minorHAnsi" w:cstheme="minorBidi"/>
-          <w:b w:val="0"/>
-          <w:bCs w:val="0"/>
-          <w:color w:val="auto"/>
-          <w:sz w:val="22"/>
-          <w:szCs w:val="22"/>
-        </w:rPr>
-        <w:t xml:space="preserve"> </w:t>
-      </w:r>
-      <w:r>
-        <w:rPr>
-          <w:rFonts w:asciiTheme="minorHAnsi" w:eastAsiaTheme="minorHAnsi" w:hAnsiTheme="minorHAnsi" w:cstheme="minorBidi"/>
-          <w:b w:val="0"/>
-          <w:bCs w:val="0"/>
-          <w:color w:val="auto"/>
-          <w:sz w:val="22"/>
-          <w:szCs w:val="22"/>
-        </w:rPr>
-        <w:t xml:space="preserve">In PAT, modifications to the baseline energy model are specified by selecting a measure and setting its argument values. </w:t>
-      </w:r>
-      <w:r>
-        <w:rPr>
-          <w:rFonts w:asciiTheme="minorHAnsi" w:eastAsiaTheme="minorHAnsi" w:hAnsiTheme="minorHAnsi" w:cstheme="minorBidi"/>
-          <w:b w:val="0"/>
-          <w:bCs w:val="0"/>
-          <w:color w:val="auto"/>
-          <w:sz w:val="22"/>
-          <w:szCs w:val="22"/>
-        </w:rPr>
-        <w:t xml:space="preserve"> </w:t>
-      </w:r>
-      <w:r>
-        <w:rPr>
-          <w:rFonts w:asciiTheme="minorHAnsi" w:eastAsiaTheme="minorHAnsi" w:hAnsiTheme="minorHAnsi" w:cstheme="minorBidi"/>
-          <w:b w:val="0"/>
-          <w:bCs w:val="0"/>
-          <w:color w:val="auto"/>
-          <w:sz w:val="22"/>
-          <w:szCs w:val="22"/>
-        </w:rPr>
-        <w:t xml:space="preserve">Mutually exclusive choices (e.g. alternative values of the South façade window-to-wall ratio) are typically placed in a measure group to ensure that a design alternative’s measures do not conflict </w:t>
-      </w:r>
-      <w:r>
-        <w:rPr>
-          <w:rFonts w:asciiTheme="minorHAnsi" w:eastAsiaTheme="minorHAnsi" w:hAnsiTheme="minorHAnsi" w:cstheme="minorBidi"/>
-          <w:b w:val="0"/>
-          <w:bCs w:val="0"/>
-          <w:color w:val="auto"/>
-          <w:sz w:val="22"/>
-          <w:szCs w:val="22"/>
-        </w:rPr>
-        <w:t xml:space="preserve">with </w:t>
-      </w:r>
-      <w:r>
-        <w:rPr>
-          <w:rFonts w:asciiTheme="minorHAnsi" w:eastAsiaTheme="minorHAnsi" w:hAnsiTheme="minorHAnsi" w:cstheme="minorBidi"/>
-          <w:b w:val="0"/>
-          <w:bCs w:val="0"/>
-          <w:color w:val="auto"/>
-          <w:sz w:val="22"/>
-          <w:szCs w:val="22"/>
-        </w:rPr>
-        <w:t xml:space="preserve">or overwrite each other. </w:t>
-      </w:r>
-      <w:r>
-        <w:rPr>
-          <w:rFonts w:asciiTheme="minorHAnsi" w:eastAsiaTheme="minorHAnsi" w:hAnsiTheme="minorHAnsi" w:cstheme="minorBidi"/>
-          <w:b w:val="0"/>
-          <w:bCs w:val="0"/>
-          <w:color w:val="auto"/>
-          <w:sz w:val="22"/>
-          <w:szCs w:val="22"/>
-        </w:rPr>
-        <w:t xml:space="preserve"> </w:t>
-      </w:r>
-      <w:r>
-        <w:rPr>
-          <w:rFonts w:asciiTheme="minorHAnsi" w:eastAsiaTheme="minorHAnsi" w:hAnsiTheme="minorHAnsi" w:cstheme="minorBidi"/>
-          <w:b w:val="0"/>
-          <w:bCs w:val="0"/>
-          <w:color w:val="auto"/>
-          <w:sz w:val="22"/>
-          <w:szCs w:val="22"/>
-        </w:rPr>
-        <w:t xml:space="preserve">Design alternatives are specified by choosing 0-1 measures </w:t>
-      </w:r>
-      <w:r>
-        <w:rPr>
-          <w:rFonts w:asciiTheme="minorHAnsi" w:eastAsiaTheme="minorHAnsi" w:hAnsiTheme="minorHAnsi" w:cstheme="minorBidi"/>
-          <w:b w:val="0"/>
-          <w:bCs w:val="0"/>
-          <w:color w:val="auto"/>
-          <w:sz w:val="22"/>
-          <w:szCs w:val="22"/>
-        </w:rPr>
-        <w:t>from each</w:t>
-      </w:r>
-      <w:r>
-        <w:rPr>
-          <w:rFonts w:asciiTheme="minorHAnsi" w:eastAsiaTheme="minorHAnsi" w:hAnsiTheme="minorHAnsi" w:cstheme="minorBidi"/>
-          <w:b w:val="0"/>
-          <w:bCs w:val="0"/>
-          <w:color w:val="auto"/>
-          <w:sz w:val="22"/>
-          <w:szCs w:val="22"/>
-        </w:rPr>
-        <w:t xml:space="preserve"> group. </w:t>
-      </w:r>
-      <w:r>
-        <w:rPr>
-          <w:rFonts w:asciiTheme="minorHAnsi" w:eastAsiaTheme="minorHAnsi" w:hAnsiTheme="minorHAnsi" w:cstheme="minorBidi"/>
-          <w:b w:val="0"/>
-          <w:bCs w:val="0"/>
-          <w:color w:val="auto"/>
-          <w:sz w:val="22"/>
-          <w:szCs w:val="22"/>
-        </w:rPr>
-        <w:t xml:space="preserve"> </w:t>
-      </w:r>
-      <w:r>
-        <w:rPr>
-          <w:rFonts w:asciiTheme="minorHAnsi" w:eastAsiaTheme="minorHAnsi" w:hAnsiTheme="minorHAnsi" w:cstheme="minorBidi"/>
-          <w:b w:val="0"/>
-          <w:bCs w:val="0"/>
-          <w:color w:val="auto"/>
-          <w:sz w:val="22"/>
-          <w:szCs w:val="22"/>
-        </w:rPr>
-        <w:t>Users can debug their measures and other simulation steps by reviewing the detailed information on the simulation run tab.</w:t>
-      </w:r>
-      <w:r>
-        <w:rPr>
-          <w:rFonts w:asciiTheme="minorHAnsi" w:eastAsiaTheme="minorHAnsi" w:hAnsiTheme="minorHAnsi" w:cstheme="minorBidi"/>
-          <w:b w:val="0"/>
-          <w:bCs w:val="0"/>
-          <w:color w:val="auto"/>
-          <w:sz w:val="22"/>
-          <w:szCs w:val="22"/>
-        </w:rPr>
-        <w:t xml:space="preserve"> </w:t>
-      </w:r>
-      <w:r>
-        <w:rPr>
-          <w:rFonts w:asciiTheme="minorHAnsi" w:eastAsiaTheme="minorHAnsi" w:hAnsiTheme="minorHAnsi" w:cstheme="minorBidi"/>
-          <w:b w:val="0"/>
-          <w:bCs w:val="0"/>
-          <w:color w:val="auto"/>
-          <w:sz w:val="22"/>
-          <w:szCs w:val="22"/>
-        </w:rPr>
-        <w:t xml:space="preserve"> </w:t>
-      </w:r>
-      <w:r>
-        <w:rPr>
-          <w:rFonts w:asciiTheme="minorHAnsi" w:eastAsiaTheme="minorHAnsi" w:hAnsiTheme="minorHAnsi" w:cstheme="minorBidi"/>
-          <w:b w:val="0"/>
-          <w:bCs w:val="0"/>
-          <w:color w:val="auto"/>
-          <w:sz w:val="22"/>
-          <w:szCs w:val="22"/>
-        </w:rPr>
-        <w:t>Upon successful simulation</w:t>
-      </w:r>
-      <w:r>
-        <w:rPr>
-          <w:rFonts w:asciiTheme="minorHAnsi" w:eastAsiaTheme="minorHAnsi" w:hAnsiTheme="minorHAnsi" w:cstheme="minorBidi"/>
-          <w:b w:val="0"/>
-          <w:bCs w:val="0"/>
-          <w:color w:val="auto"/>
-          <w:sz w:val="22"/>
-          <w:szCs w:val="22"/>
-        </w:rPr>
-        <w:t>, summary energy metrics for each design alternative are reported on</w:t>
-      </w:r>
-      <w:r>
-        <w:rPr>
-          <w:rFonts w:asciiTheme="minorHAnsi" w:eastAsiaTheme="minorHAnsi" w:hAnsiTheme="minorHAnsi" w:cstheme="minorBidi"/>
-          <w:b w:val="0"/>
-          <w:bCs w:val="0"/>
-          <w:color w:val="auto"/>
-          <w:sz w:val="22"/>
-          <w:szCs w:val="22"/>
-        </w:rPr>
-        <w:t xml:space="preserve"> the results tab</w:t>
-      </w:r>
-      <w:r>
-        <w:rPr>
-          <w:rFonts w:asciiTheme="minorHAnsi" w:eastAsiaTheme="minorHAnsi" w:hAnsiTheme="minorHAnsi" w:cstheme="minorBidi"/>
-          <w:b w:val="0"/>
-          <w:bCs w:val="0"/>
-          <w:color w:val="auto"/>
-          <w:sz w:val="22"/>
-          <w:szCs w:val="22"/>
-        </w:rPr>
-        <w:t xml:space="preserve">, </w:t>
-      </w:r>
-      <w:r>
-        <w:rPr>
-          <w:rFonts w:asciiTheme="minorHAnsi" w:eastAsiaTheme="minorHAnsi" w:hAnsiTheme="minorHAnsi" w:cstheme="minorBidi"/>
-          <w:b w:val="0"/>
-          <w:bCs w:val="0"/>
-          <w:color w:val="auto"/>
-          <w:sz w:val="22"/>
-          <w:szCs w:val="22"/>
-        </w:rPr>
-        <w:t xml:space="preserve">where the </w:t>
-      </w:r>
-      <w:r>
-        <w:rPr>
-          <w:rFonts w:asciiTheme="minorHAnsi" w:eastAsiaTheme="minorHAnsi" w:hAnsiTheme="minorHAnsi" w:cstheme="minorBidi"/>
-          <w:b w:val="0"/>
-          <w:bCs w:val="0"/>
-          <w:color w:val="auto"/>
-          <w:sz w:val="22"/>
-          <w:szCs w:val="22"/>
-        </w:rPr>
-        <w:t xml:space="preserve">final models may </w:t>
-      </w:r>
-      <w:r>
-        <w:rPr>
-          <w:rFonts w:asciiTheme="minorHAnsi" w:eastAsiaTheme="minorHAnsi" w:hAnsiTheme="minorHAnsi" w:cstheme="minorBidi"/>
-          <w:b w:val="0"/>
-          <w:bCs w:val="0"/>
-          <w:color w:val="auto"/>
-          <w:sz w:val="22"/>
-          <w:szCs w:val="22"/>
-        </w:rPr>
-        <w:t xml:space="preserve">also </w:t>
-      </w:r>
-      <w:r>
-        <w:rPr>
-          <w:rFonts w:asciiTheme="minorHAnsi" w:eastAsiaTheme="minorHAnsi" w:hAnsiTheme="minorHAnsi" w:cstheme="minorBidi"/>
-          <w:b w:val="0"/>
-          <w:bCs w:val="0"/>
-          <w:color w:val="auto"/>
-          <w:sz w:val="22"/>
-          <w:szCs w:val="22"/>
-        </w:rPr>
-        <w:t>be opened in the OpenStudio Application.</w:t>
+        <w:t>.0 supports EnergyPlus 7.2.</w:t>
       </w:r>
     </w:p>
     <w:p>
@@ -1108,43 +1010,20 @@
           <w:szCs w:val="22"/>
         </w:rPr>
       </w:pPr>
+      <w:commentRangeStart w:id="2"/>
+      <w:r>
+        <w:t>New Features</w:t>
+      </w:r>
+      <w:commentRangeEnd w:id="2"/>
       <w:r>
         <w:rPr>
+          <w:rStyle w:val="CommentReference"/>
           <w:rFonts w:asciiTheme="minorHAnsi" w:eastAsiaTheme="minorHAnsi" w:hAnsiTheme="minorHAnsi" w:cstheme="minorBidi"/>
           <w:b w:val="0"/>
           <w:bCs w:val="0"/>
           <w:color w:val="auto"/>
-          <w:sz w:val="22"/>
-          <w:szCs w:val="22"/>
         </w:rPr>
-        <w:t>OpenStudio 0.</w:t>
-      </w:r>
-      <w:r>
-        <w:rPr>
-          <w:rFonts w:asciiTheme="minorHAnsi" w:eastAsiaTheme="minorHAnsi" w:hAnsiTheme="minorHAnsi" w:cstheme="minorBidi"/>
-          <w:b w:val="0"/>
-          <w:bCs w:val="0"/>
-          <w:color w:val="auto"/>
-          <w:sz w:val="22"/>
-          <w:szCs w:val="22"/>
-        </w:rPr>
-        <w:t>11.0 supports EnergyPlus 7.2.</w:t>
-      </w:r>
-    </w:p>
-    <w:p>
-      <w:pPr>
-        <w:pStyle w:val="Heading1"/>
-        <w:rPr>
-          <w:rFonts w:asciiTheme="minorHAnsi" w:eastAsiaTheme="minorHAnsi" w:hAnsiTheme="minorHAnsi" w:cstheme="minorBidi"/>
-          <w:b w:val="0"/>
-          <w:bCs w:val="0"/>
-          <w:color w:val="auto"/>
-          <w:sz w:val="22"/>
-          <w:szCs w:val="22"/>
-        </w:rPr>
-      </w:pPr>
-      <w:r>
-        <w:t>New Features</w:t>
+        <w:commentReference w:id="2"/>
       </w:r>
     </w:p>
     <w:p>
@@ -1182,23 +1061,7 @@
         <w:t xml:space="preserve"> </w:t>
       </w:r>
       <w:r>
-        <w:t xml:space="preserve"> Formerly, these were single Ruby scripts containing a class derived from </w:t>
-      </w:r>
-      <w:proofErr w:type="spellStart"/>
-      <w:r>
-        <w:t>ruleset</w:t>
-      </w:r>
-      <w:proofErr w:type="spellEnd"/>
-      <w:r>
-        <w:t>::</w:t>
-      </w:r>
-      <w:proofErr w:type="spellStart"/>
-      <w:r>
-        <w:t>UserScript</w:t>
-      </w:r>
-      <w:proofErr w:type="spellEnd"/>
-      <w:r>
-        <w:t xml:space="preserve">. </w:t>
+        <w:t xml:space="preserve"> Formerly, these were single Ruby scripts containing a class derived from ruleset::UserScript. </w:t>
       </w:r>
       <w:r>
         <w:t xml:space="preserve"> </w:t>
@@ -1233,7 +1096,6 @@
       <w:r>
         <w:t xml:space="preserve">, </w:t>
       </w:r>
-      <w:proofErr w:type="spellStart"/>
       <w:r>
         <w:rPr>
           <w:i/>
@@ -1246,7 +1108,6 @@
         </w:rPr>
         <w:t>easure.rb</w:t>
       </w:r>
-      <w:proofErr w:type="spellEnd"/>
       <w:r>
         <w:t xml:space="preserve">, a </w:t>
       </w:r>
@@ -1280,7 +1141,7 @@
       <w:r>
         <w:t xml:space="preserve"> the </w:t>
       </w:r>
-      <w:hyperlink r:id="rId17" w:history="1">
+      <w:hyperlink r:id="rId21" w:history="1">
         <w:r>
           <w:rPr>
             <w:rStyle w:val="Hyperlink"/>
@@ -1307,15 +1168,8 @@
         </w:numPr>
       </w:pPr>
       <w:r>
-        <w:t xml:space="preserve">Added the </w:t>
-      </w:r>
-      <w:proofErr w:type="spellStart"/>
-      <w:r>
-        <w:t>BCLMeasure</w:t>
-      </w:r>
-      <w:proofErr w:type="spellEnd"/>
-      <w:r>
-        <w:t xml:space="preserve"> class to facilitate creating, loading, updating, and saving of measures.  It also allows you to change the default location of your </w:t>
+        <w:lastRenderedPageBreak/>
+        <w:t xml:space="preserve">Added the BCLMeasure class to facilitate creating, loading, updating, and saving of measures.  It also allows you to change the default location of your </w:t>
       </w:r>
       <w:r>
         <w:rPr>
@@ -1348,15 +1202,7 @@
         </w:numPr>
       </w:pPr>
       <w:r>
-        <w:t xml:space="preserve">Updated the </w:t>
-      </w:r>
-      <w:proofErr w:type="spellStart"/>
-      <w:r>
-        <w:t>RemoteBCL</w:t>
-      </w:r>
-      <w:proofErr w:type="spellEnd"/>
-      <w:r>
-        <w:t xml:space="preserve"> class to download measures from the Online BCL.</w:t>
+        <w:t>Updated the RemoteBCL class to download measures from the Online BCL.</w:t>
       </w:r>
     </w:p>
     <w:p>
@@ -1368,39 +1214,7 @@
         </w:numPr>
       </w:pPr>
       <w:r>
-        <w:t xml:space="preserve">Added the </w:t>
-      </w:r>
-      <w:proofErr w:type="spellStart"/>
-      <w:r>
-        <w:t>ruleset</w:t>
-      </w:r>
-      <w:proofErr w:type="spellEnd"/>
-      <w:r>
-        <w:t>::</w:t>
-      </w:r>
-      <w:proofErr w:type="spellStart"/>
-      <w:r>
-        <w:t>OSResult</w:t>
-      </w:r>
-      <w:proofErr w:type="spellEnd"/>
-      <w:r>
-        <w:t xml:space="preserve"> class and related </w:t>
-      </w:r>
-      <w:proofErr w:type="spellStart"/>
-      <w:r>
-        <w:t>ruleset</w:t>
-      </w:r>
-      <w:proofErr w:type="spellEnd"/>
-      <w:r>
-        <w:t>::</w:t>
-      </w:r>
-      <w:proofErr w:type="spellStart"/>
-      <w:r>
-        <w:t>OSRunner</w:t>
-      </w:r>
-      <w:proofErr w:type="spellEnd"/>
-      <w:r>
-        <w:t xml:space="preserve"> methods to return detailed runtime information from OpenStudio measures.</w:t>
+        <w:t>Added the ruleset::OSResult class and related ruleset::OSRunner methods to return detailed runtime information from OpenStudio measures.</w:t>
       </w:r>
       <w:r>
         <w:t xml:space="preserve"> </w:t>
@@ -1424,23 +1238,7 @@
         </w:numPr>
       </w:pPr>
       <w:r>
-        <w:t xml:space="preserve">Refactored </w:t>
-      </w:r>
-      <w:proofErr w:type="spellStart"/>
-      <w:r>
-        <w:t>ruleset</w:t>
-      </w:r>
-      <w:proofErr w:type="spellEnd"/>
-      <w:r>
-        <w:t>::</w:t>
-      </w:r>
-      <w:proofErr w:type="spellStart"/>
-      <w:r>
-        <w:t>OSRunner</w:t>
-      </w:r>
-      <w:proofErr w:type="spellEnd"/>
-      <w:r>
-        <w:t xml:space="preserve"> to be less Sketch-Up Plugin-specific, and to provide more</w:t>
+        <w:t>Refactored ruleset::OSRunner to be less Sketch-Up Plugin-specific, and to provide more</w:t>
       </w:r>
       <w:r>
         <w:t xml:space="preserve"> assistance to measure writers.</w:t>
@@ -1461,52 +1259,16 @@
         <w:t xml:space="preserve"> </w:t>
       </w:r>
       <w:r>
-        <w:t xml:space="preserve">Helper classes and methods for using this interpreter to extract arguments from </w:t>
-      </w:r>
-      <w:proofErr w:type="spellStart"/>
-      <w:r>
-        <w:t>openstudio</w:t>
-      </w:r>
-      <w:proofErr w:type="spellEnd"/>
-      <w:r>
-        <w:t>::</w:t>
-      </w:r>
-      <w:proofErr w:type="spellStart"/>
-      <w:r>
-        <w:t>BCLMeasures</w:t>
-      </w:r>
-      <w:proofErr w:type="spellEnd"/>
+        <w:t xml:space="preserve">Helper classes and methods for using this interpreter to extract arguments from openstudio::BCLMeasures are available </w:t>
+      </w:r>
+      <w:r>
+        <w:t>in the ruleset sub-project.</w:t>
+      </w:r>
       <w:r>
         <w:t xml:space="preserve"> </w:t>
       </w:r>
       <w:r>
-        <w:lastRenderedPageBreak/>
-        <w:t xml:space="preserve">are available </w:t>
-      </w:r>
-      <w:r>
-        <w:t xml:space="preserve">in the </w:t>
-      </w:r>
-      <w:proofErr w:type="spellStart"/>
-      <w:r>
-        <w:t>ruleset</w:t>
-      </w:r>
-      <w:proofErr w:type="spellEnd"/>
-      <w:r>
-        <w:t xml:space="preserve"> sub-project.</w:t>
-      </w:r>
-      <w:r>
-        <w:t xml:space="preserve"> </w:t>
-      </w:r>
-      <w:r>
-        <w:t xml:space="preserve"> Arguments may be extracted from </w:t>
-      </w:r>
-      <w:proofErr w:type="spellStart"/>
-      <w:r>
-        <w:t>BCLMeasures</w:t>
-      </w:r>
-      <w:proofErr w:type="spellEnd"/>
-      <w:r>
-        <w:t xml:space="preserve"> using </w:t>
+        <w:t xml:space="preserve"> Arguments may be extracted from BCLMeasures using </w:t>
       </w:r>
       <w:r>
         <w:t>the Ruby bindings</w:t>
@@ -1515,39 +1277,10 @@
         <w:t xml:space="preserve"> via O</w:t>
       </w:r>
       <w:r>
-        <w:t>penStudio:</w:t>
-      </w:r>
-      <w:proofErr w:type="gramStart"/>
-      <w:r>
-        <w:t>:</w:t>
-      </w:r>
-      <w:proofErr w:type="spellStart"/>
-      <w:r>
-        <w:t>Rul</w:t>
-      </w:r>
-      <w:r>
-        <w:t>eset</w:t>
-      </w:r>
-      <w:proofErr w:type="spellEnd"/>
-      <w:proofErr w:type="gramEnd"/>
-      <w:r>
-        <w:t>::</w:t>
-      </w:r>
-      <w:proofErr w:type="spellStart"/>
-      <w:r>
-        <w:t>getArguments</w:t>
-      </w:r>
-      <w:proofErr w:type="spellEnd"/>
-      <w:r>
-        <w:t>(</w:t>
-      </w:r>
-      <w:proofErr w:type="spellStart"/>
-      <w:r>
-        <w:t>BCLMeasure</w:t>
-      </w:r>
-      <w:proofErr w:type="spellEnd"/>
-      <w:r>
-        <w:t>).</w:t>
+        <w:t>penStudio::Rul</w:t>
+      </w:r>
+      <w:r>
+        <w:t>eset::getArguments(BCLMeasure).</w:t>
       </w:r>
     </w:p>
     <w:p>
@@ -1616,37 +1349,13 @@
         </w:numPr>
       </w:pPr>
       <w:r>
-        <w:t xml:space="preserve">Created the </w:t>
-      </w:r>
-      <w:proofErr w:type="spellStart"/>
-      <w:r>
-        <w:t>analysisdriver</w:t>
-      </w:r>
-      <w:proofErr w:type="spellEnd"/>
-      <w:r>
-        <w:t>::</w:t>
-      </w:r>
-      <w:proofErr w:type="spellStart"/>
-      <w:r>
-        <w:t>SimpleProject</w:t>
-      </w:r>
-      <w:proofErr w:type="spellEnd"/>
-      <w:r>
-        <w:t xml:space="preserve"> class to provide standardized access to all of the classes involved in creating, saving, and running a single analysis::Analysis.</w:t>
+        <w:t>Created the analysisdriver::SimpleProject class to provide standardized access to all of the classes involved in creating, saving, and running a single analysis::Analysis.</w:t>
       </w:r>
       <w:r>
         <w:t xml:space="preserve"> </w:t>
       </w:r>
       <w:r>
-        <w:t xml:space="preserve"> Includes support for maintaining a project-specific library of </w:t>
-      </w:r>
-      <w:proofErr w:type="spellStart"/>
-      <w:r>
-        <w:t>BCLMeasures</w:t>
-      </w:r>
-      <w:proofErr w:type="spellEnd"/>
-      <w:r>
-        <w:t>.</w:t>
+        <w:t xml:space="preserve"> Includes support for maintaining a project-specific library of BCLMeasures.</w:t>
       </w:r>
     </w:p>
     <w:p>
@@ -1658,58 +1367,13 @@
         </w:numPr>
       </w:pPr>
       <w:r>
-        <w:t>Generalized analysis::Problem to better support EnergyPlus measures and measures of any type that should be run in every analysis:</w:t>
-      </w:r>
-      <w:proofErr w:type="gramStart"/>
-      <w:r>
-        <w:t>:</w:t>
-      </w:r>
-      <w:proofErr w:type="spellStart"/>
-      <w:r>
-        <w:t>DataPoint’s</w:t>
-      </w:r>
-      <w:proofErr w:type="spellEnd"/>
-      <w:proofErr w:type="gramEnd"/>
-      <w:r>
-        <w:t xml:space="preserve"> workflow.</w:t>
+        <w:t>Generalized analysis::Problem to better support EnergyPlus measures and measures of any type that should be run in every analysis::DataPoint’s workflow.</w:t>
       </w:r>
       <w:r>
         <w:t xml:space="preserve"> </w:t>
       </w:r>
       <w:r>
-        <w:t xml:space="preserve"> Problems are now defined by a vector of analysis::</w:t>
-      </w:r>
-      <w:proofErr w:type="spellStart"/>
-      <w:r>
-        <w:t>WorkflowSteps</w:t>
-      </w:r>
-      <w:proofErr w:type="spellEnd"/>
-      <w:r>
-        <w:t>, each of which is either an analysis::</w:t>
-      </w:r>
-      <w:proofErr w:type="spellStart"/>
-      <w:r>
-        <w:t>InputVariable</w:t>
-      </w:r>
-      <w:proofErr w:type="spellEnd"/>
-      <w:r>
-        <w:t xml:space="preserve"> or a </w:t>
-      </w:r>
-      <w:proofErr w:type="spellStart"/>
-      <w:r>
-        <w:t>runmanager</w:t>
-      </w:r>
-      <w:proofErr w:type="spellEnd"/>
-      <w:r>
-        <w:t>::</w:t>
-      </w:r>
-      <w:proofErr w:type="spellStart"/>
-      <w:r>
-        <w:t>WorkItem</w:t>
-      </w:r>
-      <w:proofErr w:type="spellEnd"/>
-      <w:r>
-        <w:t>.</w:t>
+        <w:t xml:space="preserve"> Problems are now defined by a vector of analysis::WorkflowSteps, each of which is either an analysis::InputVariable or a runmanager::WorkItem.</w:t>
       </w:r>
     </w:p>
     <w:p>
@@ -1721,51 +1385,19 @@
         </w:numPr>
       </w:pPr>
       <w:r>
-        <w:t xml:space="preserve">Errors, warnings, and other </w:t>
-      </w:r>
-      <w:proofErr w:type="spellStart"/>
-      <w:r>
-        <w:t>runmanager</w:t>
-      </w:r>
-      <w:proofErr w:type="spellEnd"/>
-      <w:r>
-        <w:t xml:space="preserve">::Job runtime information </w:t>
+        <w:t xml:space="preserve">Errors, warnings, and other runmanager::Job runtime information </w:t>
       </w:r>
       <w:r>
         <w:t>are</w:t>
       </w:r>
       <w:r>
-        <w:t xml:space="preserve"> persisted in the </w:t>
-      </w:r>
-      <w:proofErr w:type="spellStart"/>
-      <w:r>
-        <w:t>RunManager</w:t>
-      </w:r>
-      <w:proofErr w:type="spellEnd"/>
-      <w:r>
-        <w:t xml:space="preserve"> database, and </w:t>
+        <w:t xml:space="preserve"> persisted in the RunManager database, and </w:t>
       </w:r>
       <w:r>
         <w:t>are</w:t>
       </w:r>
       <w:r>
-        <w:t xml:space="preserve"> now available for each analysis::</w:t>
-      </w:r>
-      <w:proofErr w:type="spellStart"/>
-      <w:r>
-        <w:t>DataPoint</w:t>
-      </w:r>
-      <w:proofErr w:type="spellEnd"/>
-      <w:r>
-        <w:t xml:space="preserve"> on a per-</w:t>
-      </w:r>
-      <w:proofErr w:type="spellStart"/>
-      <w:r>
-        <w:t>WorkflowStep</w:t>
-      </w:r>
-      <w:proofErr w:type="spellEnd"/>
-      <w:r>
-        <w:t xml:space="preserve"> basis.</w:t>
+        <w:t xml:space="preserve"> now available for each analysis::DataPoint on a per-WorkflowStep basis.</w:t>
       </w:r>
     </w:p>
     <w:p>
@@ -1780,23 +1412,7 @@
         <w:t xml:space="preserve">Improved Windows file system integration.  </w:t>
       </w:r>
       <w:r>
-        <w:t>Registered the .</w:t>
-      </w:r>
-      <w:proofErr w:type="spellStart"/>
-      <w:r>
-        <w:t>osm</w:t>
-      </w:r>
-      <w:proofErr w:type="spellEnd"/>
-      <w:r>
-        <w:t xml:space="preserve"> and .</w:t>
-      </w:r>
-      <w:proofErr w:type="spellStart"/>
-      <w:r>
-        <w:t>osp</w:t>
-      </w:r>
-      <w:proofErr w:type="spellEnd"/>
-      <w:r>
-        <w:t xml:space="preserve"> file extensions on Windows such that they can be double-clicked and automatically launch with OpenStudio or the ParametricAnalysisTool, respectively.</w:t>
+        <w:t>Registered the .osm and .osp file extensions on Windows such that they can be double-clicked and automatically launch with OpenStudio or the ParametricAnalysisTool, respectively.</w:t>
       </w:r>
       <w:r>
         <w:t xml:space="preserve">  File system integration for Linux and OS X will be included in an upcoming iteration release.</w:t>
@@ -1851,6 +1467,7 @@
         <w:pStyle w:val="Heading2"/>
       </w:pPr>
       <w:r>
+        <w:lastRenderedPageBreak/>
         <w:t xml:space="preserve">OpenStudio </w:t>
       </w:r>
       <w:r>
@@ -1976,7 +1593,6 @@
         </w:numPr>
       </w:pPr>
       <w:r>
-        <w:lastRenderedPageBreak/>
         <w:t>Instance measures by dragging them into your project and assigning specific argument values.</w:t>
       </w:r>
     </w:p>
@@ -2159,15 +1775,7 @@
         <w:t>O</w:t>
       </w:r>
       <w:r>
-        <w:t xml:space="preserve">penStudio </w:t>
-      </w:r>
-      <w:proofErr w:type="spellStart"/>
-      <w:r>
-        <w:t>RunManager</w:t>
-      </w:r>
-      <w:proofErr w:type="spellEnd"/>
-      <w:r>
-        <w:t xml:space="preserve"> </w:t>
+        <w:t xml:space="preserve">penStudio RunManager </w:t>
       </w:r>
       <w:r>
         <w:t>0.</w:t>
@@ -2196,6 +1804,7 @@
         <w:pStyle w:val="Heading2"/>
       </w:pPr>
       <w:r>
+        <w:lastRenderedPageBreak/>
         <w:t xml:space="preserve">OpenStudio ResultsViewer </w:t>
       </w:r>
       <w:r>
@@ -2227,7 +1836,6 @@
       <w:r>
         <w:t xml:space="preserve">OpenStudio </w:t>
       </w:r>
-      <w:proofErr w:type="spellStart"/>
       <w:r>
         <w:t>Policy</w:t>
       </w:r>
@@ -2243,7 +1851,6 @@
       <w:r>
         <w:t>Tool</w:t>
       </w:r>
-      <w:proofErr w:type="spellEnd"/>
     </w:p>
     <w:p>
       <w:pPr>
@@ -2323,7 +1930,7 @@
       <w:r>
         <w:t xml:space="preserve">consult </w:t>
       </w:r>
-      <w:hyperlink r:id="rId18" w:history="1">
+      <w:hyperlink r:id="rId22" w:history="1">
         <w:r>
           <w:rPr>
             <w:rStyle w:val="Hyperlink"/>
@@ -2334,7 +1941,7 @@
       <w:r>
         <w:t xml:space="preserve"> or </w:t>
       </w:r>
-      <w:hyperlink r:id="rId19" w:history="1">
+      <w:hyperlink r:id="rId23" w:history="1">
         <w:r>
           <w:rPr>
             <w:rStyle w:val="Hyperlink"/>
@@ -2351,7 +1958,6 @@
         <w:pStyle w:val="Heading2"/>
       </w:pPr>
       <w:r>
-        <w:lastRenderedPageBreak/>
         <w:t xml:space="preserve">OpenStudio </w:t>
       </w:r>
       <w:r>
@@ -2443,7 +2049,7 @@
       <w:r>
         <w:t xml:space="preserve">Please contact </w:t>
       </w:r>
-      <w:hyperlink r:id="rId20" w:history="1">
+      <w:hyperlink r:id="rId24" w:history="1">
         <w:r>
           <w:rPr>
             <w:rStyle w:val="Hyperlink"/>
@@ -2516,15 +2122,7 @@
         </w:numPr>
       </w:pPr>
       <w:r>
-        <w:t xml:space="preserve">Using </w:t>
-      </w:r>
-      <w:proofErr w:type="spellStart"/>
-      <w:r>
-        <w:t>SketchUp’s</w:t>
-      </w:r>
-      <w:proofErr w:type="spellEnd"/>
-      <w:r>
-        <w:t xml:space="preserve"> undo operation on OpenStudio model elements may produce unexpected results. [bugs 438 and 797]</w:t>
+        <w:t>Using SketchUp’s undo operation on OpenStudio model elements may produce unexpected results. [bugs 438 and 797]</w:t>
       </w:r>
     </w:p>
     <w:p>
@@ -2606,6 +2204,7 @@
         </w:rPr>
       </w:pPr>
       <w:r>
+        <w:lastRenderedPageBreak/>
         <w:t>Importing Constructions and Import Schedules from the OpenStudio SketchUp Plug-in are broken, but you can load an OSM file as library in the OpenStudio application and then selectively drag specific objects into your model. [930]</w:t>
       </w:r>
     </w:p>
@@ -2629,13 +2228,8 @@
         </w:numPr>
       </w:pPr>
       <w:r>
-        <w:t xml:space="preserve">The Site / Utility Rates </w:t>
-      </w:r>
-      <w:proofErr w:type="spellStart"/>
-      <w:r>
-        <w:t>subtab</w:t>
-      </w:r>
-      <w:proofErr w:type="spellEnd"/>
+        <w:t>The Site / Utility Rates subtab</w:t>
+      </w:r>
       <w:r>
         <w:t xml:space="preserve"> the workflow are marked as “coming soon,” and will be completed in upcoming releases of OpenStudio</w:t>
       </w:r>
@@ -2664,15 +2258,7 @@
         </w:numPr>
       </w:pPr>
       <w:r>
-        <w:t xml:space="preserve">Using the mouse scroll wheels while hovering over graphics in the results summary tab will inadvertently </w:t>
-      </w:r>
-      <w:proofErr w:type="gramStart"/>
-      <w:r>
-        <w:t>zoom</w:t>
-      </w:r>
-      <w:proofErr w:type="gramEnd"/>
-      <w:r>
-        <w:t xml:space="preserve"> them in and out. [bug 574]</w:t>
+        <w:t>Using the mouse scroll wheels while hovering over graphics in the results summary tab will inadvertently zoom them in and out. [bug 574]</w:t>
       </w:r>
     </w:p>
     <w:p>
@@ -2700,22 +2286,13 @@
         </w:rPr>
       </w:pPr>
       <w:r>
-        <w:lastRenderedPageBreak/>
         <w:t>The view does not always refresh correctly when you delete a material from a construction.</w:t>
       </w:r>
       <w:r>
         <w:t xml:space="preserve"> </w:t>
       </w:r>
       <w:r>
-        <w:t xml:space="preserve"> If you still </w:t>
-      </w:r>
-      <w:proofErr w:type="gramStart"/>
-      <w:r>
-        <w:t>see  a</w:t>
-      </w:r>
-      <w:proofErr w:type="gramEnd"/>
-      <w:r>
-        <w:t xml:space="preserve"> material after clicking the “x”, switch away from and back to the object to refresh the view. [bug 925]</w:t>
+        <w:t xml:space="preserve"> If you still see  a material after clicking the “x”, switch away from and back to the object to refresh the view. [bug 925]</w:t>
       </w:r>
     </w:p>
     <w:p>
@@ -2771,22 +2348,12 @@
         </w:rPr>
         <w:t xml:space="preserve">A crash when running the simulation can be produced if the required “Availability Schedule Name” field is missing from </w:t>
       </w:r>
-      <w:proofErr w:type="spellStart"/>
       <w:r>
         <w:rPr>
           <w:rFonts w:eastAsia="Times New Roman"/>
         </w:rPr>
-        <w:t>OS</w:t>
-      </w:r>
-      <w:proofErr w:type="gramStart"/>
-      <w:r>
-        <w:rPr>
-          <w:rFonts w:eastAsia="Times New Roman"/>
-        </w:rPr>
-        <w:t>:Coil:Cooling:DX:TwoSpeed</w:t>
-      </w:r>
-      <w:proofErr w:type="spellEnd"/>
-      <w:proofErr w:type="gramEnd"/>
+        <w:t>OS:Coil:Cooling:DX:TwoSpeed</w:t>
+      </w:r>
       <w:r>
         <w:rPr>
           <w:rFonts w:eastAsia="Times New Roman"/>
@@ -2908,13 +2475,8 @@
         <w:pStyle w:val="Heading3"/>
       </w:pPr>
       <w:r>
-        <w:t xml:space="preserve">OpenStudio </w:t>
-      </w:r>
-      <w:proofErr w:type="spellStart"/>
-      <w:r>
-        <w:t>RunManager</w:t>
-      </w:r>
-      <w:proofErr w:type="spellEnd"/>
+        <w:t>OpenStudio RunManager</w:t>
+      </w:r>
     </w:p>
     <w:p>
       <w:pPr>
@@ -2925,29 +2487,13 @@
         </w:numPr>
       </w:pPr>
       <w:r>
-        <w:t xml:space="preserve">EnergyPlus </w:t>
-      </w:r>
-      <w:proofErr w:type="spellStart"/>
-      <w:r>
-        <w:t>ForwardTranslator</w:t>
-      </w:r>
-      <w:proofErr w:type="spellEnd"/>
-      <w:r>
-        <w:t xml:space="preserve"> errors </w:t>
+        <w:t xml:space="preserve">EnergyPlus ForwardTranslator errors </w:t>
       </w:r>
       <w:r>
         <w:t>d</w:t>
       </w:r>
       <w:r>
-        <w:t xml:space="preserve">o not appear in the </w:t>
-      </w:r>
-      <w:proofErr w:type="spellStart"/>
-      <w:r>
-        <w:t>RunManager</w:t>
-      </w:r>
-      <w:proofErr w:type="spellEnd"/>
-      <w:r>
-        <w:t xml:space="preserve"> GUI elements (Bug 897)</w:t>
+        <w:t>o not appear in the RunManager GUI elements (Bug 897)</w:t>
       </w:r>
     </w:p>
     <w:p>
@@ -2966,67 +2512,14 @@
           <w:numId w:val="6"/>
         </w:numPr>
       </w:pPr>
-      <w:proofErr w:type="spellStart"/>
-      <w:r>
-        <w:t>IdfObject</w:t>
-      </w:r>
-      <w:proofErr w:type="spellEnd"/>
-      <w:r>
-        <w:t>::</w:t>
-      </w:r>
-      <w:proofErr w:type="spellStart"/>
-      <w:r>
-        <w:t>getQuantity</w:t>
-      </w:r>
-      <w:proofErr w:type="spellEnd"/>
-      <w:r>
-        <w:t xml:space="preserve"> and </w:t>
-      </w:r>
-      <w:proofErr w:type="spellStart"/>
-      <w:r>
-        <w:t>IdfObject</w:t>
-      </w:r>
-      <w:proofErr w:type="spellEnd"/>
-      <w:r>
-        <w:t>::</w:t>
-      </w:r>
-      <w:proofErr w:type="spellStart"/>
-      <w:r>
-        <w:t>setQuantity</w:t>
-      </w:r>
-      <w:proofErr w:type="spellEnd"/>
-      <w:r>
-        <w:t xml:space="preserve"> functionality is almost, but not completely, comprehensive.</w:t>
+      <w:r>
+        <w:t>IdfObject::getQuantity and IdfObject::setQuantity functionality is almost, but not completely, comprehensive.</w:t>
       </w:r>
       <w:r>
         <w:t xml:space="preserve"> </w:t>
       </w:r>
       <w:r>
-        <w:t xml:space="preserve"> The quantity getters and setters for fields whose units are “</w:t>
-      </w:r>
-      <w:proofErr w:type="spellStart"/>
-      <w:r>
-        <w:t>BasedOnField</w:t>
-      </w:r>
-      <w:proofErr w:type="spellEnd"/>
-      <w:r>
-        <w:t xml:space="preserve"> AX” are not expected to work at the </w:t>
-      </w:r>
-      <w:proofErr w:type="spellStart"/>
-      <w:r>
-        <w:t>IdfObject</w:t>
-      </w:r>
-      <w:proofErr w:type="spellEnd"/>
-      <w:r>
-        <w:t xml:space="preserve"> level, but are to be handled only for OS: prefixed objects by the specific interfaces of classes derived from </w:t>
-      </w:r>
-      <w:proofErr w:type="spellStart"/>
-      <w:r>
-        <w:t>ModelObject</w:t>
-      </w:r>
-      <w:proofErr w:type="spellEnd"/>
-      <w:r>
-        <w:t>.</w:t>
+        <w:t xml:space="preserve"> The quantity getters and setters for fields whose units are “BasedOnField AX” are not expected to work at the IdfObject level, but are to be handled only for OS: prefixed objects by the specific interfaces of classes derived from ModelObject.</w:t>
       </w:r>
     </w:p>
     <w:p>
@@ -3038,23 +2531,7 @@
         </w:numPr>
       </w:pPr>
       <w:r>
-        <w:t xml:space="preserve">The default naming scheme of </w:t>
-      </w:r>
-      <w:proofErr w:type="spellStart"/>
-      <w:r>
-        <w:t>WorkspaceObject</w:t>
-      </w:r>
-      <w:proofErr w:type="spellEnd"/>
-      <w:r>
-        <w:t xml:space="preserve"> (base class for </w:t>
-      </w:r>
-      <w:proofErr w:type="spellStart"/>
-      <w:r>
-        <w:t>ModelObject</w:t>
-      </w:r>
-      <w:proofErr w:type="spellEnd"/>
-      <w:r>
-        <w:t>, etc.) sometimes results in undesired name clashes when transferring objects between models, including in the EnergyPlus translators.</w:t>
+        <w:t>The default naming scheme of WorkspaceObject (base class for ModelObject, etc.) sometimes results in undesired name clashes when transferring objects between models, including in the EnergyPlus translators.</w:t>
       </w:r>
       <w:r>
         <w:t xml:space="preserve"> </w:t>
@@ -3074,23 +2551,8 @@
         <w:contextualSpacing w:val="0"/>
       </w:pPr>
       <w:r>
-        <w:t>OpenStudio:</w:t>
-      </w:r>
-      <w:proofErr w:type="gramStart"/>
-      <w:r>
-        <w:t>:Model</w:t>
-      </w:r>
-      <w:proofErr w:type="gramEnd"/>
-      <w:r>
-        <w:t>::</w:t>
-      </w:r>
-      <w:proofErr w:type="spellStart"/>
-      <w:r>
-        <w:t>ComponentVector</w:t>
-      </w:r>
-      <w:proofErr w:type="spellEnd"/>
-      <w:r>
-        <w:t xml:space="preserve"> objects may be inaccessible from the Ruby bindings. [bug 1005]</w:t>
+        <w:lastRenderedPageBreak/>
+        <w:t>OpenStudio::Model::ComponentVector objects may be inaccessible from the Ruby bindings. [bug 1005]</w:t>
       </w:r>
     </w:p>
     <w:p>
@@ -3193,6 +2655,43 @@
 </w:document>
 </file>
 
+<file path=word/comments.xml><?xml version="1.0" encoding="utf-8"?>
+<w:comments xmlns:wpc="http://schemas.microsoft.com/office/word/2010/wordprocessingCanvas" xmlns:mc="http://schemas.openxmlformats.org/markup-compatibility/2006" xmlns:o="urn:schemas-microsoft-com:office:office" xmlns:r="http://schemas.openxmlformats.org/officeDocument/2006/relationships" xmlns:m="http://schemas.openxmlformats.org/officeDocument/2006/math" xmlns:v="urn:schemas-microsoft-com:vml" xmlns:wp14="http://schemas.microsoft.com/office/word/2010/wordprocessingDrawing" xmlns:wp="http://schemas.openxmlformats.org/drawingml/2006/wordprocessingDrawing" xmlns:w10="urn:schemas-microsoft-com:office:word" xmlns:w="http://schemas.openxmlformats.org/wordprocessingml/2006/main" xmlns:w14="http://schemas.microsoft.com/office/word/2010/wordml" xmlns:wpg="http://schemas.microsoft.com/office/word/2010/wordprocessingGroup" xmlns:wpi="http://schemas.microsoft.com/office/word/2010/wordprocessingInk" xmlns:wne="http://schemas.microsoft.com/office/word/2006/wordml" xmlns:wps="http://schemas.microsoft.com/office/word/2010/wordprocessingShape" mc:Ignorable="w14 wp14">
+  <w:comment w:id="0" w:author="NREL" w:date="2013-06-26T14:58:00Z" w:initials="N">
+    <w:p>
+      <w:pPr>
+        <w:pStyle w:val="CommentText"/>
+      </w:pPr>
+      <w:r>
+        <w:rPr>
+          <w:rStyle w:val="CommentReference"/>
+        </w:rPr>
+        <w:annotationRef/>
+      </w:r>
+      <w:r>
+        <w:t>This is not online yet. Get this online or remove from here.</w:t>
+      </w:r>
+    </w:p>
+  </w:comment>
+  <w:comment w:id="2" w:author="NREL" w:date="2013-06-26T15:13:00Z" w:initials="N">
+    <w:p>
+      <w:pPr>
+        <w:pStyle w:val="CommentText"/>
+      </w:pPr>
+      <w:r>
+        <w:rPr>
+          <w:rStyle w:val="CommentReference"/>
+        </w:rPr>
+        <w:annotationRef/>
+      </w:r>
+      <w:r>
+        <w:t>Everything below this here still needs to be updated for version 1.0</w:t>
+      </w:r>
+    </w:p>
+  </w:comment>
+</w:comments>
+</file>
+
 <file path=word/numbering.xml><?xml version="1.0" encoding="utf-8"?>
 <w:numbering xmlns:wpc="http://schemas.microsoft.com/office/word/2010/wordprocessingCanvas" xmlns:mc="http://schemas.openxmlformats.org/markup-compatibility/2006" xmlns:o="urn:schemas-microsoft-com:office:office" xmlns:r="http://schemas.openxmlformats.org/officeDocument/2006/relationships" xmlns:m="http://schemas.openxmlformats.org/officeDocument/2006/math" xmlns:v="urn:schemas-microsoft-com:vml" xmlns:wp14="http://schemas.microsoft.com/office/word/2010/wordprocessingDrawing" xmlns:wp="http://schemas.openxmlformats.org/drawingml/2006/wordprocessingDrawing" xmlns:w10="urn:schemas-microsoft-com:office:word" xmlns:w="http://schemas.openxmlformats.org/wordprocessingml/2006/main" xmlns:w14="http://schemas.microsoft.com/office/word/2010/wordml" xmlns:wpg="http://schemas.microsoft.com/office/word/2010/wordprocessingGroup" xmlns:wpi="http://schemas.microsoft.com/office/word/2010/wordprocessingInk" xmlns:wne="http://schemas.microsoft.com/office/word/2006/wordml" xmlns:wps="http://schemas.microsoft.com/office/word/2010/wordprocessingShape" mc:Ignorable="w14 wp14">
   <w:abstractNum w:abstractNumId="0">
@@ -4249,6 +3748,119 @@
     </w:lvl>
   </w:abstractNum>
   <w:abstractNum w:abstractNumId="9">
+    <w:nsid w:val="4E6B3570"/>
+    <w:multiLevelType w:val="hybridMultilevel"/>
+    <w:tmpl w:val="9E6AF678"/>
+    <w:lvl w:ilvl="0" w:tplc="04090001">
+      <w:start w:val="1"/>
+      <w:numFmt w:val="bullet"/>
+      <w:lvlText w:val=""/>
+      <w:lvlJc w:val="left"/>
+      <w:pPr>
+        <w:ind w:left="720" w:hanging="360"/>
+      </w:pPr>
+      <w:rPr>
+        <w:rFonts w:ascii="Symbol" w:hAnsi="Symbol" w:hint="default"/>
+      </w:rPr>
+    </w:lvl>
+    <w:lvl w:ilvl="1" w:tplc="04090003" w:tentative="1">
+      <w:start w:val="1"/>
+      <w:numFmt w:val="bullet"/>
+      <w:lvlText w:val="o"/>
+      <w:lvlJc w:val="left"/>
+      <w:pPr>
+        <w:ind w:left="1440" w:hanging="360"/>
+      </w:pPr>
+      <w:rPr>
+        <w:rFonts w:ascii="Courier New" w:hAnsi="Courier New" w:cs="Courier New" w:hint="default"/>
+      </w:rPr>
+    </w:lvl>
+    <w:lvl w:ilvl="2" w:tplc="04090005" w:tentative="1">
+      <w:start w:val="1"/>
+      <w:numFmt w:val="bullet"/>
+      <w:lvlText w:val=""/>
+      <w:lvlJc w:val="left"/>
+      <w:pPr>
+        <w:ind w:left="2160" w:hanging="360"/>
+      </w:pPr>
+      <w:rPr>
+        <w:rFonts w:ascii="Wingdings" w:hAnsi="Wingdings" w:hint="default"/>
+      </w:rPr>
+    </w:lvl>
+    <w:lvl w:ilvl="3" w:tplc="04090001" w:tentative="1">
+      <w:start w:val="1"/>
+      <w:numFmt w:val="bullet"/>
+      <w:lvlText w:val=""/>
+      <w:lvlJc w:val="left"/>
+      <w:pPr>
+        <w:ind w:left="2880" w:hanging="360"/>
+      </w:pPr>
+      <w:rPr>
+        <w:rFonts w:ascii="Symbol" w:hAnsi="Symbol" w:hint="default"/>
+      </w:rPr>
+    </w:lvl>
+    <w:lvl w:ilvl="4" w:tplc="04090003" w:tentative="1">
+      <w:start w:val="1"/>
+      <w:numFmt w:val="bullet"/>
+      <w:lvlText w:val="o"/>
+      <w:lvlJc w:val="left"/>
+      <w:pPr>
+        <w:ind w:left="3600" w:hanging="360"/>
+      </w:pPr>
+      <w:rPr>
+        <w:rFonts w:ascii="Courier New" w:hAnsi="Courier New" w:cs="Courier New" w:hint="default"/>
+      </w:rPr>
+    </w:lvl>
+    <w:lvl w:ilvl="5" w:tplc="04090005" w:tentative="1">
+      <w:start w:val="1"/>
+      <w:numFmt w:val="bullet"/>
+      <w:lvlText w:val=""/>
+      <w:lvlJc w:val="left"/>
+      <w:pPr>
+        <w:ind w:left="4320" w:hanging="360"/>
+      </w:pPr>
+      <w:rPr>
+        <w:rFonts w:ascii="Wingdings" w:hAnsi="Wingdings" w:hint="default"/>
+      </w:rPr>
+    </w:lvl>
+    <w:lvl w:ilvl="6" w:tplc="04090001" w:tentative="1">
+      <w:start w:val="1"/>
+      <w:numFmt w:val="bullet"/>
+      <w:lvlText w:val=""/>
+      <w:lvlJc w:val="left"/>
+      <w:pPr>
+        <w:ind w:left="5040" w:hanging="360"/>
+      </w:pPr>
+      <w:rPr>
+        <w:rFonts w:ascii="Symbol" w:hAnsi="Symbol" w:hint="default"/>
+      </w:rPr>
+    </w:lvl>
+    <w:lvl w:ilvl="7" w:tplc="04090003" w:tentative="1">
+      <w:start w:val="1"/>
+      <w:numFmt w:val="bullet"/>
+      <w:lvlText w:val="o"/>
+      <w:lvlJc w:val="left"/>
+      <w:pPr>
+        <w:ind w:left="5760" w:hanging="360"/>
+      </w:pPr>
+      <w:rPr>
+        <w:rFonts w:ascii="Courier New" w:hAnsi="Courier New" w:cs="Courier New" w:hint="default"/>
+      </w:rPr>
+    </w:lvl>
+    <w:lvl w:ilvl="8" w:tplc="04090005" w:tentative="1">
+      <w:start w:val="1"/>
+      <w:numFmt w:val="bullet"/>
+      <w:lvlText w:val=""/>
+      <w:lvlJc w:val="left"/>
+      <w:pPr>
+        <w:ind w:left="6480" w:hanging="360"/>
+      </w:pPr>
+      <w:rPr>
+        <w:rFonts w:ascii="Wingdings" w:hAnsi="Wingdings" w:hint="default"/>
+      </w:rPr>
+    </w:lvl>
+  </w:abstractNum>
+  <w:abstractNum w:abstractNumId="10">
     <w:nsid w:val="4F762BEF"/>
     <w:multiLevelType w:val="hybridMultilevel"/>
     <w:tmpl w:val="5D725B1E"/>
@@ -4361,7 +3973,7 @@
       </w:pPr>
     </w:lvl>
   </w:abstractNum>
-  <w:abstractNum w:abstractNumId="10">
+  <w:abstractNum w:abstractNumId="11">
     <w:nsid w:val="51E63C45"/>
     <w:multiLevelType w:val="hybridMultilevel"/>
     <w:tmpl w:val="AA2E294C"/>
@@ -4475,7 +4087,7 @@
       </w:rPr>
     </w:lvl>
   </w:abstractNum>
-  <w:abstractNum w:abstractNumId="11">
+  <w:abstractNum w:abstractNumId="12">
     <w:nsid w:val="52584DE3"/>
     <w:multiLevelType w:val="hybridMultilevel"/>
     <w:tmpl w:val="991C3568"/>
@@ -4588,10 +4200,10 @@
       </w:rPr>
     </w:lvl>
   </w:abstractNum>
-  <w:abstractNum w:abstractNumId="12">
+  <w:abstractNum w:abstractNumId="13">
     <w:nsid w:val="59306129"/>
     <w:multiLevelType w:val="hybridMultilevel"/>
-    <w:tmpl w:val="4C305328"/>
+    <w:tmpl w:val="1EC279C8"/>
     <w:lvl w:ilvl="0" w:tplc="04090001">
       <w:start w:val="1"/>
       <w:numFmt w:val="bullet"/>
@@ -4701,7 +4313,7 @@
       </w:rPr>
     </w:lvl>
   </w:abstractNum>
-  <w:abstractNum w:abstractNumId="13">
+  <w:abstractNum w:abstractNumId="14">
     <w:nsid w:val="601558FF"/>
     <w:multiLevelType w:val="hybridMultilevel"/>
     <w:tmpl w:val="FC3AD92C"/>
@@ -4814,7 +4426,7 @@
       </w:rPr>
     </w:lvl>
   </w:abstractNum>
-  <w:abstractNum w:abstractNumId="14">
+  <w:abstractNum w:abstractNumId="15">
     <w:nsid w:val="6B346AFD"/>
     <w:multiLevelType w:val="hybridMultilevel"/>
     <w:tmpl w:val="7B82C832"/>
@@ -4927,7 +4539,7 @@
       </w:rPr>
     </w:lvl>
   </w:abstractNum>
-  <w:abstractNum w:abstractNumId="15">
+  <w:abstractNum w:abstractNumId="16">
     <w:nsid w:val="75034F3F"/>
     <w:multiLevelType w:val="hybridMultilevel"/>
     <w:tmpl w:val="C2DE5738"/>
@@ -5040,7 +4652,7 @@
       </w:rPr>
     </w:lvl>
   </w:abstractNum>
-  <w:abstractNum w:abstractNumId="16">
+  <w:abstractNum w:abstractNumId="17">
     <w:nsid w:val="788D1D69"/>
     <w:multiLevelType w:val="hybridMultilevel"/>
     <w:tmpl w:val="25B62178"/>
@@ -5153,7 +4765,7 @@
       </w:pPr>
     </w:lvl>
   </w:abstractNum>
-  <w:abstractNum w:abstractNumId="17">
+  <w:abstractNum w:abstractNumId="18">
     <w:nsid w:val="78A647CB"/>
     <w:multiLevelType w:val="hybridMultilevel"/>
     <w:tmpl w:val="0B9A7058"/>
@@ -5266,7 +4878,7 @@
       </w:rPr>
     </w:lvl>
   </w:abstractNum>
-  <w:abstractNum w:abstractNumId="18">
+  <w:abstractNum w:abstractNumId="19">
     <w:nsid w:val="7D184648"/>
     <w:multiLevelType w:val="hybridMultilevel"/>
     <w:tmpl w:val="D88CFC0C"/>
@@ -5383,31 +4995,31 @@
     <w:abstractNumId w:val="0"/>
   </w:num>
   <w:num w:numId="2">
-    <w:abstractNumId w:val="10"/>
+    <w:abstractNumId w:val="11"/>
   </w:num>
   <w:num w:numId="3">
-    <w:abstractNumId w:val="17"/>
+    <w:abstractNumId w:val="18"/>
   </w:num>
   <w:num w:numId="4">
     <w:abstractNumId w:val="5"/>
   </w:num>
   <w:num w:numId="5">
-    <w:abstractNumId w:val="15"/>
+    <w:abstractNumId w:val="16"/>
   </w:num>
   <w:num w:numId="6">
-    <w:abstractNumId w:val="14"/>
+    <w:abstractNumId w:val="15"/>
   </w:num>
   <w:num w:numId="7">
     <w:abstractNumId w:val="2"/>
   </w:num>
   <w:num w:numId="8">
-    <w:abstractNumId w:val="11"/>
+    <w:abstractNumId w:val="12"/>
   </w:num>
   <w:num w:numId="9">
-    <w:abstractNumId w:val="13"/>
+    <w:abstractNumId w:val="14"/>
   </w:num>
   <w:num w:numId="10">
-    <w:abstractNumId w:val="18"/>
+    <w:abstractNumId w:val="19"/>
   </w:num>
   <w:num w:numId="11">
     <w:abstractNumId w:val="8"/>
@@ -5416,16 +5028,16 @@
     <w:abstractNumId w:val="6"/>
   </w:num>
   <w:num w:numId="13">
-    <w:abstractNumId w:val="12"/>
+    <w:abstractNumId w:val="13"/>
   </w:num>
   <w:num w:numId="14">
     <w:abstractNumId w:val="4"/>
   </w:num>
   <w:num w:numId="15">
-    <w:abstractNumId w:val="17"/>
+    <w:abstractNumId w:val="18"/>
   </w:num>
   <w:num w:numId="16">
-    <w:abstractNumId w:val="16"/>
+    <w:abstractNumId w:val="17"/>
     <w:lvlOverride w:ilvl="0"/>
     <w:lvlOverride w:ilvl="1">
       <w:startOverride w:val="1"/>
@@ -5453,7 +5065,7 @@
     </w:lvlOverride>
   </w:num>
   <w:num w:numId="17">
-    <w:abstractNumId w:val="9"/>
+    <w:abstractNumId w:val="10"/>
     <w:lvlOverride w:ilvl="0"/>
     <w:lvlOverride w:ilvl="1">
       <w:startOverride w:val="1"/>
@@ -5488,6 +5100,9 @@
   </w:num>
   <w:num w:numId="20">
     <w:abstractNumId w:val="3"/>
+  </w:num>
+  <w:num w:numId="21">
+    <w:abstractNumId w:val="9"/>
   </w:num>
   <w:numIdMacAtCleanup w:val="13"/>
 </w:numbering>

</xml_diff>

<commit_message>
[#51675721] Removed all bugs that have been closed. Still need to add new bugs/know issues, new features, and other changes.
</commit_message>
<xml_diff>
--- a/doc/ReleaseNotes/OpenStudio_Release_Notes_1_0_0_20130628.docx
+++ b/doc/ReleaseNotes/OpenStudio_Release_Notes_1_0_0_20130628.docx
@@ -11,8 +11,6 @@
           <w:sz w:val="48"/>
         </w:rPr>
       </w:pPr>
-      <w:bookmarkStart w:id="0" w:name="_GoBack"/>
-      <w:bookmarkEnd w:id="0"/>
       <w:r>
         <w:rPr>
           <w:sz w:val="48"/>
@@ -349,11 +347,9 @@
       <w:r>
         <w:t xml:space="preserve"> </w:t>
       </w:r>
-      <w:proofErr w:type="gramStart"/>
       <w:r>
         <w:t>is</w:t>
       </w:r>
-      <w:proofErr w:type="gramEnd"/>
       <w:r>
         <w:t xml:space="preserve"> available at </w:t>
       </w:r>
@@ -429,7 +425,7 @@
           <w:numId w:val="21"/>
         </w:numPr>
       </w:pPr>
-      <w:commentRangeStart w:id="1"/>
+      <w:commentRangeStart w:id="0"/>
       <w:r>
         <w:t xml:space="preserve">OpenStudio Life Cycle Costing Examples document is available at </w:t>
       </w:r>
@@ -441,12 +437,12 @@
           <w:t>http://openstudio.nrel.gov/openstudio-life-cycle-examples</w:t>
         </w:r>
       </w:hyperlink>
-      <w:commentRangeEnd w:id="1"/>
+      <w:commentRangeEnd w:id="0"/>
       <w:r>
         <w:rPr>
           <w:rStyle w:val="CommentReference"/>
         </w:rPr>
-        <w:commentReference w:id="1"/>
+        <w:commentReference w:id="0"/>
       </w:r>
     </w:p>
     <w:p>
@@ -579,19 +575,11 @@
         <w:t xml:space="preserve">The OpenStudio SketchUp Plug-in requires </w:t>
       </w:r>
       <w:hyperlink r:id="rId13" w:history="1">
-        <w:proofErr w:type="spellStart"/>
         <w:r>
           <w:rPr>
             <w:rStyle w:val="Hyperlink"/>
           </w:rPr>
-          <w:t>Sketchup</w:t>
-        </w:r>
-        <w:proofErr w:type="spellEnd"/>
-        <w:r>
-          <w:rPr>
-            <w:rStyle w:val="Hyperlink"/>
-          </w:rPr>
-          <w:t xml:space="preserve"> 8.0</w:t>
+          <w:t>Sketchup 8.0</w:t>
         </w:r>
       </w:hyperlink>
       <w:r>
@@ -769,21 +757,7 @@
           <w:rPr>
             <w:rStyle w:val="Hyperlink"/>
           </w:rPr>
-          <w:t xml:space="preserve">32-bit </w:t>
-        </w:r>
-        <w:proofErr w:type="spellStart"/>
-        <w:r>
-          <w:rPr>
-            <w:rStyle w:val="Hyperlink"/>
-          </w:rPr>
-          <w:t>OpenSSL</w:t>
-        </w:r>
-        <w:proofErr w:type="spellEnd"/>
-        <w:r>
-          <w:rPr>
-            <w:rStyle w:val="Hyperlink"/>
-          </w:rPr>
-          <w:t xml:space="preserve"> libraries</w:t>
+          <w:t>32-bit OpenSSL libraries</w:t>
         </w:r>
       </w:hyperlink>
       <w:r>
@@ -881,11 +855,9 @@
       <w:r>
         <w:t xml:space="preserve"> be setup as “Always Run Measures”. These measures will run on the baseline model as well as all design alternatives. The “</w:t>
       </w:r>
-      <w:proofErr w:type="spellStart"/>
       <w:r>
         <w:t>Mesures</w:t>
       </w:r>
-      <w:proofErr w:type="spellEnd"/>
       <w:r>
         <w:t>” tab in the OpenStudio application</w:t>
       </w:r>
@@ -997,11 +969,11 @@
           <w:szCs w:val="22"/>
         </w:rPr>
       </w:pPr>
-      <w:commentRangeStart w:id="2"/>
+      <w:commentRangeStart w:id="1"/>
       <w:r>
         <w:t>New Features</w:t>
       </w:r>
-      <w:commentRangeEnd w:id="2"/>
+      <w:commentRangeEnd w:id="1"/>
       <w:r>
         <w:rPr>
           <w:rStyle w:val="CommentReference"/>
@@ -1010,7 +982,7 @@
           <w:bCs w:val="0"/>
           <w:color w:val="auto"/>
         </w:rPr>
-        <w:commentReference w:id="2"/>
+        <w:commentReference w:id="1"/>
       </w:r>
     </w:p>
     <w:p>
@@ -1048,23 +1020,7 @@
         <w:t xml:space="preserve"> </w:t>
       </w:r>
       <w:r>
-        <w:t xml:space="preserve"> Formerly, these were single Ruby scripts containing a class derived from </w:t>
-      </w:r>
-      <w:proofErr w:type="spellStart"/>
-      <w:r>
-        <w:t>ruleset</w:t>
-      </w:r>
-      <w:proofErr w:type="spellEnd"/>
-      <w:r>
-        <w:t>::</w:t>
-      </w:r>
-      <w:proofErr w:type="spellStart"/>
-      <w:r>
-        <w:t>UserScript</w:t>
-      </w:r>
-      <w:proofErr w:type="spellEnd"/>
-      <w:r>
-        <w:t xml:space="preserve">. </w:t>
+        <w:t xml:space="preserve"> Formerly, these were single Ruby scripts containing a class derived from ruleset::UserScript. </w:t>
       </w:r>
       <w:r>
         <w:t xml:space="preserve"> </w:t>
@@ -1099,7 +1055,6 @@
       <w:r>
         <w:t xml:space="preserve">, </w:t>
       </w:r>
-      <w:proofErr w:type="spellStart"/>
       <w:r>
         <w:rPr>
           <w:i/>
@@ -1112,7 +1067,6 @@
         </w:rPr>
         <w:t>easure.rb</w:t>
       </w:r>
-      <w:proofErr w:type="spellEnd"/>
       <w:r>
         <w:t xml:space="preserve">, a </w:t>
       </w:r>
@@ -1174,15 +1128,7 @@
       </w:pPr>
       <w:r>
         <w:lastRenderedPageBreak/>
-        <w:t xml:space="preserve">Added the </w:t>
-      </w:r>
-      <w:proofErr w:type="spellStart"/>
-      <w:r>
-        <w:t>BCLMeasure</w:t>
-      </w:r>
-      <w:proofErr w:type="spellEnd"/>
-      <w:r>
-        <w:t xml:space="preserve"> class to facilitate creating, loading, updating, and saving of measures.  It also allows you to change the default location of your </w:t>
+        <w:t xml:space="preserve">Added the BCLMeasure class to facilitate creating, loading, updating, and saving of measures.  It also allows you to change the default location of your </w:t>
       </w:r>
       <w:r>
         <w:rPr>
@@ -1215,15 +1161,7 @@
         </w:numPr>
       </w:pPr>
       <w:r>
-        <w:t xml:space="preserve">Updated the </w:t>
-      </w:r>
-      <w:proofErr w:type="spellStart"/>
-      <w:r>
-        <w:t>RemoteBCL</w:t>
-      </w:r>
-      <w:proofErr w:type="spellEnd"/>
-      <w:r>
-        <w:t xml:space="preserve"> class to download measures from the Online BCL.</w:t>
+        <w:t>Updated the RemoteBCL class to download measures from the Online BCL.</w:t>
       </w:r>
     </w:p>
     <w:p>
@@ -1235,39 +1173,7 @@
         </w:numPr>
       </w:pPr>
       <w:r>
-        <w:t xml:space="preserve">Added the </w:t>
-      </w:r>
-      <w:proofErr w:type="spellStart"/>
-      <w:r>
-        <w:t>ruleset</w:t>
-      </w:r>
-      <w:proofErr w:type="spellEnd"/>
-      <w:r>
-        <w:t>::</w:t>
-      </w:r>
-      <w:proofErr w:type="spellStart"/>
-      <w:r>
-        <w:t>OSResult</w:t>
-      </w:r>
-      <w:proofErr w:type="spellEnd"/>
-      <w:r>
-        <w:t xml:space="preserve"> class and related </w:t>
-      </w:r>
-      <w:proofErr w:type="spellStart"/>
-      <w:r>
-        <w:t>ruleset</w:t>
-      </w:r>
-      <w:proofErr w:type="spellEnd"/>
-      <w:r>
-        <w:t>::</w:t>
-      </w:r>
-      <w:proofErr w:type="spellStart"/>
-      <w:r>
-        <w:t>OSRunner</w:t>
-      </w:r>
-      <w:proofErr w:type="spellEnd"/>
-      <w:r>
-        <w:t xml:space="preserve"> methods to return detailed runtime information from OpenStudio measures.</w:t>
+        <w:t>Added the ruleset::OSResult class and related ruleset::OSRunner methods to return detailed runtime information from OpenStudio measures.</w:t>
       </w:r>
       <w:r>
         <w:t xml:space="preserve"> </w:t>
@@ -1291,23 +1197,7 @@
         </w:numPr>
       </w:pPr>
       <w:r>
-        <w:t xml:space="preserve">Refactored </w:t>
-      </w:r>
-      <w:proofErr w:type="spellStart"/>
-      <w:r>
-        <w:t>ruleset</w:t>
-      </w:r>
-      <w:proofErr w:type="spellEnd"/>
-      <w:r>
-        <w:t>::</w:t>
-      </w:r>
-      <w:proofErr w:type="spellStart"/>
-      <w:r>
-        <w:t>OSRunner</w:t>
-      </w:r>
-      <w:proofErr w:type="spellEnd"/>
-      <w:r>
-        <w:t xml:space="preserve"> to be less Sketch-Up Plugin-specific, and to provide more</w:t>
+        <w:t>Refactored ruleset::OSRunner to be less Sketch-Up Plugin-specific, and to provide more</w:t>
       </w:r>
       <w:r>
         <w:t xml:space="preserve"> assistance to measure writers.</w:t>
@@ -1328,48 +1218,16 @@
         <w:t xml:space="preserve"> </w:t>
       </w:r>
       <w:r>
-        <w:t xml:space="preserve">Helper classes and methods for using this interpreter to extract arguments from </w:t>
-      </w:r>
-      <w:proofErr w:type="spellStart"/>
-      <w:r>
-        <w:t>openstudio</w:t>
-      </w:r>
-      <w:proofErr w:type="spellEnd"/>
-      <w:r>
-        <w:t>::</w:t>
-      </w:r>
-      <w:proofErr w:type="spellStart"/>
-      <w:r>
-        <w:t>BCLMeasures</w:t>
-      </w:r>
-      <w:proofErr w:type="spellEnd"/>
-      <w:r>
-        <w:t xml:space="preserve"> are available </w:t>
-      </w:r>
-      <w:r>
-        <w:t xml:space="preserve">in the </w:t>
-      </w:r>
-      <w:proofErr w:type="spellStart"/>
-      <w:r>
-        <w:t>ruleset</w:t>
-      </w:r>
-      <w:proofErr w:type="spellEnd"/>
-      <w:r>
-        <w:t xml:space="preserve"> sub-project.</w:t>
+        <w:t xml:space="preserve">Helper classes and methods for using this interpreter to extract arguments from openstudio::BCLMeasures are available </w:t>
+      </w:r>
+      <w:r>
+        <w:t>in the ruleset sub-project.</w:t>
       </w:r>
       <w:r>
         <w:t xml:space="preserve"> </w:t>
       </w:r>
       <w:r>
-        <w:t xml:space="preserve"> Arguments may be extracted from </w:t>
-      </w:r>
-      <w:proofErr w:type="spellStart"/>
-      <w:r>
-        <w:t>BCLMeasures</w:t>
-      </w:r>
-      <w:proofErr w:type="spellEnd"/>
-      <w:r>
-        <w:t xml:space="preserve"> using </w:t>
+        <w:t xml:space="preserve"> Arguments may be extracted from BCLMeasures using </w:t>
       </w:r>
       <w:r>
         <w:t>the Ruby bindings</w:t>
@@ -1378,39 +1236,10 @@
         <w:t xml:space="preserve"> via O</w:t>
       </w:r>
       <w:r>
-        <w:t>penStudio:</w:t>
-      </w:r>
-      <w:proofErr w:type="gramStart"/>
-      <w:r>
-        <w:t>:</w:t>
-      </w:r>
-      <w:proofErr w:type="spellStart"/>
-      <w:r>
-        <w:t>Rul</w:t>
-      </w:r>
-      <w:r>
-        <w:t>eset</w:t>
-      </w:r>
-      <w:proofErr w:type="spellEnd"/>
-      <w:proofErr w:type="gramEnd"/>
-      <w:r>
-        <w:t>::</w:t>
-      </w:r>
-      <w:proofErr w:type="spellStart"/>
-      <w:r>
-        <w:t>getArguments</w:t>
-      </w:r>
-      <w:proofErr w:type="spellEnd"/>
-      <w:r>
-        <w:t>(</w:t>
-      </w:r>
-      <w:proofErr w:type="spellStart"/>
-      <w:r>
-        <w:t>BCLMeasure</w:t>
-      </w:r>
-      <w:proofErr w:type="spellEnd"/>
-      <w:r>
-        <w:t>).</w:t>
+        <w:t>penStudio::Rul</w:t>
+      </w:r>
+      <w:r>
+        <w:t>eset::getArguments(BCLMeasure).</w:t>
       </w:r>
     </w:p>
     <w:p>
@@ -1467,15 +1296,7 @@
         </w:numPr>
       </w:pPr>
       <w:r>
-        <w:t xml:space="preserve">Extended the analysis framework to provide setting and editing methods, dirty flags propagated by </w:t>
-      </w:r>
-      <w:proofErr w:type="spellStart"/>
-      <w:r>
-        <w:t>Qt</w:t>
-      </w:r>
-      <w:proofErr w:type="spellEnd"/>
-      <w:r>
-        <w:t xml:space="preserve"> signals, and flags on the Analysis class that indicate when results or data point definitions are out of date. </w:t>
+        <w:t xml:space="preserve">Extended the analysis framework to provide setting and editing methods, dirty flags propagated by Qt signals, and flags on the Analysis class that indicate when results or data point definitions are out of date. </w:t>
       </w:r>
     </w:p>
     <w:p>
@@ -1487,37 +1308,13 @@
         </w:numPr>
       </w:pPr>
       <w:r>
-        <w:t xml:space="preserve">Created the </w:t>
-      </w:r>
-      <w:proofErr w:type="spellStart"/>
-      <w:r>
-        <w:t>analysisdriver</w:t>
-      </w:r>
-      <w:proofErr w:type="spellEnd"/>
-      <w:r>
-        <w:t>::</w:t>
-      </w:r>
-      <w:proofErr w:type="spellStart"/>
-      <w:r>
-        <w:t>SimpleProject</w:t>
-      </w:r>
-      <w:proofErr w:type="spellEnd"/>
-      <w:r>
-        <w:t xml:space="preserve"> class to provide standardized access to all of the classes involved in creating, saving, and running a single analysis::Analysis.</w:t>
+        <w:t>Created the analysisdriver::SimpleProject class to provide standardized access to all of the classes involved in creating, saving, and running a single analysis::Analysis.</w:t>
       </w:r>
       <w:r>
         <w:t xml:space="preserve"> </w:t>
       </w:r>
       <w:r>
-        <w:t xml:space="preserve"> Includes support for maintaining a project-specific library of </w:t>
-      </w:r>
-      <w:proofErr w:type="spellStart"/>
-      <w:r>
-        <w:t>BCLMeasures</w:t>
-      </w:r>
-      <w:proofErr w:type="spellEnd"/>
-      <w:r>
-        <w:t>.</w:t>
+        <w:t xml:space="preserve"> Includes support for maintaining a project-specific library of BCLMeasures.</w:t>
       </w:r>
     </w:p>
     <w:p>
@@ -1529,58 +1326,13 @@
         </w:numPr>
       </w:pPr>
       <w:r>
-        <w:t>Generalized analysis::Problem to better support EnergyPlus measures and measures of any type that should be run in every analysis:</w:t>
-      </w:r>
-      <w:proofErr w:type="gramStart"/>
-      <w:r>
-        <w:t>:</w:t>
-      </w:r>
-      <w:proofErr w:type="spellStart"/>
-      <w:r>
-        <w:t>DataPoint’s</w:t>
-      </w:r>
-      <w:proofErr w:type="spellEnd"/>
-      <w:proofErr w:type="gramEnd"/>
-      <w:r>
-        <w:t xml:space="preserve"> workflow.</w:t>
+        <w:t>Generalized analysis::Problem to better support EnergyPlus measures and measures of any type that should be run in every analysis::DataPoint’s workflow.</w:t>
       </w:r>
       <w:r>
         <w:t xml:space="preserve"> </w:t>
       </w:r>
       <w:r>
-        <w:t xml:space="preserve"> Problems are now defined by a vector of analysis::</w:t>
-      </w:r>
-      <w:proofErr w:type="spellStart"/>
-      <w:r>
-        <w:t>WorkflowSteps</w:t>
-      </w:r>
-      <w:proofErr w:type="spellEnd"/>
-      <w:r>
-        <w:t>, each of which is either an analysis::</w:t>
-      </w:r>
-      <w:proofErr w:type="spellStart"/>
-      <w:r>
-        <w:t>InputVariable</w:t>
-      </w:r>
-      <w:proofErr w:type="spellEnd"/>
-      <w:r>
-        <w:t xml:space="preserve"> or a </w:t>
-      </w:r>
-      <w:proofErr w:type="spellStart"/>
-      <w:r>
-        <w:t>runmanager</w:t>
-      </w:r>
-      <w:proofErr w:type="spellEnd"/>
-      <w:r>
-        <w:t>::</w:t>
-      </w:r>
-      <w:proofErr w:type="spellStart"/>
-      <w:r>
-        <w:t>WorkItem</w:t>
-      </w:r>
-      <w:proofErr w:type="spellEnd"/>
-      <w:r>
-        <w:t>.</w:t>
+        <w:t xml:space="preserve"> Problems are now defined by a vector of analysis::WorkflowSteps, each of which is either an analysis::InputVariable or a runmanager::WorkItem.</w:t>
       </w:r>
     </w:p>
     <w:p>
@@ -1592,51 +1344,19 @@
         </w:numPr>
       </w:pPr>
       <w:r>
-        <w:t xml:space="preserve">Errors, warnings, and other </w:t>
-      </w:r>
-      <w:proofErr w:type="spellStart"/>
-      <w:r>
-        <w:t>runmanager</w:t>
-      </w:r>
-      <w:proofErr w:type="spellEnd"/>
-      <w:r>
-        <w:t xml:space="preserve">::Job runtime information </w:t>
+        <w:t xml:space="preserve">Errors, warnings, and other runmanager::Job runtime information </w:t>
       </w:r>
       <w:r>
         <w:t>are</w:t>
       </w:r>
       <w:r>
-        <w:t xml:space="preserve"> persisted in the </w:t>
-      </w:r>
-      <w:proofErr w:type="spellStart"/>
-      <w:r>
-        <w:t>RunManager</w:t>
-      </w:r>
-      <w:proofErr w:type="spellEnd"/>
-      <w:r>
-        <w:t xml:space="preserve"> database, and </w:t>
+        <w:t xml:space="preserve"> persisted in the RunManager database, and </w:t>
       </w:r>
       <w:r>
         <w:t>are</w:t>
       </w:r>
       <w:r>
-        <w:t xml:space="preserve"> now available for each analysis::</w:t>
-      </w:r>
-      <w:proofErr w:type="spellStart"/>
-      <w:r>
-        <w:t>DataPoint</w:t>
-      </w:r>
-      <w:proofErr w:type="spellEnd"/>
-      <w:r>
-        <w:t xml:space="preserve"> on a per-</w:t>
-      </w:r>
-      <w:proofErr w:type="spellStart"/>
-      <w:r>
-        <w:t>WorkflowStep</w:t>
-      </w:r>
-      <w:proofErr w:type="spellEnd"/>
-      <w:r>
-        <w:t xml:space="preserve"> basis.</w:t>
+        <w:t xml:space="preserve"> now available for each analysis::DataPoint on a per-WorkflowStep basis.</w:t>
       </w:r>
     </w:p>
     <w:p>
@@ -1651,31 +1371,7 @@
         <w:t xml:space="preserve">Improved Windows file system integration.  </w:t>
       </w:r>
       <w:r>
-        <w:t>Registered the .</w:t>
-      </w:r>
-      <w:proofErr w:type="spellStart"/>
-      <w:r>
-        <w:t>osm</w:t>
-      </w:r>
-      <w:proofErr w:type="spellEnd"/>
-      <w:r>
-        <w:t xml:space="preserve"> and .</w:t>
-      </w:r>
-      <w:proofErr w:type="spellStart"/>
-      <w:r>
-        <w:t>osp</w:t>
-      </w:r>
-      <w:proofErr w:type="spellEnd"/>
-      <w:r>
-        <w:t xml:space="preserve"> file extensions on Windows such that they can be double-clicked and automatically launch with OpenStudio or the </w:t>
-      </w:r>
-      <w:proofErr w:type="spellStart"/>
-      <w:r>
-        <w:t>ParametricAnalysisTool</w:t>
-      </w:r>
-      <w:proofErr w:type="spellEnd"/>
-      <w:r>
-        <w:t>, respectively.</w:t>
+        <w:t>Registered the .osm and .osp file extensions on Windows such that they can be double-clicked and automatically launch with OpenStudio or the ParametricAnalysisTool, respectively.</w:t>
       </w:r>
       <w:r>
         <w:t xml:space="preserve">  File system integration for Linux and OS X will be included in an upcoming iteration release.</w:t>
@@ -1772,15 +1468,7 @@
         <w:pStyle w:val="Heading2"/>
       </w:pPr>
       <w:r>
-        <w:t xml:space="preserve">OpenStudio </w:t>
-      </w:r>
-      <w:proofErr w:type="spellStart"/>
-      <w:r>
-        <w:t>ParametricAnalysisTool</w:t>
-      </w:r>
-      <w:proofErr w:type="spellEnd"/>
-      <w:r>
-        <w:t xml:space="preserve"> 0.11.0</w:t>
+        <w:t>OpenStudio ParametricAnalysisTool 0.11.0</w:t>
       </w:r>
     </w:p>
     <w:p>
@@ -2046,15 +1734,7 @@
         <w:t>O</w:t>
       </w:r>
       <w:r>
-        <w:t xml:space="preserve">penStudio </w:t>
-      </w:r>
-      <w:proofErr w:type="spellStart"/>
-      <w:r>
-        <w:t>RunManager</w:t>
-      </w:r>
-      <w:proofErr w:type="spellEnd"/>
-      <w:r>
-        <w:t xml:space="preserve"> </w:t>
+        <w:t xml:space="preserve">penStudio RunManager </w:t>
       </w:r>
       <w:r>
         <w:t>0.</w:t>
@@ -2115,7 +1795,6 @@
       <w:r>
         <w:t xml:space="preserve">OpenStudio </w:t>
       </w:r>
-      <w:proofErr w:type="spellStart"/>
       <w:r>
         <w:t>Policy</w:t>
       </w:r>
@@ -2131,7 +1810,6 @@
       <w:r>
         <w:t>Tool</w:t>
       </w:r>
-      <w:proofErr w:type="spellEnd"/>
     </w:p>
     <w:p>
       <w:pPr>
@@ -2145,16 +1823,11 @@
       <w:r>
         <w:t xml:space="preserve">Deprecated in favor of the </w:t>
       </w:r>
-      <w:proofErr w:type="spellStart"/>
       <w:r>
         <w:t>ParametricAnalysis</w:t>
       </w:r>
       <w:r>
-        <w:t>Tool</w:t>
-      </w:r>
-      <w:proofErr w:type="spellEnd"/>
-      <w:r>
-        <w:t>.</w:t>
+        <w:t>Tool.</w:t>
       </w:r>
     </w:p>
     <w:p>
@@ -2408,15 +2081,7 @@
         </w:numPr>
       </w:pPr>
       <w:r>
-        <w:t xml:space="preserve">Using </w:t>
-      </w:r>
-      <w:proofErr w:type="spellStart"/>
-      <w:r>
-        <w:t>SketchUp’s</w:t>
-      </w:r>
-      <w:proofErr w:type="spellEnd"/>
-      <w:r>
-        <w:t xml:space="preserve"> undo operation on OpenStudio model elements may produce unexpected results. [bugs 438 and 797]</w:t>
+        <w:t>Using SketchUp’s undo operation on OpenStudio model elements may produce unexpected results. [bugs 438 and 797]</w:t>
       </w:r>
     </w:p>
     <w:p>
@@ -2462,10 +2127,15 @@
           <w:ilvl w:val="0"/>
           <w:numId w:val="11"/>
         </w:numPr>
-      </w:pPr>
-      <w:r>
-        <w:t>When in render by data mode with a SQL file loaded, the model will be slow to respond when you change the time of day or time of year. [bug 381]</w:t>
-      </w:r>
+        <w:rPr>
+          <w:del w:id="2" w:author="NREL" w:date="2013-06-26T16:59:00Z"/>
+        </w:rPr>
+      </w:pPr>
+      <w:del w:id="3" w:author="NREL" w:date="2013-06-26T16:59:00Z">
+        <w:r>
+          <w:delText>When in render by data mode with a SQL file loaded, the model will be slow to respond when you change the time of day or time of year. [bug 381]</w:delText>
+        </w:r>
+      </w:del>
     </w:p>
     <w:p>
       <w:pPr>
@@ -2522,13 +2192,8 @@
         </w:numPr>
       </w:pPr>
       <w:r>
-        <w:t xml:space="preserve">The Site / Utility Rates </w:t>
-      </w:r>
-      <w:proofErr w:type="spellStart"/>
-      <w:r>
-        <w:t>subtab</w:t>
-      </w:r>
-      <w:proofErr w:type="spellEnd"/>
+        <w:t>The Site / Utility Rates subtab</w:t>
+      </w:r>
       <w:r>
         <w:t xml:space="preserve"> the workflow are marked as “coming soon,” and will be completed in upcoming releases of OpenStudio</w:t>
       </w:r>
@@ -2557,15 +2222,7 @@
         </w:numPr>
       </w:pPr>
       <w:r>
-        <w:t xml:space="preserve">Using the mouse scroll wheels while hovering over graphics in the results summary tab will inadvertently </w:t>
-      </w:r>
-      <w:proofErr w:type="gramStart"/>
-      <w:r>
-        <w:t>zoom</w:t>
-      </w:r>
-      <w:proofErr w:type="gramEnd"/>
-      <w:r>
-        <w:t xml:space="preserve"> them in and out. [bug 574]</w:t>
+        <w:t>Using the mouse scroll wheels while hovering over graphics in the results summary tab will inadvertently zoom them in and out. [bug 574]</w:t>
       </w:r>
     </w:p>
     <w:p>
@@ -2599,15 +2256,7 @@
         <w:t xml:space="preserve"> </w:t>
       </w:r>
       <w:r>
-        <w:t xml:space="preserve"> If you still </w:t>
-      </w:r>
-      <w:proofErr w:type="gramStart"/>
-      <w:r>
-        <w:t>see  a</w:t>
-      </w:r>
-      <w:proofErr w:type="gramEnd"/>
-      <w:r>
-        <w:t xml:space="preserve"> material after clicking the “x”, switch away from and back to the object to refresh the view. [bug 925]</w:t>
+        <w:t xml:space="preserve"> If you still see  a material after clicking the “x”, switch away from and back to the object to refresh the view. [bug 925]</w:t>
       </w:r>
     </w:p>
     <w:p>
@@ -2620,8 +2269,16 @@
         <w:spacing w:after="0" w:line="240" w:lineRule="auto"/>
         <w:contextualSpacing w:val="0"/>
       </w:pPr>
+      <w:commentRangeStart w:id="4"/>
       <w:r>
         <w:t>Not all of the schedules required to make a valid People object can be assigned in the application. [bug 664]</w:t>
+      </w:r>
+      <w:commentRangeEnd w:id="4"/>
+      <w:r>
+        <w:rPr>
+          <w:rStyle w:val="CommentReference"/>
+        </w:rPr>
+        <w:commentReference w:id="4"/>
       </w:r>
     </w:p>
     <w:p>
@@ -2638,21 +2295,7 @@
         <w:rPr>
           <w:rFonts w:eastAsia="Times New Roman"/>
         </w:rPr>
-        <w:t xml:space="preserve">The 3-phase </w:t>
-      </w:r>
-      <w:proofErr w:type="spellStart"/>
-      <w:r>
-        <w:rPr>
-          <w:rFonts w:eastAsia="Times New Roman"/>
-        </w:rPr>
-        <w:t>daylighting</w:t>
-      </w:r>
-      <w:proofErr w:type="spellEnd"/>
-      <w:r>
-        <w:rPr>
-          <w:rFonts w:eastAsia="Times New Roman"/>
-        </w:rPr>
-        <w:t xml:space="preserve"> simulation method is currently inoperable, due to a fundamental change in the way the lighting calculation points are passed to Radiance. </w:t>
+        <w:t xml:space="preserve">The 3-phase daylighting simulation method is currently inoperable, due to a fundamental change in the way the lighting calculation points are passed to Radiance. </w:t>
       </w:r>
       <w:r>
         <w:rPr>
@@ -2670,48 +2313,38 @@
         </w:numPr>
         <w:spacing w:after="0" w:line="240" w:lineRule="auto"/>
         <w:contextualSpacing w:val="0"/>
-      </w:pPr>
-      <w:r>
         <w:rPr>
-          <w:rFonts w:eastAsia="Times New Roman"/>
+          <w:del w:id="5" w:author="NREL" w:date="2013-06-26T17:04:00Z"/>
         </w:rPr>
-        <w:t xml:space="preserve">A crash when running the simulation can be produced if the required “Availability Schedule Name” field is missing from </w:t>
-      </w:r>
-      <w:proofErr w:type="spellStart"/>
-      <w:r>
-        <w:rPr>
-          <w:rFonts w:eastAsia="Times New Roman"/>
-        </w:rPr>
-        <w:t>OS</w:t>
-      </w:r>
-      <w:proofErr w:type="gramStart"/>
-      <w:r>
-        <w:rPr>
-          <w:rFonts w:eastAsia="Times New Roman"/>
-        </w:rPr>
-        <w:t>:Coil:Cooling:DX:TwoSpeed</w:t>
-      </w:r>
-      <w:proofErr w:type="spellEnd"/>
-      <w:proofErr w:type="gramEnd"/>
-      <w:r>
-        <w:rPr>
-          <w:rFonts w:eastAsia="Times New Roman"/>
-        </w:rPr>
-        <w:t xml:space="preserve"> objects. [bug 1027]</w:t>
-      </w:r>
+      </w:pPr>
+      <w:del w:id="6" w:author="NREL" w:date="2013-06-26T17:04:00Z">
+        <w:r>
+          <w:rPr>
+            <w:rFonts w:eastAsia="Times New Roman"/>
+          </w:rPr>
+          <w:delText xml:space="preserve">A crash when running the simulation can be produced if the required “Availability Schedule Name” field is missing from </w:delText>
+        </w:r>
+        <w:r>
+          <w:rPr>
+            <w:rFonts w:eastAsia="Times New Roman"/>
+          </w:rPr>
+          <w:delText>OS:Coil:Cooling:DX:TwoSpeed</w:delText>
+        </w:r>
+        <w:r>
+          <w:rPr>
+            <w:rFonts w:eastAsia="Times New Roman"/>
+          </w:rPr>
+          <w:delText xml:space="preserve"> objects. [bug 1027]</w:delText>
+        </w:r>
+      </w:del>
     </w:p>
     <w:p>
       <w:pPr>
         <w:pStyle w:val="Heading3"/>
       </w:pPr>
       <w:r>
-        <w:t xml:space="preserve">OpenStudio </w:t>
-      </w:r>
-      <w:proofErr w:type="spellStart"/>
-      <w:r>
-        <w:t>ParametricAnalysisTool</w:t>
-      </w:r>
-      <w:proofErr w:type="spellEnd"/>
+        <w:t>OpenStudio ParametricAnalysisTool</w:t>
+      </w:r>
     </w:p>
     <w:p>
       <w:pPr>
@@ -2721,6 +2354,7 @@
           <w:numId w:val="20"/>
         </w:numPr>
       </w:pPr>
+      <w:commentRangeStart w:id="7"/>
       <w:r>
         <w:t xml:space="preserve">The </w:t>
       </w:r>
@@ -2733,6 +2367,13 @@
       <w:r>
         <w:t xml:space="preserve"> button doesn’t accurately report how many new measures were detected, how many measures were removed, and how many were updated. [bug 1205]</w:t>
       </w:r>
+      <w:commentRangeEnd w:id="7"/>
+      <w:r>
+        <w:rPr>
+          <w:rStyle w:val="CommentReference"/>
+        </w:rPr>
+        <w:commentReference w:id="7"/>
+      </w:r>
     </w:p>
     <w:p>
       <w:pPr>
@@ -2751,11 +2392,19 @@
         </w:numPr>
         <w:spacing w:after="0"/>
       </w:pPr>
+      <w:commentRangeStart w:id="8"/>
       <w:r>
         <w:t>Alias changes do not update in table view until the data are read in again.</w:t>
       </w:r>
       <w:r>
         <w:t xml:space="preserve"> [bug 7]</w:t>
+      </w:r>
+      <w:commentRangeEnd w:id="8"/>
+      <w:r>
+        <w:rPr>
+          <w:rStyle w:val="CommentReference"/>
+        </w:rPr>
+        <w:commentReference w:id="8"/>
       </w:r>
     </w:p>
     <w:p>
@@ -2819,13 +2468,8 @@
         <w:pStyle w:val="Heading3"/>
       </w:pPr>
       <w:r>
-        <w:t xml:space="preserve">OpenStudio </w:t>
-      </w:r>
-      <w:proofErr w:type="spellStart"/>
-      <w:r>
-        <w:t>RunManager</w:t>
-      </w:r>
-      <w:proofErr w:type="spellEnd"/>
+        <w:t>OpenStudio RunManager</w:t>
+      </w:r>
     </w:p>
     <w:p>
       <w:pPr>
@@ -2836,29 +2480,13 @@
         </w:numPr>
       </w:pPr>
       <w:r>
-        <w:t xml:space="preserve">EnergyPlus </w:t>
-      </w:r>
-      <w:proofErr w:type="spellStart"/>
-      <w:r>
-        <w:t>ForwardTranslator</w:t>
-      </w:r>
-      <w:proofErr w:type="spellEnd"/>
-      <w:r>
-        <w:t xml:space="preserve"> errors </w:t>
+        <w:t xml:space="preserve">EnergyPlus ForwardTranslator errors </w:t>
       </w:r>
       <w:r>
         <w:t>d</w:t>
       </w:r>
       <w:r>
-        <w:t xml:space="preserve">o not appear in the </w:t>
-      </w:r>
-      <w:proofErr w:type="spellStart"/>
-      <w:r>
-        <w:t>RunManager</w:t>
-      </w:r>
-      <w:proofErr w:type="spellEnd"/>
-      <w:r>
-        <w:t xml:space="preserve"> GUI elements (Bug 897)</w:t>
+        <w:t>o not appear in the RunManager GUI elements (Bug 897)</w:t>
       </w:r>
     </w:p>
     <w:p>
@@ -2877,67 +2505,14 @@
           <w:numId w:val="6"/>
         </w:numPr>
       </w:pPr>
-      <w:proofErr w:type="spellStart"/>
-      <w:r>
-        <w:t>IdfObject</w:t>
-      </w:r>
-      <w:proofErr w:type="spellEnd"/>
-      <w:r>
-        <w:t>::</w:t>
-      </w:r>
-      <w:proofErr w:type="spellStart"/>
-      <w:r>
-        <w:t>getQuantity</w:t>
-      </w:r>
-      <w:proofErr w:type="spellEnd"/>
-      <w:r>
-        <w:t xml:space="preserve"> and </w:t>
-      </w:r>
-      <w:proofErr w:type="spellStart"/>
-      <w:r>
-        <w:t>IdfObject</w:t>
-      </w:r>
-      <w:proofErr w:type="spellEnd"/>
-      <w:r>
-        <w:t>::</w:t>
-      </w:r>
-      <w:proofErr w:type="spellStart"/>
-      <w:r>
-        <w:t>setQuantity</w:t>
-      </w:r>
-      <w:proofErr w:type="spellEnd"/>
-      <w:r>
-        <w:t xml:space="preserve"> functionality is almost, but not completely, comprehensive.</w:t>
+      <w:r>
+        <w:t>IdfObject::getQuantity and IdfObject::setQuantity functionality is almost, but not completely, comprehensive.</w:t>
       </w:r>
       <w:r>
         <w:t xml:space="preserve"> </w:t>
       </w:r>
       <w:r>
-        <w:t xml:space="preserve"> The quantity getters and setters for fields whose units are “</w:t>
-      </w:r>
-      <w:proofErr w:type="spellStart"/>
-      <w:r>
-        <w:t>BasedOnField</w:t>
-      </w:r>
-      <w:proofErr w:type="spellEnd"/>
-      <w:r>
-        <w:t xml:space="preserve"> AX” are not expected to work at the </w:t>
-      </w:r>
-      <w:proofErr w:type="spellStart"/>
-      <w:r>
-        <w:t>IdfObject</w:t>
-      </w:r>
-      <w:proofErr w:type="spellEnd"/>
-      <w:r>
-        <w:t xml:space="preserve"> level, but are to be handled only for OS: prefixed objects by the specific interfaces of classes derived from </w:t>
-      </w:r>
-      <w:proofErr w:type="spellStart"/>
-      <w:r>
-        <w:t>ModelObject</w:t>
-      </w:r>
-      <w:proofErr w:type="spellEnd"/>
-      <w:r>
-        <w:t>.</w:t>
+        <w:t xml:space="preserve"> The quantity getters and setters for fields whose units are “BasedOnField AX” are not expected to work at the IdfObject level, but are to be handled only for OS: prefixed objects by the specific interfaces of classes derived from ModelObject.</w:t>
       </w:r>
     </w:p>
     <w:p>
@@ -2949,23 +2524,7 @@
         </w:numPr>
       </w:pPr>
       <w:r>
-        <w:t xml:space="preserve">The default naming scheme of </w:t>
-      </w:r>
-      <w:proofErr w:type="spellStart"/>
-      <w:r>
-        <w:t>WorkspaceObject</w:t>
-      </w:r>
-      <w:proofErr w:type="spellEnd"/>
-      <w:r>
-        <w:t xml:space="preserve"> (base class for </w:t>
-      </w:r>
-      <w:proofErr w:type="spellStart"/>
-      <w:r>
-        <w:t>ModelObject</w:t>
-      </w:r>
-      <w:proofErr w:type="spellEnd"/>
-      <w:r>
-        <w:t>, etc.) sometimes results in undesired name clashes when transferring objects between models, including in the EnergyPlus translators.</w:t>
+        <w:t>The default naming scheme of WorkspaceObject (base class for ModelObject, etc.) sometimes results in undesired name clashes when transferring objects between models, including in the EnergyPlus translators.</w:t>
       </w:r>
       <w:r>
         <w:t xml:space="preserve"> </w:t>
@@ -2986,23 +2545,7 @@
       </w:pPr>
       <w:r>
         <w:lastRenderedPageBreak/>
-        <w:t>OpenStudio:</w:t>
-      </w:r>
-      <w:proofErr w:type="gramStart"/>
-      <w:r>
-        <w:t>:Model</w:t>
-      </w:r>
-      <w:proofErr w:type="gramEnd"/>
-      <w:r>
-        <w:t>::</w:t>
-      </w:r>
-      <w:proofErr w:type="spellStart"/>
-      <w:r>
-        <w:t>ComponentVector</w:t>
-      </w:r>
-      <w:proofErr w:type="spellEnd"/>
-      <w:r>
-        <w:t xml:space="preserve"> objects may be inaccessible from the Ruby bindings. [bug 1005]</w:t>
+        <w:t>OpenStudio::Model::ComponentVector objects may be inaccessible from the Ruby bindings. [bug 1005]</w:t>
       </w:r>
     </w:p>
     <w:p>
@@ -3012,6 +2555,59 @@
       <w:r>
         <w:t>Known Issues Specific to Mac</w:t>
       </w:r>
+    </w:p>
+    <w:p>
+      <w:pPr>
+        <w:numPr>
+          <w:ilvl w:val="0"/>
+          <w:numId w:val="16"/>
+        </w:numPr>
+        <w:spacing w:after="0" w:line="240" w:lineRule="auto"/>
+        <w:rPr>
+          <w:ins w:id="10" w:author="NREL" w:date="2013-06-26T16:27:00Z"/>
+          <w:rFonts w:ascii="Calibri" w:eastAsia="Calibri" w:hAnsi="Calibri" w:cs="Times New Roman"/>
+        </w:rPr>
+      </w:pPr>
+      <w:ins w:id="11" w:author="NREL" w:date="2013-06-26T16:26:00Z">
+        <w:r>
+          <w:rPr>
+            <w:rFonts w:ascii="Calibri" w:eastAsia="Calibri" w:hAnsi="Calibri" w:cs="Times New Roman"/>
+          </w:rPr>
+          <w:t>To Install OpenStudio 1.0 correctly</w:t>
+        </w:r>
+      </w:ins>
+      <w:ins w:id="12" w:author="NREL" w:date="2013-06-26T16:27:00Z">
+        <w:r>
+          <w:rPr>
+            <w:rFonts w:ascii="Calibri" w:eastAsia="Calibri" w:hAnsi="Calibri" w:cs="Times New Roman"/>
+          </w:rPr>
+          <w:t xml:space="preserve"> on Mac</w:t>
+        </w:r>
+      </w:ins>
+      <w:ins w:id="13" w:author="NREL" w:date="2013-06-26T16:26:00Z">
+        <w:r>
+          <w:rPr>
+            <w:rFonts w:ascii="Calibri" w:eastAsia="Calibri" w:hAnsi="Calibri" w:cs="Times New Roman"/>
+          </w:rPr>
+          <w:t xml:space="preserve"> you need to first un-install earlier ver</w:t>
+        </w:r>
+      </w:ins>
+      <w:ins w:id="14" w:author="NREL" w:date="2013-06-26T16:27:00Z">
+        <w:r>
+          <w:rPr>
+            <w:rFonts w:ascii="Calibri" w:eastAsia="Calibri" w:hAnsi="Calibri" w:cs="Times New Roman"/>
+          </w:rPr>
+          <w:t>sions of OpenStudio.</w:t>
+        </w:r>
+      </w:ins>
+      <w:ins w:id="15" w:author="NREL" w:date="2013-06-26T16:30:00Z">
+        <w:r>
+          <w:rPr>
+            <w:rFonts w:ascii="Calibri" w:eastAsia="Calibri" w:hAnsi="Calibri" w:cs="Times New Roman"/>
+          </w:rPr>
+          <w:t xml:space="preserve"> [bug 1303]</w:t>
+        </w:r>
+      </w:ins>
     </w:p>
     <w:p>
       <w:pPr>
@@ -3085,15 +2681,17 @@
         </w:numPr>
         <w:spacing w:after="0"/>
       </w:pPr>
-      <w:r>
-        <w:t>The Color scale in the Render Settings dialog appears in grayscale versus color.</w:t>
-      </w:r>
-      <w:r>
-        <w:t xml:space="preserve"> </w:t>
-      </w:r>
-      <w:r>
-        <w:t xml:space="preserve"> Render by data is slow to update when time or date is changed. [bug 379]</w:t>
-      </w:r>
+      <w:del w:id="16" w:author="NREL" w:date="2013-06-26T16:32:00Z">
+        <w:r>
+          <w:delText>The Color scale in the Render Settings dialog appears in grayscale versus color.</w:delText>
+        </w:r>
+        <w:r>
+          <w:delText xml:space="preserve"> </w:delText>
+        </w:r>
+        <w:r>
+          <w:delText xml:space="preserve"> Render by data is slow to update when time or date is changed. [bug 379]</w:delText>
+        </w:r>
+      </w:del>
     </w:p>
     <w:sectPr>
       <w:pgSz w:w="12240" w:h="15840"/>
@@ -3107,7 +2705,7 @@
 
 <file path=word/comments.xml><?xml version="1.0" encoding="utf-8"?>
 <w:comments xmlns:wpc="http://schemas.microsoft.com/office/word/2010/wordprocessingCanvas" xmlns:mc="http://schemas.openxmlformats.org/markup-compatibility/2006" xmlns:o="urn:schemas-microsoft-com:office:office" xmlns:r="http://schemas.openxmlformats.org/officeDocument/2006/relationships" xmlns:m="http://schemas.openxmlformats.org/officeDocument/2006/math" xmlns:v="urn:schemas-microsoft-com:vml" xmlns:wp14="http://schemas.microsoft.com/office/word/2010/wordprocessingDrawing" xmlns:wp="http://schemas.openxmlformats.org/drawingml/2006/wordprocessingDrawing" xmlns:w10="urn:schemas-microsoft-com:office:word" xmlns:w="http://schemas.openxmlformats.org/wordprocessingml/2006/main" xmlns:w14="http://schemas.microsoft.com/office/word/2010/wordml" xmlns:wpg="http://schemas.microsoft.com/office/word/2010/wordprocessingGroup" xmlns:wpi="http://schemas.microsoft.com/office/word/2010/wordprocessingInk" xmlns:wne="http://schemas.microsoft.com/office/word/2006/wordml" xmlns:wps="http://schemas.microsoft.com/office/word/2010/wordprocessingShape" mc:Ignorable="w14 wp14">
-  <w:comment w:id="1" w:author="NREL" w:date="2013-06-26T14:58:00Z" w:initials="N">
+  <w:comment w:id="0" w:author="NREL" w:date="2013-06-26T14:58:00Z" w:initials="N">
     <w:p>
       <w:pPr>
         <w:pStyle w:val="CommentText"/>
@@ -3123,7 +2721,7 @@
       </w:r>
     </w:p>
   </w:comment>
-  <w:comment w:id="2" w:author="NREL" w:date="2013-06-26T15:13:00Z" w:initials="N">
+  <w:comment w:id="1" w:author="NREL" w:date="2013-06-26T15:13:00Z" w:initials="N">
     <w:p>
       <w:pPr>
         <w:pStyle w:val="CommentText"/>
@@ -3137,6 +2735,56 @@
       <w:r>
         <w:t>Everything below this here still needs to be updated for version 1.0</w:t>
       </w:r>
+    </w:p>
+  </w:comment>
+  <w:comment w:id="4" w:author="NREL" w:date="2013-06-26T17:03:00Z" w:initials="N">
+    <w:p>
+      <w:pPr>
+        <w:pStyle w:val="CommentText"/>
+      </w:pPr>
+      <w:r>
+        <w:rPr>
+          <w:rStyle w:val="CommentReference"/>
+        </w:rPr>
+        <w:annotationRef/>
+      </w:r>
+      <w:r>
+        <w:t>Evan just put fix on the trunk. Not sure if that is going to be moved to the release branch.</w:t>
+      </w:r>
+    </w:p>
+  </w:comment>
+  <w:comment w:id="7" w:author="NREL" w:date="2013-06-26T17:06:00Z" w:initials="N">
+    <w:p>
+      <w:pPr>
+        <w:pStyle w:val="CommentText"/>
+      </w:pPr>
+      <w:r>
+        <w:rPr>
+          <w:rStyle w:val="CommentReference"/>
+        </w:rPr>
+        <w:annotationRef/>
+      </w:r>
+      <w:r>
+        <w:t>Will ask Alex if this is still Open</w:t>
+      </w:r>
+    </w:p>
+  </w:comment>
+  <w:comment w:id="8" w:author="NREL" w:date="2013-06-26T17:08:00Z" w:initials="N">
+    <w:p>
+      <w:pPr>
+        <w:pStyle w:val="CommentText"/>
+      </w:pPr>
+      <w:r>
+        <w:rPr>
+          <w:rStyle w:val="CommentReference"/>
+        </w:rPr>
+        <w:annotationRef/>
+      </w:r>
+      <w:r>
+        <w:t>Alex has as resolved but I think it is still open.</w:t>
+      </w:r>
+      <w:bookmarkStart w:id="9" w:name="_GoBack"/>
+      <w:bookmarkEnd w:id="9"/>
     </w:p>
   </w:comment>
 </w:comments>

</xml_diff>

<commit_message>
[#51675721] Went though Bugzilla and added new known issues. Now I need to add new features.
</commit_message>
<xml_diff>
--- a/doc/ReleaseNotes/OpenStudio_Release_Notes_1_0_0_20130628.docx
+++ b/doc/ReleaseNotes/OpenStudio_Release_Notes_1_0_0_20130628.docx
@@ -1397,16 +1397,7 @@
         <w:t xml:space="preserve">OpenStudio SketchUp Plug-in </w:t>
       </w:r>
       <w:r>
-        <w:t>0.</w:t>
-      </w:r>
-      <w:r>
-        <w:t>1</w:t>
-      </w:r>
-      <w:r>
-        <w:t>1</w:t>
-      </w:r>
-      <w:r>
-        <w:t>.0</w:t>
+        <w:t>1.0.0</w:t>
       </w:r>
     </w:p>
     <w:p>
@@ -1423,10 +1414,54 @@
     </w:p>
     <w:p>
       <w:pPr>
+        <w:pStyle w:val="ListParagraph"/>
+        <w:numPr>
+          <w:ilvl w:val="0"/>
+          <w:numId w:val="8"/>
+        </w:numPr>
+      </w:pPr>
+      <w:commentRangeStart w:id="2"/>
+      <w:r>
+        <w:t>Increased stability of IDF import. Only imports objects that can be properly translated.</w:t>
+      </w:r>
+      <w:commentRangeEnd w:id="2"/>
+      <w:r>
+        <w:rPr>
+          <w:rStyle w:val="CommentReference"/>
+        </w:rPr>
+        <w:commentReference w:id="2"/>
+      </w:r>
+    </w:p>
+    <w:p>
+      <w:pPr>
+        <w:pStyle w:val="ListParagraph"/>
+        <w:numPr>
+          <w:ilvl w:val="0"/>
+          <w:numId w:val="8"/>
+        </w:numPr>
+      </w:pPr>
+      <w:r>
+        <w:lastRenderedPageBreak/>
+        <w:t>Simplified Interface.</w:t>
+      </w:r>
+    </w:p>
+    <w:p>
+      <w:pPr>
+        <w:pStyle w:val="ListParagraph"/>
+        <w:numPr>
+          <w:ilvl w:val="0"/>
+          <w:numId w:val="8"/>
+        </w:numPr>
+      </w:pPr>
+      <w:r>
+        <w:t>gbXML import now handles files with malformed surfaces.</w:t>
+      </w:r>
+    </w:p>
+    <w:p>
+      <w:pPr>
         <w:pStyle w:val="Heading2"/>
       </w:pPr>
       <w:r>
-        <w:lastRenderedPageBreak/>
         <w:t xml:space="preserve">OpenStudio </w:t>
       </w:r>
       <w:r>
@@ -1731,6 +1766,7 @@
         <w:pStyle w:val="Heading2"/>
       </w:pPr>
       <w:r>
+        <w:lastRenderedPageBreak/>
         <w:t>O</w:t>
       </w:r>
       <w:r>
@@ -1763,7 +1799,6 @@
         <w:pStyle w:val="Heading2"/>
       </w:pPr>
       <w:r>
-        <w:lastRenderedPageBreak/>
         <w:t xml:space="preserve">OpenStudio ResultsViewer </w:t>
       </w:r>
       <w:r>
@@ -2099,7 +2134,13 @@
         <w:t xml:space="preserve"> </w:t>
       </w:r>
       <w:r>
-        <w:t>You can manually re-establish that link. [bug 61]</w:t>
+        <w:t>You can manually re-establish that link.</w:t>
+      </w:r>
+      <w:r>
+        <w:t xml:space="preserve"> When opening a SketchUp file Launch SketchUp and then Open the SketchUp file. If that doesn’t work you can also directly load the OSM file, bypassing the SKP file.</w:t>
+      </w:r>
+      <w:r>
+        <w:t xml:space="preserve"> [bug 61]</w:t>
       </w:r>
     </w:p>
     <w:p>
@@ -2118,41 +2159,6 @@
       </w:r>
       <w:r>
         <w:t xml:space="preserve"> [bug 24]</w:t>
-      </w:r>
-    </w:p>
-    <w:p>
-      <w:pPr>
-        <w:pStyle w:val="ListParagraph"/>
-        <w:numPr>
-          <w:ilvl w:val="0"/>
-          <w:numId w:val="11"/>
-        </w:numPr>
-        <w:rPr>
-          <w:del w:id="2" w:author="NREL" w:date="2013-06-26T16:59:00Z"/>
-        </w:rPr>
-      </w:pPr>
-      <w:del w:id="3" w:author="NREL" w:date="2013-06-26T16:59:00Z">
-        <w:r>
-          <w:delText>When in render by data mode with a SQL file loaded, the model will be slow to respond when you change the time of day or time of year. [bug 381]</w:delText>
-        </w:r>
-      </w:del>
-    </w:p>
-    <w:p>
-      <w:pPr>
-        <w:pStyle w:val="ListParagraph"/>
-        <w:numPr>
-          <w:ilvl w:val="0"/>
-          <w:numId w:val="11"/>
-        </w:numPr>
-      </w:pPr>
-      <w:r>
-        <w:t>Some models may not intersect or match correctly.</w:t>
-      </w:r>
-      <w:r>
-        <w:t xml:space="preserve"> </w:t>
-      </w:r>
-      <w:r>
-        <w:t xml:space="preserve"> Email openstudio@nrel.gov for assistance if this happens. [bug 856]</w:t>
       </w:r>
     </w:p>
     <w:p>
@@ -2174,75 +2180,10 @@
     </w:p>
     <w:p>
       <w:pPr>
-        <w:pStyle w:val="Heading3"/>
-      </w:pPr>
-      <w:r>
-        <w:t xml:space="preserve">OpenStudio </w:t>
-      </w:r>
-      <w:r>
-        <w:t>Application</w:t>
-      </w:r>
-    </w:p>
-    <w:p>
-      <w:pPr>
-        <w:pStyle w:val="ListParagraph"/>
-        <w:numPr>
-          <w:ilvl w:val="0"/>
-          <w:numId w:val="12"/>
-        </w:numPr>
-      </w:pPr>
-      <w:r>
-        <w:t>The Site / Utility Rates subtab</w:t>
-      </w:r>
-      <w:r>
-        <w:t xml:space="preserve"> the workflow are marked as “coming soon,” and will be completed in upcoming releases of OpenStudio</w:t>
-      </w:r>
-      <w:r>
-        <w:t>.</w:t>
-      </w:r>
-    </w:p>
-    <w:p>
-      <w:pPr>
-        <w:pStyle w:val="ListParagraph"/>
-        <w:numPr>
-          <w:ilvl w:val="0"/>
-          <w:numId w:val="12"/>
-        </w:numPr>
-      </w:pPr>
-      <w:r>
-        <w:t>To enable set point schedule drop zones on Thermal Zones tab, you need to first turn on the thermostat.</w:t>
-      </w:r>
-    </w:p>
-    <w:p>
-      <w:pPr>
-        <w:pStyle w:val="ListParagraph"/>
-        <w:numPr>
-          <w:ilvl w:val="0"/>
-          <w:numId w:val="12"/>
-        </w:numPr>
-      </w:pPr>
-      <w:r>
-        <w:t>Using the mouse scroll wheels while hovering over graphics in the results summary tab will inadvertently zoom them in and out. [bug 574]</w:t>
-      </w:r>
-    </w:p>
-    <w:p>
-      <w:pPr>
-        <w:pStyle w:val="ListParagraph"/>
-        <w:numPr>
-          <w:ilvl w:val="0"/>
-          <w:numId w:val="12"/>
-        </w:numPr>
-      </w:pPr>
-      <w:r>
-        <w:t>Similar thermostats assigned in the SketchUp Plug-in are shared across thermal zones in the OpenStudio application. Changing or turning off one will do the same to others. [bug 722]</w:t>
-      </w:r>
-    </w:p>
-    <w:p>
-      <w:pPr>
-        <w:pStyle w:val="ListParagraph"/>
-        <w:numPr>
-          <w:ilvl w:val="0"/>
-          <w:numId w:val="12"/>
+        <w:pStyle w:val="ListParagraph"/>
+        <w:numPr>
+          <w:ilvl w:val="0"/>
+          <w:numId w:val="11"/>
         </w:numPr>
         <w:rPr>
           <w:b/>
@@ -2250,6 +2191,130 @@
         </w:rPr>
       </w:pPr>
       <w:r>
+        <w:t>Using “Intersect” in the surface matching dialog can result in a crash or unexpected resulst. This is more common with models that were imported from other CAD formats at some point in the workflow. It is a good idea to save prior to useing this to avoid any loss of data. This is related to an underlying SketchUp bug. [bug 856 and 1220]</w:t>
+      </w:r>
+    </w:p>
+    <w:p>
+      <w:pPr>
+        <w:pStyle w:val="ListParagraph"/>
+        <w:numPr>
+          <w:ilvl w:val="0"/>
+          <w:numId w:val="11"/>
+        </w:numPr>
+        <w:rPr>
+          <w:b/>
+          <w:bCs/>
+        </w:rPr>
+      </w:pPr>
+      <w:r>
+        <w:t>“Project Loose Geometry” can crash SketchUp. It is a good idea to save prior to using this to avoid any loss of data. [but 1221]</w:t>
+      </w:r>
+    </w:p>
+    <w:p>
+      <w:pPr>
+        <w:pStyle w:val="ListParagraph"/>
+        <w:numPr>
+          <w:ilvl w:val="0"/>
+          <w:numId w:val="11"/>
+        </w:numPr>
+        <w:rPr>
+          <w:b/>
+          <w:bCs/>
+        </w:rPr>
+      </w:pPr>
+      <w:r>
+        <w:t xml:space="preserve">If your OpenStudio Model Crashes SketchUp or has unexpected behavior please forward it to </w:t>
+      </w:r>
+      <w:hyperlink r:id="rId25" w:history="1">
+        <w:r>
+          <w:rPr>
+            <w:rStyle w:val="Hyperlink"/>
+          </w:rPr>
+          <w:t>OpenStudio@NREL.gov</w:t>
+        </w:r>
+      </w:hyperlink>
+      <w:r>
+        <w:t xml:space="preserve"> with a description of the problem. Please also include the directory that has the same name as the OSM file. You can attach it as a zip file. [bug 1231]</w:t>
+      </w:r>
+    </w:p>
+    <w:p>
+      <w:pPr>
+        <w:pStyle w:val="Heading3"/>
+      </w:pPr>
+      <w:r>
+        <w:t xml:space="preserve">OpenStudio </w:t>
+      </w:r>
+      <w:r>
+        <w:t>Application</w:t>
+      </w:r>
+    </w:p>
+    <w:p>
+      <w:pPr>
+        <w:pStyle w:val="ListParagraph"/>
+        <w:numPr>
+          <w:ilvl w:val="0"/>
+          <w:numId w:val="12"/>
+        </w:numPr>
+      </w:pPr>
+      <w:r>
+        <w:t>The Site / Utility Rates subtab</w:t>
+      </w:r>
+      <w:r>
+        <w:t xml:space="preserve"> the workflow are marked as “coming soon,” and will be completed in upcoming releases of OpenStudio</w:t>
+      </w:r>
+      <w:r>
+        <w:t>.</w:t>
+      </w:r>
+    </w:p>
+    <w:p>
+      <w:pPr>
+        <w:pStyle w:val="ListParagraph"/>
+        <w:numPr>
+          <w:ilvl w:val="0"/>
+          <w:numId w:val="12"/>
+        </w:numPr>
+      </w:pPr>
+      <w:r>
+        <w:t>To enable set point schedule drop zones on Thermal Zones tab, you need to first turn on the thermostat.</w:t>
+      </w:r>
+    </w:p>
+    <w:p>
+      <w:pPr>
+        <w:pStyle w:val="ListParagraph"/>
+        <w:numPr>
+          <w:ilvl w:val="0"/>
+          <w:numId w:val="12"/>
+        </w:numPr>
+      </w:pPr>
+      <w:r>
+        <w:t>Using the mouse scroll wheels while hovering over graphics in the results summary tab will inadvertently zoom them in and out. [bug 574]</w:t>
+      </w:r>
+    </w:p>
+    <w:p>
+      <w:pPr>
+        <w:pStyle w:val="ListParagraph"/>
+        <w:numPr>
+          <w:ilvl w:val="0"/>
+          <w:numId w:val="12"/>
+        </w:numPr>
+      </w:pPr>
+      <w:r>
+        <w:t>Similar thermostats assigned in the SketchUp Plug-in are shared across thermal zones in the OpenStudio application. Changing or turning off one will do the same to others. [bug 722]</w:t>
+      </w:r>
+    </w:p>
+    <w:p>
+      <w:pPr>
+        <w:pStyle w:val="ListParagraph"/>
+        <w:numPr>
+          <w:ilvl w:val="0"/>
+          <w:numId w:val="12"/>
+        </w:numPr>
+        <w:rPr>
+          <w:b/>
+          <w:bCs/>
+        </w:rPr>
+      </w:pPr>
+      <w:r>
         <w:t>The view does not always refresh correctly when you delete a material from a construction.</w:t>
       </w:r>
       <w:r>
@@ -2269,16 +2334,16 @@
         <w:spacing w:after="0" w:line="240" w:lineRule="auto"/>
         <w:contextualSpacing w:val="0"/>
       </w:pPr>
-      <w:commentRangeStart w:id="4"/>
+      <w:commentRangeStart w:id="3"/>
       <w:r>
         <w:t>Not all of the schedules required to make a valid People object can be assigned in the application. [bug 664]</w:t>
       </w:r>
-      <w:commentRangeEnd w:id="4"/>
+      <w:commentRangeEnd w:id="3"/>
       <w:r>
         <w:rPr>
           <w:rStyle w:val="CommentReference"/>
         </w:rPr>
-        <w:commentReference w:id="4"/>
+        <w:commentReference w:id="3"/>
       </w:r>
     </w:p>
     <w:p>
@@ -2306,245 +2371,231 @@
     </w:p>
     <w:p>
       <w:pPr>
+        <w:pStyle w:val="Heading3"/>
+      </w:pPr>
+      <w:r>
+        <w:t>OpenStudio ParametricAnalysisTool</w:t>
+      </w:r>
+    </w:p>
+    <w:p>
+      <w:pPr>
+        <w:pStyle w:val="ListParagraph"/>
+        <w:numPr>
+          <w:ilvl w:val="0"/>
+          <w:numId w:val="20"/>
+        </w:numPr>
+      </w:pPr>
+    </w:p>
+    <w:p>
+      <w:pPr>
+        <w:pStyle w:val="ListParagraph"/>
+        <w:numPr>
+          <w:ilvl w:val="0"/>
+          <w:numId w:val="20"/>
+        </w:numPr>
+      </w:pPr>
+      <w:r>
+        <w:t>PAT won’t prevent you from loading OSM files that are from a newer version of OpenStudio than you have installed, but the analysis won’t run. [bug 1240]</w:t>
+      </w:r>
+    </w:p>
+    <w:p>
+      <w:pPr>
+        <w:pStyle w:val="ListParagraph"/>
+        <w:numPr>
+          <w:ilvl w:val="0"/>
+          <w:numId w:val="20"/>
+        </w:numPr>
+      </w:pPr>
+      <w:r>
+        <w:t>Daylighting control object variables can’t be requested in the output variables tab. [bug 1290]</w:t>
+      </w:r>
+    </w:p>
+    <w:p>
+      <w:pPr>
+        <w:pStyle w:val="ListParagraph"/>
+        <w:numPr>
+          <w:ilvl w:val="0"/>
+          <w:numId w:val="20"/>
+        </w:numPr>
+      </w:pPr>
+      <w:r>
+        <w:t>The results tab may not be legible on a 1024x768 screen. [bug 1295]</w:t>
+      </w:r>
+    </w:p>
+    <w:p>
+      <w:pPr>
+        <w:pStyle w:val="ListParagraph"/>
+        <w:numPr>
+          <w:ilvl w:val="0"/>
+          <w:numId w:val="20"/>
+        </w:numPr>
+      </w:pPr>
+      <w:r>
+        <w:t>Adding a design alternative using measure groups will remove any design alternatives  made from external files. You can however add a design alternative made from external files without loosing design alternatives made from measure groups. [1236]</w:t>
+      </w:r>
+    </w:p>
+    <w:p>
+      <w:pPr>
+        <w:pStyle w:val="Heading3"/>
+      </w:pPr>
+      <w:r>
+        <w:t>OpenStudio ResultsViewer</w:t>
+      </w:r>
+    </w:p>
+    <w:p>
+      <w:pPr>
         <w:pStyle w:val="ListParagraph"/>
         <w:numPr>
           <w:ilvl w:val="0"/>
           <w:numId w:val="12"/>
+        </w:numPr>
+        <w:spacing w:after="0"/>
+      </w:pPr>
+      <w:r>
+        <w:t>Alias changes do not update in table view until the data are read in again.</w:t>
+      </w:r>
+      <w:r>
+        <w:t xml:space="preserve"> [bug 7]</w:t>
+      </w:r>
+    </w:p>
+    <w:p>
+      <w:pPr>
+        <w:pStyle w:val="ListParagraph"/>
+        <w:numPr>
+          <w:ilvl w:val="0"/>
+          <w:numId w:val="12"/>
+        </w:numPr>
+        <w:spacing w:after="0"/>
+      </w:pPr>
+      <w:r>
+        <w:lastRenderedPageBreak/>
+        <w:t>Data sets are expected to start on January 1 or later, and end on December 12 or earlier</w:t>
+      </w:r>
+      <w:r>
+        <w:t xml:space="preserve">. </w:t>
+      </w:r>
+      <w:r>
+        <w:t xml:space="preserve"> </w:t>
+      </w:r>
+      <w:r>
+        <w:t>Run periods cannot wrap around the end or beginning of the year.</w:t>
+      </w:r>
+      <w:r>
+        <w:t xml:space="preserve"> </w:t>
+      </w:r>
+      <w:r>
+        <w:t xml:space="preserve">[bug </w:t>
+      </w:r>
+      <w:r>
+        <w:t>78</w:t>
+      </w:r>
+      <w:r>
+        <w:t>]</w:t>
+      </w:r>
+    </w:p>
+    <w:p>
+      <w:pPr>
+        <w:pStyle w:val="ListParagraph"/>
+        <w:numPr>
+          <w:ilvl w:val="0"/>
+          <w:numId w:val="12"/>
+        </w:numPr>
+        <w:spacing w:after="0"/>
+      </w:pPr>
+      <w:r>
+        <w:t>Table view column rearrangements are not preserved.</w:t>
+      </w:r>
+      <w:r>
+        <w:t xml:space="preserve"> </w:t>
+      </w:r>
+      <w:r>
+        <w:t xml:space="preserve"> </w:t>
+      </w:r>
+      <w:r>
+        <w:t>[bug 34]</w:t>
+      </w:r>
+    </w:p>
+    <w:p>
+      <w:pPr>
+        <w:pStyle w:val="Heading3"/>
+      </w:pPr>
+      <w:r>
+        <w:t>OpenStudio RunManager</w:t>
+      </w:r>
+    </w:p>
+    <w:p>
+      <w:pPr>
+        <w:pStyle w:val="ListParagraph"/>
+        <w:numPr>
+          <w:ilvl w:val="0"/>
+          <w:numId w:val="6"/>
+        </w:numPr>
+      </w:pPr>
+      <w:r>
+        <w:t xml:space="preserve">EnergyPlus ForwardTranslator errors </w:t>
+      </w:r>
+      <w:r>
+        <w:t>d</w:t>
+      </w:r>
+      <w:r>
+        <w:t>o not appear in the RunManager GUI elements (Bug 897)</w:t>
+      </w:r>
+    </w:p>
+    <w:p>
+      <w:pPr>
+        <w:pStyle w:val="Heading3"/>
+      </w:pPr>
+      <w:r>
+        <w:t>OpenStudio Platform, Including SWIG Bindings</w:t>
+      </w:r>
+    </w:p>
+    <w:p>
+      <w:pPr>
+        <w:pStyle w:val="ListParagraph"/>
+        <w:numPr>
+          <w:ilvl w:val="0"/>
+          <w:numId w:val="6"/>
+        </w:numPr>
+      </w:pPr>
+      <w:r>
+        <w:t>IdfObject::getQuantity and IdfObject::setQuantity functionality is almost, but not completely, comprehensive.</w:t>
+      </w:r>
+      <w:r>
+        <w:t xml:space="preserve"> </w:t>
+      </w:r>
+      <w:r>
+        <w:t xml:space="preserve"> The quantity getters and setters for fields whose units are “BasedOnField AX” are not expected to work at the IdfObject level, but are to be handled only for OS: prefixed objects by the specific interfaces of classes derived from ModelObject.</w:t>
+      </w:r>
+    </w:p>
+    <w:p>
+      <w:pPr>
+        <w:pStyle w:val="ListParagraph"/>
+        <w:numPr>
+          <w:ilvl w:val="0"/>
+          <w:numId w:val="6"/>
+        </w:numPr>
+      </w:pPr>
+      <w:r>
+        <w:t>The default naming scheme of WorkspaceObject (base class for ModelObject, etc.) sometimes results in undesired name clashes when transferring objects between models, including in the EnergyPlus translators.</w:t>
+      </w:r>
+      <w:r>
+        <w:t xml:space="preserve"> </w:t>
+      </w:r>
+      <w:r>
+        <w:t xml:space="preserve"> Therefore, some objects may be unexpectedly renamed or copied.</w:t>
+      </w:r>
+    </w:p>
+    <w:p>
+      <w:pPr>
+        <w:pStyle w:val="ListParagraph"/>
+        <w:numPr>
+          <w:ilvl w:val="0"/>
+          <w:numId w:val="6"/>
         </w:numPr>
         <w:spacing w:after="0" w:line="240" w:lineRule="auto"/>
         <w:contextualSpacing w:val="0"/>
-        <w:rPr>
-          <w:del w:id="5" w:author="NREL" w:date="2013-06-26T17:04:00Z"/>
-        </w:rPr>
-      </w:pPr>
-      <w:del w:id="6" w:author="NREL" w:date="2013-06-26T17:04:00Z">
-        <w:r>
-          <w:rPr>
-            <w:rFonts w:eastAsia="Times New Roman"/>
-          </w:rPr>
-          <w:delText xml:space="preserve">A crash when running the simulation can be produced if the required “Availability Schedule Name” field is missing from </w:delText>
-        </w:r>
-        <w:r>
-          <w:rPr>
-            <w:rFonts w:eastAsia="Times New Roman"/>
-          </w:rPr>
-          <w:delText>OS:Coil:Cooling:DX:TwoSpeed</w:delText>
-        </w:r>
-        <w:r>
-          <w:rPr>
-            <w:rFonts w:eastAsia="Times New Roman"/>
-          </w:rPr>
-          <w:delText xml:space="preserve"> objects. [bug 1027]</w:delText>
-        </w:r>
-      </w:del>
-    </w:p>
-    <w:p>
-      <w:pPr>
-        <w:pStyle w:val="Heading3"/>
-      </w:pPr>
-      <w:r>
-        <w:t>OpenStudio ParametricAnalysisTool</w:t>
-      </w:r>
-    </w:p>
-    <w:p>
-      <w:pPr>
-        <w:pStyle w:val="ListParagraph"/>
-        <w:numPr>
-          <w:ilvl w:val="0"/>
-          <w:numId w:val="20"/>
-        </w:numPr>
-      </w:pPr>
-      <w:commentRangeStart w:id="7"/>
-      <w:r>
-        <w:t xml:space="preserve">The </w:t>
-      </w:r>
-      <w:r>
-        <w:rPr>
-          <w:i/>
-        </w:rPr>
-        <w:t>Update All of My Measures</w:t>
-      </w:r>
-      <w:r>
-        <w:t xml:space="preserve"> button doesn’t accurately report how many new measures were detected, how many measures were removed, and how many were updated. [bug 1205]</w:t>
-      </w:r>
-      <w:commentRangeEnd w:id="7"/>
-      <w:r>
-        <w:rPr>
-          <w:rStyle w:val="CommentReference"/>
-        </w:rPr>
-        <w:commentReference w:id="7"/>
-      </w:r>
-    </w:p>
-    <w:p>
-      <w:pPr>
-        <w:pStyle w:val="Heading3"/>
-      </w:pPr>
-      <w:r>
-        <w:t>OpenStudio ResultsViewer</w:t>
-      </w:r>
-    </w:p>
-    <w:p>
-      <w:pPr>
-        <w:pStyle w:val="ListParagraph"/>
-        <w:numPr>
-          <w:ilvl w:val="0"/>
-          <w:numId w:val="12"/>
-        </w:numPr>
-        <w:spacing w:after="0"/>
-      </w:pPr>
-      <w:commentRangeStart w:id="8"/>
-      <w:r>
-        <w:t>Alias changes do not update in table view until the data are read in again.</w:t>
-      </w:r>
-      <w:r>
-        <w:t xml:space="preserve"> [bug 7]</w:t>
-      </w:r>
-      <w:commentRangeEnd w:id="8"/>
-      <w:r>
-        <w:rPr>
-          <w:rStyle w:val="CommentReference"/>
-        </w:rPr>
-        <w:commentReference w:id="8"/>
-      </w:r>
-    </w:p>
-    <w:p>
-      <w:pPr>
-        <w:pStyle w:val="ListParagraph"/>
-        <w:numPr>
-          <w:ilvl w:val="0"/>
-          <w:numId w:val="12"/>
-        </w:numPr>
-        <w:spacing w:after="0"/>
-      </w:pPr>
-      <w:r>
-        <w:t>Data sets are expected to start on January 1 or later, and end on December 12 or earlier</w:t>
-      </w:r>
-      <w:r>
-        <w:t xml:space="preserve">. </w:t>
-      </w:r>
-      <w:r>
-        <w:t xml:space="preserve"> </w:t>
-      </w:r>
-      <w:r>
-        <w:t>Run periods cannot wrap around the end or beginning of the year.</w:t>
-      </w:r>
-      <w:r>
-        <w:t xml:space="preserve"> </w:t>
-      </w:r>
-      <w:r>
-        <w:t xml:space="preserve">[bug </w:t>
-      </w:r>
-      <w:r>
-        <w:t>78</w:t>
-      </w:r>
-      <w:r>
-        <w:t>]</w:t>
-      </w:r>
-    </w:p>
-    <w:p>
-      <w:pPr>
-        <w:pStyle w:val="ListParagraph"/>
-        <w:numPr>
-          <w:ilvl w:val="0"/>
-          <w:numId w:val="12"/>
-        </w:numPr>
-        <w:spacing w:after="0"/>
-      </w:pPr>
-      <w:r>
-        <w:t>Table view column rearrangements are not preserved.</w:t>
-      </w:r>
-      <w:r>
-        <w:t xml:space="preserve"> </w:t>
-      </w:r>
-      <w:r>
-        <w:t xml:space="preserve"> </w:t>
-      </w:r>
-      <w:r>
-        <w:t>[bug 34]</w:t>
-      </w:r>
-    </w:p>
-    <w:p>
-      <w:pPr>
-        <w:pStyle w:val="Heading3"/>
-      </w:pPr>
-      <w:r>
-        <w:t>OpenStudio RunManager</w:t>
-      </w:r>
-    </w:p>
-    <w:p>
-      <w:pPr>
-        <w:pStyle w:val="ListParagraph"/>
-        <w:numPr>
-          <w:ilvl w:val="0"/>
-          <w:numId w:val="6"/>
-        </w:numPr>
-      </w:pPr>
-      <w:r>
-        <w:t xml:space="preserve">EnergyPlus ForwardTranslator errors </w:t>
-      </w:r>
-      <w:r>
-        <w:t>d</w:t>
-      </w:r>
-      <w:r>
-        <w:t>o not appear in the RunManager GUI elements (Bug 897)</w:t>
-      </w:r>
-    </w:p>
-    <w:p>
-      <w:pPr>
-        <w:pStyle w:val="Heading3"/>
-      </w:pPr>
-      <w:r>
-        <w:t>OpenStudio Platform, Including SWIG Bindings</w:t>
-      </w:r>
-    </w:p>
-    <w:p>
-      <w:pPr>
-        <w:pStyle w:val="ListParagraph"/>
-        <w:numPr>
-          <w:ilvl w:val="0"/>
-          <w:numId w:val="6"/>
-        </w:numPr>
-      </w:pPr>
-      <w:r>
-        <w:t>IdfObject::getQuantity and IdfObject::setQuantity functionality is almost, but not completely, comprehensive.</w:t>
-      </w:r>
-      <w:r>
-        <w:t xml:space="preserve"> </w:t>
-      </w:r>
-      <w:r>
-        <w:t xml:space="preserve"> The quantity getters and setters for fields whose units are “BasedOnField AX” are not expected to work at the IdfObject level, but are to be handled only for OS: prefixed objects by the specific interfaces of classes derived from ModelObject.</w:t>
-      </w:r>
-    </w:p>
-    <w:p>
-      <w:pPr>
-        <w:pStyle w:val="ListParagraph"/>
-        <w:numPr>
-          <w:ilvl w:val="0"/>
-          <w:numId w:val="6"/>
-        </w:numPr>
-      </w:pPr>
-      <w:r>
-        <w:t>The default naming scheme of WorkspaceObject (base class for ModelObject, etc.) sometimes results in undesired name clashes when transferring objects between models, including in the EnergyPlus translators.</w:t>
-      </w:r>
-      <w:r>
-        <w:t xml:space="preserve"> </w:t>
-      </w:r>
-      <w:r>
-        <w:t xml:space="preserve"> Therefore, some objects may be unexpectedly renamed or copied.</w:t>
-      </w:r>
-    </w:p>
-    <w:p>
-      <w:pPr>
-        <w:pStyle w:val="ListParagraph"/>
-        <w:numPr>
-          <w:ilvl w:val="0"/>
-          <w:numId w:val="6"/>
-        </w:numPr>
-        <w:spacing w:after="0" w:line="240" w:lineRule="auto"/>
-        <w:contextualSpacing w:val="0"/>
-      </w:pPr>
-      <w:r>
-        <w:lastRenderedPageBreak/>
+      </w:pPr>
+      <w:r>
         <w:t>OpenStudio::Model::ComponentVector objects may be inaccessible from the Ruby bindings. [bug 1005]</w:t>
       </w:r>
     </w:p>
@@ -2555,59 +2606,6 @@
       <w:r>
         <w:t>Known Issues Specific to Mac</w:t>
       </w:r>
-    </w:p>
-    <w:p>
-      <w:pPr>
-        <w:numPr>
-          <w:ilvl w:val="0"/>
-          <w:numId w:val="16"/>
-        </w:numPr>
-        <w:spacing w:after="0" w:line="240" w:lineRule="auto"/>
-        <w:rPr>
-          <w:ins w:id="10" w:author="NREL" w:date="2013-06-26T16:27:00Z"/>
-          <w:rFonts w:ascii="Calibri" w:eastAsia="Calibri" w:hAnsi="Calibri" w:cs="Times New Roman"/>
-        </w:rPr>
-      </w:pPr>
-      <w:ins w:id="11" w:author="NREL" w:date="2013-06-26T16:26:00Z">
-        <w:r>
-          <w:rPr>
-            <w:rFonts w:ascii="Calibri" w:eastAsia="Calibri" w:hAnsi="Calibri" w:cs="Times New Roman"/>
-          </w:rPr>
-          <w:t>To Install OpenStudio 1.0 correctly</w:t>
-        </w:r>
-      </w:ins>
-      <w:ins w:id="12" w:author="NREL" w:date="2013-06-26T16:27:00Z">
-        <w:r>
-          <w:rPr>
-            <w:rFonts w:ascii="Calibri" w:eastAsia="Calibri" w:hAnsi="Calibri" w:cs="Times New Roman"/>
-          </w:rPr>
-          <w:t xml:space="preserve"> on Mac</w:t>
-        </w:r>
-      </w:ins>
-      <w:ins w:id="13" w:author="NREL" w:date="2013-06-26T16:26:00Z">
-        <w:r>
-          <w:rPr>
-            <w:rFonts w:ascii="Calibri" w:eastAsia="Calibri" w:hAnsi="Calibri" w:cs="Times New Roman"/>
-          </w:rPr>
-          <w:t xml:space="preserve"> you need to first un-install earlier ver</w:t>
-        </w:r>
-      </w:ins>
-      <w:ins w:id="14" w:author="NREL" w:date="2013-06-26T16:27:00Z">
-        <w:r>
-          <w:rPr>
-            <w:rFonts w:ascii="Calibri" w:eastAsia="Calibri" w:hAnsi="Calibri" w:cs="Times New Roman"/>
-          </w:rPr>
-          <w:t>sions of OpenStudio.</w:t>
-        </w:r>
-      </w:ins>
-      <w:ins w:id="15" w:author="NREL" w:date="2013-06-26T16:30:00Z">
-        <w:r>
-          <w:rPr>
-            <w:rFonts w:ascii="Calibri" w:eastAsia="Calibri" w:hAnsi="Calibri" w:cs="Times New Roman"/>
-          </w:rPr>
-          <w:t xml:space="preserve"> [bug 1303]</w:t>
-        </w:r>
-      </w:ins>
     </w:p>
     <w:p>
       <w:pPr>
@@ -2624,6 +2622,30 @@
         <w:rPr>
           <w:rFonts w:ascii="Calibri" w:eastAsia="Calibri" w:hAnsi="Calibri" w:cs="Times New Roman"/>
         </w:rPr>
+        <w:t>To Install OpenStudio 1.0 correctly on Mac you need to first un-install earlier versions of OpenStudio.</w:t>
+      </w:r>
+      <w:r>
+        <w:rPr>
+          <w:rFonts w:ascii="Calibri" w:eastAsia="Calibri" w:hAnsi="Calibri" w:cs="Times New Roman"/>
+        </w:rPr>
+        <w:t xml:space="preserve"> [bug 1303]</w:t>
+      </w:r>
+    </w:p>
+    <w:p>
+      <w:pPr>
+        <w:numPr>
+          <w:ilvl w:val="0"/>
+          <w:numId w:val="16"/>
+        </w:numPr>
+        <w:spacing w:after="0" w:line="240" w:lineRule="auto"/>
+        <w:rPr>
+          <w:rFonts w:ascii="Calibri" w:eastAsia="Calibri" w:hAnsi="Calibri" w:cs="Times New Roman"/>
+        </w:rPr>
+      </w:pPr>
+      <w:r>
+        <w:rPr>
+          <w:rFonts w:ascii="Calibri" w:eastAsia="Calibri" w:hAnsi="Calibri" w:cs="Times New Roman"/>
+        </w:rPr>
         <w:t xml:space="preserve">At this time, we are unable to provide simple installation instructions for DAKOTA on OS X. </w:t>
       </w:r>
       <w:r>
@@ -2671,27 +2693,8 @@
       <w:r>
         <w:t xml:space="preserve"> This is a bug in SketchUp versus the plug-in. [bug 375]</w:t>
       </w:r>
-    </w:p>
-    <w:p>
-      <w:pPr>
-        <w:pStyle w:val="ListParagraph"/>
-        <w:numPr>
-          <w:ilvl w:val="0"/>
-          <w:numId w:val="5"/>
-        </w:numPr>
-        <w:spacing w:after="0"/>
-      </w:pPr>
-      <w:del w:id="16" w:author="NREL" w:date="2013-06-26T16:32:00Z">
-        <w:r>
-          <w:delText>The Color scale in the Render Settings dialog appears in grayscale versus color.</w:delText>
-        </w:r>
-        <w:r>
-          <w:delText xml:space="preserve"> </w:delText>
-        </w:r>
-        <w:r>
-          <w:delText xml:space="preserve"> Render by data is slow to update when time or date is changed. [bug 379]</w:delText>
-        </w:r>
-      </w:del>
+      <w:bookmarkStart w:id="4" w:name="_GoBack"/>
+      <w:bookmarkEnd w:id="4"/>
     </w:p>
     <w:sectPr>
       <w:pgSz w:w="12240" w:h="15840"/>
@@ -2705,7 +2708,7 @@
 
 <file path=word/comments.xml><?xml version="1.0" encoding="utf-8"?>
 <w:comments xmlns:wpc="http://schemas.microsoft.com/office/word/2010/wordprocessingCanvas" xmlns:mc="http://schemas.openxmlformats.org/markup-compatibility/2006" xmlns:o="urn:schemas-microsoft-com:office:office" xmlns:r="http://schemas.openxmlformats.org/officeDocument/2006/relationships" xmlns:m="http://schemas.openxmlformats.org/officeDocument/2006/math" xmlns:v="urn:schemas-microsoft-com:vml" xmlns:wp14="http://schemas.microsoft.com/office/word/2010/wordprocessingDrawing" xmlns:wp="http://schemas.openxmlformats.org/drawingml/2006/wordprocessingDrawing" xmlns:w10="urn:schemas-microsoft-com:office:word" xmlns:w="http://schemas.openxmlformats.org/wordprocessingml/2006/main" xmlns:w14="http://schemas.microsoft.com/office/word/2010/wordml" xmlns:wpg="http://schemas.microsoft.com/office/word/2010/wordprocessingGroup" xmlns:wpi="http://schemas.microsoft.com/office/word/2010/wordprocessingInk" xmlns:wne="http://schemas.microsoft.com/office/word/2006/wordml" xmlns:wps="http://schemas.microsoft.com/office/word/2010/wordprocessingShape" mc:Ignorable="w14 wp14">
-  <w:comment w:id="0" w:author="NREL" w:date="2013-06-26T14:58:00Z" w:initials="N">
+  <w:comment w:id="0" w:author="NREL" w:date="2013-06-27T09:00:00Z" w:initials="N">
     <w:p>
       <w:pPr>
         <w:pStyle w:val="CommentText"/>
@@ -2721,7 +2724,7 @@
       </w:r>
     </w:p>
   </w:comment>
-  <w:comment w:id="1" w:author="NREL" w:date="2013-06-26T15:13:00Z" w:initials="N">
+  <w:comment w:id="1" w:author="NREL" w:date="2013-06-27T09:00:00Z" w:initials="N">
     <w:p>
       <w:pPr>
         <w:pStyle w:val="CommentText"/>
@@ -2737,7 +2740,7 @@
       </w:r>
     </w:p>
   </w:comment>
-  <w:comment w:id="4" w:author="NREL" w:date="2013-06-26T17:03:00Z" w:initials="N">
+  <w:comment w:id="2" w:author="NREL" w:date="2013-06-27T09:00:00Z" w:initials="N">
     <w:p>
       <w:pPr>
         <w:pStyle w:val="CommentText"/>
@@ -2749,11 +2752,11 @@
         <w:annotationRef/>
       </w:r>
       <w:r>
-        <w:t>Evan just put fix on the trunk. Not sure if that is going to be moved to the release branch.</w:t>
+        <w:t>Move this to platform instead of plugin</w:t>
       </w:r>
     </w:p>
   </w:comment>
-  <w:comment w:id="7" w:author="NREL" w:date="2013-06-26T17:06:00Z" w:initials="N">
+  <w:comment w:id="3" w:author="NREL" w:date="2013-06-27T09:00:00Z" w:initials="N">
     <w:p>
       <w:pPr>
         <w:pStyle w:val="CommentText"/>
@@ -2765,26 +2768,8 @@
         <w:annotationRef/>
       </w:r>
       <w:r>
-        <w:t>Will ask Alex if this is still Open</w:t>
-      </w:r>
-    </w:p>
-  </w:comment>
-  <w:comment w:id="8" w:author="NREL" w:date="2013-06-26T17:08:00Z" w:initials="N">
-    <w:p>
-      <w:pPr>
-        <w:pStyle w:val="CommentText"/>
-      </w:pPr>
-      <w:r>
-        <w:rPr>
-          <w:rStyle w:val="CommentReference"/>
-        </w:rPr>
-        <w:annotationRef/>
-      </w:r>
-      <w:r>
-        <w:t>Alex has as resolved but I think it is still open.</w:t>
-      </w:r>
-      <w:bookmarkStart w:id="9" w:name="_GoBack"/>
-      <w:bookmarkEnd w:id="9"/>
+        <w:t>Evan just put fix on the trunk. Not sure if that is going to be moved to the release branch.</w:t>
+      </w:r>
     </w:p>
   </w:comment>
 </w:comments>

</xml_diff>

<commit_message>
[#51675721] Cleaned out old new features. Next I need to add in all the new new features.
</commit_message>
<xml_diff>
--- a/doc/ReleaseNotes/OpenStudio_Release_Notes_1_0_0_20130628.docx
+++ b/doc/ReleaseNotes/OpenStudio_Release_Notes_1_0_0_20130628.docx
@@ -347,9 +347,11 @@
       <w:r>
         <w:t xml:space="preserve"> </w:t>
       </w:r>
+      <w:proofErr w:type="gramStart"/>
       <w:r>
         <w:t>is</w:t>
       </w:r>
+      <w:proofErr w:type="gramEnd"/>
       <w:r>
         <w:t xml:space="preserve"> available at </w:t>
       </w:r>
@@ -560,7 +562,15 @@
         </w:numPr>
       </w:pPr>
       <w:r>
-        <w:t>Choose the appropriate version of EnergyPlus 7.2 for your computer. Download and follow the instructions. OpenStudio will work with 32 or 64bit EnergyPlus installers.</w:t>
+        <w:t xml:space="preserve">Choose the appropriate version of EnergyPlus 7.2 for your computer. Download and </w:t>
+      </w:r>
+      <w:proofErr w:type="gramStart"/>
+      <w:r>
+        <w:t>follow</w:t>
+      </w:r>
+      <w:proofErr w:type="gramEnd"/>
+      <w:r>
+        <w:t xml:space="preserve"> the instructions. OpenStudio will work with 32 or 64bit EnergyPlus installers.</w:t>
       </w:r>
     </w:p>
     <w:p>
@@ -575,11 +585,19 @@
         <w:t xml:space="preserve">The OpenStudio SketchUp Plug-in requires </w:t>
       </w:r>
       <w:hyperlink r:id="rId13" w:history="1">
+        <w:proofErr w:type="spellStart"/>
         <w:r>
           <w:rPr>
             <w:rStyle w:val="Hyperlink"/>
           </w:rPr>
-          <w:t>Sketchup 8.0</w:t>
+          <w:t>Sketchup</w:t>
+        </w:r>
+        <w:proofErr w:type="spellEnd"/>
+        <w:r>
+          <w:rPr>
+            <w:rStyle w:val="Hyperlink"/>
+          </w:rPr>
+          <w:t xml:space="preserve"> 8.0</w:t>
         </w:r>
       </w:hyperlink>
       <w:r>
@@ -757,7 +775,21 @@
           <w:rPr>
             <w:rStyle w:val="Hyperlink"/>
           </w:rPr>
-          <w:t>32-bit OpenSSL libraries</w:t>
+          <w:t xml:space="preserve">32-bit </w:t>
+        </w:r>
+        <w:proofErr w:type="spellStart"/>
+        <w:r>
+          <w:rPr>
+            <w:rStyle w:val="Hyperlink"/>
+          </w:rPr>
+          <w:t>OpenSSL</w:t>
+        </w:r>
+        <w:proofErr w:type="spellEnd"/>
+        <w:r>
+          <w:rPr>
+            <w:rStyle w:val="Hyperlink"/>
+          </w:rPr>
+          <w:t xml:space="preserve"> libraries</w:t>
         </w:r>
       </w:hyperlink>
       <w:r>
@@ -856,7 +888,7 @@
         <w:t xml:space="preserve"> be setup as “Always Run Measures”. These measures will run on the baseline model as well as all design alternatives. The “</w:t>
       </w:r>
       <w:r>
-        <w:t>Mesures</w:t>
+        <w:t>Measures</w:t>
       </w:r>
       <w:r>
         <w:t>” tab in the OpenStudio application</w:t>
@@ -969,11 +1001,393 @@
           <w:szCs w:val="22"/>
         </w:rPr>
       </w:pPr>
-      <w:commentRangeStart w:id="1"/>
       <w:r>
         <w:t>New Features</w:t>
       </w:r>
-      <w:commentRangeEnd w:id="1"/>
+    </w:p>
+    <w:p>
+      <w:pPr>
+        <w:pStyle w:val="Heading2"/>
+      </w:pPr>
+      <w:r>
+        <w:t xml:space="preserve">OpenStudio Platform </w:t>
+      </w:r>
+      <w:r>
+        <w:t>1</w:t>
+      </w:r>
+      <w:r>
+        <w:t>.</w:t>
+      </w:r>
+      <w:r>
+        <w:t>0</w:t>
+      </w:r>
+      <w:r>
+        <w:t>.0</w:t>
+      </w:r>
+    </w:p>
+    <w:p>
+      <w:pPr>
+        <w:pStyle w:val="ListParagraph"/>
+        <w:numPr>
+          <w:ilvl w:val="0"/>
+          <w:numId w:val="18"/>
+        </w:numPr>
+      </w:pPr>
+      <w:r>
+        <w:t xml:space="preserve">Added new model object </w:t>
+      </w:r>
+      <w:proofErr w:type="spellStart"/>
+      <w:r>
+        <w:t>LifeCycleCost</w:t>
+      </w:r>
+      <w:proofErr w:type="spellEnd"/>
+      <w:r>
+        <w:t xml:space="preserve"> for capturing capital and operating costs associated with building components and measures.</w:t>
+      </w:r>
+    </w:p>
+    <w:p>
+      <w:pPr>
+        <w:pStyle w:val="ListParagraph"/>
+        <w:numPr>
+          <w:ilvl w:val="0"/>
+          <w:numId w:val="18"/>
+        </w:numPr>
+      </w:pPr>
+      <w:r>
+        <w:t>Improved EnergyPlus IDF import and export.  EnergyPlus export is now more repeatable and import is more stable.</w:t>
+      </w:r>
+    </w:p>
+    <w:p>
+      <w:pPr>
+        <w:pStyle w:val="Heading2"/>
+        <w:numPr>
+          <w:ilvl w:val="0"/>
+          <w:numId w:val="18"/>
+        </w:numPr>
+        <w:rPr>
+          <w:rFonts w:asciiTheme="minorHAnsi" w:eastAsiaTheme="minorHAnsi" w:hAnsiTheme="minorHAnsi" w:cstheme="minorBidi"/>
+          <w:b w:val="0"/>
+          <w:bCs w:val="0"/>
+          <w:color w:val="auto"/>
+          <w:sz w:val="22"/>
+          <w:szCs w:val="22"/>
+        </w:rPr>
+      </w:pPr>
+      <w:proofErr w:type="gramStart"/>
+      <w:r>
+        <w:rPr>
+          <w:rFonts w:asciiTheme="minorHAnsi" w:eastAsiaTheme="minorHAnsi" w:hAnsiTheme="minorHAnsi" w:cstheme="minorBidi"/>
+          <w:b w:val="0"/>
+          <w:bCs w:val="0"/>
+          <w:color w:val="auto"/>
+          <w:sz w:val="22"/>
+          <w:szCs w:val="22"/>
+        </w:rPr>
+        <w:lastRenderedPageBreak/>
+        <w:t>Improved consistency in the handling of multipliers throughout the OpenStudio model API.</w:t>
+      </w:r>
+      <w:proofErr w:type="gramEnd"/>
+    </w:p>
+    <w:p>
+      <w:pPr>
+        <w:pStyle w:val="ListParagraph"/>
+        <w:numPr>
+          <w:ilvl w:val="0"/>
+          <w:numId w:val="18"/>
+        </w:numPr>
+      </w:pPr>
+      <w:r>
+        <w:t>Suppressed erroneous log messages.</w:t>
+      </w:r>
+    </w:p>
+    <w:p>
+      <w:pPr>
+        <w:pStyle w:val="Heading2"/>
+      </w:pPr>
+      <w:r>
+        <w:t xml:space="preserve">OpenStudio SketchUp Plug-in </w:t>
+      </w:r>
+      <w:r>
+        <w:t>1.0.0</w:t>
+      </w:r>
+    </w:p>
+    <w:p>
+      <w:pPr>
+        <w:pStyle w:val="ListParagraph"/>
+        <w:numPr>
+          <w:ilvl w:val="0"/>
+          <w:numId w:val="8"/>
+        </w:numPr>
+      </w:pPr>
+      <w:r>
+        <w:t>Improved general performance and stability.</w:t>
+      </w:r>
+      <w:r>
+        <w:t xml:space="preserve"> </w:t>
+      </w:r>
+    </w:p>
+    <w:p>
+      <w:pPr>
+        <w:pStyle w:val="ListParagraph"/>
+        <w:numPr>
+          <w:ilvl w:val="0"/>
+          <w:numId w:val="8"/>
+        </w:numPr>
+      </w:pPr>
+      <w:r>
+        <w:t>Added OpenStudio SketchUp plug-in support for</w:t>
+      </w:r>
+      <w:r>
+        <w:t xml:space="preserve"> SketchUp 2013 (Pro and Make).</w:t>
+      </w:r>
+    </w:p>
+    <w:p>
+      <w:pPr>
+        <w:pStyle w:val="ListParagraph"/>
+        <w:numPr>
+          <w:ilvl w:val="0"/>
+          <w:numId w:val="8"/>
+        </w:numPr>
+      </w:pPr>
+      <w:r>
+        <w:t>S</w:t>
+      </w:r>
+      <w:r>
+        <w:t>implified plug-in user interface.</w:t>
+      </w:r>
+    </w:p>
+    <w:p>
+      <w:pPr>
+        <w:pStyle w:val="ListParagraph"/>
+        <w:numPr>
+          <w:ilvl w:val="0"/>
+          <w:numId w:val="8"/>
+        </w:numPr>
+      </w:pPr>
+      <w:proofErr w:type="spellStart"/>
+      <w:proofErr w:type="gramStart"/>
+      <w:r>
+        <w:t>gbXML</w:t>
+      </w:r>
+      <w:proofErr w:type="spellEnd"/>
+      <w:proofErr w:type="gramEnd"/>
+      <w:r>
+        <w:t xml:space="preserve"> import now handles files with malformed surfaces.</w:t>
+      </w:r>
+    </w:p>
+    <w:p>
+      <w:pPr>
+        <w:pStyle w:val="ListParagraph"/>
+        <w:numPr>
+          <w:ilvl w:val="0"/>
+          <w:numId w:val="8"/>
+        </w:numPr>
+      </w:pPr>
+      <w:r>
+        <w:t>Added “Export RPX File” for integration with the ASHRAE Radiant Performance Explorer human comfort tool.</w:t>
+      </w:r>
+      <w:r>
+        <w:t xml:space="preserve"> This can be found under “OpenStudio User Scripts / Reports”.</w:t>
+      </w:r>
+    </w:p>
+    <w:p>
+      <w:pPr>
+        <w:pStyle w:val="ListParagraph"/>
+        <w:numPr>
+          <w:ilvl w:val="0"/>
+          <w:numId w:val="8"/>
+        </w:numPr>
+      </w:pPr>
+      <w:r>
+        <w:t xml:space="preserve">Improved default profiles on </w:t>
+      </w:r>
+      <w:proofErr w:type="spellStart"/>
+      <w:r>
+        <w:t>Ruleset</w:t>
+      </w:r>
+      <w:proofErr w:type="spellEnd"/>
+      <w:r>
+        <w:t xml:space="preserve"> Schedules.</w:t>
+      </w:r>
+    </w:p>
+    <w:p>
+      <w:pPr>
+        <w:pStyle w:val="Heading2"/>
+      </w:pPr>
+      <w:r>
+        <w:t xml:space="preserve">OpenStudio </w:t>
+      </w:r>
+      <w:r>
+        <w:t>Application</w:t>
+      </w:r>
+      <w:r>
+        <w:t xml:space="preserve"> </w:t>
+      </w:r>
+      <w:r>
+        <w:t>1.0.0</w:t>
+      </w:r>
+    </w:p>
+    <w:p>
+      <w:pPr>
+        <w:pStyle w:val="ListParagraph"/>
+        <w:numPr>
+          <w:ilvl w:val="0"/>
+          <w:numId w:val="8"/>
+        </w:numPr>
+      </w:pPr>
+      <w:r>
+        <w:t>Improved</w:t>
+      </w:r>
+      <w:r>
+        <w:t xml:space="preserve"> general performance and stability.</w:t>
+      </w:r>
+    </w:p>
+    <w:p>
+      <w:pPr>
+        <w:pStyle w:val="Heading2"/>
+      </w:pPr>
+      <w:r>
+        <w:t xml:space="preserve">OpenStudio </w:t>
+      </w:r>
+      <w:proofErr w:type="spellStart"/>
+      <w:r>
+        <w:t>ParametricAnalysisTool</w:t>
+      </w:r>
+      <w:proofErr w:type="spellEnd"/>
+      <w:r>
+        <w:t xml:space="preserve"> </w:t>
+      </w:r>
+      <w:r>
+        <w:t>1.0.0</w:t>
+      </w:r>
+    </w:p>
+    <w:p>
+      <w:pPr>
+        <w:pStyle w:val="ListParagraph"/>
+        <w:numPr>
+          <w:ilvl w:val="0"/>
+          <w:numId w:val="19"/>
+        </w:numPr>
+      </w:pPr>
+      <w:r>
+        <w:t>No changes.</w:t>
+      </w:r>
+    </w:p>
+    <w:p>
+      <w:pPr>
+        <w:pStyle w:val="Heading2"/>
+      </w:pPr>
+      <w:r>
+        <w:t>O</w:t>
+      </w:r>
+      <w:r>
+        <w:t xml:space="preserve">penStudio </w:t>
+      </w:r>
+      <w:proofErr w:type="spellStart"/>
+      <w:r>
+        <w:t>RunManager</w:t>
+      </w:r>
+      <w:proofErr w:type="spellEnd"/>
+      <w:r>
+        <w:t xml:space="preserve"> </w:t>
+      </w:r>
+      <w:r>
+        <w:t>1.0.0</w:t>
+      </w:r>
+    </w:p>
+    <w:p>
+      <w:pPr>
+        <w:pStyle w:val="ListParagraph"/>
+        <w:numPr>
+          <w:ilvl w:val="0"/>
+          <w:numId w:val="10"/>
+        </w:numPr>
+      </w:pPr>
+      <w:r>
+        <w:t>No changes.</w:t>
+      </w:r>
+    </w:p>
+    <w:p>
+      <w:pPr>
+        <w:pStyle w:val="Heading2"/>
+      </w:pPr>
+      <w:r>
+        <w:t xml:space="preserve">OpenStudio ResultsViewer </w:t>
+      </w:r>
+      <w:r>
+        <w:t>1.0.0</w:t>
+      </w:r>
+    </w:p>
+    <w:p>
+      <w:pPr>
+        <w:pStyle w:val="ListParagraph"/>
+        <w:numPr>
+          <w:ilvl w:val="0"/>
+          <w:numId w:val="10"/>
+        </w:numPr>
+      </w:pPr>
+      <w:r>
+        <w:t>No changes.</w:t>
+      </w:r>
+    </w:p>
+    <w:p>
+      <w:pPr>
+        <w:pStyle w:val="Heading2"/>
+      </w:pPr>
+      <w:r>
+        <w:t xml:space="preserve"> </w:t>
+      </w:r>
+      <w:r>
+        <w:t xml:space="preserve">OpenStudio Ruby Bindings </w:t>
+      </w:r>
+      <w:r>
+        <w:t>1.0.0</w:t>
+      </w:r>
+      <w:bookmarkStart w:id="1" w:name="_GoBack"/>
+      <w:bookmarkEnd w:id="1"/>
+    </w:p>
+    <w:p>
+      <w:pPr>
+        <w:pStyle w:val="ListParagraph"/>
+        <w:numPr>
+          <w:ilvl w:val="0"/>
+          <w:numId w:val="10"/>
+        </w:numPr>
+      </w:pPr>
+      <w:r>
+        <w:t>No changes.</w:t>
+      </w:r>
+    </w:p>
+    <w:p>
+      <w:pPr>
+        <w:pStyle w:val="Heading2"/>
+      </w:pPr>
+      <w:commentRangeStart w:id="2"/>
+      <w:r>
+        <w:t xml:space="preserve">OpenStudio </w:t>
+      </w:r>
+      <w:r>
+        <w:t>C#</w:t>
+      </w:r>
+      <w:r>
+        <w:t xml:space="preserve"> Bindings </w:t>
+      </w:r>
+      <w:r>
+        <w:t>0</w:t>
+      </w:r>
+      <w:r>
+        <w:t>.</w:t>
+      </w:r>
+      <w:r>
+        <w:t>1</w:t>
+      </w:r>
+      <w:r>
+        <w:t>1</w:t>
+      </w:r>
+      <w:r>
+        <w:t>.0</w:t>
+      </w:r>
+      <w:commentRangeEnd w:id="2"/>
       <w:r>
         <w:rPr>
           <w:rStyle w:val="CommentReference"/>
@@ -982,1068 +1396,67 @@
           <w:bCs w:val="0"/>
           <w:color w:val="auto"/>
         </w:rPr>
-        <w:commentReference w:id="1"/>
-      </w:r>
-    </w:p>
-    <w:p>
-      <w:pPr>
-        <w:pStyle w:val="Heading2"/>
-      </w:pPr>
-      <w:r>
-        <w:t xml:space="preserve">OpenStudio Platform </w:t>
-      </w:r>
-      <w:r>
-        <w:t>0.</w:t>
-      </w:r>
-      <w:r>
-        <w:t>1</w:t>
-      </w:r>
-      <w:r>
-        <w:t>1</w:t>
-      </w:r>
-      <w:r>
-        <w:t>.0</w:t>
-      </w:r>
-    </w:p>
-    <w:p>
-      <w:pPr>
-        <w:pStyle w:val="ListParagraph"/>
-        <w:numPr>
-          <w:ilvl w:val="0"/>
-          <w:numId w:val="18"/>
-        </w:numPr>
-      </w:pPr>
-      <w:r>
-        <w:t>Added infrastructure for OpenStudio measures.</w:t>
-      </w:r>
-      <w:r>
-        <w:t xml:space="preserve"> </w:t>
-      </w:r>
-      <w:r>
-        <w:t xml:space="preserve"> Formerly, these were single Ruby scripts containing a class derived from ruleset::UserScript. </w:t>
-      </w:r>
-      <w:r>
-        <w:t xml:space="preserve"> </w:t>
-      </w:r>
-      <w:r>
-        <w:t xml:space="preserve">This notion has been expanded </w:t>
-      </w:r>
-      <w:r>
-        <w:t xml:space="preserve">to define a </w:t>
-      </w:r>
-      <w:r>
-        <w:t xml:space="preserve">measure </w:t>
-      </w:r>
-      <w:r>
-        <w:t>a</w:t>
-      </w:r>
-      <w:r>
-        <w:t xml:space="preserve">s an entire </w:t>
-      </w:r>
-      <w:r>
-        <w:t>directory</w:t>
-      </w:r>
-      <w:r>
-        <w:t xml:space="preserve"> containing </w:t>
-      </w:r>
-      <w:r>
-        <w:rPr>
-          <w:i/>
-        </w:rPr>
-        <w:t>measure.xml</w:t>
-      </w:r>
-      <w:r>
-        <w:t xml:space="preserve">, </w:t>
-      </w:r>
-      <w:r>
-        <w:rPr>
-          <w:i/>
-        </w:rPr>
-        <w:t>m</w:t>
-      </w:r>
-      <w:r>
-        <w:rPr>
-          <w:i/>
-        </w:rPr>
-        <w:t>easure.rb</w:t>
-      </w:r>
-      <w:r>
-        <w:t xml:space="preserve">, a </w:t>
-      </w:r>
-      <w:r>
-        <w:rPr>
-          <w:i/>
-        </w:rPr>
-        <w:t>tests</w:t>
-      </w:r>
-      <w:r>
-        <w:t xml:space="preserve"> f</w:t>
-      </w:r>
-      <w:r>
-        <w:t xml:space="preserve">older, and an optional </w:t>
-      </w:r>
-      <w:r>
-        <w:rPr>
-          <w:i/>
-        </w:rPr>
-        <w:t>resources</w:t>
-      </w:r>
-      <w:r>
-        <w:t xml:space="preserve"> folder. </w:t>
-      </w:r>
-      <w:r>
-        <w:t xml:space="preserve"> </w:t>
-      </w:r>
-      <w:r>
-        <w:t>For a full description of how to write measures, see</w:t>
-      </w:r>
-      <w:r>
-        <w:t xml:space="preserve"> the </w:t>
-      </w:r>
-      <w:hyperlink r:id="rId21" w:history="1">
-        <w:r>
-          <w:rPr>
-            <w:rStyle w:val="Hyperlink"/>
-          </w:rPr>
-          <w:t>Measure Writing Guide</w:t>
-        </w:r>
-      </w:hyperlink>
-      <w:r>
-        <w:t>.</w:t>
-      </w:r>
-      <w:r>
-        <w:t xml:space="preserve"> </w:t>
-      </w:r>
-      <w:r>
-        <w:t xml:space="preserve"> Individual features in support of measures include:</w:t>
-      </w:r>
-    </w:p>
-    <w:p>
-      <w:pPr>
-        <w:pStyle w:val="ListParagraph"/>
-        <w:numPr>
-          <w:ilvl w:val="1"/>
-          <w:numId w:val="18"/>
-        </w:numPr>
-      </w:pPr>
-      <w:r>
-        <w:lastRenderedPageBreak/>
-        <w:t xml:space="preserve">Added the BCLMeasure class to facilitate creating, loading, updating, and saving of measures.  It also allows you to change the default location of your </w:t>
-      </w:r>
-      <w:r>
-        <w:rPr>
-          <w:i/>
-        </w:rPr>
-        <w:t>My Measures</w:t>
-      </w:r>
-      <w:r>
-        <w:t xml:space="preserve"> directory, as well as load measures stored in the Local BCL, PAT’s installed measures directory, </w:t>
-      </w:r>
-      <w:r>
-        <w:t xml:space="preserve">or from </w:t>
-      </w:r>
-      <w:r>
-        <w:rPr>
-          <w:i/>
-        </w:rPr>
-        <w:t>My Measures</w:t>
-      </w:r>
-      <w:r>
-        <w:t>.</w:t>
-      </w:r>
-    </w:p>
-    <w:p>
-      <w:pPr>
-        <w:pStyle w:val="ListParagraph"/>
-        <w:numPr>
-          <w:ilvl w:val="1"/>
-          <w:numId w:val="18"/>
-        </w:numPr>
-      </w:pPr>
-      <w:r>
-        <w:t>Updated the RemoteBCL class to download measures from the Online BCL.</w:t>
-      </w:r>
-    </w:p>
-    <w:p>
-      <w:pPr>
-        <w:pStyle w:val="ListParagraph"/>
-        <w:numPr>
-          <w:ilvl w:val="1"/>
-          <w:numId w:val="18"/>
-        </w:numPr>
-      </w:pPr>
-      <w:r>
-        <w:t>Added the ruleset::OSResult class and related ruleset::OSRunner methods to return detailed runtime information from OpenStudio measures.</w:t>
-      </w:r>
-      <w:r>
-        <w:t xml:space="preserve"> </w:t>
-      </w:r>
-      <w:r>
-        <w:t xml:space="preserve"> These results are available for inspection in</w:t>
-      </w:r>
-      <w:r>
-        <w:t xml:space="preserve"> the Parametric Analysis Tool,</w:t>
-      </w:r>
-      <w:r>
-        <w:t xml:space="preserve"> the Sketch-Up Plugin, the OpenStudio Application, and the analysis framework.</w:t>
-      </w:r>
-    </w:p>
-    <w:p>
-      <w:pPr>
-        <w:pStyle w:val="ListParagraph"/>
-        <w:numPr>
-          <w:ilvl w:val="1"/>
-          <w:numId w:val="18"/>
-        </w:numPr>
-      </w:pPr>
-      <w:r>
-        <w:t>Refactored ruleset::OSRunner to be less Sketch-Up Plugin-specific, and to provide more</w:t>
-      </w:r>
-      <w:r>
-        <w:t xml:space="preserve"> assistance to measure writers.</w:t>
-      </w:r>
-    </w:p>
-    <w:p>
-      <w:pPr>
-        <w:pStyle w:val="ListParagraph"/>
-        <w:numPr>
-          <w:ilvl w:val="1"/>
-          <w:numId w:val="18"/>
-        </w:numPr>
-      </w:pPr>
-      <w:r>
-        <w:t xml:space="preserve">An embedded Ruby interpreter is available for use in applications. </w:t>
-      </w:r>
-      <w:r>
-        <w:t xml:space="preserve"> </w:t>
-      </w:r>
-      <w:r>
-        <w:t xml:space="preserve">Helper classes and methods for using this interpreter to extract arguments from openstudio::BCLMeasures are available </w:t>
-      </w:r>
-      <w:r>
-        <w:t>in the ruleset sub-project.</w:t>
-      </w:r>
-      <w:r>
-        <w:t xml:space="preserve"> </w:t>
-      </w:r>
-      <w:r>
-        <w:t xml:space="preserve"> Arguments may be extracted from BCLMeasures using </w:t>
-      </w:r>
-      <w:r>
-        <w:t>the Ruby bindings</w:t>
-      </w:r>
-      <w:r>
-        <w:t xml:space="preserve"> via O</w:t>
-      </w:r>
-      <w:r>
-        <w:t>penStudio::Rul</w:t>
-      </w:r>
-      <w:r>
-        <w:t>eset::getArguments(BCLMeasure).</w:t>
-      </w:r>
-    </w:p>
-    <w:p>
-      <w:pPr>
-        <w:pStyle w:val="ListParagraph"/>
-        <w:numPr>
-          <w:ilvl w:val="0"/>
-          <w:numId w:val="18"/>
-        </w:numPr>
-      </w:pPr>
-      <w:r>
-        <w:t>Enhanced the analysis framework in support of the Parametric</w:t>
-      </w:r>
-      <w:r>
-        <w:t xml:space="preserve"> </w:t>
-      </w:r>
-      <w:r>
-        <w:t>Analysis</w:t>
-      </w:r>
-      <w:r>
-        <w:t xml:space="preserve"> </w:t>
-      </w:r>
-      <w:r>
-        <w:t xml:space="preserve">Tool. </w:t>
-      </w:r>
-      <w:r>
-        <w:t xml:space="preserve"> </w:t>
-      </w:r>
-      <w:r>
-        <w:t xml:space="preserve">The framework was originally designed for use in custom Ruby script applications. </w:t>
-      </w:r>
-      <w:r>
-        <w:t xml:space="preserve"> </w:t>
-      </w:r>
-      <w:r>
-        <w:t>To make it more suitable for interactive GUI applicat</w:t>
-      </w:r>
-      <w:r>
-        <w:t>ions</w:t>
-      </w:r>
-      <w:r>
-        <w:t xml:space="preserve"> and address a few known deficiencies, the</w:t>
-      </w:r>
-      <w:r>
-        <w:t xml:space="preserve"> following features were added:</w:t>
-      </w:r>
-    </w:p>
-    <w:p>
-      <w:pPr>
-        <w:pStyle w:val="ListParagraph"/>
-        <w:numPr>
-          <w:ilvl w:val="1"/>
-          <w:numId w:val="18"/>
-        </w:numPr>
-      </w:pPr>
-      <w:r>
-        <w:t xml:space="preserve">Extended the analysis framework to provide setting and editing methods, dirty flags propagated by Qt signals, and flags on the Analysis class that indicate when results or data point definitions are out of date. </w:t>
-      </w:r>
-    </w:p>
-    <w:p>
-      <w:pPr>
-        <w:pStyle w:val="ListParagraph"/>
-        <w:numPr>
-          <w:ilvl w:val="1"/>
-          <w:numId w:val="18"/>
-        </w:numPr>
-      </w:pPr>
-      <w:r>
-        <w:t>Created the analysisdriver::SimpleProject class to provide standardized access to all of the classes involved in creating, saving, and running a single analysis::Analysis.</w:t>
-      </w:r>
-      <w:r>
-        <w:t xml:space="preserve"> </w:t>
-      </w:r>
-      <w:r>
-        <w:t xml:space="preserve"> Includes support for maintaining a project-specific library of BCLMeasures.</w:t>
-      </w:r>
-    </w:p>
-    <w:p>
-      <w:pPr>
-        <w:pStyle w:val="ListParagraph"/>
-        <w:numPr>
-          <w:ilvl w:val="1"/>
-          <w:numId w:val="18"/>
-        </w:numPr>
-      </w:pPr>
-      <w:r>
-        <w:t>Generalized analysis::Problem to better support EnergyPlus measures and measures of any type that should be run in every analysis::DataPoint’s workflow.</w:t>
-      </w:r>
-      <w:r>
-        <w:t xml:space="preserve"> </w:t>
-      </w:r>
-      <w:r>
-        <w:t xml:space="preserve"> Problems are now defined by a vector of analysis::WorkflowSteps, each of which is either an analysis::InputVariable or a runmanager::WorkItem.</w:t>
-      </w:r>
-    </w:p>
-    <w:p>
-      <w:pPr>
-        <w:pStyle w:val="ListParagraph"/>
-        <w:numPr>
-          <w:ilvl w:val="1"/>
-          <w:numId w:val="18"/>
-        </w:numPr>
-      </w:pPr>
-      <w:r>
-        <w:t xml:space="preserve">Errors, warnings, and other runmanager::Job runtime information </w:t>
-      </w:r>
-      <w:r>
-        <w:t>are</w:t>
-      </w:r>
-      <w:r>
-        <w:t xml:space="preserve"> persisted in the RunManager database, and </w:t>
-      </w:r>
-      <w:r>
-        <w:t>are</w:t>
-      </w:r>
-      <w:r>
-        <w:t xml:space="preserve"> now available for each analysis::DataPoint on a per-WorkflowStep basis.</w:t>
-      </w:r>
-    </w:p>
-    <w:p>
-      <w:pPr>
-        <w:pStyle w:val="ListParagraph"/>
-        <w:numPr>
-          <w:ilvl w:val="0"/>
-          <w:numId w:val="18"/>
-        </w:numPr>
-      </w:pPr>
-      <w:r>
-        <w:t xml:space="preserve">Improved Windows file system integration.  </w:t>
-      </w:r>
-      <w:r>
-        <w:t>Registered the .osm and .osp file extensions on Windows such that they can be double-clicked and automatically launch with OpenStudio or the ParametricAnalysisTool, respectively.</w:t>
-      </w:r>
-      <w:r>
-        <w:t xml:space="preserve">  File system integration for Linux and OS X will be included in an upcoming iteration release.</w:t>
-      </w:r>
-    </w:p>
-    <w:p>
-      <w:pPr>
-        <w:pStyle w:val="ListParagraph"/>
-        <w:numPr>
-          <w:ilvl w:val="0"/>
-          <w:numId w:val="18"/>
-        </w:numPr>
-      </w:pPr>
-      <w:r>
-        <w:t>Added support for building OpenStudio with Visual Studio 2010.</w:t>
-      </w:r>
-    </w:p>
-    <w:p>
-      <w:pPr>
-        <w:pStyle w:val="Heading2"/>
-      </w:pPr>
-      <w:r>
-        <w:t xml:space="preserve">OpenStudio SketchUp Plug-in </w:t>
-      </w:r>
-      <w:r>
-        <w:t>1.0.0</w:t>
-      </w:r>
-    </w:p>
-    <w:p>
-      <w:pPr>
-        <w:pStyle w:val="ListParagraph"/>
-        <w:numPr>
-          <w:ilvl w:val="0"/>
-          <w:numId w:val="8"/>
-        </w:numPr>
-      </w:pPr>
-      <w:r>
-        <w:t>Improved general performance and stability.</w:t>
-      </w:r>
-    </w:p>
-    <w:p>
-      <w:pPr>
-        <w:pStyle w:val="ListParagraph"/>
-        <w:numPr>
-          <w:ilvl w:val="0"/>
-          <w:numId w:val="8"/>
-        </w:numPr>
-      </w:pPr>
-      <w:commentRangeStart w:id="2"/>
-      <w:r>
-        <w:t>Increased stability of IDF import. Only imports objects that can be properly translated.</w:t>
-      </w:r>
-      <w:commentRangeEnd w:id="2"/>
+        <w:commentReference w:id="2"/>
+      </w:r>
+    </w:p>
+    <w:p>
+      <w:pPr>
+        <w:pStyle w:val="ListParagraph"/>
+        <w:numPr>
+          <w:ilvl w:val="0"/>
+          <w:numId w:val="10"/>
+        </w:numPr>
+      </w:pPr>
+      <w:r>
+        <w:t>No changes.</w:t>
+      </w:r>
+    </w:p>
+    <w:p>
+      <w:pPr>
+        <w:pStyle w:val="Heading1"/>
+      </w:pPr>
+      <w:commentRangeStart w:id="3"/>
+      <w:r>
+        <w:t>Known Issues</w:t>
+      </w:r>
+      <w:commentRangeEnd w:id="3"/>
       <w:r>
         <w:rPr>
           <w:rStyle w:val="CommentReference"/>
+          <w:rFonts w:asciiTheme="minorHAnsi" w:eastAsiaTheme="minorHAnsi" w:hAnsiTheme="minorHAnsi" w:cstheme="minorBidi"/>
+          <w:b w:val="0"/>
+          <w:bCs w:val="0"/>
+          <w:color w:val="auto"/>
         </w:rPr>
-        <w:commentReference w:id="2"/>
-      </w:r>
-    </w:p>
-    <w:p>
-      <w:pPr>
-        <w:pStyle w:val="ListParagraph"/>
-        <w:numPr>
-          <w:ilvl w:val="0"/>
-          <w:numId w:val="8"/>
-        </w:numPr>
-      </w:pPr>
-      <w:r>
-        <w:lastRenderedPageBreak/>
-        <w:t>Simplified Interface.</w:t>
-      </w:r>
-    </w:p>
-    <w:p>
-      <w:pPr>
-        <w:pStyle w:val="ListParagraph"/>
-        <w:numPr>
-          <w:ilvl w:val="0"/>
-          <w:numId w:val="8"/>
-        </w:numPr>
-      </w:pPr>
-      <w:r>
-        <w:t>gbXML import now handles files with malformed surfaces.</w:t>
-      </w:r>
-    </w:p>
-    <w:p>
-      <w:pPr>
-        <w:pStyle w:val="Heading2"/>
-      </w:pPr>
-      <w:r>
-        <w:t xml:space="preserve">OpenStudio </w:t>
-      </w:r>
-      <w:r>
-        <w:t>Application</w:t>
+        <w:commentReference w:id="3"/>
+      </w:r>
+    </w:p>
+    <w:p>
+      <w:r>
+        <w:t xml:space="preserve">The following are issues known at the time of </w:t>
+      </w:r>
+      <w:r>
+        <w:t>publication of these</w:t>
       </w:r>
       <w:r>
         <w:t xml:space="preserve"> </w:t>
       </w:r>
       <w:r>
-        <w:t>0.</w:t>
-      </w:r>
-      <w:r>
-        <w:t>1</w:t>
-      </w:r>
-      <w:r>
-        <w:t>1</w:t>
-      </w:r>
-      <w:r>
-        <w:t>.0</w:t>
-      </w:r>
-    </w:p>
-    <w:p>
-      <w:pPr>
-        <w:pStyle w:val="ListParagraph"/>
-        <w:numPr>
-          <w:ilvl w:val="0"/>
-          <w:numId w:val="8"/>
-        </w:numPr>
-      </w:pPr>
-      <w:r>
-        <w:t>Improved</w:t>
-      </w:r>
-      <w:r>
-        <w:t xml:space="preserve"> general performance and stability.</w:t>
-      </w:r>
-    </w:p>
-    <w:p>
-      <w:pPr>
-        <w:pStyle w:val="Heading2"/>
-      </w:pPr>
-      <w:r>
-        <w:t>OpenStudio ParametricAnalysisTool 0.11.0</w:t>
-      </w:r>
-    </w:p>
-    <w:p>
-      <w:pPr>
-        <w:pStyle w:val="ListParagraph"/>
-        <w:numPr>
-          <w:ilvl w:val="0"/>
-          <w:numId w:val="19"/>
-        </w:numPr>
-      </w:pPr>
-      <w:r>
-        <w:t xml:space="preserve">A new application has been added to the OpenStudio tool suite. </w:t>
+        <w:t>release</w:t>
+      </w:r>
+      <w:r>
+        <w:t xml:space="preserve"> notes</w:t>
+      </w:r>
+      <w:r>
+        <w:t>. </w:t>
       </w:r>
       <w:r>
         <w:t xml:space="preserve"> </w:t>
       </w:r>
       <w:r>
-        <w:t>The application provides an easy-to-follow workflow for generating and comparing parametrically-related design alternatives.</w:t>
-      </w:r>
-      <w:r>
-        <w:t xml:space="preserve"> </w:t>
-      </w:r>
-      <w:r>
-        <w:t xml:space="preserve"> The specific capabilities of the tool are user-configurable through the development and sharing of OpenStudio measures.</w:t>
-      </w:r>
-    </w:p>
-    <w:p>
-      <w:pPr>
-        <w:pStyle w:val="ListParagraph"/>
-        <w:numPr>
-          <w:ilvl w:val="0"/>
-          <w:numId w:val="19"/>
-        </w:numPr>
-      </w:pPr>
-      <w:r>
-        <w:t>The application is organized into four tabs:</w:t>
-      </w:r>
-    </w:p>
-    <w:p>
-      <w:pPr>
-        <w:pStyle w:val="ListParagraph"/>
-        <w:numPr>
-          <w:ilvl w:val="1"/>
-          <w:numId w:val="19"/>
-        </w:numPr>
-      </w:pPr>
-      <w:r>
-        <w:t>Organize and Edit Measures</w:t>
-      </w:r>
-    </w:p>
-    <w:p>
-      <w:pPr>
-        <w:pStyle w:val="ListParagraph"/>
-        <w:numPr>
-          <w:ilvl w:val="2"/>
-          <w:numId w:val="19"/>
-        </w:numPr>
-      </w:pPr>
-      <w:r>
-        <w:t>View and use measures from your OpenStudio installation, the Building Component Library (BCL), and from your personal measures library.</w:t>
-      </w:r>
-    </w:p>
-    <w:p>
-      <w:pPr>
-        <w:pStyle w:val="ListParagraph"/>
-        <w:numPr>
-          <w:ilvl w:val="2"/>
-          <w:numId w:val="19"/>
-        </w:numPr>
-      </w:pPr>
-      <w:r>
-        <w:t>Create new measures from scratch or by copying an existing measure.</w:t>
-      </w:r>
-    </w:p>
-    <w:p>
-      <w:pPr>
-        <w:pStyle w:val="ListParagraph"/>
-        <w:numPr>
-          <w:ilvl w:val="2"/>
-          <w:numId w:val="19"/>
-        </w:numPr>
-      </w:pPr>
-      <w:r>
-        <w:t>Instance measures by dragging them into your project and assigning specific argument values.</w:t>
-      </w:r>
-    </w:p>
-    <w:p>
-      <w:pPr>
-        <w:pStyle w:val="ListParagraph"/>
-        <w:numPr>
-          <w:ilvl w:val="2"/>
-          <w:numId w:val="19"/>
-        </w:numPr>
-      </w:pPr>
-      <w:r>
-        <w:t>Organize measure instances into groups of mutually exclusive design choices appropriate for your particular project(s).</w:t>
-      </w:r>
-    </w:p>
-    <w:p>
-      <w:pPr>
-        <w:pStyle w:val="ListParagraph"/>
-        <w:numPr>
-          <w:ilvl w:val="2"/>
-          <w:numId w:val="19"/>
-        </w:numPr>
-      </w:pPr>
-      <w:r>
-        <w:t>Set the baseline model for your analysis.</w:t>
-      </w:r>
-    </w:p>
-    <w:p>
-      <w:pPr>
-        <w:pStyle w:val="ListParagraph"/>
-        <w:numPr>
-          <w:ilvl w:val="1"/>
-          <w:numId w:val="19"/>
-        </w:numPr>
-      </w:pPr>
-      <w:r>
-        <w:t>Create Design Alternatives</w:t>
-      </w:r>
-    </w:p>
-    <w:p>
-      <w:pPr>
-        <w:pStyle w:val="ListParagraph"/>
-        <w:numPr>
-          <w:ilvl w:val="2"/>
-          <w:numId w:val="19"/>
-        </w:numPr>
-      </w:pPr>
-      <w:r>
-        <w:t xml:space="preserve">Choose which individual measures, or combinations of measures, you want to apply to the baseline model. </w:t>
-      </w:r>
-    </w:p>
-    <w:p>
-      <w:pPr>
-        <w:pStyle w:val="ListParagraph"/>
-        <w:numPr>
-          <w:ilvl w:val="2"/>
-          <w:numId w:val="19"/>
-        </w:numPr>
-      </w:pPr>
-      <w:r>
-        <w:t xml:space="preserve">Specify any alternate models you want to compare to the baseline model. </w:t>
-      </w:r>
-      <w:r>
-        <w:t xml:space="preserve"> </w:t>
-      </w:r>
-      <w:r>
-        <w:t>(Measures cannot be applied to alternate models.</w:t>
-      </w:r>
-      <w:r>
-        <w:t xml:space="preserve"> </w:t>
-      </w:r>
-      <w:r>
-        <w:t xml:space="preserve"> The baseline weather file and design days will be used even if the alternate model specifies different weather information.)</w:t>
-      </w:r>
-    </w:p>
-    <w:p>
-      <w:pPr>
-        <w:pStyle w:val="ListParagraph"/>
-        <w:numPr>
-          <w:ilvl w:val="1"/>
-          <w:numId w:val="19"/>
-        </w:numPr>
-      </w:pPr>
-      <w:r>
-        <w:t>Run Simulations</w:t>
-      </w:r>
-    </w:p>
-    <w:p>
-      <w:pPr>
-        <w:pStyle w:val="ListParagraph"/>
-        <w:numPr>
-          <w:ilvl w:val="2"/>
-          <w:numId w:val="19"/>
-        </w:numPr>
-      </w:pPr>
-      <w:r>
-        <w:t xml:space="preserve">Create and simulate the baseline model and all design alternatives. </w:t>
-      </w:r>
-    </w:p>
-    <w:p>
-      <w:pPr>
-        <w:pStyle w:val="ListParagraph"/>
-        <w:numPr>
-          <w:ilvl w:val="2"/>
-          <w:numId w:val="19"/>
-        </w:numPr>
-      </w:pPr>
-      <w:r>
-        <w:t>Monitor simulation progress and evaluate error, warning, and informational messages on a per-workflow step basis.</w:t>
-      </w:r>
-    </w:p>
-    <w:p>
-      <w:pPr>
-        <w:pStyle w:val="ListParagraph"/>
-        <w:numPr>
-          <w:ilvl w:val="1"/>
-          <w:numId w:val="19"/>
-        </w:numPr>
-      </w:pPr>
-      <w:r>
-        <w:t>Create and View Reports</w:t>
-      </w:r>
-    </w:p>
-    <w:p>
-      <w:pPr>
-        <w:pStyle w:val="ListParagraph"/>
-        <w:numPr>
-          <w:ilvl w:val="2"/>
-          <w:numId w:val="19"/>
-        </w:numPr>
-      </w:pPr>
-      <w:r>
-        <w:t>Currently contains a single view of high-level results for the baseline and design alternative models.</w:t>
-      </w:r>
-      <w:r>
-        <w:t xml:space="preserve"> </w:t>
-      </w:r>
-      <w:r>
-        <w:t xml:space="preserve"> Metrics for the alternative models are presented in absolute and percent savings (over baseline) terms.</w:t>
-      </w:r>
-    </w:p>
-    <w:p>
-      <w:pPr>
-        <w:pStyle w:val="ListParagraph"/>
-        <w:numPr>
-          <w:ilvl w:val="0"/>
-          <w:numId w:val="19"/>
-        </w:numPr>
-      </w:pPr>
-      <w:r>
-        <w:t>The application partially interoperates with the OpenStudio Application.</w:t>
-      </w:r>
-      <w:r>
-        <w:t xml:space="preserve"> </w:t>
-      </w:r>
-      <w:r>
-        <w:t xml:space="preserve"> In particular, models can move back and forth between the two applications, but at this </w:t>
-      </w:r>
-      <w:r>
-        <w:t>time,</w:t>
-      </w:r>
-      <w:r>
-        <w:t xml:space="preserve"> they do not carry their measures/scripts or simulation results with them. </w:t>
-      </w:r>
-      <w:r>
-        <w:t xml:space="preserve"> </w:t>
-      </w:r>
-      <w:r>
-        <w:t xml:space="preserve">More uniform handling of measures, simulation workflows, and simulation error reporting is planned </w:t>
-      </w:r>
-      <w:r>
-        <w:t>for a future release.</w:t>
-      </w:r>
-    </w:p>
-    <w:p>
-      <w:pPr>
-        <w:pStyle w:val="Heading2"/>
-      </w:pPr>
-      <w:r>
-        <w:lastRenderedPageBreak/>
-        <w:t>O</w:t>
-      </w:r>
-      <w:r>
-        <w:t xml:space="preserve">penStudio RunManager </w:t>
-      </w:r>
-      <w:r>
-        <w:t>0.</w:t>
-      </w:r>
-      <w:r>
-        <w:t>11</w:t>
-      </w:r>
-      <w:r>
-        <w:t>.0</w:t>
-      </w:r>
-    </w:p>
-    <w:p>
-      <w:pPr>
-        <w:pStyle w:val="ListParagraph"/>
-        <w:numPr>
-          <w:ilvl w:val="0"/>
-          <w:numId w:val="10"/>
-        </w:numPr>
-      </w:pPr>
-      <w:r>
-        <w:t>No changes.</w:t>
-      </w:r>
-    </w:p>
-    <w:p>
-      <w:pPr>
-        <w:pStyle w:val="Heading2"/>
-      </w:pPr>
-      <w:r>
-        <w:t xml:space="preserve">OpenStudio ResultsViewer </w:t>
-      </w:r>
-      <w:r>
-        <w:t>0.</w:t>
-      </w:r>
-      <w:r>
-        <w:t>11</w:t>
-      </w:r>
-      <w:r>
-        <w:t>.0</w:t>
-      </w:r>
-    </w:p>
-    <w:p>
-      <w:pPr>
-        <w:pStyle w:val="ListParagraph"/>
-        <w:numPr>
-          <w:ilvl w:val="0"/>
-          <w:numId w:val="10"/>
-        </w:numPr>
-      </w:pPr>
-      <w:r>
-        <w:t>No changes.</w:t>
-      </w:r>
-    </w:p>
-    <w:p>
-      <w:pPr>
-        <w:pStyle w:val="Heading2"/>
-      </w:pPr>
-      <w:r>
-        <w:t xml:space="preserve">OpenStudio </w:t>
-      </w:r>
-      <w:r>
-        <w:t>Policy</w:t>
-      </w:r>
-      <w:r>
-        <w:t>An</w:t>
-      </w:r>
-      <w:r>
-        <w:t>a</w:t>
-      </w:r>
-      <w:r>
-        <w:t>lysis</w:t>
-      </w:r>
-      <w:r>
-        <w:t>Tool</w:t>
-      </w:r>
-    </w:p>
-    <w:p>
-      <w:pPr>
-        <w:pStyle w:val="ListParagraph"/>
-        <w:numPr>
-          <w:ilvl w:val="0"/>
-          <w:numId w:val="4"/>
-        </w:numPr>
-        <w:spacing w:after="0"/>
-      </w:pPr>
-      <w:r>
-        <w:t xml:space="preserve">Deprecated in favor of the </w:t>
-      </w:r>
-      <w:r>
-        <w:t>ParametricAnalysis</w:t>
-      </w:r>
-      <w:r>
-        <w:t>Tool.</w:t>
-      </w:r>
-    </w:p>
-    <w:p>
-      <w:pPr>
-        <w:pStyle w:val="Heading2"/>
-      </w:pPr>
-      <w:r>
-        <w:t xml:space="preserve">OpenStudio Ruby Bindings </w:t>
-      </w:r>
-      <w:r>
-        <w:t>0</w:t>
-      </w:r>
-      <w:r>
-        <w:t>.</w:t>
-      </w:r>
-      <w:r>
-        <w:t>11</w:t>
-      </w:r>
-      <w:r>
-        <w:t>.0</w:t>
-      </w:r>
-    </w:p>
-    <w:p>
-      <w:pPr>
-        <w:pStyle w:val="ListParagraph"/>
-        <w:numPr>
-          <w:ilvl w:val="0"/>
-          <w:numId w:val="4"/>
-        </w:numPr>
-        <w:spacing w:after="0"/>
-      </w:pPr>
-      <w:r>
-        <w:t>New objects and methods are available in the Ruby bindings</w:t>
-      </w:r>
-      <w:r>
-        <w:t xml:space="preserve">. </w:t>
-      </w:r>
-      <w:r>
-        <w:t xml:space="preserve"> </w:t>
-      </w:r>
-      <w:r>
-        <w:t xml:space="preserve">In general, functionality available in C++ is also available in Ruby with minimal syntactical changes. </w:t>
-      </w:r>
-      <w:r>
-        <w:t xml:space="preserve"> </w:t>
-      </w:r>
-      <w:r>
-        <w:t>The Ruby API documentation is no longer readily accessible from the OpenStudio website because in most situations the C++ documentation is preferred.</w:t>
-      </w:r>
-      <w:r>
-        <w:t xml:space="preserve"> </w:t>
-      </w:r>
-      <w:r>
-        <w:t xml:space="preserve"> However, to check particular syntax, advanced users may</w:t>
-      </w:r>
-      <w:r>
-        <w:t xml:space="preserve"> still </w:t>
-      </w:r>
-      <w:r>
-        <w:t xml:space="preserve">consult </w:t>
-      </w:r>
-      <w:hyperlink r:id="rId22" w:history="1">
-        <w:r>
-          <w:rPr>
-            <w:rStyle w:val="Hyperlink"/>
-          </w:rPr>
-          <w:t>http://openstudio.nrel.gov/ruby-sdk-documentation</w:t>
-        </w:r>
-      </w:hyperlink>
-      <w:r>
-        <w:t xml:space="preserve"> or </w:t>
-      </w:r>
-      <w:hyperlink r:id="rId23" w:history="1">
-        <w:r>
-          <w:rPr>
-            <w:rStyle w:val="Hyperlink"/>
-          </w:rPr>
-          <w:t>http://openstudio.nrel.gov/latest-ruby-sdk-documentation</w:t>
-        </w:r>
-      </w:hyperlink>
-      <w:r>
-        <w:t>.</w:t>
-      </w:r>
-    </w:p>
-    <w:p>
-      <w:pPr>
-        <w:pStyle w:val="Heading2"/>
-      </w:pPr>
-      <w:r>
-        <w:t xml:space="preserve">OpenStudio </w:t>
-      </w:r>
-      <w:r>
-        <w:t>C#</w:t>
-      </w:r>
-      <w:r>
-        <w:t xml:space="preserve"> Bindings </w:t>
-      </w:r>
-      <w:r>
-        <w:t>0</w:t>
-      </w:r>
-      <w:r>
-        <w:t>.</w:t>
-      </w:r>
-      <w:r>
-        <w:t>1</w:t>
-      </w:r>
-      <w:r>
-        <w:t>1</w:t>
-      </w:r>
-      <w:r>
-        <w:t>.0</w:t>
-      </w:r>
-    </w:p>
-    <w:p>
-      <w:pPr>
-        <w:pStyle w:val="ListParagraph"/>
-        <w:numPr>
-          <w:ilvl w:val="0"/>
-          <w:numId w:val="4"/>
-        </w:numPr>
-        <w:spacing w:after="0"/>
-      </w:pPr>
-      <w:r>
-        <w:t>New objects and methods are available in the C# bindings</w:t>
-      </w:r>
-      <w:r>
-        <w:t>.</w:t>
-      </w:r>
-      <w:r>
-        <w:t xml:space="preserve"> </w:t>
-      </w:r>
-      <w:r>
-        <w:t xml:space="preserve"> </w:t>
-      </w:r>
-      <w:r>
-        <w:t>Please refer to t</w:t>
-      </w:r>
-      <w:r>
-        <w:t xml:space="preserve">he developer documentation </w:t>
-      </w:r>
-      <w:r>
-        <w:t>for details</w:t>
-      </w:r>
-      <w:r>
-        <w:t>.</w:t>
-      </w:r>
-    </w:p>
-    <w:p>
-      <w:pPr>
-        <w:pStyle w:val="Heading1"/>
-      </w:pPr>
-      <w:r>
-        <w:t>Known Issues</w:t>
-      </w:r>
-    </w:p>
-    <w:p>
-      <w:r>
-        <w:t xml:space="preserve">The following are issues known at the time of </w:t>
-      </w:r>
-      <w:r>
-        <w:t>publication of these</w:t>
-      </w:r>
-      <w:r>
-        <w:t xml:space="preserve"> </w:t>
-      </w:r>
-      <w:r>
-        <w:t>release</w:t>
-      </w:r>
-      <w:r>
-        <w:t xml:space="preserve"> notes</w:t>
-      </w:r>
-      <w:r>
-        <w:t>. </w:t>
-      </w:r>
-      <w:r>
-        <w:t xml:space="preserve"> </w:t>
-      </w:r>
-      <w:r>
         <w:t xml:space="preserve">Please contact </w:t>
       </w:r>
-      <w:hyperlink r:id="rId24" w:history="1">
+      <w:hyperlink r:id="rId21" w:history="1">
         <w:r>
           <w:rPr>
             <w:rStyle w:val="Hyperlink"/>
@@ -2104,7 +1517,11 @@
         <w:t xml:space="preserve"> </w:t>
       </w:r>
       <w:r>
-        <w:t>If you are copying loose surfaces such as windows, there are no problems, as SketchUp will merge equivalent surfaces. [bug 36]</w:t>
+        <w:t xml:space="preserve">If you are </w:t>
+      </w:r>
+      <w:r>
+        <w:lastRenderedPageBreak/>
+        <w:t>copying loose surfaces such as windows, there are no problems, as SketchUp will merge equivalent surfaces. [bug 36]</w:t>
       </w:r>
     </w:p>
     <w:p>
@@ -2116,7 +1533,15 @@
         </w:numPr>
       </w:pPr>
       <w:r>
-        <w:t>Using SketchUp’s undo operation on OpenStudio model elements may produce unexpected results. [bugs 438 and 797]</w:t>
+        <w:t xml:space="preserve">Using </w:t>
+      </w:r>
+      <w:proofErr w:type="spellStart"/>
+      <w:r>
+        <w:t>SketchUp’s</w:t>
+      </w:r>
+      <w:proofErr w:type="spellEnd"/>
+      <w:r>
+        <w:t xml:space="preserve"> undo operation on OpenStudio model elements may produce unexpected results. [bugs 438 and 797]</w:t>
       </w:r>
     </w:p>
     <w:p>
@@ -2137,7 +1562,15 @@
         <w:t>You can manually re-establish that link.</w:t>
       </w:r>
       <w:r>
-        <w:t xml:space="preserve"> When opening a SketchUp file Launch SketchUp and then Open the SketchUp file. If that doesn’t work you can also directly load the OSM file, bypassing the SKP file.</w:t>
+        <w:t xml:space="preserve"> When opening a SketchUp file Launch SketchUp and then </w:t>
+      </w:r>
+      <w:proofErr w:type="gramStart"/>
+      <w:r>
+        <w:t>Open</w:t>
+      </w:r>
+      <w:proofErr w:type="gramEnd"/>
+      <w:r>
+        <w:t xml:space="preserve"> the SketchUp file. If that doesn’t work you can also directly load the OSM file, bypassing the SKP file.</w:t>
       </w:r>
       <w:r>
         <w:t xml:space="preserve"> [bug 61]</w:t>
@@ -2174,7 +1607,6 @@
         </w:rPr>
       </w:pPr>
       <w:r>
-        <w:lastRenderedPageBreak/>
         <w:t>Importing Constructions and Import Schedules from the OpenStudio SketchUp Plug-in are broken, but you can load an OSM file as library in the OpenStudio application and then selectively drag specific objects into your model. [930]</w:t>
       </w:r>
     </w:p>
@@ -2191,7 +1623,23 @@
         </w:rPr>
       </w:pPr>
       <w:r>
-        <w:t>Using “Intersect” in the surface matching dialog can result in a crash or unexpected resulst. This is more common with models that were imported from other CAD formats at some point in the workflow. It is a good idea to save prior to useing this to avoid any loss of data. This is related to an underlying SketchUp bug. [bug 856 and 1220]</w:t>
+        <w:t xml:space="preserve">Using “Intersect” in the surface matching dialog can result in a crash or unexpected </w:t>
+      </w:r>
+      <w:proofErr w:type="spellStart"/>
+      <w:r>
+        <w:t>resulst</w:t>
+      </w:r>
+      <w:proofErr w:type="spellEnd"/>
+      <w:r>
+        <w:t xml:space="preserve">. This is more common with models that were imported from other CAD formats at some point in the workflow. It is a good idea to save prior to </w:t>
+      </w:r>
+      <w:proofErr w:type="spellStart"/>
+      <w:r>
+        <w:t>useing</w:t>
+      </w:r>
+      <w:proofErr w:type="spellEnd"/>
+      <w:r>
+        <w:t xml:space="preserve"> this to avoid any loss of data. This is related to an underlying SketchUp bug. [bug 856 and 1220]</w:t>
       </w:r>
     </w:p>
     <w:p>
@@ -2225,7 +1673,7 @@
       <w:r>
         <w:t xml:space="preserve">If your OpenStudio Model Crashes SketchUp or has unexpected behavior please forward it to </w:t>
       </w:r>
-      <w:hyperlink r:id="rId25" w:history="1">
+      <w:hyperlink r:id="rId22" w:history="1">
         <w:r>
           <w:rPr>
             <w:rStyle w:val="Hyperlink"/>
@@ -2257,8 +1705,13 @@
         </w:numPr>
       </w:pPr>
       <w:r>
-        <w:t>The Site / Utility Rates subtab</w:t>
-      </w:r>
+        <w:t xml:space="preserve">The Site / Utility Rates </w:t>
+      </w:r>
+      <w:proofErr w:type="spellStart"/>
+      <w:r>
+        <w:t>subtab</w:t>
+      </w:r>
+      <w:proofErr w:type="spellEnd"/>
       <w:r>
         <w:t xml:space="preserve"> the workflow are marked as “coming soon,” and will be completed in upcoming releases of OpenStudio</w:t>
       </w:r>
@@ -2287,7 +1740,15 @@
         </w:numPr>
       </w:pPr>
       <w:r>
-        <w:t>Using the mouse scroll wheels while hovering over graphics in the results summary tab will inadvertently zoom them in and out. [bug 574]</w:t>
+        <w:t xml:space="preserve">Using the mouse scroll wheels while hovering over graphics in the results summary tab will inadvertently </w:t>
+      </w:r>
+      <w:proofErr w:type="gramStart"/>
+      <w:r>
+        <w:t>zoom</w:t>
+      </w:r>
+      <w:proofErr w:type="gramEnd"/>
+      <w:r>
+        <w:t xml:space="preserve"> them in and out. [bug 574]</w:t>
       </w:r>
     </w:p>
     <w:p>
@@ -2321,7 +1782,15 @@
         <w:t xml:space="preserve"> </w:t>
       </w:r>
       <w:r>
-        <w:t xml:space="preserve"> If you still see  a material after clicking the “x”, switch away from and back to the object to refresh the view. [bug 925]</w:t>
+        <w:t xml:space="preserve"> If you still </w:t>
+      </w:r>
+      <w:proofErr w:type="gramStart"/>
+      <w:r>
+        <w:t>see  a</w:t>
+      </w:r>
+      <w:proofErr w:type="gramEnd"/>
+      <w:r>
+        <w:t xml:space="preserve"> material after clicking the “x”, switch away from and back to the object to refresh the view. [bug 925]</w:t>
       </w:r>
     </w:p>
     <w:p>
@@ -2334,16 +1803,16 @@
         <w:spacing w:after="0" w:line="240" w:lineRule="auto"/>
         <w:contextualSpacing w:val="0"/>
       </w:pPr>
-      <w:commentRangeStart w:id="3"/>
+      <w:commentRangeStart w:id="4"/>
       <w:r>
         <w:t>Not all of the schedules required to make a valid People object can be assigned in the application. [bug 664]</w:t>
       </w:r>
-      <w:commentRangeEnd w:id="3"/>
+      <w:commentRangeEnd w:id="4"/>
       <w:r>
         <w:rPr>
           <w:rStyle w:val="CommentReference"/>
         </w:rPr>
-        <w:commentReference w:id="3"/>
+        <w:commentReference w:id="4"/>
       </w:r>
     </w:p>
     <w:p>
@@ -2360,7 +1829,21 @@
         <w:rPr>
           <w:rFonts w:eastAsia="Times New Roman"/>
         </w:rPr>
-        <w:t xml:space="preserve">The 3-phase daylighting simulation method is currently inoperable, due to a fundamental change in the way the lighting calculation points are passed to Radiance. </w:t>
+        <w:t xml:space="preserve">The 3-phase </w:t>
+      </w:r>
+      <w:proofErr w:type="spellStart"/>
+      <w:r>
+        <w:rPr>
+          <w:rFonts w:eastAsia="Times New Roman"/>
+        </w:rPr>
+        <w:t>daylighting</w:t>
+      </w:r>
+      <w:proofErr w:type="spellEnd"/>
+      <w:r>
+        <w:rPr>
+          <w:rFonts w:eastAsia="Times New Roman"/>
+        </w:rPr>
+        <w:t xml:space="preserve"> simulation method is currently inoperable, due to a fundamental change in the way the lighting calculation points are passed to Radiance. </w:t>
       </w:r>
       <w:r>
         <w:rPr>
@@ -2374,8 +1857,13 @@
         <w:pStyle w:val="Heading3"/>
       </w:pPr>
       <w:r>
-        <w:t>OpenStudio ParametricAnalysisTool</w:t>
-      </w:r>
+        <w:t xml:space="preserve">OpenStudio </w:t>
+      </w:r>
+      <w:proofErr w:type="spellStart"/>
+      <w:r>
+        <w:t>ParametricAnalysisTool</w:t>
+      </w:r>
+      <w:proofErr w:type="spellEnd"/>
     </w:p>
     <w:p>
       <w:pPr>
@@ -2395,6 +1883,7 @@
         </w:numPr>
       </w:pPr>
       <w:r>
+        <w:lastRenderedPageBreak/>
         <w:t>PAT won’t prevent you from loading OSM files that are from a newer version of OpenStudio than you have installed, but the analysis won’t run. [bug 1240]</w:t>
       </w:r>
     </w:p>
@@ -2406,8 +1895,13 @@
           <w:numId w:val="20"/>
         </w:numPr>
       </w:pPr>
-      <w:r>
-        <w:t>Daylighting control object variables can’t be requested in the output variables tab. [bug 1290]</w:t>
+      <w:proofErr w:type="spellStart"/>
+      <w:r>
+        <w:t>Daylighting</w:t>
+      </w:r>
+      <w:proofErr w:type="spellEnd"/>
+      <w:r>
+        <w:t xml:space="preserve"> control object variables can’t be requested in the output variables tab. [bug 1290]</w:t>
       </w:r>
     </w:p>
     <w:p>
@@ -2431,7 +1925,23 @@
         </w:numPr>
       </w:pPr>
       <w:r>
-        <w:t>Adding a design alternative using measure groups will remove any design alternatives  made from external files. You can however add a design alternative made from external files without loosing design alternatives made from measure groups. [1236]</w:t>
+        <w:t xml:space="preserve">Adding a design alternative using measure groups will remove any design </w:t>
+      </w:r>
+      <w:proofErr w:type="gramStart"/>
+      <w:r>
+        <w:t>alternatives  made</w:t>
+      </w:r>
+      <w:proofErr w:type="gramEnd"/>
+      <w:r>
+        <w:t xml:space="preserve"> from external files. You can however add a design alternative made from external files without </w:t>
+      </w:r>
+      <w:proofErr w:type="spellStart"/>
+      <w:r>
+        <w:t>loosing</w:t>
+      </w:r>
+      <w:proofErr w:type="spellEnd"/>
+      <w:r>
+        <w:t xml:space="preserve"> design alternatives made from measure groups. [1236]</w:t>
       </w:r>
     </w:p>
     <w:p>
@@ -2468,7 +1978,6 @@
         <w:spacing w:after="0"/>
       </w:pPr>
       <w:r>
-        <w:lastRenderedPageBreak/>
         <w:t>Data sets are expected to start on January 1 or later, and end on December 12 or earlier</w:t>
       </w:r>
       <w:r>
@@ -2520,8 +2029,13 @@
         <w:pStyle w:val="Heading3"/>
       </w:pPr>
       <w:r>
-        <w:t>OpenStudio RunManager</w:t>
-      </w:r>
+        <w:t xml:space="preserve">OpenStudio </w:t>
+      </w:r>
+      <w:proofErr w:type="spellStart"/>
+      <w:r>
+        <w:t>RunManager</w:t>
+      </w:r>
+      <w:proofErr w:type="spellEnd"/>
     </w:p>
     <w:p>
       <w:pPr>
@@ -2532,13 +2046,29 @@
         </w:numPr>
       </w:pPr>
       <w:r>
-        <w:t xml:space="preserve">EnergyPlus ForwardTranslator errors </w:t>
+        <w:t xml:space="preserve">EnergyPlus </w:t>
+      </w:r>
+      <w:proofErr w:type="spellStart"/>
+      <w:r>
+        <w:t>ForwardTranslator</w:t>
+      </w:r>
+      <w:proofErr w:type="spellEnd"/>
+      <w:r>
+        <w:t xml:space="preserve"> errors </w:t>
       </w:r>
       <w:r>
         <w:t>d</w:t>
       </w:r>
       <w:r>
-        <w:t>o not appear in the RunManager GUI elements (Bug 897)</w:t>
+        <w:t xml:space="preserve">o not appear in the </w:t>
+      </w:r>
+      <w:proofErr w:type="spellStart"/>
+      <w:r>
+        <w:t>RunManager</w:t>
+      </w:r>
+      <w:proofErr w:type="spellEnd"/>
+      <w:r>
+        <w:t xml:space="preserve"> GUI elements (Bug 897)</w:t>
       </w:r>
     </w:p>
     <w:p>
@@ -2557,14 +2087,67 @@
           <w:numId w:val="6"/>
         </w:numPr>
       </w:pPr>
-      <w:r>
-        <w:t>IdfObject::getQuantity and IdfObject::setQuantity functionality is almost, but not completely, comprehensive.</w:t>
+      <w:proofErr w:type="spellStart"/>
+      <w:r>
+        <w:t>IdfObject</w:t>
+      </w:r>
+      <w:proofErr w:type="spellEnd"/>
+      <w:r>
+        <w:t>::</w:t>
+      </w:r>
+      <w:proofErr w:type="spellStart"/>
+      <w:r>
+        <w:t>getQuantity</w:t>
+      </w:r>
+      <w:proofErr w:type="spellEnd"/>
+      <w:r>
+        <w:t xml:space="preserve"> and </w:t>
+      </w:r>
+      <w:proofErr w:type="spellStart"/>
+      <w:r>
+        <w:t>IdfObject</w:t>
+      </w:r>
+      <w:proofErr w:type="spellEnd"/>
+      <w:r>
+        <w:t>::</w:t>
+      </w:r>
+      <w:proofErr w:type="spellStart"/>
+      <w:r>
+        <w:t>setQuantity</w:t>
+      </w:r>
+      <w:proofErr w:type="spellEnd"/>
+      <w:r>
+        <w:t xml:space="preserve"> functionality is almost, but not completely, comprehensive.</w:t>
       </w:r>
       <w:r>
         <w:t xml:space="preserve"> </w:t>
       </w:r>
       <w:r>
-        <w:t xml:space="preserve"> The quantity getters and setters for fields whose units are “BasedOnField AX” are not expected to work at the IdfObject level, but are to be handled only for OS: prefixed objects by the specific interfaces of classes derived from ModelObject.</w:t>
+        <w:t xml:space="preserve"> The quantity getters and setters for fields whose units are “</w:t>
+      </w:r>
+      <w:proofErr w:type="spellStart"/>
+      <w:r>
+        <w:t>BasedOnField</w:t>
+      </w:r>
+      <w:proofErr w:type="spellEnd"/>
+      <w:r>
+        <w:t xml:space="preserve"> AX” are not expected to work at the </w:t>
+      </w:r>
+      <w:proofErr w:type="spellStart"/>
+      <w:r>
+        <w:t>IdfObject</w:t>
+      </w:r>
+      <w:proofErr w:type="spellEnd"/>
+      <w:r>
+        <w:t xml:space="preserve"> level, but are to be handled only for OS: prefixed objects by the specific interfaces of classes derived from </w:t>
+      </w:r>
+      <w:proofErr w:type="spellStart"/>
+      <w:r>
+        <w:t>ModelObject</w:t>
+      </w:r>
+      <w:proofErr w:type="spellEnd"/>
+      <w:r>
+        <w:t>.</w:t>
       </w:r>
     </w:p>
     <w:p>
@@ -2576,7 +2159,23 @@
         </w:numPr>
       </w:pPr>
       <w:r>
-        <w:t>The default naming scheme of WorkspaceObject (base class for ModelObject, etc.) sometimes results in undesired name clashes when transferring objects between models, including in the EnergyPlus translators.</w:t>
+        <w:t xml:space="preserve">The default naming scheme of </w:t>
+      </w:r>
+      <w:proofErr w:type="spellStart"/>
+      <w:r>
+        <w:t>WorkspaceObject</w:t>
+      </w:r>
+      <w:proofErr w:type="spellEnd"/>
+      <w:r>
+        <w:t xml:space="preserve"> (base class for </w:t>
+      </w:r>
+      <w:proofErr w:type="spellStart"/>
+      <w:r>
+        <w:t>ModelObject</w:t>
+      </w:r>
+      <w:proofErr w:type="spellEnd"/>
+      <w:r>
+        <w:t>, etc.) sometimes results in undesired name clashes when transferring objects between models, including in the EnergyPlus translators.</w:t>
       </w:r>
       <w:r>
         <w:t xml:space="preserve"> </w:t>
@@ -2596,7 +2195,23 @@
         <w:contextualSpacing w:val="0"/>
       </w:pPr>
       <w:r>
-        <w:t>OpenStudio::Model::ComponentVector objects may be inaccessible from the Ruby bindings. [bug 1005]</w:t>
+        <w:t>OpenStudio:</w:t>
+      </w:r>
+      <w:proofErr w:type="gramStart"/>
+      <w:r>
+        <w:t>:Model</w:t>
+      </w:r>
+      <w:proofErr w:type="gramEnd"/>
+      <w:r>
+        <w:t>::</w:t>
+      </w:r>
+      <w:proofErr w:type="spellStart"/>
+      <w:r>
+        <w:t>ComponentVector</w:t>
+      </w:r>
+      <w:proofErr w:type="spellEnd"/>
+      <w:r>
+        <w:t xml:space="preserve"> objects may be inaccessible from the Ruby bindings. [bug 1005]</w:t>
       </w:r>
     </w:p>
     <w:p>
@@ -2693,8 +2308,6 @@
       <w:r>
         <w:t xml:space="preserve"> This is a bug in SketchUp versus the plug-in. [bug 375]</w:t>
       </w:r>
-      <w:bookmarkStart w:id="4" w:name="_GoBack"/>
-      <w:bookmarkEnd w:id="4"/>
     </w:p>
     <w:sectPr>
       <w:pgSz w:w="12240" w:h="15840"/>
@@ -2724,7 +2337,7 @@
       </w:r>
     </w:p>
   </w:comment>
-  <w:comment w:id="1" w:author="NREL" w:date="2013-06-27T09:00:00Z" w:initials="N">
+  <w:comment w:id="2" w:author="NREL" w:date="2013-06-27T10:27:00Z" w:initials="N">
     <w:p>
       <w:pPr>
         <w:pStyle w:val="CommentText"/>
@@ -2736,11 +2349,11 @@
         <w:annotationRef/>
       </w:r>
       <w:r>
-        <w:t>Everything below this here still needs to be updated for version 1.0</w:t>
+        <w:t>Do we want to mention Python bindings</w:t>
       </w:r>
     </w:p>
   </w:comment>
-  <w:comment w:id="2" w:author="NREL" w:date="2013-06-27T09:00:00Z" w:initials="N">
+  <w:comment w:id="3" w:author="NREL" w:date="2013-06-27T10:10:00Z" w:initials="N">
     <w:p>
       <w:pPr>
         <w:pStyle w:val="CommentText"/>
@@ -2752,11 +2365,11 @@
         <w:annotationRef/>
       </w:r>
       <w:r>
-        <w:t>Move this to platform instead of plugin</w:t>
+        <w:t>Maybe we can give a quick stat of the bugs influx and fixes numbers in the release notes.</w:t>
       </w:r>
     </w:p>
   </w:comment>
-  <w:comment w:id="3" w:author="NREL" w:date="2013-06-27T09:00:00Z" w:initials="N">
+  <w:comment w:id="4" w:author="NREL" w:date="2013-06-27T09:00:00Z" w:initials="N">
     <w:p>
       <w:pPr>
         <w:pStyle w:val="CommentText"/>
@@ -2893,7 +2506,7 @@
   <w:abstractNum w:abstractNumId="1">
     <w:nsid w:val="1A171865"/>
     <w:multiLevelType w:val="hybridMultilevel"/>
-    <w:tmpl w:val="33303618"/>
+    <w:tmpl w:val="F8B60980"/>
     <w:lvl w:ilvl="0" w:tplc="04090001">
       <w:start w:val="1"/>
       <w:numFmt w:val="bullet"/>

</xml_diff>

<commit_message>
[#51675721] Updated release notes with all new features I am aware of. There are still a few things to check on before this is finalized (see comments in word file).
</commit_message>
<xml_diff>
--- a/doc/ReleaseNotes/OpenStudio_Release_Notes_1_0_0_20130628.docx
+++ b/doc/ReleaseNotes/OpenStudio_Release_Notes_1_0_0_20130628.docx
@@ -347,11 +347,9 @@
       <w:r>
         <w:t xml:space="preserve"> </w:t>
       </w:r>
-      <w:proofErr w:type="gramStart"/>
       <w:r>
         <w:t>is</w:t>
       </w:r>
-      <w:proofErr w:type="gramEnd"/>
       <w:r>
         <w:t xml:space="preserve"> available at </w:t>
       </w:r>
@@ -562,15 +560,7 @@
         </w:numPr>
       </w:pPr>
       <w:r>
-        <w:t xml:space="preserve">Choose the appropriate version of EnergyPlus 7.2 for your computer. Download and </w:t>
-      </w:r>
-      <w:proofErr w:type="gramStart"/>
-      <w:r>
-        <w:t>follow</w:t>
-      </w:r>
-      <w:proofErr w:type="gramEnd"/>
-      <w:r>
-        <w:t xml:space="preserve"> the instructions. OpenStudio will work with 32 or 64bit EnergyPlus installers.</w:t>
+        <w:t>Choose the appropriate version of EnergyPlus 7.2 for your computer. Download and follow the instructions. OpenStudio will work with 32 or 64bit EnergyPlus installers.</w:t>
       </w:r>
     </w:p>
     <w:p>
@@ -585,19 +575,11 @@
         <w:t xml:space="preserve">The OpenStudio SketchUp Plug-in requires </w:t>
       </w:r>
       <w:hyperlink r:id="rId13" w:history="1">
-        <w:proofErr w:type="spellStart"/>
         <w:r>
           <w:rPr>
             <w:rStyle w:val="Hyperlink"/>
           </w:rPr>
-          <w:t>Sketchup</w:t>
-        </w:r>
-        <w:proofErr w:type="spellEnd"/>
-        <w:r>
-          <w:rPr>
-            <w:rStyle w:val="Hyperlink"/>
-          </w:rPr>
-          <w:t xml:space="preserve"> 8.0</w:t>
+          <w:t>Sketchup 8.0</w:t>
         </w:r>
       </w:hyperlink>
       <w:r>
@@ -775,21 +757,7 @@
           <w:rPr>
             <w:rStyle w:val="Hyperlink"/>
           </w:rPr>
-          <w:t xml:space="preserve">32-bit </w:t>
-        </w:r>
-        <w:proofErr w:type="spellStart"/>
-        <w:r>
-          <w:rPr>
-            <w:rStyle w:val="Hyperlink"/>
-          </w:rPr>
-          <w:t>OpenSSL</w:t>
-        </w:r>
-        <w:proofErr w:type="spellEnd"/>
-        <w:r>
-          <w:rPr>
-            <w:rStyle w:val="Hyperlink"/>
-          </w:rPr>
-          <w:t xml:space="preserve"> libraries</w:t>
+          <w:t>32-bit OpenSSL libraries</w:t>
         </w:r>
       </w:hyperlink>
       <w:r>
@@ -804,7 +772,7 @@
     </w:p>
     <w:p>
       <w:pPr>
-        <w:spacing w:after="0"/>
+        <w:pStyle w:val="PlainText"/>
       </w:pPr>
       <w:r>
         <w:rPr>
@@ -918,7 +886,31 @@
         <w:t>night cycle operation</w:t>
       </w:r>
       <w:r>
-        <w:t>, supply air temperature, economizer, and demand controlled ventilation for the air loop. A number of new HVAC system components were added to OpenStudio. A full list of these is available under the new features for OpenStudio application section.</w:t>
+        <w:t xml:space="preserve">, supply air temperature, economizer, and demand controlled ventilation for the air loop. </w:t>
+      </w:r>
+      <w:r>
+        <w:t>A major new category of HVAC equipment has been added with the introduction of an air to air heat recovery model, which can be used to model a variety of sensible and latent heat recovery devices.</w:t>
+      </w:r>
+      <w:r>
+        <w:t xml:space="preserve"> </w:t>
+      </w:r>
+      <w:commentRangeStart w:id="1"/>
+      <w:r>
+        <w:t xml:space="preserve"> A full list of </w:t>
+      </w:r>
+      <w:r>
+        <w:t>new HVAC components</w:t>
+      </w:r>
+      <w:r>
+        <w:t xml:space="preserve"> is available under the new features for OpenStudio application section.</w:t>
+      </w:r>
+      <w:commentRangeEnd w:id="1"/>
+      <w:r>
+        <w:rPr>
+          <w:rStyle w:val="CommentReference"/>
+          <w:rFonts w:asciiTheme="minorHAnsi" w:hAnsiTheme="minorHAnsi"/>
+        </w:rPr>
+        <w:commentReference w:id="1"/>
       </w:r>
     </w:p>
     <w:p>
@@ -1034,15 +1026,7 @@
         </w:numPr>
       </w:pPr>
       <w:r>
-        <w:t xml:space="preserve">Added new model object </w:t>
-      </w:r>
-      <w:proofErr w:type="spellStart"/>
-      <w:r>
-        <w:t>LifeCycleCost</w:t>
-      </w:r>
-      <w:proofErr w:type="spellEnd"/>
-      <w:r>
-        <w:t xml:space="preserve"> for capturing capital and operating costs associated with building components and measures.</w:t>
+        <w:t>Added new model object LifeCycleCost for capturing capital and operating costs associated with building components and measures.</w:t>
       </w:r>
     </w:p>
     <w:p>
@@ -1073,7 +1057,6 @@
           <w:szCs w:val="22"/>
         </w:rPr>
       </w:pPr>
-      <w:proofErr w:type="gramStart"/>
       <w:r>
         <w:rPr>
           <w:rFonts w:asciiTheme="minorHAnsi" w:eastAsiaTheme="minorHAnsi" w:hAnsiTheme="minorHAnsi" w:cstheme="minorBidi"/>
@@ -1086,7 +1069,6 @@
         <w:lastRenderedPageBreak/>
         <w:t>Improved consistency in the handling of multipliers throughout the OpenStudio model API.</w:t>
       </w:r>
-      <w:proofErr w:type="gramEnd"/>
     </w:p>
     <w:p>
       <w:pPr>
@@ -1164,15 +1146,8 @@
           <w:numId w:val="8"/>
         </w:numPr>
       </w:pPr>
-      <w:proofErr w:type="spellStart"/>
-      <w:proofErr w:type="gramStart"/>
-      <w:r>
-        <w:t>gbXML</w:t>
-      </w:r>
-      <w:proofErr w:type="spellEnd"/>
-      <w:proofErr w:type="gramEnd"/>
-      <w:r>
-        <w:t xml:space="preserve"> import now handles files with malformed surfaces.</w:t>
+      <w:r>
+        <w:t>gbXML import now handles files with malformed surfaces.</w:t>
       </w:r>
     </w:p>
     <w:p>
@@ -1199,15 +1174,7 @@
         </w:numPr>
       </w:pPr>
       <w:r>
-        <w:t xml:space="preserve">Improved default profiles on </w:t>
-      </w:r>
-      <w:proofErr w:type="spellStart"/>
-      <w:r>
-        <w:t>Ruleset</w:t>
-      </w:r>
-      <w:proofErr w:type="spellEnd"/>
-      <w:r>
-        <w:t xml:space="preserve"> Schedules.</w:t>
+        <w:t>Improved default profiles on Ruleset Schedules.</w:t>
       </w:r>
     </w:p>
     <w:p>
@@ -1244,16 +1211,390 @@
     </w:p>
     <w:p>
       <w:pPr>
+        <w:pStyle w:val="ListParagraph"/>
+        <w:numPr>
+          <w:ilvl w:val="0"/>
+          <w:numId w:val="8"/>
+        </w:numPr>
+      </w:pPr>
+      <w:r>
+        <w:t>Add a new “Controls” subtab for air loops in the “HVAC Systems” tab. This allows the user to set the HVAC operation schedules, night cycle, supply air temperature, economizer, and demand controlled ventilation.</w:t>
+      </w:r>
+    </w:p>
+    <w:p>
+      <w:pPr>
+        <w:pStyle w:val="ListParagraph"/>
+        <w:numPr>
+          <w:ilvl w:val="0"/>
+          <w:numId w:val="8"/>
+        </w:numPr>
+      </w:pPr>
+      <w:r>
+        <w:t>A major new category of HVAC equipment has been added with the introduction of an air to air heat recovery model, which can be used to model a variety of sensible and latent heat recovery devices.</w:t>
+      </w:r>
+    </w:p>
+    <w:p>
+      <w:pPr>
+        <w:pStyle w:val="ListParagraph"/>
+        <w:numPr>
+          <w:ilvl w:val="0"/>
+          <w:numId w:val="8"/>
+        </w:numPr>
+      </w:pPr>
+      <w:r>
+        <w:t>Updated</w:t>
+      </w:r>
+      <w:r>
+        <w:t xml:space="preserve"> icons for a number of HVAC components.</w:t>
+      </w:r>
+    </w:p>
+    <w:p>
+      <w:pPr>
+        <w:pStyle w:val="ListParagraph"/>
+        <w:numPr>
+          <w:ilvl w:val="0"/>
+          <w:numId w:val="8"/>
+        </w:numPr>
+      </w:pPr>
+      <w:r>
+        <w:t xml:space="preserve">Replaced </w:t>
+      </w:r>
+      <w:r>
+        <w:t>“Scripts”</w:t>
+      </w:r>
+      <w:r>
+        <w:t xml:space="preserve"> tab with </w:t>
+      </w:r>
+      <w:r>
+        <w:t>“</w:t>
+      </w:r>
+      <w:r>
+        <w:t>Measure</w:t>
+      </w:r>
+      <w:r>
+        <w:t>s”</w:t>
+      </w:r>
+      <w:r>
+        <w:t xml:space="preserve"> Tab that is more in line with the Parametric Analysis Tool.</w:t>
+      </w:r>
+      <w:r>
+        <w:t xml:space="preserve"> </w:t>
+      </w:r>
+    </w:p>
+    <w:p>
+      <w:pPr>
+        <w:pStyle w:val="ListParagraph"/>
+        <w:numPr>
+          <w:ilvl w:val="1"/>
+          <w:numId w:val="8"/>
+        </w:numPr>
+      </w:pPr>
+      <w:r>
+        <w:t>Measures added to a model in this tab will be brought into the Parametric Analysis Tool if the model is chosen as a baseline.</w:t>
+      </w:r>
+    </w:p>
+    <w:p>
+      <w:pPr>
         <w:pStyle w:val="Heading2"/>
       </w:pPr>
       <w:r>
+        <w:t xml:space="preserve">OpenStudio ParametricAnalysisTool </w:t>
+      </w:r>
+      <w:r>
+        <w:t>1.0.0</w:t>
+      </w:r>
+    </w:p>
+    <w:p>
+      <w:pPr>
+        <w:pStyle w:val="ListParagraph"/>
+        <w:numPr>
+          <w:ilvl w:val="0"/>
+          <w:numId w:val="19"/>
+        </w:numPr>
+      </w:pPr>
+      <w:r>
+        <w:t>Measures are now downloaded from the Building Component Library instead of being included in the installer. Users can download new measure as they are posted, and get updates to existing measures without having to install an update to OpenStudio.</w:t>
+      </w:r>
+    </w:p>
+    <w:p>
+      <w:pPr>
+        <w:pStyle w:val="ListParagraph"/>
+        <w:numPr>
+          <w:ilvl w:val="1"/>
+          <w:numId w:val="19"/>
+        </w:numPr>
+      </w:pPr>
+      <w:r>
+        <w:t>If a new measure makes use of features added in a later version of OpenStudio then you will have to update OpenStudio if you want to use that particular measure.</w:t>
+      </w:r>
+    </w:p>
+    <w:p>
+      <w:pPr>
+        <w:pStyle w:val="ListParagraph"/>
+        <w:numPr>
+          <w:ilvl w:val="0"/>
+          <w:numId w:val="19"/>
+        </w:numPr>
+      </w:pPr>
+      <w:r>
+        <w:t>Updated measures to include inputs to support new life cycle analysis object in OpenStudio.  Measure can add life cycle objects or manipulate objects that already exist. The following are some common inputs induced</w:t>
+      </w:r>
+      <w:r>
+        <w:t>. The inputs will vary</w:t>
+      </w:r>
+      <w:r>
+        <w:t xml:space="preserve"> from </w:t>
+      </w:r>
+      <w:r>
+        <w:t>measure to measure.</w:t>
+      </w:r>
+    </w:p>
+    <w:p>
+      <w:pPr>
+        <w:pStyle w:val="ListParagraph"/>
+        <w:numPr>
+          <w:ilvl w:val="1"/>
+          <w:numId w:val="19"/>
+        </w:numPr>
+      </w:pPr>
+      <w:r>
+        <w:t>Material and Installation Cost</w:t>
+      </w:r>
+    </w:p>
+    <w:p>
+      <w:pPr>
+        <w:pStyle w:val="ListParagraph"/>
+        <w:numPr>
+          <w:ilvl w:val="1"/>
+          <w:numId w:val="19"/>
+        </w:numPr>
+      </w:pPr>
+      <w:r>
+        <w:t>Years Until Costs Start</w:t>
+      </w:r>
+      <w:r>
+        <w:t xml:space="preserve"> (number of years left until due to be replaced)</w:t>
+      </w:r>
+    </w:p>
+    <w:p>
+      <w:pPr>
+        <w:pStyle w:val="ListParagraph"/>
+        <w:numPr>
+          <w:ilvl w:val="1"/>
+          <w:numId w:val="19"/>
+        </w:numPr>
+      </w:pPr>
+      <w:r>
+        <w:t>Demolition Cost Occur During Initial Construction (</w:t>
+      </w:r>
+      <w:r>
+        <w:t>true/false)</w:t>
+      </w:r>
+    </w:p>
+    <w:p>
+      <w:pPr>
+        <w:pStyle w:val="ListParagraph"/>
+        <w:numPr>
+          <w:ilvl w:val="1"/>
+          <w:numId w:val="19"/>
+        </w:numPr>
+      </w:pPr>
+      <w:r>
+        <w:t>Expected Life</w:t>
+      </w:r>
+    </w:p>
+    <w:p>
+      <w:pPr>
+        <w:pStyle w:val="ListParagraph"/>
+        <w:numPr>
+          <w:ilvl w:val="1"/>
+          <w:numId w:val="19"/>
+        </w:numPr>
+      </w:pPr>
+      <w:r>
+        <w:t>O&amp;M Costs</w:t>
+      </w:r>
+    </w:p>
+    <w:p>
+      <w:pPr>
+        <w:pStyle w:val="ListParagraph"/>
+        <w:numPr>
+          <w:ilvl w:val="1"/>
+          <w:numId w:val="19"/>
+        </w:numPr>
+      </w:pPr>
+      <w:r>
+        <w:t>O&amp;M Frequency</w:t>
+      </w:r>
+    </w:p>
+    <w:p>
+      <w:pPr>
+        <w:pStyle w:val="ListParagraph"/>
+        <w:numPr>
+          <w:ilvl w:val="0"/>
+          <w:numId w:val="19"/>
+        </w:numPr>
+      </w:pPr>
+      <w:r>
+        <w:lastRenderedPageBreak/>
+        <w:t>Added “Always Run Measures” that will run on the baseline model as well as all design alternatives. The exception are design alternatives that are loaded from an external model.</w:t>
+      </w:r>
+    </w:p>
+    <w:p>
+      <w:pPr>
+        <w:pStyle w:val="ListParagraph"/>
+        <w:numPr>
+          <w:ilvl w:val="1"/>
+          <w:numId w:val="19"/>
+        </w:numPr>
+      </w:pPr>
+      <w:r>
+        <w:t>These measures can run at various stages defined by where the user places them relative to the measure groups in the project.</w:t>
+      </w:r>
+    </w:p>
+    <w:p>
+      <w:pPr>
+        <w:pStyle w:val="ListParagraph"/>
+        <w:numPr>
+          <w:ilvl w:val="1"/>
+          <w:numId w:val="19"/>
+        </w:numPr>
+      </w:pPr>
+      <w:r>
+        <w:t>Some measures added to the Building Component Library that were designed to be used as “Always Run Measures”  are under “Economics” and then “Life Cycle Cost Analysis”. Many of these add life cycle costs to objects in the model.</w:t>
+      </w:r>
+    </w:p>
+    <w:p>
+      <w:pPr>
+        <w:pStyle w:val="ListParagraph"/>
+        <w:numPr>
+          <w:ilvl w:val="0"/>
+          <w:numId w:val="19"/>
+        </w:numPr>
+      </w:pPr>
+      <w:r>
+        <w:t>Added new columns to the “Reports” tab to show First Year Capital Cost, Annual Utility Cost, Simple Payback, and Total Life Cycle Cost.</w:t>
+      </w:r>
+      <w:bookmarkStart w:id="2" w:name="_GoBack"/>
+      <w:bookmarkEnd w:id="2"/>
+    </w:p>
+    <w:p>
+      <w:pPr>
+        <w:pStyle w:val="Heading2"/>
+      </w:pPr>
+      <w:r>
+        <w:t>O</w:t>
+      </w:r>
+      <w:r>
+        <w:t xml:space="preserve">penStudio RunManager </w:t>
+      </w:r>
+      <w:r>
+        <w:t>1.0.0</w:t>
+      </w:r>
+    </w:p>
+    <w:p>
+      <w:pPr>
+        <w:pStyle w:val="ListParagraph"/>
+        <w:numPr>
+          <w:ilvl w:val="0"/>
+          <w:numId w:val="10"/>
+        </w:numPr>
+      </w:pPr>
+      <w:r>
+        <w:t>No changes.</w:t>
+      </w:r>
+    </w:p>
+    <w:p>
+      <w:pPr>
+        <w:pStyle w:val="Heading2"/>
+      </w:pPr>
+      <w:r>
+        <w:t xml:space="preserve">OpenStudio ResultsViewer </w:t>
+      </w:r>
+      <w:r>
+        <w:t>1.0.0</w:t>
+      </w:r>
+    </w:p>
+    <w:p>
+      <w:pPr>
+        <w:pStyle w:val="ListParagraph"/>
+        <w:numPr>
+          <w:ilvl w:val="0"/>
+          <w:numId w:val="10"/>
+        </w:numPr>
+      </w:pPr>
+      <w:r>
+        <w:t>No changes.</w:t>
+      </w:r>
+    </w:p>
+    <w:p>
+      <w:pPr>
+        <w:pStyle w:val="Heading2"/>
+      </w:pPr>
+      <w:r>
+        <w:t xml:space="preserve"> </w:t>
+      </w:r>
+      <w:r>
+        <w:t xml:space="preserve">OpenStudio Ruby Bindings </w:t>
+      </w:r>
+      <w:r>
+        <w:t>1.0.0</w:t>
+      </w:r>
+    </w:p>
+    <w:p>
+      <w:pPr>
+        <w:pStyle w:val="ListParagraph"/>
+        <w:numPr>
+          <w:ilvl w:val="0"/>
+          <w:numId w:val="10"/>
+        </w:numPr>
+      </w:pPr>
+      <w:r>
+        <w:t>No changes.</w:t>
+      </w:r>
+    </w:p>
+    <w:p>
+      <w:pPr>
+        <w:pStyle w:val="Heading2"/>
+      </w:pPr>
+      <w:r>
         <w:t xml:space="preserve">OpenStudio </w:t>
       </w:r>
-      <w:proofErr w:type="spellStart"/>
-      <w:r>
-        <w:t>ParametricAnalysisTool</w:t>
-      </w:r>
-      <w:proofErr w:type="spellEnd"/>
+      <w:r>
+        <w:t>C#</w:t>
+      </w:r>
+      <w:r>
+        <w:t xml:space="preserve"> Bindings </w:t>
+      </w:r>
+      <w:r>
+        <w:t>1.0</w:t>
+      </w:r>
+      <w:r>
+        <w:t>.0</w:t>
+      </w:r>
+    </w:p>
+    <w:p>
+      <w:pPr>
+        <w:pStyle w:val="ListParagraph"/>
+        <w:numPr>
+          <w:ilvl w:val="0"/>
+          <w:numId w:val="10"/>
+        </w:numPr>
+      </w:pPr>
+      <w:r>
+        <w:t>No changes.</w:t>
+      </w:r>
+    </w:p>
+    <w:p>
+      <w:pPr>
+        <w:pStyle w:val="Heading2"/>
+      </w:pPr>
+      <w:r>
+        <w:t xml:space="preserve">OpenStudio </w:t>
+      </w:r>
+      <w:r>
+        <w:t>Python Bindings</w:t>
+      </w:r>
       <w:r>
         <w:t xml:space="preserve"> </w:t>
       </w:r>
@@ -1266,11 +1607,11 @@
         <w:pStyle w:val="ListParagraph"/>
         <w:numPr>
           <w:ilvl w:val="0"/>
-          <w:numId w:val="19"/>
-        </w:numPr>
-      </w:pPr>
-      <w:r>
-        <w:t>No changes.</w:t>
+          <w:numId w:val="10"/>
+        </w:numPr>
+      </w:pPr>
+      <w:r>
+        <w:t>Added experimental bindings.</w:t>
       </w:r>
     </w:p>
     <w:p>
@@ -1278,16 +1619,11 @@
         <w:pStyle w:val="Heading2"/>
       </w:pPr>
       <w:r>
-        <w:t>O</w:t>
-      </w:r>
-      <w:r>
-        <w:t xml:space="preserve">penStudio </w:t>
-      </w:r>
-      <w:proofErr w:type="spellStart"/>
-      <w:r>
-        <w:t>RunManager</w:t>
-      </w:r>
-      <w:proofErr w:type="spellEnd"/>
+        <w:t xml:space="preserve">OpenStudio </w:t>
+      </w:r>
+      <w:r>
+        <w:t>Javascript V8 Bindings</w:t>
+      </w:r>
       <w:r>
         <w:t xml:space="preserve"> </w:t>
       </w:r>
@@ -1304,111 +1640,7 @@
         </w:numPr>
       </w:pPr>
       <w:r>
-        <w:t>No changes.</w:t>
-      </w:r>
-    </w:p>
-    <w:p>
-      <w:pPr>
-        <w:pStyle w:val="Heading2"/>
-      </w:pPr>
-      <w:r>
-        <w:t xml:space="preserve">OpenStudio ResultsViewer </w:t>
-      </w:r>
-      <w:r>
-        <w:t>1.0.0</w:t>
-      </w:r>
-    </w:p>
-    <w:p>
-      <w:pPr>
-        <w:pStyle w:val="ListParagraph"/>
-        <w:numPr>
-          <w:ilvl w:val="0"/>
-          <w:numId w:val="10"/>
-        </w:numPr>
-      </w:pPr>
-      <w:r>
-        <w:t>No changes.</w:t>
-      </w:r>
-    </w:p>
-    <w:p>
-      <w:pPr>
-        <w:pStyle w:val="Heading2"/>
-      </w:pPr>
-      <w:r>
-        <w:t xml:space="preserve"> </w:t>
-      </w:r>
-      <w:r>
-        <w:t xml:space="preserve">OpenStudio Ruby Bindings </w:t>
-      </w:r>
-      <w:r>
-        <w:t>1.0.0</w:t>
-      </w:r>
-      <w:bookmarkStart w:id="1" w:name="_GoBack"/>
-      <w:bookmarkEnd w:id="1"/>
-    </w:p>
-    <w:p>
-      <w:pPr>
-        <w:pStyle w:val="ListParagraph"/>
-        <w:numPr>
-          <w:ilvl w:val="0"/>
-          <w:numId w:val="10"/>
-        </w:numPr>
-      </w:pPr>
-      <w:r>
-        <w:t>No changes.</w:t>
-      </w:r>
-    </w:p>
-    <w:p>
-      <w:pPr>
-        <w:pStyle w:val="Heading2"/>
-      </w:pPr>
-      <w:commentRangeStart w:id="2"/>
-      <w:r>
-        <w:t xml:space="preserve">OpenStudio </w:t>
-      </w:r>
-      <w:r>
-        <w:t>C#</w:t>
-      </w:r>
-      <w:r>
-        <w:t xml:space="preserve"> Bindings </w:t>
-      </w:r>
-      <w:r>
-        <w:t>0</w:t>
-      </w:r>
-      <w:r>
-        <w:t>.</w:t>
-      </w:r>
-      <w:r>
-        <w:t>1</w:t>
-      </w:r>
-      <w:r>
-        <w:t>1</w:t>
-      </w:r>
-      <w:r>
-        <w:t>.0</w:t>
-      </w:r>
-      <w:commentRangeEnd w:id="2"/>
-      <w:r>
-        <w:rPr>
-          <w:rStyle w:val="CommentReference"/>
-          <w:rFonts w:asciiTheme="minorHAnsi" w:eastAsiaTheme="minorHAnsi" w:hAnsiTheme="minorHAnsi" w:cstheme="minorBidi"/>
-          <w:b w:val="0"/>
-          <w:bCs w:val="0"/>
-          <w:color w:val="auto"/>
-        </w:rPr>
-        <w:commentReference w:id="2"/>
-      </w:r>
-    </w:p>
-    <w:p>
-      <w:pPr>
-        <w:pStyle w:val="ListParagraph"/>
-        <w:numPr>
-          <w:ilvl w:val="0"/>
-          <w:numId w:val="10"/>
-        </w:numPr>
-      </w:pPr>
-      <w:r>
-        <w:t>No changes.</w:t>
+        <w:t>Added experimental bindings.</w:t>
       </w:r>
     </w:p>
     <w:p>
@@ -1517,11 +1749,20 @@
         <w:t xml:space="preserve"> </w:t>
       </w:r>
       <w:r>
-        <w:t xml:space="preserve">If you are </w:t>
-      </w:r>
+        <w:t>If you are copying loose surfaces such as windows, there are no problems, as SketchUp will merge equivalent surfaces. [bug 36]</w:t>
+      </w:r>
+    </w:p>
+    <w:p>
+      <w:pPr>
+        <w:pStyle w:val="ListParagraph"/>
+        <w:numPr>
+          <w:ilvl w:val="0"/>
+          <w:numId w:val="11"/>
+        </w:numPr>
+      </w:pPr>
       <w:r>
         <w:lastRenderedPageBreak/>
-        <w:t>copying loose surfaces such as windows, there are no problems, as SketchUp will merge equivalent surfaces. [bug 36]</w:t>
+        <w:t>Using SketchUp’s undo operation on OpenStudio model elements may produce unexpected results. [bugs 438 and 797]</w:t>
       </w:r>
     </w:p>
     <w:p>
@@ -1533,26 +1774,6 @@
         </w:numPr>
       </w:pPr>
       <w:r>
-        <w:t xml:space="preserve">Using </w:t>
-      </w:r>
-      <w:proofErr w:type="spellStart"/>
-      <w:r>
-        <w:t>SketchUp’s</w:t>
-      </w:r>
-      <w:proofErr w:type="spellEnd"/>
-      <w:r>
-        <w:t xml:space="preserve"> undo operation on OpenStudio model elements may produce unexpected results. [bugs 438 and 797]</w:t>
-      </w:r>
-    </w:p>
-    <w:p>
-      <w:pPr>
-        <w:pStyle w:val="ListParagraph"/>
-        <w:numPr>
-          <w:ilvl w:val="0"/>
-          <w:numId w:val="11"/>
-        </w:numPr>
-      </w:pPr>
-      <w:r>
         <w:t xml:space="preserve">SKP and OSM link is not maintained when files are relocated. </w:t>
       </w:r>
       <w:r>
@@ -1562,15 +1783,7 @@
         <w:t>You can manually re-establish that link.</w:t>
       </w:r>
       <w:r>
-        <w:t xml:space="preserve"> When opening a SketchUp file Launch SketchUp and then </w:t>
-      </w:r>
-      <w:proofErr w:type="gramStart"/>
-      <w:r>
-        <w:t>Open</w:t>
-      </w:r>
-      <w:proofErr w:type="gramEnd"/>
-      <w:r>
-        <w:t xml:space="preserve"> the SketchUp file. If that doesn’t work you can also directly load the OSM file, bypassing the SKP file.</w:t>
+        <w:t xml:space="preserve"> When opening a SketchUp file Launch SketchUp and then Open the SketchUp file. If that doesn’t work you can also directly load the OSM file, bypassing the SKP file.</w:t>
       </w:r>
       <w:r>
         <w:t xml:space="preserve"> [bug 61]</w:t>
@@ -1623,23 +1836,7 @@
         </w:rPr>
       </w:pPr>
       <w:r>
-        <w:t xml:space="preserve">Using “Intersect” in the surface matching dialog can result in a crash or unexpected </w:t>
-      </w:r>
-      <w:proofErr w:type="spellStart"/>
-      <w:r>
-        <w:t>resulst</w:t>
-      </w:r>
-      <w:proofErr w:type="spellEnd"/>
-      <w:r>
-        <w:t xml:space="preserve">. This is more common with models that were imported from other CAD formats at some point in the workflow. It is a good idea to save prior to </w:t>
-      </w:r>
-      <w:proofErr w:type="spellStart"/>
-      <w:r>
-        <w:t>useing</w:t>
-      </w:r>
-      <w:proofErr w:type="spellEnd"/>
-      <w:r>
-        <w:t xml:space="preserve"> this to avoid any loss of data. This is related to an underlying SketchUp bug. [bug 856 and 1220]</w:t>
+        <w:t>Using “Intersect” in the surface matching dialog can result in a crash or unexpected resulst. This is more common with models that were imported from other CAD formats at some point in the workflow. It is a good idea to save prior to useing this to avoid any loss of data. This is related to an underlying SketchUp bug. [bug 856 and 1220]</w:t>
       </w:r>
     </w:p>
     <w:p>
@@ -1705,13 +1902,8 @@
         </w:numPr>
       </w:pPr>
       <w:r>
-        <w:t xml:space="preserve">The Site / Utility Rates </w:t>
-      </w:r>
-      <w:proofErr w:type="spellStart"/>
-      <w:r>
-        <w:t>subtab</w:t>
-      </w:r>
-      <w:proofErr w:type="spellEnd"/>
+        <w:t>The Site / Utility Rates subtab</w:t>
+      </w:r>
       <w:r>
         <w:t xml:space="preserve"> the workflow are marked as “coming soon,” and will be completed in upcoming releases of OpenStudio</w:t>
       </w:r>
@@ -1740,15 +1932,7 @@
         </w:numPr>
       </w:pPr>
       <w:r>
-        <w:t xml:space="preserve">Using the mouse scroll wheels while hovering over graphics in the results summary tab will inadvertently </w:t>
-      </w:r>
-      <w:proofErr w:type="gramStart"/>
-      <w:r>
-        <w:t>zoom</w:t>
-      </w:r>
-      <w:proofErr w:type="gramEnd"/>
-      <w:r>
-        <w:t xml:space="preserve"> them in and out. [bug 574]</w:t>
+        <w:t>Using the mouse scroll wheels while hovering over graphics in the results summary tab will inadvertently zoom them in and out. [bug 574]</w:t>
       </w:r>
     </w:p>
     <w:p>
@@ -1782,15 +1966,7 @@
         <w:t xml:space="preserve"> </w:t>
       </w:r>
       <w:r>
-        <w:t xml:space="preserve"> If you still </w:t>
-      </w:r>
-      <w:proofErr w:type="gramStart"/>
-      <w:r>
-        <w:t>see  a</w:t>
-      </w:r>
-      <w:proofErr w:type="gramEnd"/>
-      <w:r>
-        <w:t xml:space="preserve"> material after clicking the “x”, switch away from and back to the object to refresh the view. [bug 925]</w:t>
+        <w:t xml:space="preserve"> If you still see  a material after clicking the “x”, switch away from and back to the object to refresh the view. [bug 925]</w:t>
       </w:r>
     </w:p>
     <w:p>
@@ -1829,21 +2005,7 @@
         <w:rPr>
           <w:rFonts w:eastAsia="Times New Roman"/>
         </w:rPr>
-        <w:t xml:space="preserve">The 3-phase </w:t>
-      </w:r>
-      <w:proofErr w:type="spellStart"/>
-      <w:r>
-        <w:rPr>
-          <w:rFonts w:eastAsia="Times New Roman"/>
-        </w:rPr>
-        <w:t>daylighting</w:t>
-      </w:r>
-      <w:proofErr w:type="spellEnd"/>
-      <w:r>
-        <w:rPr>
-          <w:rFonts w:eastAsia="Times New Roman"/>
-        </w:rPr>
-        <w:t xml:space="preserve"> simulation method is currently inoperable, due to a fundamental change in the way the lighting calculation points are passed to Radiance. </w:t>
+        <w:t xml:space="preserve">The 3-phase daylighting simulation method is currently inoperable, due to a fundamental change in the way the lighting calculation points are passed to Radiance. </w:t>
       </w:r>
       <w:r>
         <w:rPr>
@@ -1857,13 +2019,8 @@
         <w:pStyle w:val="Heading3"/>
       </w:pPr>
       <w:r>
-        <w:t xml:space="preserve">OpenStudio </w:t>
-      </w:r>
-      <w:proofErr w:type="spellStart"/>
-      <w:r>
-        <w:t>ParametricAnalysisTool</w:t>
-      </w:r>
-      <w:proofErr w:type="spellEnd"/>
+        <w:t>OpenStudio ParametricAnalysisTool</w:t>
+      </w:r>
     </w:p>
     <w:p>
       <w:pPr>
@@ -1883,8 +2040,20 @@
         </w:numPr>
       </w:pPr>
       <w:r>
+        <w:t>PAT won’t prevent you from loading OSM files that are from a newer version of OpenStudio than you have installed, but the analysis won’t run. [bug 1240]</w:t>
+      </w:r>
+    </w:p>
+    <w:p>
+      <w:pPr>
+        <w:pStyle w:val="ListParagraph"/>
+        <w:numPr>
+          <w:ilvl w:val="0"/>
+          <w:numId w:val="20"/>
+        </w:numPr>
+      </w:pPr>
+      <w:r>
         <w:lastRenderedPageBreak/>
-        <w:t>PAT won’t prevent you from loading OSM files that are from a newer version of OpenStudio than you have installed, but the analysis won’t run. [bug 1240]</w:t>
+        <w:t>Daylighting control object variables can’t be requested in the output variables tab. [bug 1290]</w:t>
       </w:r>
     </w:p>
     <w:p>
@@ -1895,13 +2064,8 @@
           <w:numId w:val="20"/>
         </w:numPr>
       </w:pPr>
-      <w:proofErr w:type="spellStart"/>
-      <w:r>
-        <w:t>Daylighting</w:t>
-      </w:r>
-      <w:proofErr w:type="spellEnd"/>
-      <w:r>
-        <w:t xml:space="preserve"> control object variables can’t be requested in the output variables tab. [bug 1290]</w:t>
+      <w:r>
+        <w:t>The results tab may not be legible on a 1024x768 screen. [bug 1295]</w:t>
       </w:r>
     </w:p>
     <w:p>
@@ -1913,35 +2077,7 @@
         </w:numPr>
       </w:pPr>
       <w:r>
-        <w:t>The results tab may not be legible on a 1024x768 screen. [bug 1295]</w:t>
-      </w:r>
-    </w:p>
-    <w:p>
-      <w:pPr>
-        <w:pStyle w:val="ListParagraph"/>
-        <w:numPr>
-          <w:ilvl w:val="0"/>
-          <w:numId w:val="20"/>
-        </w:numPr>
-      </w:pPr>
-      <w:r>
-        <w:t xml:space="preserve">Adding a design alternative using measure groups will remove any design </w:t>
-      </w:r>
-      <w:proofErr w:type="gramStart"/>
-      <w:r>
-        <w:t>alternatives  made</w:t>
-      </w:r>
-      <w:proofErr w:type="gramEnd"/>
-      <w:r>
-        <w:t xml:space="preserve"> from external files. You can however add a design alternative made from external files without </w:t>
-      </w:r>
-      <w:proofErr w:type="spellStart"/>
-      <w:r>
-        <w:t>loosing</w:t>
-      </w:r>
-      <w:proofErr w:type="spellEnd"/>
-      <w:r>
-        <w:t xml:space="preserve"> design alternatives made from measure groups. [1236]</w:t>
+        <w:t>Adding a design alternative using measure groups will remove any design alternatives  made from external files. You can however add a design alternative made from external files without loosing design alternatives made from measure groups. [1236]</w:t>
       </w:r>
     </w:p>
     <w:p>
@@ -2029,13 +2165,8 @@
         <w:pStyle w:val="Heading3"/>
       </w:pPr>
       <w:r>
-        <w:t xml:space="preserve">OpenStudio </w:t>
-      </w:r>
-      <w:proofErr w:type="spellStart"/>
-      <w:r>
-        <w:t>RunManager</w:t>
-      </w:r>
-      <w:proofErr w:type="spellEnd"/>
+        <w:t>OpenStudio RunManager</w:t>
+      </w:r>
     </w:p>
     <w:p>
       <w:pPr>
@@ -2046,29 +2177,13 @@
         </w:numPr>
       </w:pPr>
       <w:r>
-        <w:t xml:space="preserve">EnergyPlus </w:t>
-      </w:r>
-      <w:proofErr w:type="spellStart"/>
-      <w:r>
-        <w:t>ForwardTranslator</w:t>
-      </w:r>
-      <w:proofErr w:type="spellEnd"/>
-      <w:r>
-        <w:t xml:space="preserve"> errors </w:t>
+        <w:t xml:space="preserve">EnergyPlus ForwardTranslator errors </w:t>
       </w:r>
       <w:r>
         <w:t>d</w:t>
       </w:r>
       <w:r>
-        <w:t xml:space="preserve">o not appear in the </w:t>
-      </w:r>
-      <w:proofErr w:type="spellStart"/>
-      <w:r>
-        <w:t>RunManager</w:t>
-      </w:r>
-      <w:proofErr w:type="spellEnd"/>
-      <w:r>
-        <w:t xml:space="preserve"> GUI elements (Bug 897)</w:t>
+        <w:t>o not appear in the RunManager GUI elements (Bug 897)</w:t>
       </w:r>
     </w:p>
     <w:p>
@@ -2087,67 +2202,14 @@
           <w:numId w:val="6"/>
         </w:numPr>
       </w:pPr>
-      <w:proofErr w:type="spellStart"/>
-      <w:r>
-        <w:t>IdfObject</w:t>
-      </w:r>
-      <w:proofErr w:type="spellEnd"/>
-      <w:r>
-        <w:t>::</w:t>
-      </w:r>
-      <w:proofErr w:type="spellStart"/>
-      <w:r>
-        <w:t>getQuantity</w:t>
-      </w:r>
-      <w:proofErr w:type="spellEnd"/>
-      <w:r>
-        <w:t xml:space="preserve"> and </w:t>
-      </w:r>
-      <w:proofErr w:type="spellStart"/>
-      <w:r>
-        <w:t>IdfObject</w:t>
-      </w:r>
-      <w:proofErr w:type="spellEnd"/>
-      <w:r>
-        <w:t>::</w:t>
-      </w:r>
-      <w:proofErr w:type="spellStart"/>
-      <w:r>
-        <w:t>setQuantity</w:t>
-      </w:r>
-      <w:proofErr w:type="spellEnd"/>
-      <w:r>
-        <w:t xml:space="preserve"> functionality is almost, but not completely, comprehensive.</w:t>
+      <w:r>
+        <w:t>IdfObject::getQuantity and IdfObject::setQuantity functionality is almost, but not completely, comprehensive.</w:t>
       </w:r>
       <w:r>
         <w:t xml:space="preserve"> </w:t>
       </w:r>
       <w:r>
-        <w:t xml:space="preserve"> The quantity getters and setters for fields whose units are “</w:t>
-      </w:r>
-      <w:proofErr w:type="spellStart"/>
-      <w:r>
-        <w:t>BasedOnField</w:t>
-      </w:r>
-      <w:proofErr w:type="spellEnd"/>
-      <w:r>
-        <w:t xml:space="preserve"> AX” are not expected to work at the </w:t>
-      </w:r>
-      <w:proofErr w:type="spellStart"/>
-      <w:r>
-        <w:t>IdfObject</w:t>
-      </w:r>
-      <w:proofErr w:type="spellEnd"/>
-      <w:r>
-        <w:t xml:space="preserve"> level, but are to be handled only for OS: prefixed objects by the specific interfaces of classes derived from </w:t>
-      </w:r>
-      <w:proofErr w:type="spellStart"/>
-      <w:r>
-        <w:t>ModelObject</w:t>
-      </w:r>
-      <w:proofErr w:type="spellEnd"/>
-      <w:r>
-        <w:t>.</w:t>
+        <w:t xml:space="preserve"> The quantity getters and setters for fields whose units are “BasedOnField AX” are not expected to work at the IdfObject level, but are to be handled only for OS: prefixed objects by the specific interfaces of classes derived from ModelObject.</w:t>
       </w:r>
     </w:p>
     <w:p>
@@ -2159,23 +2221,7 @@
         </w:numPr>
       </w:pPr>
       <w:r>
-        <w:t xml:space="preserve">The default naming scheme of </w:t>
-      </w:r>
-      <w:proofErr w:type="spellStart"/>
-      <w:r>
-        <w:t>WorkspaceObject</w:t>
-      </w:r>
-      <w:proofErr w:type="spellEnd"/>
-      <w:r>
-        <w:t xml:space="preserve"> (base class for </w:t>
-      </w:r>
-      <w:proofErr w:type="spellStart"/>
-      <w:r>
-        <w:t>ModelObject</w:t>
-      </w:r>
-      <w:proofErr w:type="spellEnd"/>
-      <w:r>
-        <w:t>, etc.) sometimes results in undesired name clashes when transferring objects between models, including in the EnergyPlus translators.</w:t>
+        <w:t>The default naming scheme of WorkspaceObject (base class for ModelObject, etc.) sometimes results in undesired name clashes when transferring objects between models, including in the EnergyPlus translators.</w:t>
       </w:r>
       <w:r>
         <w:t xml:space="preserve"> </w:t>
@@ -2195,23 +2241,7 @@
         <w:contextualSpacing w:val="0"/>
       </w:pPr>
       <w:r>
-        <w:t>OpenStudio:</w:t>
-      </w:r>
-      <w:proofErr w:type="gramStart"/>
-      <w:r>
-        <w:t>:Model</w:t>
-      </w:r>
-      <w:proofErr w:type="gramEnd"/>
-      <w:r>
-        <w:t>::</w:t>
-      </w:r>
-      <w:proofErr w:type="spellStart"/>
-      <w:r>
-        <w:t>ComponentVector</w:t>
-      </w:r>
-      <w:proofErr w:type="spellEnd"/>
-      <w:r>
-        <w:t xml:space="preserve"> objects may be inaccessible from the Ruby bindings. [bug 1005]</w:t>
+        <w:t>OpenStudio::Model::ComponentVector objects may be inaccessible from the Ruby bindings. [bug 1005]</w:t>
       </w:r>
     </w:p>
     <w:p>
@@ -2337,7 +2367,7 @@
       </w:r>
     </w:p>
   </w:comment>
-  <w:comment w:id="2" w:author="NREL" w:date="2013-06-27T10:27:00Z" w:initials="N">
+  <w:comment w:id="1" w:author="NREL" w:date="2013-06-27T10:41:00Z" w:initials="N">
     <w:p>
       <w:pPr>
         <w:pStyle w:val="CommentText"/>
@@ -2349,7 +2379,7 @@
         <w:annotationRef/>
       </w:r>
       <w:r>
-        <w:t>Do we want to mention Python bindings</w:t>
+        <w:t>Delete this unless I do list specific new components under the OpenStudio application section.</w:t>
       </w:r>
     </w:p>
   </w:comment>
@@ -3799,7 +3829,7 @@
         <w:rFonts w:ascii="Symbol" w:hAnsi="Symbol" w:hint="default"/>
       </w:rPr>
     </w:lvl>
-    <w:lvl w:ilvl="1" w:tplc="04090003" w:tentative="1">
+    <w:lvl w:ilvl="1" w:tplc="04090003">
       <w:start w:val="1"/>
       <w:numFmt w:val="bullet"/>
       <w:lvlText w:val="o"/>

</xml_diff>

<commit_message>
[#51675721] Added HVAC objects from Andrew
</commit_message>
<xml_diff>
--- a/doc/ReleaseNotes/OpenStudio_Release_Notes_1_0_0_20130628.docx
+++ b/doc/ReleaseNotes/OpenStudio_Release_Notes_1_0_0_20130628.docx
@@ -347,9 +347,11 @@
       <w:r>
         <w:t xml:space="preserve"> </w:t>
       </w:r>
+      <w:proofErr w:type="gramStart"/>
       <w:r>
         <w:t>is</w:t>
       </w:r>
+      <w:proofErr w:type="gramEnd"/>
       <w:r>
         <w:t xml:space="preserve"> available at </w:t>
       </w:r>
@@ -575,11 +577,19 @@
         <w:t xml:space="preserve">The OpenStudio SketchUp Plug-in requires </w:t>
       </w:r>
       <w:hyperlink r:id="rId13" w:history="1">
+        <w:proofErr w:type="spellStart"/>
         <w:r>
           <w:rPr>
             <w:rStyle w:val="Hyperlink"/>
           </w:rPr>
-          <w:t>Sketchup 8.0</w:t>
+          <w:t>Sketchup</w:t>
+        </w:r>
+        <w:proofErr w:type="spellEnd"/>
+        <w:r>
+          <w:rPr>
+            <w:rStyle w:val="Hyperlink"/>
+          </w:rPr>
+          <w:t xml:space="preserve"> 8.0</w:t>
         </w:r>
       </w:hyperlink>
       <w:r>
@@ -757,7 +767,21 @@
           <w:rPr>
             <w:rStyle w:val="Hyperlink"/>
           </w:rPr>
-          <w:t>32-bit OpenSSL libraries</w:t>
+          <w:t xml:space="preserve">32-bit </w:t>
+        </w:r>
+        <w:proofErr w:type="spellStart"/>
+        <w:r>
+          <w:rPr>
+            <w:rStyle w:val="Hyperlink"/>
+          </w:rPr>
+          <w:t>OpenSSL</w:t>
+        </w:r>
+        <w:proofErr w:type="spellEnd"/>
+        <w:r>
+          <w:rPr>
+            <w:rStyle w:val="Hyperlink"/>
+          </w:rPr>
+          <w:t xml:space="preserve"> libraries</w:t>
         </w:r>
       </w:hyperlink>
       <w:r>
@@ -889,10 +913,7 @@
         <w:t xml:space="preserve">, supply air temperature, economizer, and demand controlled ventilation for the air loop. </w:t>
       </w:r>
       <w:r>
-        <w:t>A major new category of HVAC equipment has been added with the introduction of an air to air heat recovery model, which can be used to model a variety of sensible and latent heat recovery devices.</w:t>
-      </w:r>
-      <w:r>
-        <w:t xml:space="preserve"> </w:t>
+        <w:t xml:space="preserve">A major new category of HVAC equipment has been added with the introduction of an air to air heat recovery model, which can be used to model a variety of sensible and latent heat recovery devices. </w:t>
       </w:r>
       <w:commentRangeStart w:id="1"/>
       <w:r>
@@ -1026,7 +1047,15 @@
         </w:numPr>
       </w:pPr>
       <w:r>
-        <w:t>Added new model object LifeCycleCost for capturing capital and operating costs associated with building components and measures.</w:t>
+        <w:t xml:space="preserve">Added new model object </w:t>
+      </w:r>
+      <w:proofErr w:type="spellStart"/>
+      <w:r>
+        <w:t>LifeCycleCost</w:t>
+      </w:r>
+      <w:proofErr w:type="spellEnd"/>
+      <w:r>
+        <w:t xml:space="preserve"> for capturing capital and operating costs associated with building components and measures.</w:t>
       </w:r>
     </w:p>
     <w:p>
@@ -1057,6 +1086,7 @@
           <w:szCs w:val="22"/>
         </w:rPr>
       </w:pPr>
+      <w:proofErr w:type="gramStart"/>
       <w:r>
         <w:rPr>
           <w:rFonts w:asciiTheme="minorHAnsi" w:eastAsiaTheme="minorHAnsi" w:hAnsiTheme="minorHAnsi" w:cstheme="minorBidi"/>
@@ -1069,6 +1099,7 @@
         <w:lastRenderedPageBreak/>
         <w:t>Improved consistency in the handling of multipliers throughout the OpenStudio model API.</w:t>
       </w:r>
+      <w:proofErr w:type="gramEnd"/>
     </w:p>
     <w:p>
       <w:pPr>
@@ -1146,8 +1177,15 @@
           <w:numId w:val="8"/>
         </w:numPr>
       </w:pPr>
-      <w:r>
-        <w:t>gbXML import now handles files with malformed surfaces.</w:t>
+      <w:proofErr w:type="spellStart"/>
+      <w:proofErr w:type="gramStart"/>
+      <w:r>
+        <w:t>gbXML</w:t>
+      </w:r>
+      <w:proofErr w:type="spellEnd"/>
+      <w:proofErr w:type="gramEnd"/>
+      <w:r>
+        <w:t xml:space="preserve"> import now handles files with malformed surfaces.</w:t>
       </w:r>
     </w:p>
     <w:p>
@@ -1174,7 +1212,15 @@
         </w:numPr>
       </w:pPr>
       <w:r>
-        <w:t>Improved default profiles on Ruleset Schedules.</w:t>
+        <w:t xml:space="preserve">Improved default profiles on </w:t>
+      </w:r>
+      <w:proofErr w:type="spellStart"/>
+      <w:r>
+        <w:t>Ruleset</w:t>
+      </w:r>
+      <w:proofErr w:type="spellEnd"/>
+      <w:r>
+        <w:t xml:space="preserve"> Schedules.</w:t>
       </w:r>
     </w:p>
     <w:p>
@@ -1218,7 +1264,15 @@
         </w:numPr>
       </w:pPr>
       <w:r>
-        <w:t>Add a new “Controls” subtab for air loops in the “HVAC Systems” tab. This allows the user to set the HVAC operation schedules, night cycle, supply air temperature, economizer, and demand controlled ventilation.</w:t>
+        <w:t xml:space="preserve">Add a new “Controls” </w:t>
+      </w:r>
+      <w:proofErr w:type="spellStart"/>
+      <w:r>
+        <w:t>subtab</w:t>
+      </w:r>
+      <w:proofErr w:type="spellEnd"/>
+      <w:r>
+        <w:t xml:space="preserve"> for air loops in the “HVAC Systems” tab. This allows the user to set the HVAC operation schedules, night cycle, supply air temperature, economizer, and demand controlled ventilation.</w:t>
       </w:r>
     </w:p>
     <w:p>
@@ -1242,43 +1296,7 @@
         </w:numPr>
       </w:pPr>
       <w:r>
-        <w:t>Updated</w:t>
-      </w:r>
-      <w:r>
-        <w:t xml:space="preserve"> icons for a number of HVAC components.</w:t>
-      </w:r>
-    </w:p>
-    <w:p>
-      <w:pPr>
-        <w:pStyle w:val="ListParagraph"/>
-        <w:numPr>
-          <w:ilvl w:val="0"/>
-          <w:numId w:val="8"/>
-        </w:numPr>
-      </w:pPr>
-      <w:r>
-        <w:t xml:space="preserve">Replaced </w:t>
-      </w:r>
-      <w:r>
-        <w:t>“Scripts”</w:t>
-      </w:r>
-      <w:r>
-        <w:t xml:space="preserve"> tab with </w:t>
-      </w:r>
-      <w:r>
-        <w:t>“</w:t>
-      </w:r>
-      <w:r>
-        <w:t>Measure</w:t>
-      </w:r>
-      <w:r>
-        <w:t>s”</w:t>
-      </w:r>
-      <w:r>
-        <w:t xml:space="preserve"> Tab that is more in line with the Parametric Analysis Tool.</w:t>
-      </w:r>
-      <w:r>
-        <w:t xml:space="preserve"> </w:t>
+        <w:t>New HVAC Components</w:t>
       </w:r>
     </w:p>
     <w:p>
@@ -1290,6 +1308,140 @@
         </w:numPr>
       </w:pPr>
       <w:r>
+        <w:t>Water-to-air heat pumps</w:t>
+      </w:r>
+    </w:p>
+    <w:p>
+      <w:pPr>
+        <w:pStyle w:val="ListParagraph"/>
+        <w:numPr>
+          <w:ilvl w:val="1"/>
+          <w:numId w:val="8"/>
+        </w:numPr>
+      </w:pPr>
+      <w:r>
+        <w:t>Water and electric baseboard heaters</w:t>
+      </w:r>
+    </w:p>
+    <w:p>
+      <w:pPr>
+        <w:pStyle w:val="ListParagraph"/>
+        <w:numPr>
+          <w:ilvl w:val="1"/>
+          <w:numId w:val="8"/>
+        </w:numPr>
+      </w:pPr>
+      <w:r>
+        <w:t>Demand controlled ventilation</w:t>
+      </w:r>
+    </w:p>
+    <w:p>
+      <w:pPr>
+        <w:pStyle w:val="ListParagraph"/>
+        <w:numPr>
+          <w:ilvl w:val="1"/>
+          <w:numId w:val="8"/>
+        </w:numPr>
+      </w:pPr>
+      <w:r>
+        <w:t>Night cycling</w:t>
+      </w:r>
+    </w:p>
+    <w:p>
+      <w:pPr>
+        <w:pStyle w:val="ListParagraph"/>
+        <w:numPr>
+          <w:ilvl w:val="1"/>
+          <w:numId w:val="8"/>
+        </w:numPr>
+      </w:pPr>
+      <w:r>
+        <w:t>Air-to-air energy recovery</w:t>
+      </w:r>
+    </w:p>
+    <w:p>
+      <w:pPr>
+        <w:pStyle w:val="ListParagraph"/>
+        <w:numPr>
+          <w:ilvl w:val="1"/>
+          <w:numId w:val="8"/>
+        </w:numPr>
+      </w:pPr>
+      <w:r>
+        <w:t>Constant volume pumps</w:t>
+      </w:r>
+    </w:p>
+    <w:p>
+      <w:pPr>
+        <w:pStyle w:val="ListParagraph"/>
+        <w:numPr>
+          <w:ilvl w:val="1"/>
+          <w:numId w:val="8"/>
+        </w:numPr>
+      </w:pPr>
+      <w:r>
+        <w:t>Outdoor air reset control strategy for air and water loops</w:t>
+      </w:r>
+    </w:p>
+    <w:p>
+      <w:pPr>
+        <w:pStyle w:val="ListParagraph"/>
+        <w:numPr>
+          <w:ilvl w:val="1"/>
+          <w:numId w:val="8"/>
+        </w:numPr>
+      </w:pPr>
+      <w:r>
+        <w:t>Unit heaters</w:t>
+      </w:r>
+    </w:p>
+    <w:p>
+      <w:pPr>
+        <w:pStyle w:val="ListParagraph"/>
+        <w:numPr>
+          <w:ilvl w:val="0"/>
+          <w:numId w:val="8"/>
+        </w:numPr>
+      </w:pPr>
+      <w:r>
+        <w:t xml:space="preserve">Replaced </w:t>
+      </w:r>
+      <w:r>
+        <w:t>“Scripts”</w:t>
+      </w:r>
+      <w:r>
+        <w:t xml:space="preserve"> tab with </w:t>
+      </w:r>
+      <w:r>
+        <w:t>“</w:t>
+      </w:r>
+      <w:r>
+        <w:t>Measu</w:t>
+      </w:r>
+      <w:bookmarkStart w:id="2" w:name="_GoBack"/>
+      <w:bookmarkEnd w:id="2"/>
+      <w:r>
+        <w:t>re</w:t>
+      </w:r>
+      <w:r>
+        <w:t>s”</w:t>
+      </w:r>
+      <w:r>
+        <w:t xml:space="preserve"> Tab that is more in line with the Parametric Analysis Tool.</w:t>
+      </w:r>
+      <w:r>
+        <w:t xml:space="preserve"> </w:t>
+      </w:r>
+    </w:p>
+    <w:p>
+      <w:pPr>
+        <w:pStyle w:val="ListParagraph"/>
+        <w:numPr>
+          <w:ilvl w:val="1"/>
+          <w:numId w:val="8"/>
+        </w:numPr>
+      </w:pPr>
+      <w:r>
         <w:t>Measures added to a model in this tab will be brought into the Parametric Analysis Tool if the model is chosen as a baseline.</w:t>
       </w:r>
     </w:p>
@@ -1298,7 +1450,15 @@
         <w:pStyle w:val="Heading2"/>
       </w:pPr>
       <w:r>
-        <w:t xml:space="preserve">OpenStudio ParametricAnalysisTool </w:t>
+        <w:t xml:space="preserve">OpenStudio </w:t>
+      </w:r>
+      <w:proofErr w:type="spellStart"/>
+      <w:r>
+        <w:t>ParametricAnalysisTool</w:t>
+      </w:r>
+      <w:proofErr w:type="spellEnd"/>
+      <w:r>
+        <w:t xml:space="preserve"> </w:t>
       </w:r>
       <w:r>
         <w:t>1.0.0</w:t>
@@ -1337,6 +1497,7 @@
         </w:numPr>
       </w:pPr>
       <w:r>
+        <w:lastRenderedPageBreak/>
         <w:t>Updated measures to include inputs to support new life cycle analysis object in OpenStudio.  Measure can add life cycle objects or manipulate objects that already exist. The following are some common inputs induced</w:t>
       </w:r>
       <w:r>
@@ -1436,8 +1597,15 @@
         </w:numPr>
       </w:pPr>
       <w:r>
-        <w:lastRenderedPageBreak/>
-        <w:t>Added “Always Run Measures” that will run on the baseline model as well as all design alternatives. The exception are design alternatives that are loaded from an external model.</w:t>
+        <w:t xml:space="preserve">Added “Always Run Measures” that will run on the baseline model as well as all design alternatives. The </w:t>
+      </w:r>
+      <w:proofErr w:type="gramStart"/>
+      <w:r>
+        <w:t>exception are</w:t>
+      </w:r>
+      <w:proofErr w:type="gramEnd"/>
+      <w:r>
+        <w:t xml:space="preserve"> design alternatives that are loaded from an external model.</w:t>
       </w:r>
     </w:p>
     <w:p>
@@ -1461,7 +1629,15 @@
         </w:numPr>
       </w:pPr>
       <w:r>
-        <w:t>Some measures added to the Building Component Library that were designed to be used as “Always Run Measures”  are under “Economics” and then “Life Cycle Cost Analysis”. Many of these add life cycle costs to objects in the model.</w:t>
+        <w:t>Some measures added to the Building Component Library that were designed to be used as “Always Run Measures</w:t>
+      </w:r>
+      <w:proofErr w:type="gramStart"/>
+      <w:r>
+        <w:t>”  are</w:t>
+      </w:r>
+      <w:proofErr w:type="gramEnd"/>
+      <w:r>
+        <w:t xml:space="preserve"> under “Economics” and then “Life Cycle Cost Analysis”. Many of these add life cycle costs to objects in the model.</w:t>
       </w:r>
     </w:p>
     <w:p>
@@ -1475,8 +1651,6 @@
       <w:r>
         <w:t>Added new columns to the “Reports” tab to show First Year Capital Cost, Annual Utility Cost, Simple Payback, and Total Life Cycle Cost.</w:t>
       </w:r>
-      <w:bookmarkStart w:id="2" w:name="_GoBack"/>
-      <w:bookmarkEnd w:id="2"/>
     </w:p>
     <w:p>
       <w:pPr>
@@ -1486,7 +1660,15 @@
         <w:t>O</w:t>
       </w:r>
       <w:r>
-        <w:t xml:space="preserve">penStudio RunManager </w:t>
+        <w:t xml:space="preserve">penStudio </w:t>
+      </w:r>
+      <w:proofErr w:type="spellStart"/>
+      <w:r>
+        <w:t>RunManager</w:t>
+      </w:r>
+      <w:proofErr w:type="spellEnd"/>
+      <w:r>
+        <w:t xml:space="preserve"> </w:t>
       </w:r>
       <w:r>
         <w:t>1.0.0</w:t>
@@ -1621,8 +1803,13 @@
       <w:r>
         <w:t xml:space="preserve">OpenStudio </w:t>
       </w:r>
-      <w:r>
-        <w:t>Javascript V8 Bindings</w:t>
+      <w:proofErr w:type="spellStart"/>
+      <w:r>
+        <w:t>Javascript</w:t>
+      </w:r>
+      <w:proofErr w:type="spellEnd"/>
+      <w:r>
+        <w:t xml:space="preserve"> V8 Bindings</w:t>
       </w:r>
       <w:r>
         <w:t xml:space="preserve"> </w:t>
@@ -1705,6 +1892,7 @@
         <w:pStyle w:val="Heading2"/>
       </w:pPr>
       <w:r>
+        <w:lastRenderedPageBreak/>
         <w:t>Known Issues Common to All Platforms</w:t>
       </w:r>
     </w:p>
@@ -1761,8 +1949,15 @@
         </w:numPr>
       </w:pPr>
       <w:r>
-        <w:lastRenderedPageBreak/>
-        <w:t>Using SketchUp’s undo operation on OpenStudio model elements may produce unexpected results. [bugs 438 and 797]</w:t>
+        <w:t xml:space="preserve">Using </w:t>
+      </w:r>
+      <w:proofErr w:type="spellStart"/>
+      <w:r>
+        <w:t>SketchUp’s</w:t>
+      </w:r>
+      <w:proofErr w:type="spellEnd"/>
+      <w:r>
+        <w:t xml:space="preserve"> undo operation on OpenStudio model elements may produce unexpected results. [bugs 438 and 797]</w:t>
       </w:r>
     </w:p>
     <w:p>
@@ -1783,7 +1978,15 @@
         <w:t>You can manually re-establish that link.</w:t>
       </w:r>
       <w:r>
-        <w:t xml:space="preserve"> When opening a SketchUp file Launch SketchUp and then Open the SketchUp file. If that doesn’t work you can also directly load the OSM file, bypassing the SKP file.</w:t>
+        <w:t xml:space="preserve"> When opening a SketchUp file Launch SketchUp and then </w:t>
+      </w:r>
+      <w:proofErr w:type="gramStart"/>
+      <w:r>
+        <w:t>Open</w:t>
+      </w:r>
+      <w:proofErr w:type="gramEnd"/>
+      <w:r>
+        <w:t xml:space="preserve"> the SketchUp file. If that doesn’t work you can also directly load the OSM file, bypassing the SKP file.</w:t>
       </w:r>
       <w:r>
         <w:t xml:space="preserve"> [bug 61]</w:t>
@@ -1836,7 +2039,23 @@
         </w:rPr>
       </w:pPr>
       <w:r>
-        <w:t>Using “Intersect” in the surface matching dialog can result in a crash or unexpected resulst. This is more common with models that were imported from other CAD formats at some point in the workflow. It is a good idea to save prior to useing this to avoid any loss of data. This is related to an underlying SketchUp bug. [bug 856 and 1220]</w:t>
+        <w:t xml:space="preserve">Using “Intersect” in the surface matching dialog can result in a crash or unexpected </w:t>
+      </w:r>
+      <w:proofErr w:type="spellStart"/>
+      <w:r>
+        <w:t>resulst</w:t>
+      </w:r>
+      <w:proofErr w:type="spellEnd"/>
+      <w:r>
+        <w:t xml:space="preserve">. This is more common with models that were imported from other CAD formats at some point in the workflow. It is a good idea to save prior to </w:t>
+      </w:r>
+      <w:proofErr w:type="spellStart"/>
+      <w:r>
+        <w:t>useing</w:t>
+      </w:r>
+      <w:proofErr w:type="spellEnd"/>
+      <w:r>
+        <w:t xml:space="preserve"> this to avoid any loss of data. This is related to an underlying SketchUp bug. [bug 856 and 1220]</w:t>
       </w:r>
     </w:p>
     <w:p>
@@ -1902,8 +2121,13 @@
         </w:numPr>
       </w:pPr>
       <w:r>
-        <w:t>The Site / Utility Rates subtab</w:t>
-      </w:r>
+        <w:t xml:space="preserve">The Site / Utility Rates </w:t>
+      </w:r>
+      <w:proofErr w:type="spellStart"/>
+      <w:r>
+        <w:t>subtab</w:t>
+      </w:r>
+      <w:proofErr w:type="spellEnd"/>
       <w:r>
         <w:t xml:space="preserve"> the workflow are marked as “coming soon,” and will be completed in upcoming releases of OpenStudio</w:t>
       </w:r>
@@ -1932,7 +2156,15 @@
         </w:numPr>
       </w:pPr>
       <w:r>
-        <w:t>Using the mouse scroll wheels while hovering over graphics in the results summary tab will inadvertently zoom them in and out. [bug 574]</w:t>
+        <w:t xml:space="preserve">Using the mouse scroll wheels while hovering over graphics in the results summary tab will inadvertently </w:t>
+      </w:r>
+      <w:proofErr w:type="gramStart"/>
+      <w:r>
+        <w:t>zoom</w:t>
+      </w:r>
+      <w:proofErr w:type="gramEnd"/>
+      <w:r>
+        <w:t xml:space="preserve"> them in and out. [bug 574]</w:t>
       </w:r>
     </w:p>
     <w:p>
@@ -1966,7 +2198,15 @@
         <w:t xml:space="preserve"> </w:t>
       </w:r>
       <w:r>
-        <w:t xml:space="preserve"> If you still see  a material after clicking the “x”, switch away from and back to the object to refresh the view. [bug 925]</w:t>
+        <w:t xml:space="preserve"> If you still </w:t>
+      </w:r>
+      <w:proofErr w:type="gramStart"/>
+      <w:r>
+        <w:t>see  a</w:t>
+      </w:r>
+      <w:proofErr w:type="gramEnd"/>
+      <w:r>
+        <w:t xml:space="preserve"> material after clicking the “x”, switch away from and back to the object to refresh the view. [bug 925]</w:t>
       </w:r>
     </w:p>
     <w:p>
@@ -1981,6 +2221,7 @@
       </w:pPr>
       <w:commentRangeStart w:id="4"/>
       <w:r>
+        <w:lastRenderedPageBreak/>
         <w:t>Not all of the schedules required to make a valid People object can be assigned in the application. [bug 664]</w:t>
       </w:r>
       <w:commentRangeEnd w:id="4"/>
@@ -2005,7 +2246,21 @@
         <w:rPr>
           <w:rFonts w:eastAsia="Times New Roman"/>
         </w:rPr>
-        <w:t xml:space="preserve">The 3-phase daylighting simulation method is currently inoperable, due to a fundamental change in the way the lighting calculation points are passed to Radiance. </w:t>
+        <w:t xml:space="preserve">The 3-phase </w:t>
+      </w:r>
+      <w:proofErr w:type="spellStart"/>
+      <w:r>
+        <w:rPr>
+          <w:rFonts w:eastAsia="Times New Roman"/>
+        </w:rPr>
+        <w:t>daylighting</w:t>
+      </w:r>
+      <w:proofErr w:type="spellEnd"/>
+      <w:r>
+        <w:rPr>
+          <w:rFonts w:eastAsia="Times New Roman"/>
+        </w:rPr>
+        <w:t xml:space="preserve"> simulation method is currently inoperable, due to a fundamental change in the way the lighting calculation points are passed to Radiance. </w:t>
       </w:r>
       <w:r>
         <w:rPr>
@@ -2019,8 +2274,13 @@
         <w:pStyle w:val="Heading3"/>
       </w:pPr>
       <w:r>
-        <w:t>OpenStudio ParametricAnalysisTool</w:t>
-      </w:r>
+        <w:t xml:space="preserve">OpenStudio </w:t>
+      </w:r>
+      <w:proofErr w:type="spellStart"/>
+      <w:r>
+        <w:t>ParametricAnalysisTool</w:t>
+      </w:r>
+      <w:proofErr w:type="spellEnd"/>
     </w:p>
     <w:p>
       <w:pPr>
@@ -2051,9 +2311,13 @@
           <w:numId w:val="20"/>
         </w:numPr>
       </w:pPr>
-      <w:r>
-        <w:lastRenderedPageBreak/>
-        <w:t>Daylighting control object variables can’t be requested in the output variables tab. [bug 1290]</w:t>
+      <w:proofErr w:type="spellStart"/>
+      <w:r>
+        <w:t>Daylighting</w:t>
+      </w:r>
+      <w:proofErr w:type="spellEnd"/>
+      <w:r>
+        <w:t xml:space="preserve"> control object variables can’t be requested in the output variables tab. [bug 1290]</w:t>
       </w:r>
     </w:p>
     <w:p>
@@ -2077,7 +2341,23 @@
         </w:numPr>
       </w:pPr>
       <w:r>
-        <w:t>Adding a design alternative using measure groups will remove any design alternatives  made from external files. You can however add a design alternative made from external files without loosing design alternatives made from measure groups. [1236]</w:t>
+        <w:t xml:space="preserve">Adding a design alternative using measure groups will remove any design </w:t>
+      </w:r>
+      <w:proofErr w:type="gramStart"/>
+      <w:r>
+        <w:t>alternatives  made</w:t>
+      </w:r>
+      <w:proofErr w:type="gramEnd"/>
+      <w:r>
+        <w:t xml:space="preserve"> from external files. You can however add a design alternative made from external files without </w:t>
+      </w:r>
+      <w:proofErr w:type="spellStart"/>
+      <w:r>
+        <w:t>loosing</w:t>
+      </w:r>
+      <w:proofErr w:type="spellEnd"/>
+      <w:r>
+        <w:t xml:space="preserve"> design alternatives made from measure groups. [1236]</w:t>
       </w:r>
     </w:p>
     <w:p>
@@ -2165,8 +2445,13 @@
         <w:pStyle w:val="Heading3"/>
       </w:pPr>
       <w:r>
-        <w:t>OpenStudio RunManager</w:t>
-      </w:r>
+        <w:t xml:space="preserve">OpenStudio </w:t>
+      </w:r>
+      <w:proofErr w:type="spellStart"/>
+      <w:r>
+        <w:t>RunManager</w:t>
+      </w:r>
+      <w:proofErr w:type="spellEnd"/>
     </w:p>
     <w:p>
       <w:pPr>
@@ -2177,13 +2462,29 @@
         </w:numPr>
       </w:pPr>
       <w:r>
-        <w:t xml:space="preserve">EnergyPlus ForwardTranslator errors </w:t>
+        <w:t xml:space="preserve">EnergyPlus </w:t>
+      </w:r>
+      <w:proofErr w:type="spellStart"/>
+      <w:r>
+        <w:t>ForwardTranslator</w:t>
+      </w:r>
+      <w:proofErr w:type="spellEnd"/>
+      <w:r>
+        <w:t xml:space="preserve"> errors </w:t>
       </w:r>
       <w:r>
         <w:t>d</w:t>
       </w:r>
       <w:r>
-        <w:t>o not appear in the RunManager GUI elements (Bug 897)</w:t>
+        <w:t xml:space="preserve">o not appear in the </w:t>
+      </w:r>
+      <w:proofErr w:type="spellStart"/>
+      <w:r>
+        <w:t>RunManager</w:t>
+      </w:r>
+      <w:proofErr w:type="spellEnd"/>
+      <w:r>
+        <w:t xml:space="preserve"> GUI elements (Bug 897)</w:t>
       </w:r>
     </w:p>
     <w:p>
@@ -2202,14 +2503,67 @@
           <w:numId w:val="6"/>
         </w:numPr>
       </w:pPr>
-      <w:r>
-        <w:t>IdfObject::getQuantity and IdfObject::setQuantity functionality is almost, but not completely, comprehensive.</w:t>
+      <w:proofErr w:type="spellStart"/>
+      <w:r>
+        <w:t>IdfObject</w:t>
+      </w:r>
+      <w:proofErr w:type="spellEnd"/>
+      <w:r>
+        <w:t>::</w:t>
+      </w:r>
+      <w:proofErr w:type="spellStart"/>
+      <w:r>
+        <w:t>getQuantity</w:t>
+      </w:r>
+      <w:proofErr w:type="spellEnd"/>
+      <w:r>
+        <w:t xml:space="preserve"> and </w:t>
+      </w:r>
+      <w:proofErr w:type="spellStart"/>
+      <w:r>
+        <w:t>IdfObject</w:t>
+      </w:r>
+      <w:proofErr w:type="spellEnd"/>
+      <w:r>
+        <w:t>::</w:t>
+      </w:r>
+      <w:proofErr w:type="spellStart"/>
+      <w:r>
+        <w:t>setQuantity</w:t>
+      </w:r>
+      <w:proofErr w:type="spellEnd"/>
+      <w:r>
+        <w:t xml:space="preserve"> functionality is almost, but not completely, comprehensive.</w:t>
       </w:r>
       <w:r>
         <w:t xml:space="preserve"> </w:t>
       </w:r>
       <w:r>
-        <w:t xml:space="preserve"> The quantity getters and setters for fields whose units are “BasedOnField AX” are not expected to work at the IdfObject level, but are to be handled only for OS: prefixed objects by the specific interfaces of classes derived from ModelObject.</w:t>
+        <w:t xml:space="preserve"> The quantity getters and setters for fields whose units are “</w:t>
+      </w:r>
+      <w:proofErr w:type="spellStart"/>
+      <w:r>
+        <w:t>BasedOnField</w:t>
+      </w:r>
+      <w:proofErr w:type="spellEnd"/>
+      <w:r>
+        <w:t xml:space="preserve"> AX” are not expected to work at the </w:t>
+      </w:r>
+      <w:proofErr w:type="spellStart"/>
+      <w:r>
+        <w:t>IdfObject</w:t>
+      </w:r>
+      <w:proofErr w:type="spellEnd"/>
+      <w:r>
+        <w:t xml:space="preserve"> level, but are to be handled only for OS: prefixed objects by the specific interfaces of classes derived from </w:t>
+      </w:r>
+      <w:proofErr w:type="spellStart"/>
+      <w:r>
+        <w:t>ModelObject</w:t>
+      </w:r>
+      <w:proofErr w:type="spellEnd"/>
+      <w:r>
+        <w:t>.</w:t>
       </w:r>
     </w:p>
     <w:p>
@@ -2221,7 +2575,23 @@
         </w:numPr>
       </w:pPr>
       <w:r>
-        <w:t>The default naming scheme of WorkspaceObject (base class for ModelObject, etc.) sometimes results in undesired name clashes when transferring objects between models, including in the EnergyPlus translators.</w:t>
+        <w:t xml:space="preserve">The default naming scheme of </w:t>
+      </w:r>
+      <w:proofErr w:type="spellStart"/>
+      <w:r>
+        <w:t>WorkspaceObject</w:t>
+      </w:r>
+      <w:proofErr w:type="spellEnd"/>
+      <w:r>
+        <w:t xml:space="preserve"> (base class for </w:t>
+      </w:r>
+      <w:proofErr w:type="spellStart"/>
+      <w:r>
+        <w:t>ModelObject</w:t>
+      </w:r>
+      <w:proofErr w:type="spellEnd"/>
+      <w:r>
+        <w:t>, etc.) sometimes results in undesired name clashes when transferring objects between models, including in the EnergyPlus translators.</w:t>
       </w:r>
       <w:r>
         <w:t xml:space="preserve"> </w:t>
@@ -2241,7 +2611,23 @@
         <w:contextualSpacing w:val="0"/>
       </w:pPr>
       <w:r>
-        <w:t>OpenStudio::Model::ComponentVector objects may be inaccessible from the Ruby bindings. [bug 1005]</w:t>
+        <w:t>OpenStudio:</w:t>
+      </w:r>
+      <w:proofErr w:type="gramStart"/>
+      <w:r>
+        <w:t>:Model</w:t>
+      </w:r>
+      <w:proofErr w:type="gramEnd"/>
+      <w:r>
+        <w:t>::</w:t>
+      </w:r>
+      <w:proofErr w:type="spellStart"/>
+      <w:r>
+        <w:t>ComponentVector</w:t>
+      </w:r>
+      <w:proofErr w:type="spellEnd"/>
+      <w:r>
+        <w:t xml:space="preserve"> objects may be inaccessible from the Ruby bindings. [bug 1005]</w:t>
       </w:r>
     </w:p>
     <w:p>
@@ -2311,6 +2697,7 @@
         <w:pStyle w:val="Heading3"/>
       </w:pPr>
       <w:r>
+        <w:lastRenderedPageBreak/>
         <w:t>OpenStudio SketchUp Plug-in</w:t>
       </w:r>
     </w:p>

</xml_diff>

<commit_message>
[#51675721] shortened the main paragraph
</commit_message>
<xml_diff>
--- a/doc/ReleaseNotes/OpenStudio_Release_Notes_1_0_0_20130628.docx
+++ b/doc/ReleaseNotes/OpenStudio_Release_Notes_1_0_0_20130628.docx
@@ -811,132 +811,142 @@
         <w:br/>
       </w:r>
       <w:r>
-        <w:t>The OpenStudio V</w:t>
-      </w:r>
-      <w:r>
-        <w:t>ersion 1.0</w:t>
-      </w:r>
-      <w:r>
-        <w:t xml:space="preserve">.0 release </w:t>
-      </w:r>
-      <w:r>
-        <w:t xml:space="preserve">focuses on adding </w:t>
-      </w:r>
-      <w:r>
-        <w:t>l</w:t>
-      </w:r>
-      <w:r>
-        <w:t xml:space="preserve">ife </w:t>
-      </w:r>
-      <w:r>
-        <w:t>c</w:t>
-      </w:r>
-      <w:r>
-        <w:t xml:space="preserve">ycle </w:t>
-      </w:r>
-      <w:r>
-        <w:t>c</w:t>
-      </w:r>
-      <w:r>
-        <w:t xml:space="preserve">ost </w:t>
-      </w:r>
-      <w:r>
-        <w:t>a</w:t>
-      </w:r>
-      <w:r>
-        <w:t xml:space="preserve">nalysis to OpenStudio models and to measures in the Parametric Analysis Tool (PAT). In addition to being able to evaluate energy conservation measures </w:t>
-      </w:r>
-      <w:r>
-        <w:t>based on</w:t>
-      </w:r>
-      <w:r>
-        <w:t xml:space="preserve"> energy use, users can now look at total life cycle costs, first year capital costs, annual utility savings, and simple payback. </w:t>
-      </w:r>
-      <w:r>
-        <w:t xml:space="preserve">Energy conservation measures are now available on the Building Component Library (BCL) instead of being installed with OpenStudio. You can add new measures from the online BCL as they are added without having to install a new version of OpenStudio. If a measure is updated on the </w:t>
-      </w:r>
-      <w:r>
-        <w:t>BCL</w:t>
-      </w:r>
-      <w:r>
-        <w:t xml:space="preserve"> you can</w:t>
-      </w:r>
-      <w:r>
-        <w:t xml:space="preserve"> get that update from within PAT</w:t>
-      </w:r>
-      <w:r>
-        <w:t xml:space="preserve">. When you install an update to OpenStudio you will retain energy conservation measures downloaded from the </w:t>
-      </w:r>
-      <w:r>
-        <w:t>BCL</w:t>
-      </w:r>
-      <w:r>
-        <w:t xml:space="preserve">. In addition to being applied as part of a measure group, measures can </w:t>
-      </w:r>
-      <w:r>
-        <w:t>now</w:t>
-      </w:r>
-      <w:r>
-        <w:t xml:space="preserve"> be setup as “Always Run Measures”. These measures will run on the baseline model as well as all design alternatives. The “</w:t>
-      </w:r>
-      <w:r>
-        <w:t>Measures</w:t>
-      </w:r>
-      <w:r>
-        <w:t>” tab in the OpenStudio application</w:t>
-      </w:r>
-      <w:r>
-        <w:t xml:space="preserve">, formerly the “Scripts” tab, </w:t>
-      </w:r>
-      <w:r>
-        <w:t xml:space="preserve">is another place in addition to PAT where “Always Run Measures” can be applied. A lot of effort was also put into </w:t>
-      </w:r>
-      <w:r>
-        <w:t xml:space="preserve">HVAC controls and </w:t>
-      </w:r>
-      <w:r>
-        <w:t>objects in the OpenStudio application. When viewing a</w:t>
-      </w:r>
-      <w:r>
-        <w:t>n air</w:t>
-      </w:r>
-      <w:r>
-        <w:t xml:space="preserve"> loop on the “HVAC Systems” tab you can now switch between a “Layout” and “Control” view. In the new control view you</w:t>
-      </w:r>
-      <w:r>
-        <w:t xml:space="preserve"> can set the operation time, </w:t>
-      </w:r>
-      <w:r>
-        <w:t>night cycle operation</w:t>
-      </w:r>
-      <w:r>
-        <w:t xml:space="preserve">, supply air temperature, economizer, and demand controlled ventilation for the air loop. </w:t>
-      </w:r>
-      <w:r>
-        <w:t xml:space="preserve">A major new category of HVAC equipment has been added with the introduction of an air to air heat recovery model, which can be used to model a variety of sensible and latent heat recovery devices. </w:t>
-      </w:r>
-      <w:commentRangeStart w:id="1"/>
-      <w:r>
-        <w:t xml:space="preserve"> A full list of </w:t>
-      </w:r>
-      <w:r>
-        <w:t>new HVAC components</w:t>
-      </w:r>
-      <w:r>
-        <w:t xml:space="preserve"> is available under the new features for OpenStudio application section.</w:t>
-      </w:r>
-      <w:commentRangeEnd w:id="1"/>
-      <w:r>
+        <w:t xml:space="preserve">OpenStudio </w:t>
+      </w:r>
+      <w:r>
+        <w:t>1.0</w:t>
+      </w:r>
+      <w:r>
+        <w:t xml:space="preserve">.0 </w:t>
+      </w:r>
+      <w:r>
+        <w:t>adds</w:t>
+      </w:r>
+      <w:r>
+        <w:t xml:space="preserve"> life cycle cost </w:t>
+      </w:r>
+      <w:r>
+        <w:t>objects</w:t>
+      </w:r>
+      <w:r>
+        <w:t xml:space="preserve"> to OpenStudio models and to </w:t>
+      </w:r>
+      <w:r>
+        <w:t xml:space="preserve">energy conservation </w:t>
+      </w:r>
+      <w:r>
+        <w:t xml:space="preserve">measures </w:t>
+      </w:r>
+      <w:r>
+        <w:t xml:space="preserve">used </w:t>
+      </w:r>
+      <w:r>
+        <w:t xml:space="preserve">in the Parametric Analysis Tool (PAT). In addition to being able to evaluate </w:t>
+      </w:r>
+      <w:r>
+        <w:t>design alternatives</w:t>
+      </w:r>
+      <w:r>
+        <w:t xml:space="preserve"> based on energy use, users can now look at total life cycle costs, first year capital costs, annual utility savings, and simple payback.</w:t>
+      </w:r>
+      <w:r>
+        <w:t xml:space="preserve"> A </w:t>
+      </w:r>
+      <w:r>
+        <w:t xml:space="preserve">new </w:t>
+      </w:r>
+      <w:r>
+        <w:t xml:space="preserve">HVAC </w:t>
+      </w:r>
+      <w:r>
+        <w:t xml:space="preserve">control view </w:t>
+      </w:r>
+      <w:r>
+        <w:t>lets users</w:t>
+      </w:r>
+      <w:r>
+        <w:t xml:space="preserve"> set the operation time, night cycle operation, supply air temperature, economizer, and demand controlled ventilation for air loop</w:t>
+      </w:r>
+      <w:r>
+        <w:t>s</w:t>
+      </w:r>
+      <w:r>
+        <w:t xml:space="preserve">. A major new category of HVAC equipment has been added with the introduction of an air to air heat recovery model, which can be used to model a variety of sensible and latent heat recovery devices.  </w:t>
+      </w:r>
+    </w:p>
+    <w:p>
+      <w:pPr>
+        <w:pStyle w:val="Heading1"/>
         <w:rPr>
-          <w:rStyle w:val="CommentReference"/>
-          <w:rFonts w:asciiTheme="minorHAnsi" w:hAnsiTheme="minorHAnsi"/>
+          <w:rFonts w:ascii="Calibri" w:eastAsiaTheme="minorHAnsi" w:hAnsi="Calibri" w:cstheme="minorBidi"/>
+          <w:color w:val="auto"/>
+          <w:sz w:val="22"/>
+          <w:szCs w:val="21"/>
         </w:rPr>
-        <w:commentReference w:id="1"/>
-      </w:r>
-    </w:p>
-    <w:p>
-      <w:pPr>
-        <w:pStyle w:val="Heading1"/>
+      </w:pPr>
+      <w:r>
+        <w:t>New Features</w:t>
+      </w:r>
+    </w:p>
+    <w:p>
+      <w:pPr>
+        <w:pStyle w:val="Heading2"/>
+      </w:pPr>
+      <w:r>
+        <w:t xml:space="preserve">OpenStudio Platform </w:t>
+      </w:r>
+      <w:r>
+        <w:t>1</w:t>
+      </w:r>
+      <w:r>
+        <w:t>.</w:t>
+      </w:r>
+      <w:r>
+        <w:t>0</w:t>
+      </w:r>
+      <w:r>
+        <w:t>.0</w:t>
+      </w:r>
+    </w:p>
+    <w:p>
+      <w:pPr>
+        <w:pStyle w:val="ListParagraph"/>
+        <w:numPr>
+          <w:ilvl w:val="0"/>
+          <w:numId w:val="18"/>
+        </w:numPr>
+      </w:pPr>
+      <w:r>
+        <w:t xml:space="preserve">Added new model object </w:t>
+      </w:r>
+      <w:proofErr w:type="spellStart"/>
+      <w:r>
+        <w:t>LifeCycleCost</w:t>
+      </w:r>
+      <w:proofErr w:type="spellEnd"/>
+      <w:r>
+        <w:t xml:space="preserve"> for capturing capital and operating costs associated with building components and measures.</w:t>
+      </w:r>
+    </w:p>
+    <w:p>
+      <w:pPr>
+        <w:pStyle w:val="ListParagraph"/>
+        <w:numPr>
+          <w:ilvl w:val="0"/>
+          <w:numId w:val="18"/>
+        </w:numPr>
+      </w:pPr>
+      <w:r>
+        <w:t>Improved EnergyPlus IDF import and export.  EnergyPlus export is now more repeatable and import is more stable.</w:t>
+      </w:r>
+    </w:p>
+    <w:p>
+      <w:pPr>
+        <w:pStyle w:val="Heading2"/>
+        <w:numPr>
+          <w:ilvl w:val="0"/>
+          <w:numId w:val="18"/>
+        </w:numPr>
         <w:rPr>
           <w:rFonts w:asciiTheme="minorHAnsi" w:eastAsiaTheme="minorHAnsi" w:hAnsiTheme="minorHAnsi" w:cstheme="minorBidi"/>
           <w:b w:val="0"/>
@@ -946,6 +956,7 @@
           <w:szCs w:val="22"/>
         </w:rPr>
       </w:pPr>
+      <w:proofErr w:type="gramStart"/>
       <w:r>
         <w:rPr>
           <w:rFonts w:asciiTheme="minorHAnsi" w:eastAsiaTheme="minorHAnsi" w:hAnsiTheme="minorHAnsi" w:cstheme="minorBidi"/>
@@ -955,148 +966,6 @@
           <w:sz w:val="22"/>
           <w:szCs w:val="22"/>
         </w:rPr>
-        <w:t xml:space="preserve">OpenStudio </w:t>
-      </w:r>
-      <w:r>
-        <w:rPr>
-          <w:rFonts w:asciiTheme="minorHAnsi" w:eastAsiaTheme="minorHAnsi" w:hAnsiTheme="minorHAnsi" w:cstheme="minorBidi"/>
-          <w:b w:val="0"/>
-          <w:bCs w:val="0"/>
-          <w:color w:val="auto"/>
-          <w:sz w:val="22"/>
-          <w:szCs w:val="22"/>
-        </w:rPr>
-        <w:t>1</w:t>
-      </w:r>
-      <w:r>
-        <w:rPr>
-          <w:rFonts w:asciiTheme="minorHAnsi" w:eastAsiaTheme="minorHAnsi" w:hAnsiTheme="minorHAnsi" w:cstheme="minorBidi"/>
-          <w:b w:val="0"/>
-          <w:bCs w:val="0"/>
-          <w:color w:val="auto"/>
-          <w:sz w:val="22"/>
-          <w:szCs w:val="22"/>
-        </w:rPr>
-        <w:t>.</w:t>
-      </w:r>
-      <w:r>
-        <w:rPr>
-          <w:rFonts w:asciiTheme="minorHAnsi" w:eastAsiaTheme="minorHAnsi" w:hAnsiTheme="minorHAnsi" w:cstheme="minorBidi"/>
-          <w:b w:val="0"/>
-          <w:bCs w:val="0"/>
-          <w:color w:val="auto"/>
-          <w:sz w:val="22"/>
-          <w:szCs w:val="22"/>
-        </w:rPr>
-        <w:t>0</w:t>
-      </w:r>
-      <w:r>
-        <w:rPr>
-          <w:rFonts w:asciiTheme="minorHAnsi" w:eastAsiaTheme="minorHAnsi" w:hAnsiTheme="minorHAnsi" w:cstheme="minorBidi"/>
-          <w:b w:val="0"/>
-          <w:bCs w:val="0"/>
-          <w:color w:val="auto"/>
-          <w:sz w:val="22"/>
-          <w:szCs w:val="22"/>
-        </w:rPr>
-        <w:t>.0 supports EnergyPlus 7.2.</w:t>
-      </w:r>
-    </w:p>
-    <w:p>
-      <w:pPr>
-        <w:pStyle w:val="Heading1"/>
-        <w:rPr>
-          <w:rFonts w:asciiTheme="minorHAnsi" w:eastAsiaTheme="minorHAnsi" w:hAnsiTheme="minorHAnsi" w:cstheme="minorBidi"/>
-          <w:b w:val="0"/>
-          <w:bCs w:val="0"/>
-          <w:color w:val="auto"/>
-          <w:sz w:val="22"/>
-          <w:szCs w:val="22"/>
-        </w:rPr>
-      </w:pPr>
-      <w:r>
-        <w:t>New Features</w:t>
-      </w:r>
-    </w:p>
-    <w:p>
-      <w:pPr>
-        <w:pStyle w:val="Heading2"/>
-      </w:pPr>
-      <w:r>
-        <w:t xml:space="preserve">OpenStudio Platform </w:t>
-      </w:r>
-      <w:r>
-        <w:t>1</w:t>
-      </w:r>
-      <w:r>
-        <w:t>.</w:t>
-      </w:r>
-      <w:r>
-        <w:t>0</w:t>
-      </w:r>
-      <w:r>
-        <w:t>.0</w:t>
-      </w:r>
-    </w:p>
-    <w:p>
-      <w:pPr>
-        <w:pStyle w:val="ListParagraph"/>
-        <w:numPr>
-          <w:ilvl w:val="0"/>
-          <w:numId w:val="18"/>
-        </w:numPr>
-      </w:pPr>
-      <w:r>
-        <w:t xml:space="preserve">Added new model object </w:t>
-      </w:r>
-      <w:proofErr w:type="spellStart"/>
-      <w:r>
-        <w:t>LifeCycleCost</w:t>
-      </w:r>
-      <w:proofErr w:type="spellEnd"/>
-      <w:r>
-        <w:t xml:space="preserve"> for capturing capital and operating costs associated with building components and measures.</w:t>
-      </w:r>
-    </w:p>
-    <w:p>
-      <w:pPr>
-        <w:pStyle w:val="ListParagraph"/>
-        <w:numPr>
-          <w:ilvl w:val="0"/>
-          <w:numId w:val="18"/>
-        </w:numPr>
-      </w:pPr>
-      <w:r>
-        <w:t>Improved EnergyPlus IDF import and export.  EnergyPlus export is now more repeatable and import is more stable.</w:t>
-      </w:r>
-    </w:p>
-    <w:p>
-      <w:pPr>
-        <w:pStyle w:val="Heading2"/>
-        <w:numPr>
-          <w:ilvl w:val="0"/>
-          <w:numId w:val="18"/>
-        </w:numPr>
-        <w:rPr>
-          <w:rFonts w:asciiTheme="minorHAnsi" w:eastAsiaTheme="minorHAnsi" w:hAnsiTheme="minorHAnsi" w:cstheme="minorBidi"/>
-          <w:b w:val="0"/>
-          <w:bCs w:val="0"/>
-          <w:color w:val="auto"/>
-          <w:sz w:val="22"/>
-          <w:szCs w:val="22"/>
-        </w:rPr>
-      </w:pPr>
-      <w:proofErr w:type="gramStart"/>
-      <w:r>
-        <w:rPr>
-          <w:rFonts w:asciiTheme="minorHAnsi" w:eastAsiaTheme="minorHAnsi" w:hAnsiTheme="minorHAnsi" w:cstheme="minorBidi"/>
-          <w:b w:val="0"/>
-          <w:bCs w:val="0"/>
-          <w:color w:val="auto"/>
-          <w:sz w:val="22"/>
-          <w:szCs w:val="22"/>
-        </w:rPr>
-        <w:lastRenderedPageBreak/>
         <w:t>Improved consistency in the handling of multipliers throughout the OpenStudio model API.</w:t>
       </w:r>
       <w:proofErr w:type="gramEnd"/>
@@ -1264,6 +1133,7 @@
         </w:numPr>
       </w:pPr>
       <w:r>
+        <w:lastRenderedPageBreak/>
         <w:t xml:space="preserve">Add a new “Controls” </w:t>
       </w:r>
       <w:proofErr w:type="spellStart"/>
@@ -1416,12 +1286,7 @@
         <w:t>“</w:t>
       </w:r>
       <w:r>
-        <w:t>Measu</w:t>
-      </w:r>
-      <w:bookmarkStart w:id="2" w:name="_GoBack"/>
-      <w:bookmarkEnd w:id="2"/>
-      <w:r>
-        <w:t>re</w:t>
+        <w:t>Measure</w:t>
       </w:r>
       <w:r>
         <w:t>s”</w:t>
@@ -1497,7 +1362,6 @@
         </w:numPr>
       </w:pPr>
       <w:r>
-        <w:lastRenderedPageBreak/>
         <w:t>Updated measures to include inputs to support new life cycle analysis object in OpenStudio.  Measure can add life cycle objects or manipulate objects that already exist. The following are some common inputs induced</w:t>
       </w:r>
       <w:r>
@@ -1649,6 +1513,7 @@
         </w:numPr>
       </w:pPr>
       <w:r>
+        <w:lastRenderedPageBreak/>
         <w:t>Added new columns to the “Reports” tab to show First Year Capital Cost, Annual Utility Cost, Simple Payback, and Total Life Cycle Cost.</w:t>
       </w:r>
     </w:p>
@@ -1834,20 +1699,8 @@
       <w:pPr>
         <w:pStyle w:val="Heading1"/>
       </w:pPr>
-      <w:commentRangeStart w:id="3"/>
       <w:r>
         <w:t>Known Issues</w:t>
-      </w:r>
-      <w:commentRangeEnd w:id="3"/>
-      <w:r>
-        <w:rPr>
-          <w:rStyle w:val="CommentReference"/>
-          <w:rFonts w:asciiTheme="minorHAnsi" w:eastAsiaTheme="minorHAnsi" w:hAnsiTheme="minorHAnsi" w:cstheme="minorBidi"/>
-          <w:b w:val="0"/>
-          <w:bCs w:val="0"/>
-          <w:color w:val="auto"/>
-        </w:rPr>
-        <w:commentReference w:id="3"/>
       </w:r>
     </w:p>
     <w:p>
@@ -1892,7 +1745,6 @@
         <w:pStyle w:val="Heading2"/>
       </w:pPr>
       <w:r>
-        <w:lastRenderedPageBreak/>
         <w:t>Known Issues Common to All Platforms</w:t>
       </w:r>
     </w:p>
@@ -2023,6 +1875,7 @@
         </w:rPr>
       </w:pPr>
       <w:r>
+        <w:lastRenderedPageBreak/>
         <w:t>Importing Constructions and Import Schedules from the OpenStudio SketchUp Plug-in are broken, but you can load an OSM file as library in the OpenStudio application and then selectively drag specific objects into your model. [930]</w:t>
       </w:r>
     </w:p>
@@ -2219,17 +2072,16 @@
         <w:spacing w:after="0" w:line="240" w:lineRule="auto"/>
         <w:contextualSpacing w:val="0"/>
       </w:pPr>
-      <w:commentRangeStart w:id="4"/>
-      <w:r>
-        <w:lastRenderedPageBreak/>
+      <w:commentRangeStart w:id="1"/>
+      <w:r>
         <w:t>Not all of the schedules required to make a valid People object can be assigned in the application. [bug 664]</w:t>
       </w:r>
-      <w:commentRangeEnd w:id="4"/>
+      <w:commentRangeEnd w:id="1"/>
       <w:r>
         <w:rPr>
           <w:rStyle w:val="CommentReference"/>
         </w:rPr>
-        <w:commentReference w:id="4"/>
+        <w:commentReference w:id="1"/>
       </w:r>
     </w:p>
     <w:p>
@@ -2394,6 +2246,7 @@
         <w:spacing w:after="0"/>
       </w:pPr>
       <w:r>
+        <w:lastRenderedPageBreak/>
         <w:t>Data sets are expected to start on January 1 or later, and end on December 12 or earlier</w:t>
       </w:r>
       <w:r>
@@ -2694,15 +2547,6 @@
     </w:p>
     <w:p>
       <w:pPr>
-        <w:pStyle w:val="Heading3"/>
-      </w:pPr>
-      <w:r>
-        <w:lastRenderedPageBreak/>
-        <w:t>OpenStudio SketchUp Plug-in</w:t>
-      </w:r>
-    </w:p>
-    <w:p>
-      <w:pPr>
         <w:pStyle w:val="ListParagraph"/>
         <w:numPr>
           <w:ilvl w:val="0"/>
@@ -2711,7 +2555,16 @@
         <w:spacing w:after="0"/>
       </w:pPr>
       <w:r>
-        <w:t xml:space="preserve">Toolbar tooltips may not work correctly on a Mac if you have made your toolbars horizontal. </w:t>
+        <w:t>The SketchUp Plug-in t</w:t>
+      </w:r>
+      <w:r>
+        <w:t xml:space="preserve">oolbar tooltips </w:t>
+      </w:r>
+      <w:r>
+        <w:t>do</w:t>
+      </w:r>
+      <w:r>
+        <w:t xml:space="preserve"> not work correctly on a Mac if you have made your toolbars horizontal. </w:t>
       </w:r>
       <w:r>
         <w:t xml:space="preserve"> </w:t>
@@ -2724,6 +2577,77 @@
       </w:r>
       <w:r>
         <w:t xml:space="preserve"> This is a bug in SketchUp versus the plug-in. [bug 375]</w:t>
+      </w:r>
+    </w:p>
+    <w:p>
+      <w:pPr>
+        <w:pStyle w:val="Heading2"/>
+      </w:pPr>
+      <w:r>
+        <w:t>Bug Analyt</w:t>
+      </w:r>
+      <w:bookmarkStart w:id="2" w:name="_GoBack"/>
+      <w:bookmarkEnd w:id="2"/>
+      <w:r>
+        <w:t xml:space="preserve">ics </w:t>
+      </w:r>
+      <w:proofErr w:type="gramStart"/>
+      <w:r>
+        <w:t>Since</w:t>
+      </w:r>
+      <w:proofErr w:type="gramEnd"/>
+      <w:r>
+        <w:t xml:space="preserve"> Previous Release</w:t>
+      </w:r>
+    </w:p>
+    <w:p>
+      <w:pPr>
+        <w:pStyle w:val="ListParagraph"/>
+        <w:numPr>
+          <w:ilvl w:val="0"/>
+          <w:numId w:val="5"/>
+        </w:numPr>
+        <w:spacing w:after="0"/>
+      </w:pPr>
+      <w:r>
+        <w:t>89 new bugs were filed since April 1</w:t>
+      </w:r>
+      <w:r>
+        <w:rPr>
+          <w:vertAlign w:val="superscript"/>
+        </w:rPr>
+        <w:t>st</w:t>
+      </w:r>
+      <w:r>
+        <w:t xml:space="preserve"> 2013.</w:t>
+      </w:r>
+    </w:p>
+    <w:p>
+      <w:pPr>
+        <w:pStyle w:val="ListParagraph"/>
+        <w:numPr>
+          <w:ilvl w:val="0"/>
+          <w:numId w:val="5"/>
+        </w:numPr>
+        <w:spacing w:after="0"/>
+      </w:pPr>
+      <w:r>
+        <w:t xml:space="preserve">51 bugs were closed </w:t>
+      </w:r>
+      <w:r>
+        <w:t>since April 1</w:t>
+      </w:r>
+      <w:r>
+        <w:rPr>
+          <w:vertAlign w:val="superscript"/>
+        </w:rPr>
+        <w:t>st</w:t>
+      </w:r>
+      <w:r>
+        <w:t xml:space="preserve"> 2013</w:t>
+      </w:r>
+      <w:r>
+        <w:t>.</w:t>
       </w:r>
     </w:p>
     <w:sectPr>
@@ -2754,39 +2678,7 @@
       </w:r>
     </w:p>
   </w:comment>
-  <w:comment w:id="1" w:author="NREL" w:date="2013-06-27T10:41:00Z" w:initials="N">
-    <w:p>
-      <w:pPr>
-        <w:pStyle w:val="CommentText"/>
-      </w:pPr>
-      <w:r>
-        <w:rPr>
-          <w:rStyle w:val="CommentReference"/>
-        </w:rPr>
-        <w:annotationRef/>
-      </w:r>
-      <w:r>
-        <w:t>Delete this unless I do list specific new components under the OpenStudio application section.</w:t>
-      </w:r>
-    </w:p>
-  </w:comment>
-  <w:comment w:id="3" w:author="NREL" w:date="2013-06-27T10:10:00Z" w:initials="N">
-    <w:p>
-      <w:pPr>
-        <w:pStyle w:val="CommentText"/>
-      </w:pPr>
-      <w:r>
-        <w:rPr>
-          <w:rStyle w:val="CommentReference"/>
-        </w:rPr>
-        <w:annotationRef/>
-      </w:r>
-      <w:r>
-        <w:t>Maybe we can give a quick stat of the bugs influx and fixes numbers in the release notes.</w:t>
-      </w:r>
-    </w:p>
-  </w:comment>
-  <w:comment w:id="4" w:author="NREL" w:date="2013-06-27T09:00:00Z" w:initials="N">
+  <w:comment w:id="1" w:author="NREL" w:date="2013-06-27T09:00:00Z" w:initials="N">
     <w:p>
       <w:pPr>
         <w:pStyle w:val="CommentText"/>

</xml_diff>

<commit_message>
[#51675721] updated with Larry's revisions. Still need to address but 1304 (which is not listed on known issues here).
</commit_message>
<xml_diff>
--- a/doc/ReleaseNotes/OpenStudio_Release_Notes_1_0_0_20130628.docx
+++ b/doc/ReleaseNotes/OpenStudio_Release_Notes_1_0_0_20130628.docx
@@ -347,11 +347,9 @@
       <w:r>
         <w:t xml:space="preserve"> </w:t>
       </w:r>
-      <w:proofErr w:type="gramStart"/>
       <w:r>
         <w:t>is</w:t>
       </w:r>
-      <w:proofErr w:type="gramEnd"/>
       <w:r>
         <w:t xml:space="preserve"> available at </w:t>
       </w:r>
@@ -810,6 +808,7 @@
       <w:r>
         <w:br/>
       </w:r>
+      <w:commentRangeStart w:id="1"/>
       <w:r>
         <w:t xml:space="preserve">OpenStudio </w:t>
       </w:r>
@@ -820,58 +819,15 @@
         <w:t xml:space="preserve">.0 </w:t>
       </w:r>
       <w:r>
-        <w:t>adds</w:t>
-      </w:r>
-      <w:r>
-        <w:t xml:space="preserve"> life cycle cost </w:t>
-      </w:r>
-      <w:r>
-        <w:t>objects</w:t>
-      </w:r>
-      <w:r>
-        <w:t xml:space="preserve"> to OpenStudio models and to </w:t>
-      </w:r>
-      <w:r>
-        <w:t xml:space="preserve">energy conservation </w:t>
-      </w:r>
-      <w:r>
-        <w:t xml:space="preserve">measures </w:t>
-      </w:r>
-      <w:r>
-        <w:t xml:space="preserve">used </w:t>
-      </w:r>
-      <w:r>
-        <w:t xml:space="preserve">in the Parametric Analysis Tool (PAT). In addition to being able to evaluate </w:t>
-      </w:r>
-      <w:r>
-        <w:t>design alternatives</w:t>
-      </w:r>
-      <w:r>
-        <w:t xml:space="preserve"> based on energy use, users can now look at total life cycle costs, first year capital costs, annual utility savings, and simple payback.</w:t>
-      </w:r>
-      <w:r>
-        <w:t xml:space="preserve"> A </w:t>
-      </w:r>
-      <w:r>
-        <w:t xml:space="preserve">new </w:t>
-      </w:r>
-      <w:r>
-        <w:t xml:space="preserve">HVAC </w:t>
-      </w:r>
-      <w:r>
-        <w:t xml:space="preserve">control view </w:t>
-      </w:r>
-      <w:r>
-        <w:t>lets users</w:t>
-      </w:r>
-      <w:r>
-        <w:t xml:space="preserve"> set the operation time, night cycle operation, supply air temperature, economizer, and demand controlled ventilation for air loop</w:t>
-      </w:r>
-      <w:r>
-        <w:t>s</w:t>
-      </w:r>
-      <w:r>
-        <w:t xml:space="preserve">. A major new category of HVAC equipment has been added with the introduction of an air to air heat recovery model, which can be used to model a variety of sensible and latent heat recovery devices.  </w:t>
+        <w:t xml:space="preserve">adds life cycle cost objects to OpenStudio models and to energy conservation measures used in the Parametric Analysis Tool (PAT). In addition to being able to evaluate design alternatives based on energy use, users can now look at total life cycle costs, first year capital costs, annual utility savings, and simple payback. A new HVAC control view lets users set the operation time, night cycle operation, supply air temperature, economizer, and demand controlled ventilation for air loops. A major new category of HVAC equipment has been added with the introduction of an air to air heat recovery model, which can be used to model a variety of sensible and latent heat recovery devices.  </w:t>
+      </w:r>
+      <w:commentRangeEnd w:id="1"/>
+      <w:r>
+        <w:rPr>
+          <w:rStyle w:val="CommentReference"/>
+          <w:rFonts w:asciiTheme="minorHAnsi" w:hAnsiTheme="minorHAnsi"/>
+        </w:rPr>
+        <w:commentReference w:id="1"/>
       </w:r>
     </w:p>
     <w:p>
@@ -916,6 +872,7 @@
           <w:numId w:val="18"/>
         </w:numPr>
       </w:pPr>
+      <w:commentRangeStart w:id="2"/>
       <w:r>
         <w:t xml:space="preserve">Added new model object </w:t>
       </w:r>
@@ -926,6 +883,13 @@
       <w:proofErr w:type="spellEnd"/>
       <w:r>
         <w:t xml:space="preserve"> for capturing capital and operating costs associated with building components and measures.</w:t>
+      </w:r>
+      <w:commentRangeEnd w:id="2"/>
+      <w:r>
+        <w:rPr>
+          <w:rStyle w:val="CommentReference"/>
+        </w:rPr>
+        <w:commentReference w:id="2"/>
       </w:r>
     </w:p>
     <w:p>
@@ -956,7 +920,6 @@
           <w:szCs w:val="22"/>
         </w:rPr>
       </w:pPr>
-      <w:proofErr w:type="gramStart"/>
       <w:r>
         <w:rPr>
           <w:rFonts w:asciiTheme="minorHAnsi" w:eastAsiaTheme="minorHAnsi" w:hAnsiTheme="minorHAnsi" w:cstheme="minorBidi"/>
@@ -968,18 +931,125 @@
         </w:rPr>
         <w:t>Improved consistency in the handling of multipliers throughout the OpenStudio model API.</w:t>
       </w:r>
+    </w:p>
+    <w:p>
+      <w:pPr>
+        <w:pStyle w:val="ListParagraph"/>
+        <w:numPr>
+          <w:ilvl w:val="0"/>
+          <w:numId w:val="18"/>
+        </w:numPr>
+      </w:pPr>
+      <w:r>
+        <w:t>Suppressed erroneous log messages.</w:t>
+      </w:r>
+    </w:p>
+    <w:p>
+      <w:pPr>
+        <w:pStyle w:val="Heading2"/>
+      </w:pPr>
+      <w:r>
+        <w:t xml:space="preserve">OpenStudio SketchUp Plug-in </w:t>
+      </w:r>
+      <w:r>
+        <w:t>1.0.0</w:t>
+      </w:r>
+    </w:p>
+    <w:p>
+      <w:pPr>
+        <w:pStyle w:val="ListParagraph"/>
+        <w:numPr>
+          <w:ilvl w:val="0"/>
+          <w:numId w:val="8"/>
+        </w:numPr>
+      </w:pPr>
+      <w:r>
+        <w:t>Improved general performance and stability.</w:t>
+      </w:r>
+      <w:r>
+        <w:t xml:space="preserve"> </w:t>
+      </w:r>
+    </w:p>
+    <w:p>
+      <w:pPr>
+        <w:pStyle w:val="ListParagraph"/>
+        <w:numPr>
+          <w:ilvl w:val="0"/>
+          <w:numId w:val="8"/>
+        </w:numPr>
+      </w:pPr>
+      <w:r>
+        <w:t>Added OpenStudio SketchUp plug-in support for</w:t>
+      </w:r>
+      <w:r>
+        <w:t xml:space="preserve"> SketchUp 2013 (Pro and Make).</w:t>
+      </w:r>
+    </w:p>
+    <w:p>
+      <w:pPr>
+        <w:pStyle w:val="ListParagraph"/>
+        <w:numPr>
+          <w:ilvl w:val="0"/>
+          <w:numId w:val="8"/>
+        </w:numPr>
+      </w:pPr>
+      <w:r>
+        <w:t>S</w:t>
+      </w:r>
+      <w:r>
+        <w:t>implified plug-in user interface.</w:t>
+      </w:r>
+    </w:p>
+    <w:p>
+      <w:pPr>
+        <w:pStyle w:val="ListParagraph"/>
+        <w:numPr>
+          <w:ilvl w:val="0"/>
+          <w:numId w:val="8"/>
+        </w:numPr>
+      </w:pPr>
+      <w:proofErr w:type="gramStart"/>
+      <w:r>
+        <w:t>gbXML</w:t>
+      </w:r>
       <w:proofErr w:type="gramEnd"/>
-    </w:p>
-    <w:p>
-      <w:pPr>
-        <w:pStyle w:val="ListParagraph"/>
-        <w:numPr>
-          <w:ilvl w:val="0"/>
-          <w:numId w:val="18"/>
-        </w:numPr>
-      </w:pPr>
-      <w:r>
-        <w:t>Suppressed erroneous log messages.</w:t>
+      <w:r>
+        <w:t xml:space="preserve"> import now handles files with malformed surfaces.</w:t>
+      </w:r>
+    </w:p>
+    <w:p>
+      <w:pPr>
+        <w:pStyle w:val="ListParagraph"/>
+        <w:numPr>
+          <w:ilvl w:val="0"/>
+          <w:numId w:val="8"/>
+        </w:numPr>
+      </w:pPr>
+      <w:r>
+        <w:t>Added “Export RPX File” for integration with the ASHRAE Radiant Performance Explorer human comfort tool.</w:t>
+      </w:r>
+      <w:r>
+        <w:t xml:space="preserve"> This can be found under “OpenStudio User Scripts / Reports”.</w:t>
+      </w:r>
+    </w:p>
+    <w:p>
+      <w:pPr>
+        <w:pStyle w:val="ListParagraph"/>
+        <w:numPr>
+          <w:ilvl w:val="0"/>
+          <w:numId w:val="8"/>
+        </w:numPr>
+      </w:pPr>
+      <w:r>
+        <w:t xml:space="preserve">Improved default profiles on </w:t>
+      </w:r>
+      <w:proofErr w:type="spellStart"/>
+      <w:r>
+        <w:t>Ruleset</w:t>
+      </w:r>
+      <w:proofErr w:type="spellEnd"/>
+      <w:r>
+        <w:t xml:space="preserve"> Schedules.</w:t>
       </w:r>
     </w:p>
     <w:p>
@@ -987,7 +1057,13 @@
         <w:pStyle w:val="Heading2"/>
       </w:pPr>
       <w:r>
-        <w:t xml:space="preserve">OpenStudio SketchUp Plug-in </w:t>
+        <w:t xml:space="preserve">OpenStudio </w:t>
+      </w:r>
+      <w:r>
+        <w:t>Application</w:t>
+      </w:r>
+      <w:r>
+        <w:t xml:space="preserve"> </w:t>
       </w:r>
       <w:r>
         <w:t>1.0.0</w:t>
@@ -1002,10 +1078,10 @@
         </w:numPr>
       </w:pPr>
       <w:r>
-        <w:t>Improved general performance and stability.</w:t>
-      </w:r>
-      <w:r>
-        <w:t xml:space="preserve"> </w:t>
+        <w:t>Improved</w:t>
+      </w:r>
+      <w:r>
+        <w:t xml:space="preserve"> general performance and stability.</w:t>
       </w:r>
     </w:p>
     <w:p>
@@ -1017,10 +1093,22 @@
         </w:numPr>
       </w:pPr>
       <w:r>
-        <w:t>Added OpenStudio SketchUp plug-in support for</w:t>
-      </w:r>
-      <w:r>
-        <w:t xml:space="preserve"> SketchUp 2013 (Pro and Make).</w:t>
+        <w:lastRenderedPageBreak/>
+        <w:t>Add</w:t>
+      </w:r>
+      <w:r>
+        <w:t>ed</w:t>
+      </w:r>
+      <w:r>
+        <w:t xml:space="preserve"> a new “Controls” </w:t>
+      </w:r>
+      <w:proofErr w:type="spellStart"/>
+      <w:r>
+        <w:t>subtab</w:t>
+      </w:r>
+      <w:proofErr w:type="spellEnd"/>
+      <w:r>
+        <w:t xml:space="preserve"> for air loops in the “HVAC Systems” tab. This allows the user to set the HVAC operation schedules, night cycle, supply air temperature, economizer, and demand controlled ventilation.</w:t>
       </w:r>
     </w:p>
     <w:p>
@@ -1032,10 +1120,7 @@
         </w:numPr>
       </w:pPr>
       <w:r>
-        <w:t>S</w:t>
-      </w:r>
-      <w:r>
-        <w:t>implified plug-in user interface.</w:t>
+        <w:t>A major new category of HVAC equipment has been added with the introduction of an air to air heat recovery model, which can be used to model a variety of sensible and latent heat recovery devices.</w:t>
       </w:r>
     </w:p>
     <w:p>
@@ -1046,127 +1131,16 @@
           <w:numId w:val="8"/>
         </w:numPr>
       </w:pPr>
-      <w:proofErr w:type="spellStart"/>
-      <w:proofErr w:type="gramStart"/>
-      <w:r>
-        <w:t>gbXML</w:t>
-      </w:r>
-      <w:proofErr w:type="spellEnd"/>
-      <w:proofErr w:type="gramEnd"/>
-      <w:r>
-        <w:t xml:space="preserve"> import now handles files with malformed surfaces.</w:t>
-      </w:r>
-    </w:p>
-    <w:p>
-      <w:pPr>
-        <w:pStyle w:val="ListParagraph"/>
-        <w:numPr>
-          <w:ilvl w:val="0"/>
-          <w:numId w:val="8"/>
-        </w:numPr>
-      </w:pPr>
-      <w:r>
-        <w:t>Added “Export RPX File” for integration with the ASHRAE Radiant Performance Explorer human comfort tool.</w:t>
-      </w:r>
-      <w:r>
-        <w:t xml:space="preserve"> This can be found under “OpenStudio User Scripts / Reports”.</w:t>
-      </w:r>
-    </w:p>
-    <w:p>
-      <w:pPr>
-        <w:pStyle w:val="ListParagraph"/>
-        <w:numPr>
-          <w:ilvl w:val="0"/>
-          <w:numId w:val="8"/>
-        </w:numPr>
-      </w:pPr>
-      <w:r>
-        <w:t xml:space="preserve">Improved default profiles on </w:t>
-      </w:r>
-      <w:proofErr w:type="spellStart"/>
-      <w:r>
-        <w:t>Ruleset</w:t>
-      </w:r>
-      <w:proofErr w:type="spellEnd"/>
-      <w:r>
-        <w:t xml:space="preserve"> Schedules.</w:t>
-      </w:r>
-    </w:p>
-    <w:p>
-      <w:pPr>
-        <w:pStyle w:val="Heading2"/>
-      </w:pPr>
-      <w:r>
-        <w:t xml:space="preserve">OpenStudio </w:t>
-      </w:r>
-      <w:r>
-        <w:t>Application</w:t>
-      </w:r>
-      <w:r>
-        <w:t xml:space="preserve"> </w:t>
-      </w:r>
-      <w:r>
-        <w:t>1.0.0</w:t>
-      </w:r>
-    </w:p>
-    <w:p>
-      <w:pPr>
-        <w:pStyle w:val="ListParagraph"/>
-        <w:numPr>
-          <w:ilvl w:val="0"/>
-          <w:numId w:val="8"/>
-        </w:numPr>
-      </w:pPr>
-      <w:r>
-        <w:t>Improved</w:t>
-      </w:r>
-      <w:r>
-        <w:t xml:space="preserve"> general performance and stability.</w:t>
-      </w:r>
-    </w:p>
-    <w:p>
-      <w:pPr>
-        <w:pStyle w:val="ListParagraph"/>
-        <w:numPr>
-          <w:ilvl w:val="0"/>
-          <w:numId w:val="8"/>
-        </w:numPr>
-      </w:pPr>
-      <w:r>
-        <w:lastRenderedPageBreak/>
-        <w:t xml:space="preserve">Add a new “Controls” </w:t>
-      </w:r>
-      <w:proofErr w:type="spellStart"/>
-      <w:r>
-        <w:t>subtab</w:t>
-      </w:r>
-      <w:proofErr w:type="spellEnd"/>
-      <w:r>
-        <w:t xml:space="preserve"> for air loops in the “HVAC Systems” tab. This allows the user to set the HVAC operation schedules, night cycle, supply air temperature, economizer, and demand controlled ventilation.</w:t>
-      </w:r>
-    </w:p>
-    <w:p>
-      <w:pPr>
-        <w:pStyle w:val="ListParagraph"/>
-        <w:numPr>
-          <w:ilvl w:val="0"/>
-          <w:numId w:val="8"/>
-        </w:numPr>
-      </w:pPr>
-      <w:r>
-        <w:t>A major new category of HVAC equipment has been added with the introduction of an air to air heat recovery model, which can be used to model a variety of sensible and latent heat recovery devices.</w:t>
-      </w:r>
-    </w:p>
-    <w:p>
-      <w:pPr>
-        <w:pStyle w:val="ListParagraph"/>
-        <w:numPr>
-          <w:ilvl w:val="0"/>
-          <w:numId w:val="8"/>
-        </w:numPr>
-      </w:pPr>
+      <w:commentRangeStart w:id="3"/>
       <w:r>
         <w:t>New HVAC Components</w:t>
+      </w:r>
+      <w:commentRangeEnd w:id="3"/>
+      <w:r>
+        <w:rPr>
+          <w:rStyle w:val="CommentReference"/>
+        </w:rPr>
+        <w:commentReference w:id="3"/>
       </w:r>
     </w:p>
     <w:p>
@@ -1292,7 +1266,13 @@
         <w:t>s”</w:t>
       </w:r>
       <w:r>
-        <w:t xml:space="preserve"> Tab that is more in line with the Parametric Analysis Tool.</w:t>
+        <w:t xml:space="preserve"> Tab that is </w:t>
+      </w:r>
+      <w:r>
+        <w:t>consistent</w:t>
+      </w:r>
+      <w:r>
+        <w:t xml:space="preserve"> with the Parametric Analysis Tool.</w:t>
       </w:r>
       <w:r>
         <w:t xml:space="preserve"> </w:t>
@@ -1338,7 +1318,13 @@
         </w:numPr>
       </w:pPr>
       <w:r>
-        <w:t>Measures are now downloaded from the Building Component Library instead of being included in the installer. Users can download new measure as they are posted, and get updates to existing measures without having to install an update to OpenStudio.</w:t>
+        <w:t>Measures are now downloaded from the Building Component Library instead of being included in the installer. Users can download new measure</w:t>
+      </w:r>
+      <w:r>
+        <w:t>s</w:t>
+      </w:r>
+      <w:r>
+        <w:t xml:space="preserve"> as they are posted, and get updates to existing measures without having to install an update to OpenStudio.</w:t>
       </w:r>
     </w:p>
     <w:p>
@@ -1362,10 +1348,25 @@
         </w:numPr>
       </w:pPr>
       <w:r>
-        <w:t>Updated measures to include inputs to support new life cycle analysis object in OpenStudio.  Measure can add life cycle objects or manipulate objects that already exist. The following are some common inputs induced</w:t>
-      </w:r>
-      <w:r>
-        <w:t>. The inputs will vary</w:t>
+        <w:t xml:space="preserve">Updated measures </w:t>
+      </w:r>
+      <w:r>
+        <w:t xml:space="preserve">now </w:t>
+      </w:r>
+      <w:r>
+        <w:t>include inputs to support new life cycle analysis object in OpenStudio.  Measure</w:t>
+      </w:r>
+      <w:r>
+        <w:t>s</w:t>
+      </w:r>
+      <w:r>
+        <w:t xml:space="preserve"> can add life cycle objects or manipulate objects that already exist. The following are some common inputs </w:t>
+      </w:r>
+      <w:r>
+        <w:t xml:space="preserve">introduced, although specific </w:t>
+      </w:r>
+      <w:r>
+        <w:t>inputs will vary</w:t>
       </w:r>
       <w:r>
         <w:t xml:space="preserve"> from </w:t>
@@ -1461,15 +1462,19 @@
         </w:numPr>
       </w:pPr>
       <w:r>
-        <w:t xml:space="preserve">Added “Always Run Measures” that will run on the baseline model as well as all design alternatives. The </w:t>
-      </w:r>
-      <w:proofErr w:type="gramStart"/>
-      <w:r>
-        <w:t>exception are</w:t>
-      </w:r>
-      <w:proofErr w:type="gramEnd"/>
-      <w:r>
-        <w:t xml:space="preserve"> design alternatives that are loaded from an external model.</w:t>
+        <w:t xml:space="preserve">Added “Always Run Measures” that </w:t>
+      </w:r>
+      <w:r>
+        <w:t>operate</w:t>
+      </w:r>
+      <w:r>
+        <w:t xml:space="preserve"> on the baseline model as well as </w:t>
+      </w:r>
+      <w:r>
+        <w:t xml:space="preserve">each </w:t>
+      </w:r>
+      <w:r>
+        <w:t>design alternative.</w:t>
       </w:r>
     </w:p>
     <w:p>
@@ -1982,7 +1987,13 @@
       </w:r>
       <w:proofErr w:type="spellEnd"/>
       <w:r>
-        <w:t xml:space="preserve"> the workflow are marked as “coming soon,” and will be completed in upcoming releases of OpenStudio</w:t>
+        <w:t xml:space="preserve"> the workflow are marked as “coming soon,” and will be completed in </w:t>
+      </w:r>
+      <w:r>
+        <w:t xml:space="preserve">an </w:t>
+      </w:r>
+      <w:r>
+        <w:t>upcoming release of OpenStudio</w:t>
       </w:r>
       <w:r>
         <w:t>.</w:t>
@@ -2009,15 +2020,7 @@
         </w:numPr>
       </w:pPr>
       <w:r>
-        <w:t xml:space="preserve">Using the mouse scroll wheels while hovering over graphics in the results summary tab will inadvertently </w:t>
-      </w:r>
-      <w:proofErr w:type="gramStart"/>
-      <w:r>
-        <w:t>zoom</w:t>
-      </w:r>
-      <w:proofErr w:type="gramEnd"/>
-      <w:r>
-        <w:t xml:space="preserve"> them in and out. [bug 574]</w:t>
+        <w:t>Using the mouse scroll wheels while hovering over graphics in the results summary tab will inadvertently zoom them in and out. [bug 574]</w:t>
       </w:r>
     </w:p>
     <w:p>
@@ -2072,16 +2075,16 @@
         <w:spacing w:after="0" w:line="240" w:lineRule="auto"/>
         <w:contextualSpacing w:val="0"/>
       </w:pPr>
-      <w:commentRangeStart w:id="1"/>
+      <w:commentRangeStart w:id="4"/>
       <w:r>
         <w:t>Not all of the schedules required to make a valid People object can be assigned in the application. [bug 664]</w:t>
       </w:r>
-      <w:commentRangeEnd w:id="1"/>
+      <w:commentRangeEnd w:id="4"/>
       <w:r>
         <w:rPr>
           <w:rStyle w:val="CommentReference"/>
         </w:rPr>
-        <w:commentReference w:id="1"/>
+        <w:commentReference w:id="4"/>
       </w:r>
     </w:p>
     <w:p>
@@ -2098,21 +2101,19 @@
         <w:rPr>
           <w:rFonts w:eastAsia="Times New Roman"/>
         </w:rPr>
-        <w:t xml:space="preserve">The 3-phase </w:t>
-      </w:r>
-      <w:proofErr w:type="spellStart"/>
+        <w:t>The 3-phase daylighting simulation method is currently inoperable, due to a fundamental change in the way the lighting calculation points are passed to Radiance</w:t>
+      </w:r>
       <w:r>
         <w:rPr>
           <w:rFonts w:eastAsia="Times New Roman"/>
         </w:rPr>
-        <w:t>daylighting</w:t>
-      </w:r>
-      <w:proofErr w:type="spellEnd"/>
+        <w:t>, and will be updated in an upcoming release of OpenStudio</w:t>
+      </w:r>
       <w:r>
         <w:rPr>
           <w:rFonts w:eastAsia="Times New Roman"/>
         </w:rPr>
-        <w:t xml:space="preserve"> simulation method is currently inoperable, due to a fundamental change in the way the lighting calculation points are passed to Radiance. </w:t>
+        <w:t xml:space="preserve">. </w:t>
       </w:r>
       <w:r>
         <w:rPr>
@@ -2142,7 +2143,15 @@
           <w:numId w:val="20"/>
         </w:numPr>
       </w:pPr>
-    </w:p>
+      <w:r>
+        <w:t xml:space="preserve">PAT won’t prevent you from loading OSM files that are from a newer version of OpenStudio </w:t>
+      </w:r>
+      <w:bookmarkStart w:id="5" w:name="_GoBack"/>
+      <w:r>
+        <w:t>than you have installed, but the analysis won’t run. [bug 1240]</w:t>
+      </w:r>
+    </w:p>
+    <w:bookmarkEnd w:id="5"/>
     <w:p>
       <w:pPr>
         <w:pStyle w:val="ListParagraph"/>
@@ -2152,7 +2161,7 @@
         </w:numPr>
       </w:pPr>
       <w:r>
-        <w:t>PAT won’t prevent you from loading OSM files that are from a newer version of OpenStudio than you have installed, but the analysis won’t run. [bug 1240]</w:t>
+        <w:t>Daylighting control object variables can’t be requested in the output variables tab. [bug 1290]</w:t>
       </w:r>
     </w:p>
     <w:p>
@@ -2163,13 +2172,8 @@
           <w:numId w:val="20"/>
         </w:numPr>
       </w:pPr>
-      <w:proofErr w:type="spellStart"/>
-      <w:r>
-        <w:t>Daylighting</w:t>
-      </w:r>
-      <w:proofErr w:type="spellEnd"/>
-      <w:r>
-        <w:t xml:space="preserve"> control object variables can’t be requested in the output variables tab. [bug 1290]</w:t>
+      <w:r>
+        <w:t>The results tab may not be legible on a 1024x768 screen. [bug 1295]</w:t>
       </w:r>
     </w:p>
     <w:p>
@@ -2181,7 +2185,15 @@
         </w:numPr>
       </w:pPr>
       <w:r>
-        <w:t>The results tab may not be legible on a 1024x768 screen. [bug 1295]</w:t>
+        <w:t xml:space="preserve">Adding a design alternative using measure groups will remove any design </w:t>
+      </w:r>
+      <w:proofErr w:type="gramStart"/>
+      <w:r>
+        <w:t>alternatives  made</w:t>
+      </w:r>
+      <w:proofErr w:type="gramEnd"/>
+      <w:r>
+        <w:t xml:space="preserve"> from external files. You can however add a design alternative made from external files without loosing design alternatives made from measure groups. [1236]</w:t>
       </w:r>
     </w:p>
     <w:p>
@@ -2192,31 +2204,48 @@
           <w:numId w:val="20"/>
         </w:numPr>
       </w:pPr>
-      <w:r>
-        <w:t xml:space="preserve">Adding a design alternative using measure groups will remove any design </w:t>
-      </w:r>
-      <w:proofErr w:type="gramStart"/>
-      <w:r>
-        <w:t>alternatives  made</w:t>
-      </w:r>
-      <w:proofErr w:type="gramEnd"/>
-      <w:r>
-        <w:t xml:space="preserve"> from external files. You can however add a design alternative made from external files without </w:t>
-      </w:r>
-      <w:proofErr w:type="spellStart"/>
-      <w:r>
-        <w:t>loosing</w:t>
-      </w:r>
-      <w:proofErr w:type="spellEnd"/>
-      <w:r>
-        <w:t xml:space="preserve"> design alternatives made from measure groups. [1236]</w:t>
-      </w:r>
-    </w:p>
+      <w:commentRangeStart w:id="6"/>
+      <w:commentRangeStart w:id="7"/>
+      <w:r>
+        <w:t>Always on measures are not applied to externally constructed design alternatives.</w:t>
+      </w:r>
+    </w:p>
+    <w:p>
+      <w:pPr>
+        <w:pStyle w:val="ListParagraph"/>
+        <w:numPr>
+          <w:ilvl w:val="0"/>
+          <w:numId w:val="20"/>
+        </w:numPr>
+      </w:pPr>
+      <w:r>
+        <w:t>Measures specified within externally constructed design alternative models are not applied.</w:t>
+      </w:r>
+      <w:commentRangeEnd w:id="7"/>
+      <w:r>
+        <w:rPr>
+          <w:rStyle w:val="CommentReference"/>
+        </w:rPr>
+        <w:commentReference w:id="7"/>
+      </w:r>
+    </w:p>
+    <w:commentRangeEnd w:id="6"/>
     <w:p>
       <w:pPr>
         <w:pStyle w:val="Heading3"/>
       </w:pPr>
       <w:r>
+        <w:rPr>
+          <w:rStyle w:val="CommentReference"/>
+          <w:rFonts w:asciiTheme="minorHAnsi" w:eastAsiaTheme="minorHAnsi" w:hAnsiTheme="minorHAnsi" w:cstheme="minorBidi"/>
+          <w:b w:val="0"/>
+          <w:bCs w:val="0"/>
+          <w:color w:val="auto"/>
+        </w:rPr>
+        <w:lastRenderedPageBreak/>
+        <w:commentReference w:id="6"/>
+      </w:r>
+      <w:r>
         <w:t>OpenStudio ResultsViewer</w:t>
       </w:r>
     </w:p>
@@ -2246,7 +2275,6 @@
         <w:spacing w:after="0"/>
       </w:pPr>
       <w:r>
-        <w:lastRenderedPageBreak/>
         <w:t>Data sets are expected to start on January 1 or later, and end on December 12 or earlier</w:t>
       </w:r>
       <w:r>
@@ -2584,20 +2612,7 @@
         <w:pStyle w:val="Heading2"/>
       </w:pPr>
       <w:r>
-        <w:t>Bug Analyt</w:t>
-      </w:r>
-      <w:bookmarkStart w:id="2" w:name="_GoBack"/>
-      <w:bookmarkEnd w:id="2"/>
-      <w:r>
-        <w:t xml:space="preserve">ics </w:t>
-      </w:r>
-      <w:proofErr w:type="gramStart"/>
-      <w:r>
-        <w:t>Since</w:t>
-      </w:r>
-      <w:proofErr w:type="gramEnd"/>
-      <w:r>
-        <w:t xml:space="preserve"> Previous Release</w:t>
+        <w:t>Bug Analytics Since Previous Release</w:t>
       </w:r>
     </w:p>
     <w:p>
@@ -2632,10 +2647,7 @@
         <w:spacing w:after="0"/>
       </w:pPr>
       <w:r>
-        <w:t xml:space="preserve">51 bugs were closed </w:t>
-      </w:r>
-      <w:r>
-        <w:t>since April 1</w:t>
+        <w:t>51 bugs were closed since April 1</w:t>
       </w:r>
       <w:r>
         <w:rPr>
@@ -2644,10 +2656,7 @@
         <w:t>st</w:t>
       </w:r>
       <w:r>
-        <w:t xml:space="preserve"> 2013</w:t>
-      </w:r>
-      <w:r>
-        <w:t>.</w:t>
+        <w:t xml:space="preserve"> 2013.</w:t>
       </w:r>
     </w:p>
     <w:sectPr>
@@ -2678,7 +2687,7 @@
       </w:r>
     </w:p>
   </w:comment>
-  <w:comment w:id="1" w:author="NREL" w:date="2013-06-27T09:00:00Z" w:initials="N">
+  <w:comment w:id="1" w:author="Larry Brackney" w:date="2013-06-28T07:08:00Z" w:initials="LB">
     <w:p>
       <w:pPr>
         <w:pStyle w:val="CommentText"/>
@@ -2690,7 +2699,87 @@
         <w:annotationRef/>
       </w:r>
       <w:r>
+        <w:t>Good – this is the right level of detail.</w:t>
+      </w:r>
+    </w:p>
+  </w:comment>
+  <w:comment w:id="2" w:author="Larry Brackney" w:date="2013-06-28T07:08:00Z" w:initials="LB">
+    <w:p>
+      <w:pPr>
+        <w:pStyle w:val="CommentText"/>
+      </w:pPr>
+      <w:r>
+        <w:rPr>
+          <w:rStyle w:val="CommentReference"/>
+        </w:rPr>
+        <w:annotationRef/>
+      </w:r>
+      <w:r>
+        <w:t>Added new HVAC model objects also.</w:t>
+      </w:r>
+    </w:p>
+  </w:comment>
+  <w:comment w:id="3" w:author="Larry Brackney" w:date="2013-06-28T07:11:00Z" w:initials="LB">
+    <w:p>
+      <w:pPr>
+        <w:pStyle w:val="CommentText"/>
+      </w:pPr>
+      <w:r>
+        <w:rPr>
+          <w:rStyle w:val="CommentReference"/>
+        </w:rPr>
+        <w:annotationRef/>
+      </w:r>
+      <w:r>
+        <w:t>Should ERV be called out explicitly?  Did we add any more, or is the complete list from Andrew?  I know G14 has done more than this – maybe it’s just not in yet.</w:t>
+      </w:r>
+    </w:p>
+  </w:comment>
+  <w:comment w:id="4" w:author="NREL" w:date="2013-06-27T09:00:00Z" w:initials="N">
+    <w:p>
+      <w:pPr>
+        <w:pStyle w:val="CommentText"/>
+      </w:pPr>
+      <w:r>
+        <w:rPr>
+          <w:rStyle w:val="CommentReference"/>
+        </w:rPr>
+        <w:annotationRef/>
+      </w:r>
+      <w:r>
         <w:t>Evan just put fix on the trunk. Not sure if that is going to be moved to the release branch.</w:t>
+      </w:r>
+    </w:p>
+  </w:comment>
+  <w:comment w:id="7" w:author="NREL" w:date="2013-06-28T07:59:00Z" w:initials="N">
+    <w:p>
+      <w:pPr>
+        <w:pStyle w:val="CommentText"/>
+      </w:pPr>
+      <w:r>
+        <w:rPr>
+          <w:rStyle w:val="CommentReference"/>
+        </w:rPr>
+        <w:annotationRef/>
+      </w:r>
+      <w:r>
+        <w:t>That looks correct</w:t>
+      </w:r>
+    </w:p>
+  </w:comment>
+  <w:comment w:id="6" w:author="Larry Brackney" w:date="2013-06-28T07:20:00Z" w:initials="LB">
+    <w:p>
+      <w:pPr>
+        <w:pStyle w:val="CommentText"/>
+      </w:pPr>
+      <w:r>
+        <w:rPr>
+          <w:rStyle w:val="CommentReference"/>
+        </w:rPr>
+        <w:annotationRef/>
+      </w:r>
+      <w:r>
+        <w:t>Verify these bullets and the wording I’ve used.</w:t>
       </w:r>
     </w:p>
   </w:comment>

</xml_diff>

<commit_message>
Updated release notes to the (probably) final version Removed SketchUp 7 support on OS X [#46624917]
</commit_message>
<xml_diff>
--- a/doc/ReleaseNotes/OpenStudio_Release_Notes_1_0_0_20130628.docx
+++ b/doc/ReleaseNotes/OpenStudio_Release_Notes_1_0_0_20130628.docx
@@ -192,13 +192,7 @@
         <w:t xml:space="preserve"> Section, and associated collaborators</w:t>
       </w:r>
       <w:r>
-        <w:t>.</w:t>
-      </w:r>
-      <w:r>
-        <w:t xml:space="preserve"> </w:t>
-      </w:r>
-      <w:r>
-        <w:t xml:space="preserve"> </w:t>
+        <w:t xml:space="preserve">. </w:t>
       </w:r>
       <w:r>
         <w:t xml:space="preserve">The </w:t>
@@ -364,12 +358,6 @@
       <w:r>
         <w:t>.</w:t>
       </w:r>
-      <w:r>
-        <w:t xml:space="preserve"> </w:t>
-      </w:r>
-      <w:r>
-        <w:t xml:space="preserve"> </w:t>
-      </w:r>
     </w:p>
     <w:p>
       <w:pPr>
@@ -425,7 +413,6 @@
           <w:numId w:val="21"/>
         </w:numPr>
       </w:pPr>
-      <w:commentRangeStart w:id="0"/>
       <w:r>
         <w:t xml:space="preserve">OpenStudio Life Cycle Costing Examples document is available at </w:t>
       </w:r>
@@ -437,13 +424,6 @@
           <w:t>http://openstudio.nrel.gov/openstudio-life-cycle-examples</w:t>
         </w:r>
       </w:hyperlink>
-      <w:commentRangeEnd w:id="0"/>
-      <w:r>
-        <w:rPr>
-          <w:rStyle w:val="CommentReference"/>
-        </w:rPr>
-        <w:commentReference w:id="0"/>
-      </w:r>
     </w:p>
     <w:p>
       <w:pPr>
@@ -519,7 +499,7 @@
           <w:numId w:val="13"/>
         </w:numPr>
       </w:pPr>
-      <w:hyperlink r:id="rId11" w:history="1">
+      <w:hyperlink r:id="rId10" w:history="1">
         <w:r>
           <w:rPr>
             <w:rStyle w:val="Hyperlink"/>
@@ -539,7 +519,7 @@
       <w:r>
         <w:t>After you log in you can click the link to access the page to "</w:t>
       </w:r>
-      <w:hyperlink r:id="rId12" w:history="1">
+      <w:hyperlink r:id="rId11" w:history="1">
         <w:r>
           <w:rPr>
             <w:rStyle w:val="Hyperlink"/>
@@ -574,58 +554,59 @@
       <w:r>
         <w:t xml:space="preserve">The OpenStudio SketchUp Plug-in requires </w:t>
       </w:r>
-      <w:hyperlink r:id="rId13" w:history="1">
-        <w:proofErr w:type="spellStart"/>
+      <w:hyperlink r:id="rId12" w:history="1">
         <w:r>
           <w:rPr>
             <w:rStyle w:val="Hyperlink"/>
           </w:rPr>
-          <w:t>Sketchup</w:t>
+          <w:t>Sketchup 8.0</w:t>
         </w:r>
-        <w:proofErr w:type="spellEnd"/>
+      </w:hyperlink>
+      <w:r>
+        <w:t xml:space="preserve"> or </w:t>
+      </w:r>
+      <w:hyperlink r:id="rId13" w:history="1">
         <w:r>
           <w:rPr>
             <w:rStyle w:val="Hyperlink"/>
           </w:rPr>
-          <w:t xml:space="preserve"> 8.0</w:t>
+          <w:t>SketchUp 2013</w:t>
         </w:r>
       </w:hyperlink>
       <w:r>
-        <w:t xml:space="preserve"> or </w:t>
+        <w:t xml:space="preserve"> (not available for Linux).</w:t>
+      </w:r>
+    </w:p>
+    <w:p>
+      <w:pPr>
+        <w:pStyle w:val="ListParagraph"/>
+        <w:numPr>
+          <w:ilvl w:val="0"/>
+          <w:numId w:val="13"/>
+        </w:numPr>
+      </w:pPr>
+      <w:r>
+        <w:t>Create an OpenStudio account</w:t>
+      </w:r>
+      <w:r>
+        <w:t>,</w:t>
+      </w:r>
+      <w:r>
+        <w:t xml:space="preserve"> </w:t>
+      </w:r>
+      <w:r>
+        <w:t>t</w:t>
+      </w:r>
+      <w:r>
+        <w:t>hen</w:t>
+      </w:r>
+      <w:r>
+        <w:t xml:space="preserve"> d</w:t>
+      </w:r>
+      <w:r>
+        <w:t xml:space="preserve">ownload and install </w:t>
       </w:r>
       <w:hyperlink r:id="rId14" w:history="1">
-        <w:r>
-          <w:rPr>
-            <w:rStyle w:val="Hyperlink"/>
-          </w:rPr>
-          <w:t xml:space="preserve">SketchUp 2013 </w:t>
-        </w:r>
-      </w:hyperlink>
-      <w:r>
-        <w:t xml:space="preserve"> (not available for Linux).</w:t>
-      </w:r>
-    </w:p>
-    <w:p>
-      <w:pPr>
-        <w:pStyle w:val="ListParagraph"/>
-        <w:numPr>
-          <w:ilvl w:val="0"/>
-          <w:numId w:val="13"/>
-        </w:numPr>
-      </w:pPr>
-      <w:r>
-        <w:t>Create an OpenStudio account</w:t>
-      </w:r>
-      <w:r>
-        <w:t>. Then</w:t>
-      </w:r>
-      <w:r>
-        <w:t xml:space="preserve"> d</w:t>
-      </w:r>
-      <w:r>
-        <w:t xml:space="preserve">ownload and install </w:t>
-      </w:r>
-      <w:hyperlink r:id="rId15" w:history="1">
         <w:r>
           <w:rPr>
             <w:rStyle w:val="Hyperlink"/>
@@ -648,14 +629,29 @@
       <w:r>
         <w:t xml:space="preserve">Setup a Building Component Library (BCL) account to access online building components and measures. </w:t>
       </w:r>
-      <w:hyperlink r:id="rId16" w:history="1">
+      <w:hyperlink r:id="rId15" w:history="1">
         <w:r>
           <w:rPr>
             <w:rStyle w:val="Hyperlink"/>
           </w:rPr>
-          <w:t>View instructions on how to setup your account and configure the key in OpenStudio.</w:t>
+          <w:t>View instructions on how to setup your account and configure th</w:t>
+        </w:r>
+        <w:r>
+          <w:rPr>
+            <w:rStyle w:val="Hyperlink"/>
+          </w:rPr>
+          <w:t>e</w:t>
+        </w:r>
+        <w:r>
+          <w:rPr>
+            <w:rStyle w:val="Hyperlink"/>
+          </w:rPr>
+          <w:t xml:space="preserve"> key in OpenStudio</w:t>
         </w:r>
       </w:hyperlink>
+      <w:r>
+        <w:t>.</w:t>
+      </w:r>
     </w:p>
     <w:p>
       <w:pPr>
@@ -680,7 +676,7 @@
       <w:r>
         <w:t xml:space="preserve">For Radiance integration, download and install </w:t>
       </w:r>
-      <w:hyperlink r:id="rId17" w:history="1">
+      <w:hyperlink r:id="rId16" w:history="1">
         <w:r>
           <w:rPr>
             <w:rStyle w:val="Hyperlink"/>
@@ -709,7 +705,7 @@
       <w:r>
         <w:t xml:space="preserve">via command prompt on Windows, download and extract </w:t>
       </w:r>
-      <w:hyperlink r:id="rId18" w:history="1">
+      <w:hyperlink r:id="rId17" w:history="1">
         <w:r>
           <w:rPr>
             <w:rStyle w:val="Hyperlink"/>
@@ -736,7 +732,7 @@
       <w:r>
         <w:t xml:space="preserve">Install the DAKOTA algorithm library as described on the </w:t>
       </w:r>
-      <w:hyperlink r:id="rId19" w:history="1">
+      <w:hyperlink r:id="rId18" w:history="1">
         <w:r>
           <w:rPr>
             <w:rStyle w:val="Hyperlink"/>
@@ -760,26 +756,12 @@
       <w:r>
         <w:t xml:space="preserve">Download and install the </w:t>
       </w:r>
-      <w:hyperlink r:id="rId20" w:history="1">
+      <w:hyperlink r:id="rId19" w:history="1">
         <w:r>
           <w:rPr>
             <w:rStyle w:val="Hyperlink"/>
           </w:rPr>
-          <w:t xml:space="preserve">32-bit </w:t>
-        </w:r>
-        <w:proofErr w:type="spellStart"/>
-        <w:r>
-          <w:rPr>
-            <w:rStyle w:val="Hyperlink"/>
-          </w:rPr>
-          <w:t>OpenSSL</w:t>
-        </w:r>
-        <w:proofErr w:type="spellEnd"/>
-        <w:r>
-          <w:rPr>
-            <w:rStyle w:val="Hyperlink"/>
-          </w:rPr>
-          <w:t xml:space="preserve"> libraries</w:t>
+          <w:t>32-bit OpenSSL libraries</w:t>
         </w:r>
       </w:hyperlink>
       <w:r>
@@ -808,7 +790,6 @@
       <w:r>
         <w:br/>
       </w:r>
-      <w:commentRangeStart w:id="1"/>
       <w:r>
         <w:t xml:space="preserve">OpenStudio </w:t>
       </w:r>
@@ -819,15 +800,10 @@
         <w:t xml:space="preserve">.0 </w:t>
       </w:r>
       <w:r>
-        <w:t xml:space="preserve">adds life cycle cost objects to OpenStudio models and to energy conservation measures used in the Parametric Analysis Tool (PAT). In addition to being able to evaluate design alternatives based on energy use, users can now look at total life cycle costs, first year capital costs, annual utility savings, and simple payback. A new HVAC control view lets users set the operation time, night cycle operation, supply air temperature, economizer, and demand controlled ventilation for air loops. A major new category of HVAC equipment has been added with the introduction of an air to air heat recovery model, which can be used to model a variety of sensible and latent heat recovery devices.  </w:t>
-      </w:r>
-      <w:commentRangeEnd w:id="1"/>
-      <w:r>
-        <w:rPr>
-          <w:rStyle w:val="CommentReference"/>
-          <w:rFonts w:asciiTheme="minorHAnsi" w:hAnsiTheme="minorHAnsi"/>
-        </w:rPr>
-        <w:commentReference w:id="1"/>
+        <w:t>adds life cycle cost objects to OpenStudio models and to energy conservation measures used in the Parametric Analysis Tool (PAT). In addition to being able to evaluate design alternatives based on energy use, users can now look at total life cycle costs, first year capital costs, annual utility savings, and simple payback. A new HVAC control view lets users set the operation time, night cycle operation, supply air temperature, economizer, and demand controlled ventilation for air loops. A major new category of HVAC equipment has been added with the introduction of an air to air heat recovery model, which can be used to model a variety of sensible and</w:t>
+      </w:r>
+      <w:r>
+        <w:t xml:space="preserve"> latent heat recovery devices.</w:t>
       </w:r>
     </w:p>
     <w:p>
@@ -872,24 +848,8 @@
           <w:numId w:val="18"/>
         </w:numPr>
       </w:pPr>
-      <w:commentRangeStart w:id="2"/>
-      <w:r>
-        <w:t xml:space="preserve">Added new model object </w:t>
-      </w:r>
-      <w:proofErr w:type="spellStart"/>
-      <w:r>
-        <w:t>LifeCycleCost</w:t>
-      </w:r>
-      <w:proofErr w:type="spellEnd"/>
-      <w:r>
-        <w:t xml:space="preserve"> for capturing capital and operating costs associated with building components and measures.</w:t>
-      </w:r>
-      <w:commentRangeEnd w:id="2"/>
-      <w:r>
-        <w:rPr>
-          <w:rStyle w:val="CommentReference"/>
-        </w:rPr>
-        <w:commentReference w:id="2"/>
+      <w:r>
+        <w:t>Added new model object LifeCycleCost for capturing capital and operating costs associated with building components and measures.</w:t>
       </w:r>
     </w:p>
     <w:p>
@@ -901,47 +861,169 @@
         </w:numPr>
       </w:pPr>
       <w:r>
-        <w:t>Improved EnergyPlus IDF import and export.  EnergyPlus export is now more repeatable and import is more stable.</w:t>
+        <w:t>Improved EnergyPlus IDF import and export. EnergyPlus export is now more repeatable and import is more stable.</w:t>
+      </w:r>
+    </w:p>
+    <w:p>
+      <w:pPr>
+        <w:pStyle w:val="ListParagraph"/>
+        <w:numPr>
+          <w:ilvl w:val="0"/>
+          <w:numId w:val="18"/>
+        </w:numPr>
+      </w:pPr>
+      <w:r>
+        <w:t>Improved consistency in the handling of multipliers throughout the OpenStudio model API.</w:t>
+      </w:r>
+    </w:p>
+    <w:p>
+      <w:pPr>
+        <w:pStyle w:val="ListParagraph"/>
+        <w:numPr>
+          <w:ilvl w:val="0"/>
+          <w:numId w:val="18"/>
+        </w:numPr>
+      </w:pPr>
+      <w:r>
+        <w:t>Suppressed erroneous log messages.</w:t>
+      </w:r>
+    </w:p>
+    <w:p>
+      <w:pPr>
+        <w:pStyle w:val="ListParagraph"/>
+        <w:numPr>
+          <w:ilvl w:val="0"/>
+          <w:numId w:val="18"/>
+        </w:numPr>
+      </w:pPr>
+      <w:r>
+        <w:t>All applications now catch thrown exceptions and report the error to the user before exiting or relaunching</w:t>
+      </w:r>
+      <w:r>
+        <w:t>.</w:t>
+      </w:r>
+    </w:p>
+    <w:p>
+      <w:pPr>
+        <w:pStyle w:val="ListParagraph"/>
+        <w:numPr>
+          <w:ilvl w:val="0"/>
+          <w:numId w:val="18"/>
+        </w:numPr>
+      </w:pPr>
+      <w:r>
+        <w:t>BCL measures can now be updated to the latest version through the BCL dialog</w:t>
+      </w:r>
+      <w:r>
+        <w:t>.</w:t>
+      </w:r>
+    </w:p>
+    <w:p>
+      <w:pPr>
+        <w:pStyle w:val="ListParagraph"/>
+        <w:numPr>
+          <w:ilvl w:val="0"/>
+          <w:numId w:val="18"/>
+        </w:numPr>
+      </w:pPr>
+      <w:r>
+        <w:t xml:space="preserve">Added </w:t>
+      </w:r>
+      <w:r>
+        <w:t>and improved filesystem integration on Windows, Linux, and OS X, including imporoved installers.</w:t>
       </w:r>
     </w:p>
     <w:p>
       <w:pPr>
         <w:pStyle w:val="Heading2"/>
-        <w:numPr>
-          <w:ilvl w:val="0"/>
-          <w:numId w:val="18"/>
-        </w:numPr>
-        <w:rPr>
-          <w:rFonts w:asciiTheme="minorHAnsi" w:eastAsiaTheme="minorHAnsi" w:hAnsiTheme="minorHAnsi" w:cstheme="minorBidi"/>
-          <w:b w:val="0"/>
-          <w:bCs w:val="0"/>
-          <w:color w:val="auto"/>
-          <w:sz w:val="22"/>
-          <w:szCs w:val="22"/>
-        </w:rPr>
-      </w:pPr>
-      <w:r>
-        <w:rPr>
-          <w:rFonts w:asciiTheme="minorHAnsi" w:eastAsiaTheme="minorHAnsi" w:hAnsiTheme="minorHAnsi" w:cstheme="minorBidi"/>
-          <w:b w:val="0"/>
-          <w:bCs w:val="0"/>
-          <w:color w:val="auto"/>
-          <w:sz w:val="22"/>
-          <w:szCs w:val="22"/>
-        </w:rPr>
-        <w:t>Improved consistency in the handling of multipliers throughout the OpenStudio model API.</w:t>
-      </w:r>
-    </w:p>
-    <w:p>
-      <w:pPr>
-        <w:pStyle w:val="ListParagraph"/>
-        <w:numPr>
-          <w:ilvl w:val="0"/>
-          <w:numId w:val="18"/>
-        </w:numPr>
-      </w:pPr>
-      <w:r>
-        <w:t>Suppressed erroneous log messages.</w:t>
+      </w:pPr>
+      <w:r>
+        <w:t xml:space="preserve">OpenStudio SketchUp Plug-in </w:t>
+      </w:r>
+      <w:r>
+        <w:t>1.0.0</w:t>
+      </w:r>
+    </w:p>
+    <w:p>
+      <w:pPr>
+        <w:pStyle w:val="ListParagraph"/>
+        <w:numPr>
+          <w:ilvl w:val="0"/>
+          <w:numId w:val="8"/>
+        </w:numPr>
+      </w:pPr>
+      <w:r>
+        <w:t>Improved general performance and stability.</w:t>
+      </w:r>
+    </w:p>
+    <w:p>
+      <w:pPr>
+        <w:pStyle w:val="ListParagraph"/>
+        <w:numPr>
+          <w:ilvl w:val="0"/>
+          <w:numId w:val="8"/>
+        </w:numPr>
+      </w:pPr>
+      <w:r>
+        <w:t>Added OpenStudio SketchUp plug-in support for</w:t>
+      </w:r>
+      <w:r>
+        <w:t xml:space="preserve"> SketchUp 2013 (Pro and Make).</w:t>
+      </w:r>
+    </w:p>
+    <w:p>
+      <w:pPr>
+        <w:pStyle w:val="ListParagraph"/>
+        <w:numPr>
+          <w:ilvl w:val="0"/>
+          <w:numId w:val="8"/>
+        </w:numPr>
+      </w:pPr>
+      <w:r>
+        <w:t>S</w:t>
+      </w:r>
+      <w:r>
+        <w:t>implified plug-in user interface.</w:t>
+      </w:r>
+    </w:p>
+    <w:p>
+      <w:pPr>
+        <w:pStyle w:val="ListParagraph"/>
+        <w:numPr>
+          <w:ilvl w:val="0"/>
+          <w:numId w:val="8"/>
+        </w:numPr>
+      </w:pPr>
+      <w:r>
+        <w:t>gbXML import now handles files with malformed surfaces.</w:t>
+      </w:r>
+    </w:p>
+    <w:p>
+      <w:pPr>
+        <w:pStyle w:val="ListParagraph"/>
+        <w:numPr>
+          <w:ilvl w:val="0"/>
+          <w:numId w:val="8"/>
+        </w:numPr>
+      </w:pPr>
+      <w:r>
+        <w:lastRenderedPageBreak/>
+        <w:t>Added “Export RPX File” for integration with the ASHRAE Radiant Performance Explorer human comfort tool.</w:t>
+      </w:r>
+      <w:r>
+        <w:t xml:space="preserve"> This can be found under “OpenStudio User Scripts / Reports”.</w:t>
+      </w:r>
+    </w:p>
+    <w:p>
+      <w:pPr>
+        <w:pStyle w:val="ListParagraph"/>
+        <w:numPr>
+          <w:ilvl w:val="0"/>
+          <w:numId w:val="8"/>
+        </w:numPr>
+      </w:pPr>
+      <w:r>
+        <w:t>Improved default profiles on Ruleset Schedules.</w:t>
       </w:r>
     </w:p>
     <w:p>
@@ -949,7 +1031,13 @@
         <w:pStyle w:val="Heading2"/>
       </w:pPr>
       <w:r>
-        <w:t xml:space="preserve">OpenStudio SketchUp Plug-in </w:t>
+        <w:t xml:space="preserve">OpenStudio </w:t>
+      </w:r>
+      <w:r>
+        <w:t>Application</w:t>
+      </w:r>
+      <w:r>
+        <w:t xml:space="preserve"> </w:t>
       </w:r>
       <w:r>
         <w:t>1.0.0</w:t>
@@ -964,10 +1052,19 @@
         </w:numPr>
       </w:pPr>
       <w:r>
-        <w:t>Improved general performance and stability.</w:t>
-      </w:r>
-      <w:r>
-        <w:t xml:space="preserve"> </w:t>
+        <w:t>Improved</w:t>
+      </w:r>
+      <w:r>
+        <w:t xml:space="preserve"> general performance, </w:t>
+      </w:r>
+      <w:r>
+        <w:t>stability</w:t>
+      </w:r>
+      <w:r>
+        <w:t>, and usability</w:t>
+      </w:r>
+      <w:r>
+        <w:t>.</w:t>
       </w:r>
     </w:p>
     <w:p>
@@ -979,10 +1076,13 @@
         </w:numPr>
       </w:pPr>
       <w:r>
-        <w:t>Added OpenStudio SketchUp plug-in support for</w:t>
-      </w:r>
-      <w:r>
-        <w:t xml:space="preserve"> SketchUp 2013 (Pro and Make).</w:t>
+        <w:t>Add</w:t>
+      </w:r>
+      <w:r>
+        <w:t>ed</w:t>
+      </w:r>
+      <w:r>
+        <w:t xml:space="preserve"> a new “Controls” subtab for air loops in the “HVAC Systems” tab. This allows the user to set the HVAC operation schedules, night cycle, supply air temperature, economizer, and demand controlled ventilation.</w:t>
       </w:r>
     </w:p>
     <w:p>
@@ -994,10 +1094,7 @@
         </w:numPr>
       </w:pPr>
       <w:r>
-        <w:t>S</w:t>
-      </w:r>
-      <w:r>
-        <w:t>implified plug-in user interface.</w:t>
+        <w:t>A major new category of HVAC equipment has been added with the introduction of an air to air heat recovery model, which can be used to model a variety of sensible and latent heat recovery devices.</w:t>
       </w:r>
     </w:p>
     <w:p>
@@ -1008,139 +1105,8 @@
           <w:numId w:val="8"/>
         </w:numPr>
       </w:pPr>
-      <w:proofErr w:type="gramStart"/>
-      <w:r>
-        <w:t>gbXML</w:t>
-      </w:r>
-      <w:proofErr w:type="gramEnd"/>
-      <w:r>
-        <w:t xml:space="preserve"> import now handles files with malformed surfaces.</w:t>
-      </w:r>
-    </w:p>
-    <w:p>
-      <w:pPr>
-        <w:pStyle w:val="ListParagraph"/>
-        <w:numPr>
-          <w:ilvl w:val="0"/>
-          <w:numId w:val="8"/>
-        </w:numPr>
-      </w:pPr>
-      <w:r>
-        <w:t>Added “Export RPX File” for integration with the ASHRAE Radiant Performance Explorer human comfort tool.</w:t>
-      </w:r>
-      <w:r>
-        <w:t xml:space="preserve"> This can be found under “OpenStudio User Scripts / Reports”.</w:t>
-      </w:r>
-    </w:p>
-    <w:p>
-      <w:pPr>
-        <w:pStyle w:val="ListParagraph"/>
-        <w:numPr>
-          <w:ilvl w:val="0"/>
-          <w:numId w:val="8"/>
-        </w:numPr>
-      </w:pPr>
-      <w:r>
-        <w:t xml:space="preserve">Improved default profiles on </w:t>
-      </w:r>
-      <w:proofErr w:type="spellStart"/>
-      <w:r>
-        <w:t>Ruleset</w:t>
-      </w:r>
-      <w:proofErr w:type="spellEnd"/>
-      <w:r>
-        <w:t xml:space="preserve"> Schedules.</w:t>
-      </w:r>
-    </w:p>
-    <w:p>
-      <w:pPr>
-        <w:pStyle w:val="Heading2"/>
-      </w:pPr>
-      <w:r>
-        <w:t xml:space="preserve">OpenStudio </w:t>
-      </w:r>
-      <w:r>
-        <w:t>Application</w:t>
-      </w:r>
-      <w:r>
-        <w:t xml:space="preserve"> </w:t>
-      </w:r>
-      <w:r>
-        <w:t>1.0.0</w:t>
-      </w:r>
-    </w:p>
-    <w:p>
-      <w:pPr>
-        <w:pStyle w:val="ListParagraph"/>
-        <w:numPr>
-          <w:ilvl w:val="0"/>
-          <w:numId w:val="8"/>
-        </w:numPr>
-      </w:pPr>
-      <w:r>
-        <w:t>Improved</w:t>
-      </w:r>
-      <w:r>
-        <w:t xml:space="preserve"> general performance and stability.</w:t>
-      </w:r>
-    </w:p>
-    <w:p>
-      <w:pPr>
-        <w:pStyle w:val="ListParagraph"/>
-        <w:numPr>
-          <w:ilvl w:val="0"/>
-          <w:numId w:val="8"/>
-        </w:numPr>
-      </w:pPr>
-      <w:r>
-        <w:lastRenderedPageBreak/>
-        <w:t>Add</w:t>
-      </w:r>
-      <w:r>
-        <w:t>ed</w:t>
-      </w:r>
-      <w:r>
-        <w:t xml:space="preserve"> a new “Controls” </w:t>
-      </w:r>
-      <w:proofErr w:type="spellStart"/>
-      <w:r>
-        <w:t>subtab</w:t>
-      </w:r>
-      <w:proofErr w:type="spellEnd"/>
-      <w:r>
-        <w:t xml:space="preserve"> for air loops in the “HVAC Systems” tab. This allows the user to set the HVAC operation schedules, night cycle, supply air temperature, economizer, and demand controlled ventilation.</w:t>
-      </w:r>
-    </w:p>
-    <w:p>
-      <w:pPr>
-        <w:pStyle w:val="ListParagraph"/>
-        <w:numPr>
-          <w:ilvl w:val="0"/>
-          <w:numId w:val="8"/>
-        </w:numPr>
-      </w:pPr>
-      <w:r>
-        <w:t>A major new category of HVAC equipment has been added with the introduction of an air to air heat recovery model, which can be used to model a variety of sensible and latent heat recovery devices.</w:t>
-      </w:r>
-    </w:p>
-    <w:p>
-      <w:pPr>
-        <w:pStyle w:val="ListParagraph"/>
-        <w:numPr>
-          <w:ilvl w:val="0"/>
-          <w:numId w:val="8"/>
-        </w:numPr>
-      </w:pPr>
-      <w:commentRangeStart w:id="3"/>
       <w:r>
         <w:t>New HVAC Components</w:t>
-      </w:r>
-      <w:commentRangeEnd w:id="3"/>
-      <w:r>
-        <w:rPr>
-          <w:rStyle w:val="CommentReference"/>
-        </w:rPr>
-        <w:commentReference w:id="3"/>
       </w:r>
     </w:p>
     <w:p>
@@ -1224,7 +1190,7 @@
         </w:numPr>
       </w:pPr>
       <w:r>
-        <w:t>Outdoor air reset control strategy for air and water loops</w:t>
+        <w:t>Outdoor air based reset control strategy for air and water loops</w:t>
       </w:r>
     </w:p>
     <w:p>
@@ -1274,9 +1240,6 @@
       <w:r>
         <w:t xml:space="preserve"> with the Parametric Analysis Tool.</w:t>
       </w:r>
-      <w:r>
-        <w:t xml:space="preserve"> </w:t>
-      </w:r>
     </w:p>
     <w:p>
       <w:pPr>
@@ -1295,15 +1258,7 @@
         <w:pStyle w:val="Heading2"/>
       </w:pPr>
       <w:r>
-        <w:t xml:space="preserve">OpenStudio </w:t>
-      </w:r>
-      <w:proofErr w:type="spellStart"/>
-      <w:r>
-        <w:t>ParametricAnalysisTool</w:t>
-      </w:r>
-      <w:proofErr w:type="spellEnd"/>
-      <w:r>
-        <w:t xml:space="preserve"> </w:t>
+        <w:t xml:space="preserve">OpenStudio ParametricAnalysisTool </w:t>
       </w:r>
       <w:r>
         <w:t>1.0.0</w:t>
@@ -1354,7 +1309,13 @@
         <w:t xml:space="preserve">now </w:t>
       </w:r>
       <w:r>
-        <w:t>include inputs to support new life cycle analysis object in OpenStudio.  Measure</w:t>
+        <w:t xml:space="preserve">include inputs to support new life cycle </w:t>
+      </w:r>
+      <w:r>
+        <w:t xml:space="preserve">analysis object in OpenStudio. </w:t>
+      </w:r>
+      <w:r>
+        <w:t>Measure</w:t>
       </w:r>
       <w:r>
         <w:t>s</w:t>
@@ -1486,6 +1447,7 @@
         </w:numPr>
       </w:pPr>
       <w:r>
+        <w:lastRenderedPageBreak/>
         <w:t>These measures can run at various stages defined by where the user places them relative to the measure groups in the project.</w:t>
       </w:r>
     </w:p>
@@ -1498,15 +1460,13 @@
         </w:numPr>
       </w:pPr>
       <w:r>
-        <w:t>Some measures added to the Building Component Library that were designed to be used as “Always Run Measures</w:t>
-      </w:r>
-      <w:proofErr w:type="gramStart"/>
-      <w:r>
-        <w:t>”  are</w:t>
-      </w:r>
-      <w:proofErr w:type="gramEnd"/>
-      <w:r>
-        <w:t xml:space="preserve"> under “Economics” and then “Life Cycle Cost Analysis”. Many of these add life cycle costs to objects in the model.</w:t>
+        <w:t>Some measures added to the Building Component Library that were designed to be used as “Always Run Measures” are under “Economics</w:t>
+      </w:r>
+      <w:r>
+        <w:t xml:space="preserve"> -&gt; </w:t>
+      </w:r>
+      <w:r>
+        <w:t>Life Cycle Cost Analysis”. Many of these add life cycle costs to objects in the model.</w:t>
       </w:r>
     </w:p>
     <w:p>
@@ -1518,7 +1478,6 @@
         </w:numPr>
       </w:pPr>
       <w:r>
-        <w:lastRenderedPageBreak/>
         <w:t>Added new columns to the “Reports” tab to show First Year Capital Cost, Annual Utility Cost, Simple Payback, and Total Life Cycle Cost.</w:t>
       </w:r>
     </w:p>
@@ -1530,17 +1489,58 @@
         <w:t>O</w:t>
       </w:r>
       <w:r>
-        <w:t xml:space="preserve">penStudio </w:t>
-      </w:r>
-      <w:proofErr w:type="spellStart"/>
-      <w:r>
-        <w:t>RunManager</w:t>
-      </w:r>
-      <w:proofErr w:type="spellEnd"/>
+        <w:t xml:space="preserve">penStudio RunManager </w:t>
+      </w:r>
+      <w:r>
+        <w:t>1.0.0</w:t>
+      </w:r>
+    </w:p>
+    <w:p>
+      <w:pPr>
+        <w:pStyle w:val="ListParagraph"/>
+        <w:numPr>
+          <w:ilvl w:val="0"/>
+          <w:numId w:val="10"/>
+        </w:numPr>
+      </w:pPr>
+      <w:r>
+        <w:t>No changes.</w:t>
+      </w:r>
+    </w:p>
+    <w:p>
+      <w:pPr>
+        <w:pStyle w:val="Heading2"/>
+      </w:pPr>
+      <w:r>
+        <w:t xml:space="preserve">OpenStudio ResultsViewer </w:t>
+      </w:r>
+      <w:r>
+        <w:t>1.0.0</w:t>
+      </w:r>
+    </w:p>
+    <w:p>
+      <w:pPr>
+        <w:pStyle w:val="ListParagraph"/>
+        <w:numPr>
+          <w:ilvl w:val="0"/>
+          <w:numId w:val="10"/>
+        </w:numPr>
+      </w:pPr>
+      <w:r>
+        <w:t>No changes.</w:t>
+      </w:r>
+    </w:p>
+    <w:p>
+      <w:pPr>
+        <w:pStyle w:val="Heading2"/>
+      </w:pPr>
       <w:r>
         <w:t xml:space="preserve"> </w:t>
       </w:r>
       <w:r>
+        <w:t xml:space="preserve">OpenStudio Ruby Bindings </w:t>
+      </w:r>
+      <w:r>
         <w:t>1.0.0</w:t>
       </w:r>
     </w:p>
@@ -1561,7 +1561,45 @@
         <w:pStyle w:val="Heading2"/>
       </w:pPr>
       <w:r>
-        <w:t xml:space="preserve">OpenStudio ResultsViewer </w:t>
+        <w:t xml:space="preserve">OpenStudio </w:t>
+      </w:r>
+      <w:r>
+        <w:t>C#</w:t>
+      </w:r>
+      <w:r>
+        <w:t xml:space="preserve"> Bindings </w:t>
+      </w:r>
+      <w:r>
+        <w:t>1.0</w:t>
+      </w:r>
+      <w:r>
+        <w:t>.0</w:t>
+      </w:r>
+    </w:p>
+    <w:p>
+      <w:pPr>
+        <w:pStyle w:val="ListParagraph"/>
+        <w:numPr>
+          <w:ilvl w:val="0"/>
+          <w:numId w:val="10"/>
+        </w:numPr>
+      </w:pPr>
+      <w:r>
+        <w:t>No changes.</w:t>
+      </w:r>
+    </w:p>
+    <w:p>
+      <w:pPr>
+        <w:pStyle w:val="Heading2"/>
+      </w:pPr>
+      <w:r>
+        <w:t xml:space="preserve">OpenStudio </w:t>
+      </w:r>
+      <w:r>
+        <w:t>Python Bindings</w:t>
+      </w:r>
+      <w:r>
+        <w:t xml:space="preserve"> </w:t>
       </w:r>
       <w:r>
         <w:t>1.0.0</w:t>
@@ -1576,7 +1614,7 @@
         </w:numPr>
       </w:pPr>
       <w:r>
-        <w:t>No changes.</w:t>
+        <w:t>Added experimental bindings.</w:t>
       </w:r>
     </w:p>
     <w:p>
@@ -1584,12 +1622,21 @@
         <w:pStyle w:val="Heading2"/>
       </w:pPr>
       <w:r>
+        <w:t xml:space="preserve">OpenStudio </w:t>
+      </w:r>
+      <w:r>
+        <w:t>Java</w:t>
+      </w:r>
+      <w:r>
+        <w:t>S</w:t>
+      </w:r>
+      <w:r>
+        <w:t>cript V8 Bindings</w:t>
+      </w:r>
+      <w:r>
         <w:t xml:space="preserve"> </w:t>
       </w:r>
       <w:r>
-        <w:t xml:space="preserve">OpenStudio Ruby Bindings </w:t>
-      </w:r>
-      <w:r>
         <w:t>1.0.0</w:t>
       </w:r>
     </w:p>
@@ -1602,123 +1649,28 @@
         </w:numPr>
       </w:pPr>
       <w:r>
-        <w:t>No changes.</w:t>
-      </w:r>
-    </w:p>
-    <w:p>
-      <w:pPr>
-        <w:pStyle w:val="Heading2"/>
-      </w:pPr>
-      <w:r>
-        <w:t xml:space="preserve">OpenStudio </w:t>
-      </w:r>
-      <w:r>
-        <w:t>C#</w:t>
-      </w:r>
-      <w:r>
-        <w:t xml:space="preserve"> Bindings </w:t>
-      </w:r>
-      <w:r>
-        <w:t>1.0</w:t>
-      </w:r>
-      <w:r>
-        <w:t>.0</w:t>
-      </w:r>
-    </w:p>
-    <w:p>
-      <w:pPr>
-        <w:pStyle w:val="ListParagraph"/>
-        <w:numPr>
-          <w:ilvl w:val="0"/>
-          <w:numId w:val="10"/>
-        </w:numPr>
-      </w:pPr>
-      <w:r>
-        <w:t>No changes.</w:t>
-      </w:r>
-    </w:p>
-    <w:p>
-      <w:pPr>
-        <w:pStyle w:val="Heading2"/>
-      </w:pPr>
-      <w:r>
-        <w:t xml:space="preserve">OpenStudio </w:t>
-      </w:r>
-      <w:r>
-        <w:t>Python Bindings</w:t>
+        <w:t>Added experimental bindings.</w:t>
+      </w:r>
+    </w:p>
+    <w:p>
+      <w:pPr>
+        <w:pStyle w:val="Heading1"/>
+      </w:pPr>
+      <w:r>
+        <w:t>Known Issues</w:t>
+      </w:r>
+    </w:p>
+    <w:p>
+      <w:r>
+        <w:t xml:space="preserve">The following are issues known at the time of </w:t>
+      </w:r>
+      <w:r>
+        <w:t>publication of these</w:t>
       </w:r>
       <w:r>
         <w:t xml:space="preserve"> </w:t>
       </w:r>
       <w:r>
-        <w:t>1.0.0</w:t>
-      </w:r>
-    </w:p>
-    <w:p>
-      <w:pPr>
-        <w:pStyle w:val="ListParagraph"/>
-        <w:numPr>
-          <w:ilvl w:val="0"/>
-          <w:numId w:val="10"/>
-        </w:numPr>
-      </w:pPr>
-      <w:r>
-        <w:t>Added experimental bindings.</w:t>
-      </w:r>
-    </w:p>
-    <w:p>
-      <w:pPr>
-        <w:pStyle w:val="Heading2"/>
-      </w:pPr>
-      <w:r>
-        <w:t xml:space="preserve">OpenStudio </w:t>
-      </w:r>
-      <w:proofErr w:type="spellStart"/>
-      <w:r>
-        <w:t>Javascript</w:t>
-      </w:r>
-      <w:proofErr w:type="spellEnd"/>
-      <w:r>
-        <w:t xml:space="preserve"> V8 Bindings</w:t>
-      </w:r>
-      <w:r>
-        <w:t xml:space="preserve"> </w:t>
-      </w:r>
-      <w:r>
-        <w:t>1.0.0</w:t>
-      </w:r>
-    </w:p>
-    <w:p>
-      <w:pPr>
-        <w:pStyle w:val="ListParagraph"/>
-        <w:numPr>
-          <w:ilvl w:val="0"/>
-          <w:numId w:val="10"/>
-        </w:numPr>
-      </w:pPr>
-      <w:r>
-        <w:t>Added experimental bindings.</w:t>
-      </w:r>
-    </w:p>
-    <w:p>
-      <w:pPr>
-        <w:pStyle w:val="Heading1"/>
-      </w:pPr>
-      <w:r>
-        <w:t>Known Issues</w:t>
-      </w:r>
-    </w:p>
-    <w:p>
-      <w:r>
-        <w:t xml:space="preserve">The following are issues known at the time of </w:t>
-      </w:r>
-      <w:r>
-        <w:t>publication of these</w:t>
-      </w:r>
-      <w:r>
-        <w:t xml:space="preserve"> </w:t>
-      </w:r>
-      <w:r>
         <w:t>release</w:t>
       </w:r>
       <w:r>
@@ -1728,12 +1680,9 @@
         <w:t>. </w:t>
       </w:r>
       <w:r>
-        <w:t xml:space="preserve"> </w:t>
-      </w:r>
-      <w:r>
         <w:t xml:space="preserve">Please contact </w:t>
       </w:r>
-      <w:hyperlink r:id="rId21" w:history="1">
+      <w:hyperlink r:id="rId20" w:history="1">
         <w:r>
           <w:rPr>
             <w:rStyle w:val="Hyperlink"/>
@@ -1770,31 +1719,62 @@
         </w:numPr>
       </w:pPr>
       <w:r>
-        <w:t>If you use copy multiple on group-level OpenStudio objects, you will get one extra copy.</w:t>
+        <w:t>If you use copy multiple on group-level OpenStudio objects, you will get one extra copy. The extra group is created by the first copy-and-paste operation and is not removed when the copy multiple occurs. To address this, after you perform a copy multiple procedure on groups or spaces, press delete.</w:t>
       </w:r>
       <w:r>
         <w:t xml:space="preserve"> </w:t>
       </w:r>
       <w:r>
-        <w:t xml:space="preserve"> The extra group is created by the first copy-and-paste operation and is not removed when the copy multiple occurs. </w:t>
+        <w:t>The objects you need to delete should alre</w:t>
+      </w:r>
+      <w:r>
+        <w:t>ady be selected.</w:t>
       </w:r>
       <w:r>
         <w:t xml:space="preserve"> </w:t>
       </w:r>
       <w:r>
-        <w:t>To address this, after you perform a copy multiple procedure on groups or spaces, press delete.</w:t>
+        <w:t>If you are copying loose surfaces such as windows, there are no problems, as SketchUp will merge equivalent surfaces. [bug 36]</w:t>
+      </w:r>
+    </w:p>
+    <w:p>
+      <w:pPr>
+        <w:pStyle w:val="ListParagraph"/>
+        <w:numPr>
+          <w:ilvl w:val="0"/>
+          <w:numId w:val="11"/>
+        </w:numPr>
+      </w:pPr>
+      <w:r>
+        <w:t>Using SketchUp’s undo operation on OpenStudio model elements may produce unexpected results. [bugs 438 and 797]</w:t>
+      </w:r>
+    </w:p>
+    <w:p>
+      <w:pPr>
+        <w:pStyle w:val="ListParagraph"/>
+        <w:numPr>
+          <w:ilvl w:val="0"/>
+          <w:numId w:val="11"/>
+        </w:numPr>
+      </w:pPr>
+      <w:r>
+        <w:lastRenderedPageBreak/>
+        <w:t>SKP and OSM link is not maint</w:t>
+      </w:r>
+      <w:r>
+        <w:t>ained when files are relocated.</w:t>
       </w:r>
       <w:r>
         <w:t xml:space="preserve"> </w:t>
       </w:r>
       <w:r>
-        <w:t xml:space="preserve"> The objects you need to delete should already be selected. </w:t>
-      </w:r>
-      <w:r>
-        <w:t xml:space="preserve"> </w:t>
-      </w:r>
-      <w:r>
-        <w:t>If you are copying loose surfaces such as windows, there are no problems, as SketchUp will merge equivalent surfaces. [bug 36]</w:t>
+        <w:t>You can manually re-establish that link.</w:t>
+      </w:r>
+      <w:r>
+        <w:t xml:space="preserve"> When opening a SketchUp file Launch SketchUp and then Open the SketchUp file. If that doesn’t work you can also directly load the OSM file, bypassing the SKP file.</w:t>
+      </w:r>
+      <w:r>
+        <w:t xml:space="preserve"> [bug 61]</w:t>
       </w:r>
     </w:p>
     <w:p>
@@ -1806,59 +1786,13 @@
         </w:numPr>
       </w:pPr>
       <w:r>
-        <w:t xml:space="preserve">Using </w:t>
-      </w:r>
-      <w:proofErr w:type="spellStart"/>
-      <w:r>
-        <w:t>SketchUp’s</w:t>
-      </w:r>
-      <w:proofErr w:type="spellEnd"/>
-      <w:r>
-        <w:t xml:space="preserve"> undo operation on OpenStudio model elements may produce unexpected results. [bugs 438 and 797]</w:t>
-      </w:r>
-    </w:p>
-    <w:p>
-      <w:pPr>
-        <w:pStyle w:val="ListParagraph"/>
-        <w:numPr>
-          <w:ilvl w:val="0"/>
-          <w:numId w:val="11"/>
-        </w:numPr>
-      </w:pPr>
-      <w:r>
-        <w:t xml:space="preserve">SKP and OSM link is not maintained when files are relocated. </w:t>
-      </w:r>
-      <w:r>
-        <w:t xml:space="preserve"> </w:t>
-      </w:r>
-      <w:r>
-        <w:t>You can manually re-establish that link.</w:t>
-      </w:r>
-      <w:r>
-        <w:t xml:space="preserve"> When opening a SketchUp file Launch SketchUp and then </w:t>
-      </w:r>
-      <w:proofErr w:type="gramStart"/>
-      <w:r>
-        <w:t>Open</w:t>
-      </w:r>
-      <w:proofErr w:type="gramEnd"/>
-      <w:r>
-        <w:t xml:space="preserve"> the SketchUp file. If that doesn’t work you can also directly load the OSM file, bypassing the SKP file.</w:t>
-      </w:r>
-      <w:r>
-        <w:t xml:space="preserve"> [bug 61]</w:t>
-      </w:r>
-    </w:p>
-    <w:p>
-      <w:pPr>
-        <w:pStyle w:val="ListParagraph"/>
-        <w:numPr>
-          <w:ilvl w:val="0"/>
-          <w:numId w:val="11"/>
-        </w:numPr>
-      </w:pPr>
-      <w:r>
-        <w:t>It is possible for the OpenStudio Plug-in to conflict with other SketchUp plug-ins.  If you suspect this is a problem, try testing with other plug-ins disabled, or contact open</w:t>
+        <w:t>It is possible for the OpenStudio Plug-in to conflict</w:t>
+      </w:r>
+      <w:r>
+        <w:t xml:space="preserve"> with other SketchUp plug-ins. </w:t>
+      </w:r>
+      <w:r>
+        <w:t>If you suspect this is a problem, try testing with other plug-ins disabled, or contact open</w:t>
       </w:r>
       <w:r>
         <w:t>studio@nrel.gov for assistance.</w:t>
@@ -1880,8 +1814,13 @@
         </w:rPr>
       </w:pPr>
       <w:r>
-        <w:lastRenderedPageBreak/>
-        <w:t>Importing Constructions and Import Schedules from the OpenStudio SketchUp Plug-in are broken, but you can load an OSM file as library in the OpenStudio application and then selectively drag specific objects into your model. [930]</w:t>
+        <w:t>Importing Constructions and Import Schedules from the OpenStudio SketchUp Plug-in are broken, but you can load an OSM file as library in the OpenStudio application and then selectively drag specific objects into your model. [</w:t>
+      </w:r>
+      <w:r>
+        <w:t xml:space="preserve">bug </w:t>
+      </w:r>
+      <w:r>
+        <w:t>930]</w:t>
       </w:r>
     </w:p>
     <w:p>
@@ -1897,23 +1836,19 @@
         </w:rPr>
       </w:pPr>
       <w:r>
-        <w:t xml:space="preserve">Using “Intersect” in the surface matching dialog can result in a crash or unexpected </w:t>
-      </w:r>
-      <w:proofErr w:type="spellStart"/>
-      <w:r>
-        <w:t>resulst</w:t>
-      </w:r>
-      <w:proofErr w:type="spellEnd"/>
-      <w:r>
-        <w:t xml:space="preserve">. This is more common with models that were imported from other CAD formats at some point in the workflow. It is a good idea to save prior to </w:t>
-      </w:r>
-      <w:proofErr w:type="spellStart"/>
-      <w:r>
-        <w:t>useing</w:t>
-      </w:r>
-      <w:proofErr w:type="spellEnd"/>
-      <w:r>
-        <w:t xml:space="preserve"> this to avoid any loss of data. This is related to an underlying SketchUp bug. [bug 856 and 1220]</w:t>
+        <w:t xml:space="preserve">Using “Intersect” in the surface matching dialog can result in a crash or unexpected result. This is more common with models that were imported from other CAD formats at some point in the workflow. It is </w:t>
+      </w:r>
+      <w:r>
+        <w:t>a good idea to save prior to us</w:t>
+      </w:r>
+      <w:r>
+        <w:t>ing this to avoid any loss of data. This is related to an underlying SketchUp bug. [bug</w:t>
+      </w:r>
+      <w:r>
+        <w:t>s</w:t>
+      </w:r>
+      <w:r>
+        <w:t xml:space="preserve"> 856 and 1220]</w:t>
       </w:r>
     </w:p>
     <w:p>
@@ -1929,7 +1864,13 @@
         </w:rPr>
       </w:pPr>
       <w:r>
-        <w:t>“Project Loose Geometry” can crash SketchUp. It is a good idea to save prior to using this to avoid any loss of data. [but 1221]</w:t>
+        <w:t>“Project Loose Geometry” can crash SketchUp. It is a good idea to save prior to using this to avoid any loss of data. [bu</w:t>
+      </w:r>
+      <w:r>
+        <w:t>g</w:t>
+      </w:r>
+      <w:r>
+        <w:t xml:space="preserve"> 1221]</w:t>
       </w:r>
     </w:p>
     <w:p>
@@ -1945,9 +1886,21 @@
         </w:rPr>
       </w:pPr>
       <w:r>
-        <w:t xml:space="preserve">If your OpenStudio Model Crashes SketchUp or has unexpected behavior please forward it to </w:t>
-      </w:r>
-      <w:hyperlink r:id="rId22" w:history="1">
+        <w:t xml:space="preserve">If your OpenStudio </w:t>
+      </w:r>
+      <w:r>
+        <w:t>m</w:t>
+      </w:r>
+      <w:r>
+        <w:t xml:space="preserve">odel </w:t>
+      </w:r>
+      <w:r>
+        <w:t>c</w:t>
+      </w:r>
+      <w:r>
+        <w:t xml:space="preserve">rashes SketchUp or has unexpected behavior please forward it to </w:t>
+      </w:r>
+      <w:hyperlink r:id="rId21" w:history="1">
         <w:r>
           <w:rPr>
             <w:rStyle w:val="Hyperlink"/>
@@ -1979,13 +1932,8 @@
         </w:numPr>
       </w:pPr>
       <w:r>
-        <w:t xml:space="preserve">The Site / Utility Rates </w:t>
-      </w:r>
-      <w:proofErr w:type="spellStart"/>
-      <w:r>
-        <w:t>subtab</w:t>
-      </w:r>
-      <w:proofErr w:type="spellEnd"/>
+        <w:t>The Site / Utility Rates subtab</w:t>
+      </w:r>
       <w:r>
         <w:t xml:space="preserve"> the workflow are marked as “coming soon,” and will be completed in </w:t>
       </w:r>
@@ -2008,7 +1956,13 @@
         </w:numPr>
       </w:pPr>
       <w:r>
-        <w:t>To enable set point schedule drop zones on Thermal Zones tab, you need to first turn on the thermostat.</w:t>
+        <w:t>To enable set point schedule drop zones on</w:t>
+      </w:r>
+      <w:r>
+        <w:t xml:space="preserve"> the</w:t>
+      </w:r>
+      <w:r>
+        <w:t xml:space="preserve"> Thermal Zones tab, you need to first turn on the thermostat.</w:t>
       </w:r>
     </w:p>
     <w:p>
@@ -2020,7 +1974,31 @@
         </w:numPr>
       </w:pPr>
       <w:r>
-        <w:t>Using the mouse scroll wheels while hovering over graphics in the results summary tab will inadvertently zoom them in and out. [bug 574]</w:t>
+        <w:t>Using the mouse sc</w:t>
+      </w:r>
+      <w:r>
+        <w:t>roll wheel</w:t>
+      </w:r>
+      <w:r>
+        <w:t xml:space="preserve"> while hovering over graphics in the </w:t>
+      </w:r>
+      <w:r>
+        <w:t>R</w:t>
+      </w:r>
+      <w:r>
+        <w:t xml:space="preserve">esults </w:t>
+      </w:r>
+      <w:r>
+        <w:t>S</w:t>
+      </w:r>
+      <w:r>
+        <w:t xml:space="preserve">ummary tab will </w:t>
+      </w:r>
+      <w:r>
+        <w:t>unintentially</w:t>
+      </w:r>
+      <w:r>
+        <w:t xml:space="preserve"> zoom them in and out. [bug 574]</w:t>
       </w:r>
     </w:p>
     <w:p>
@@ -2054,15 +2032,15 @@
         <w:t xml:space="preserve"> </w:t>
       </w:r>
       <w:r>
-        <w:t xml:space="preserve"> If you still </w:t>
-      </w:r>
-      <w:proofErr w:type="gramStart"/>
-      <w:r>
-        <w:t>see  a</w:t>
-      </w:r>
-      <w:proofErr w:type="gramEnd"/>
-      <w:r>
-        <w:t xml:space="preserve"> material after clicking the “x”, switch away from and back to the object to refresh the view. [bug 925]</w:t>
+        <w:t xml:space="preserve">If you still see </w:t>
+      </w:r>
+      <w:r>
+        <w:t>a material after cli</w:t>
+      </w:r>
+      <w:bookmarkStart w:id="0" w:name="_GoBack"/>
+      <w:bookmarkEnd w:id="0"/>
+      <w:r>
+        <w:t>cking the “x”, switch away from and back to the object to refresh the view. [bug 925]</w:t>
       </w:r>
     </w:p>
     <w:p>
@@ -2075,16 +2053,8 @@
         <w:spacing w:after="0" w:line="240" w:lineRule="auto"/>
         <w:contextualSpacing w:val="0"/>
       </w:pPr>
-      <w:commentRangeStart w:id="4"/>
       <w:r>
         <w:t>Not all of the schedules required to make a valid People object can be assigned in the application. [bug 664]</w:t>
-      </w:r>
-      <w:commentRangeEnd w:id="4"/>
-      <w:r>
-        <w:rPr>
-          <w:rStyle w:val="CommentReference"/>
-        </w:rPr>
-        <w:commentReference w:id="4"/>
       </w:r>
     </w:p>
     <w:p>
@@ -2101,7 +2071,19 @@
         <w:rPr>
           <w:rFonts w:eastAsia="Times New Roman"/>
         </w:rPr>
-        <w:t>The 3-phase daylighting simulation method is currently inoperable, due to a fundamental change in the way the lighting calculation points are passed to Radiance</w:t>
+        <w:t>The 3-phase daylighting simulation</w:t>
+      </w:r>
+      <w:r>
+        <w:rPr>
+          <w:rFonts w:eastAsia="Times New Roman"/>
+        </w:rPr>
+        <w:t xml:space="preserve"> method is currently inoperable</w:t>
+      </w:r>
+      <w:r>
+        <w:rPr>
+          <w:rFonts w:eastAsia="Times New Roman"/>
+        </w:rPr>
+        <w:t xml:space="preserve"> due to a fundamental change in the way the lighting calculation points are passed to Radiance</w:t>
       </w:r>
       <w:r>
         <w:rPr>
@@ -2127,13 +2109,8 @@
         <w:pStyle w:val="Heading3"/>
       </w:pPr>
       <w:r>
-        <w:t xml:space="preserve">OpenStudio </w:t>
-      </w:r>
-      <w:proofErr w:type="spellStart"/>
-      <w:r>
-        <w:t>ParametricAnalysisTool</w:t>
-      </w:r>
-      <w:proofErr w:type="spellEnd"/>
+        <w:t>OpenStudio ParametricAnalysisTool</w:t>
+      </w:r>
     </w:p>
     <w:p>
       <w:pPr>
@@ -2144,14 +2121,9 @@
         </w:numPr>
       </w:pPr>
       <w:r>
-        <w:t xml:space="preserve">PAT won’t prevent you from loading OSM files that are from a newer version of OpenStudio </w:t>
-      </w:r>
-      <w:bookmarkStart w:id="5" w:name="_GoBack"/>
-      <w:r>
-        <w:t>than you have installed, but the analysis won’t run. [bug 1240]</w:t>
-      </w:r>
-    </w:p>
-    <w:bookmarkEnd w:id="5"/>
+        <w:t>PAT won’t prevent you from loading OSM files that are from a newer version of OpenStudio than you have installed, but the analysis won’t run. [bug 1240]</w:t>
+      </w:r>
+    </w:p>
     <w:p>
       <w:pPr>
         <w:pStyle w:val="ListParagraph"/>
@@ -2185,15 +2157,26 @@
         </w:numPr>
       </w:pPr>
       <w:r>
-        <w:t xml:space="preserve">Adding a design alternative using measure groups will remove any design </w:t>
-      </w:r>
-      <w:proofErr w:type="gramStart"/>
-      <w:r>
-        <w:t>alternatives  made</w:t>
-      </w:r>
-      <w:proofErr w:type="gramEnd"/>
-      <w:r>
-        <w:t xml:space="preserve"> from external files. You can however add a design alternative made from external files without loosing design alternatives made from measure groups. [1236]</w:t>
+        <w:lastRenderedPageBreak/>
+        <w:t>Adding a design alternative using measure groups will remove any desi</w:t>
+      </w:r>
+      <w:r>
+        <w:t>gn alternatives</w:t>
+      </w:r>
+      <w:r>
+        <w:t xml:space="preserve"> made from external files. You can however add a design alternative made</w:t>
+      </w:r>
+      <w:r>
+        <w:t xml:space="preserve"> from external files without lo</w:t>
+      </w:r>
+      <w:r>
+        <w:t>sing design alternatives made from measure groups. [</w:t>
+      </w:r>
+      <w:r>
+        <w:t xml:space="preserve">bug </w:t>
+      </w:r>
+      <w:r>
+        <w:t>1236]</w:t>
       </w:r>
     </w:p>
     <w:p>
@@ -2204,10 +2187,14 @@
           <w:numId w:val="20"/>
         </w:numPr>
       </w:pPr>
-      <w:commentRangeStart w:id="6"/>
-      <w:commentRangeStart w:id="7"/>
-      <w:r>
-        <w:t>Always on measures are not applied to externally constructed design alternatives.</w:t>
+      <w:r>
+        <w:t>A</w:t>
+      </w:r>
+      <w:r>
+        <w:t>lways Ru</w:t>
+      </w:r>
+      <w:r>
+        <w:t>n measures are not applied to externally constructed design alternatives.</w:t>
       </w:r>
     </w:p>
     <w:p>
@@ -2221,31 +2208,12 @@
       <w:r>
         <w:t>Measures specified within externally constructed design alternative models are not applied.</w:t>
       </w:r>
-      <w:commentRangeEnd w:id="7"/>
-      <w:r>
-        <w:rPr>
-          <w:rStyle w:val="CommentReference"/>
-        </w:rPr>
-        <w:commentReference w:id="7"/>
-      </w:r>
-    </w:p>
-    <w:commentRangeEnd w:id="6"/>
+    </w:p>
     <w:p>
       <w:pPr>
         <w:pStyle w:val="Heading3"/>
       </w:pPr>
       <w:r>
-        <w:rPr>
-          <w:rStyle w:val="CommentReference"/>
-          <w:rFonts w:asciiTheme="minorHAnsi" w:eastAsiaTheme="minorHAnsi" w:hAnsiTheme="minorHAnsi" w:cstheme="minorBidi"/>
-          <w:b w:val="0"/>
-          <w:bCs w:val="0"/>
-          <w:color w:val="auto"/>
-        </w:rPr>
-        <w:lastRenderedPageBreak/>
-        <w:commentReference w:id="6"/>
-      </w:r>
-      <w:r>
         <w:t>OpenStudio ResultsViewer</w:t>
       </w:r>
     </w:p>
@@ -2281,19 +2249,76 @@
         <w:t xml:space="preserve">. </w:t>
       </w:r>
       <w:r>
+        <w:t>Run periods cannot wrap around the end or beginning of the year.</w:t>
+      </w:r>
+      <w:r>
         <w:t xml:space="preserve"> </w:t>
       </w:r>
       <w:r>
-        <w:t>Run periods cannot wrap around the end or beginning of the year.</w:t>
+        <w:t xml:space="preserve">[bug </w:t>
+      </w:r>
+      <w:r>
+        <w:t>78</w:t>
+      </w:r>
+      <w:r>
+        <w:t>]</w:t>
+      </w:r>
+    </w:p>
+    <w:p>
+      <w:pPr>
+        <w:pStyle w:val="ListParagraph"/>
+        <w:numPr>
+          <w:ilvl w:val="0"/>
+          <w:numId w:val="12"/>
+        </w:numPr>
+        <w:spacing w:after="0"/>
+      </w:pPr>
+      <w:r>
+        <w:t>Table view column rearrangements are not preserved.</w:t>
       </w:r>
       <w:r>
         <w:t xml:space="preserve"> </w:t>
       </w:r>
       <w:r>
-        <w:t xml:space="preserve">[bug </w:t>
-      </w:r>
-      <w:r>
-        <w:t>78</w:t>
+        <w:t>[bug 34]</w:t>
+      </w:r>
+    </w:p>
+    <w:p>
+      <w:pPr>
+        <w:pStyle w:val="Heading3"/>
+      </w:pPr>
+      <w:r>
+        <w:t>OpenStudio RunManager</w:t>
+      </w:r>
+    </w:p>
+    <w:p>
+      <w:pPr>
+        <w:pStyle w:val="ListParagraph"/>
+        <w:numPr>
+          <w:ilvl w:val="0"/>
+          <w:numId w:val="6"/>
+        </w:numPr>
+      </w:pPr>
+      <w:r>
+        <w:t xml:space="preserve">EnergyPlus ForwardTranslator errors </w:t>
+      </w:r>
+      <w:r>
+        <w:t>d</w:t>
+      </w:r>
+      <w:r>
+        <w:t>o not appear in the RunManager GUI elements</w:t>
+      </w:r>
+      <w:r>
+        <w:t>.</w:t>
+      </w:r>
+      <w:r>
+        <w:t xml:space="preserve"> </w:t>
+      </w:r>
+      <w:r>
+        <w:t>[b</w:t>
+      </w:r>
+      <w:r>
+        <w:t>ug 897</w:t>
       </w:r>
       <w:r>
         <w:t>]</w:t>
@@ -2301,184 +2326,46 @@
     </w:p>
     <w:p>
       <w:pPr>
-        <w:pStyle w:val="ListParagraph"/>
-        <w:numPr>
-          <w:ilvl w:val="0"/>
-          <w:numId w:val="12"/>
-        </w:numPr>
-        <w:spacing w:after="0"/>
-      </w:pPr>
-      <w:r>
-        <w:t>Table view column rearrangements are not preserved.</w:t>
+        <w:pStyle w:val="Heading3"/>
+      </w:pPr>
+      <w:r>
+        <w:t>OpenStudio Platform, Including SWIG Bindings</w:t>
+      </w:r>
+    </w:p>
+    <w:p>
+      <w:pPr>
+        <w:pStyle w:val="ListParagraph"/>
+        <w:numPr>
+          <w:ilvl w:val="0"/>
+          <w:numId w:val="6"/>
+        </w:numPr>
+      </w:pPr>
+      <w:r>
+        <w:t>IdfObject::getQuantity and IdfObject::setQuantity functionality is almost, but not completely, comprehensive.</w:t>
       </w:r>
       <w:r>
         <w:t xml:space="preserve"> </w:t>
       </w:r>
       <w:r>
+        <w:t>The quantity getters and setters for fields whose units are “BasedOnField AX” are not expected to work at the IdfObject level, but are to be handled only for OS: prefixed objects by the specific interfaces of classes derived from ModelObject.</w:t>
+      </w:r>
+    </w:p>
+    <w:p>
+      <w:pPr>
+        <w:pStyle w:val="ListParagraph"/>
+        <w:numPr>
+          <w:ilvl w:val="0"/>
+          <w:numId w:val="6"/>
+        </w:numPr>
+      </w:pPr>
+      <w:r>
+        <w:t>The default naming scheme of WorkspaceObject (base class for ModelObject, etc.) sometimes results in undesired name clashes when transferring objects between models, including in the EnergyPlus translators.</w:t>
+      </w:r>
+      <w:r>
         <w:t xml:space="preserve"> </w:t>
       </w:r>
       <w:r>
-        <w:t>[bug 34]</w:t>
-      </w:r>
-    </w:p>
-    <w:p>
-      <w:pPr>
-        <w:pStyle w:val="Heading3"/>
-      </w:pPr>
-      <w:r>
-        <w:t xml:space="preserve">OpenStudio </w:t>
-      </w:r>
-      <w:proofErr w:type="spellStart"/>
-      <w:r>
-        <w:t>RunManager</w:t>
-      </w:r>
-      <w:proofErr w:type="spellEnd"/>
-    </w:p>
-    <w:p>
-      <w:pPr>
-        <w:pStyle w:val="ListParagraph"/>
-        <w:numPr>
-          <w:ilvl w:val="0"/>
-          <w:numId w:val="6"/>
-        </w:numPr>
-      </w:pPr>
-      <w:r>
-        <w:t xml:space="preserve">EnergyPlus </w:t>
-      </w:r>
-      <w:proofErr w:type="spellStart"/>
-      <w:r>
-        <w:t>ForwardTranslator</w:t>
-      </w:r>
-      <w:proofErr w:type="spellEnd"/>
-      <w:r>
-        <w:t xml:space="preserve"> errors </w:t>
-      </w:r>
-      <w:r>
-        <w:t>d</w:t>
-      </w:r>
-      <w:r>
-        <w:t xml:space="preserve">o not appear in the </w:t>
-      </w:r>
-      <w:proofErr w:type="spellStart"/>
-      <w:r>
-        <w:t>RunManager</w:t>
-      </w:r>
-      <w:proofErr w:type="spellEnd"/>
-      <w:r>
-        <w:t xml:space="preserve"> GUI elements (Bug 897)</w:t>
-      </w:r>
-    </w:p>
-    <w:p>
-      <w:pPr>
-        <w:pStyle w:val="Heading3"/>
-      </w:pPr>
-      <w:r>
-        <w:t>OpenStudio Platform, Including SWIG Bindings</w:t>
-      </w:r>
-    </w:p>
-    <w:p>
-      <w:pPr>
-        <w:pStyle w:val="ListParagraph"/>
-        <w:numPr>
-          <w:ilvl w:val="0"/>
-          <w:numId w:val="6"/>
-        </w:numPr>
-      </w:pPr>
-      <w:proofErr w:type="spellStart"/>
-      <w:r>
-        <w:t>IdfObject</w:t>
-      </w:r>
-      <w:proofErr w:type="spellEnd"/>
-      <w:r>
-        <w:t>::</w:t>
-      </w:r>
-      <w:proofErr w:type="spellStart"/>
-      <w:r>
-        <w:t>getQuantity</w:t>
-      </w:r>
-      <w:proofErr w:type="spellEnd"/>
-      <w:r>
-        <w:t xml:space="preserve"> and </w:t>
-      </w:r>
-      <w:proofErr w:type="spellStart"/>
-      <w:r>
-        <w:t>IdfObject</w:t>
-      </w:r>
-      <w:proofErr w:type="spellEnd"/>
-      <w:r>
-        <w:t>::</w:t>
-      </w:r>
-      <w:proofErr w:type="spellStart"/>
-      <w:r>
-        <w:t>setQuantity</w:t>
-      </w:r>
-      <w:proofErr w:type="spellEnd"/>
-      <w:r>
-        <w:t xml:space="preserve"> functionality is almost, but not completely, comprehensive.</w:t>
-      </w:r>
-      <w:r>
-        <w:t xml:space="preserve"> </w:t>
-      </w:r>
-      <w:r>
-        <w:t xml:space="preserve"> The quantity getters and setters for fields whose units are “</w:t>
-      </w:r>
-      <w:proofErr w:type="spellStart"/>
-      <w:r>
-        <w:t>BasedOnField</w:t>
-      </w:r>
-      <w:proofErr w:type="spellEnd"/>
-      <w:r>
-        <w:t xml:space="preserve"> AX” are not expected to work at the </w:t>
-      </w:r>
-      <w:proofErr w:type="spellStart"/>
-      <w:r>
-        <w:t>IdfObject</w:t>
-      </w:r>
-      <w:proofErr w:type="spellEnd"/>
-      <w:r>
-        <w:t xml:space="preserve"> level, but are to be handled only for OS: prefixed objects by the specific interfaces of classes derived from </w:t>
-      </w:r>
-      <w:proofErr w:type="spellStart"/>
-      <w:r>
-        <w:t>ModelObject</w:t>
-      </w:r>
-      <w:proofErr w:type="spellEnd"/>
-      <w:r>
-        <w:t>.</w:t>
-      </w:r>
-    </w:p>
-    <w:p>
-      <w:pPr>
-        <w:pStyle w:val="ListParagraph"/>
-        <w:numPr>
-          <w:ilvl w:val="0"/>
-          <w:numId w:val="6"/>
-        </w:numPr>
-      </w:pPr>
-      <w:r>
-        <w:t xml:space="preserve">The default naming scheme of </w:t>
-      </w:r>
-      <w:proofErr w:type="spellStart"/>
-      <w:r>
-        <w:t>WorkspaceObject</w:t>
-      </w:r>
-      <w:proofErr w:type="spellEnd"/>
-      <w:r>
-        <w:t xml:space="preserve"> (base class for </w:t>
-      </w:r>
-      <w:proofErr w:type="spellStart"/>
-      <w:r>
-        <w:t>ModelObject</w:t>
-      </w:r>
-      <w:proofErr w:type="spellEnd"/>
-      <w:r>
-        <w:t>, etc.) sometimes results in undesired name clashes when transferring objects between models, including in the EnergyPlus translators.</w:t>
-      </w:r>
-      <w:r>
-        <w:t xml:space="preserve"> </w:t>
-      </w:r>
-      <w:r>
-        <w:t xml:space="preserve"> Therefore, some objects may be unexpectedly renamed or copied.</w:t>
+        <w:t>Therefore, some objects may be unexpectedly renamed or copied.</w:t>
       </w:r>
     </w:p>
     <w:p>
@@ -2492,23 +2379,7 @@
         <w:contextualSpacing w:val="0"/>
       </w:pPr>
       <w:r>
-        <w:t>OpenStudio:</w:t>
-      </w:r>
-      <w:proofErr w:type="gramStart"/>
-      <w:r>
-        <w:t>:Model</w:t>
-      </w:r>
-      <w:proofErr w:type="gramEnd"/>
-      <w:r>
-        <w:t>::</w:t>
-      </w:r>
-      <w:proofErr w:type="spellStart"/>
-      <w:r>
-        <w:t>ComponentVector</w:t>
-      </w:r>
-      <w:proofErr w:type="spellEnd"/>
-      <w:r>
-        <w:t xml:space="preserve"> objects may be inaccessible from the Ruby bindings. [bug 1005]</w:t>
+        <w:t>OpenStudio::Model::ComponentVector objects may be inaccessible from the Ruby bindings. [bug 1005]</w:t>
       </w:r>
     </w:p>
     <w:p>
@@ -2516,95 +2387,85 @@
         <w:pStyle w:val="Heading2"/>
       </w:pPr>
       <w:r>
-        <w:t>Known Issues Specific to Mac</w:t>
-      </w:r>
-    </w:p>
-    <w:p>
-      <w:pPr>
-        <w:numPr>
-          <w:ilvl w:val="0"/>
-          <w:numId w:val="16"/>
-        </w:numPr>
-        <w:spacing w:after="0" w:line="240" w:lineRule="auto"/>
-        <w:rPr>
-          <w:rFonts w:ascii="Calibri" w:eastAsia="Calibri" w:hAnsi="Calibri" w:cs="Times New Roman"/>
-        </w:rPr>
-      </w:pPr>
-      <w:r>
-        <w:rPr>
-          <w:rFonts w:ascii="Calibri" w:eastAsia="Calibri" w:hAnsi="Calibri" w:cs="Times New Roman"/>
-        </w:rPr>
-        <w:t>To Install OpenStudio 1.0 correctly on Mac you need to first un-install earlier versions of OpenStudio.</w:t>
-      </w:r>
-      <w:r>
-        <w:rPr>
-          <w:rFonts w:ascii="Calibri" w:eastAsia="Calibri" w:hAnsi="Calibri" w:cs="Times New Roman"/>
-        </w:rPr>
+        <w:t xml:space="preserve">Known Issues Specific to </w:t>
+      </w:r>
+      <w:r>
+        <w:t>OS X</w:t>
+      </w:r>
+    </w:p>
+    <w:p>
+      <w:pPr>
+        <w:pStyle w:val="ListParagraph"/>
+        <w:numPr>
+          <w:ilvl w:val="0"/>
+          <w:numId w:val="22"/>
+        </w:numPr>
+        <w:ind w:left="720"/>
+      </w:pPr>
+      <w:r>
+        <w:t xml:space="preserve">To Install OpenStudio 1.0 correctly on </w:t>
+      </w:r>
+      <w:r>
+        <w:t>OS X you need to first un</w:t>
+      </w:r>
+      <w:r>
+        <w:t>install earlier versions of OpenStudio.</w:t>
+      </w:r>
+      <w:r>
         <w:t xml:space="preserve"> [bug 1303]</w:t>
       </w:r>
     </w:p>
     <w:p>
       <w:pPr>
-        <w:numPr>
-          <w:ilvl w:val="0"/>
-          <w:numId w:val="16"/>
-        </w:numPr>
-        <w:spacing w:after="0" w:line="240" w:lineRule="auto"/>
-        <w:rPr>
-          <w:rFonts w:ascii="Calibri" w:eastAsia="Calibri" w:hAnsi="Calibri" w:cs="Times New Roman"/>
-        </w:rPr>
-      </w:pPr>
-      <w:r>
-        <w:rPr>
-          <w:rFonts w:ascii="Calibri" w:eastAsia="Calibri" w:hAnsi="Calibri" w:cs="Times New Roman"/>
-        </w:rPr>
-        <w:t xml:space="preserve">At this time, we are unable to provide simple installation instructions for DAKOTA on OS X. </w:t>
-      </w:r>
-      <w:r>
-        <w:rPr>
-          <w:rFonts w:ascii="Calibri" w:eastAsia="Calibri" w:hAnsi="Calibri" w:cs="Times New Roman"/>
-        </w:rPr>
+        <w:pStyle w:val="ListParagraph"/>
+        <w:numPr>
+          <w:ilvl w:val="0"/>
+          <w:numId w:val="22"/>
+        </w:numPr>
+        <w:ind w:left="720"/>
+      </w:pPr>
+      <w:r>
+        <w:t>At this time, we are unable to provide simple installation instructions for DAKOTA on OS X. We are working with the DAKOTA team to be able to provide this sometime in 2013. [bug 437]</w:t>
+      </w:r>
+    </w:p>
+    <w:p>
+      <w:pPr>
+        <w:pStyle w:val="ListParagraph"/>
+        <w:numPr>
+          <w:ilvl w:val="0"/>
+          <w:numId w:val="22"/>
+        </w:numPr>
+        <w:ind w:left="720"/>
+      </w:pPr>
+      <w:r>
+        <w:t>The SketchUp Plug-in t</w:t>
+      </w:r>
+      <w:r>
+        <w:t xml:space="preserve">oolbar tooltips </w:t>
+      </w:r>
+      <w:r>
+        <w:t>do</w:t>
+      </w:r>
+      <w:r>
+        <w:t xml:space="preserve"> not work correctly </w:t>
+      </w:r>
+      <w:r>
+        <w:t>on OS X</w:t>
+      </w:r>
+      <w:r>
+        <w:t xml:space="preserve"> if you have made your toolbars horizontal. </w:t>
+      </w:r>
+      <w:r>
+        <w:t xml:space="preserve">The tooltips never show on OS X </w:t>
+      </w:r>
+      <w:r>
+        <w:t>in the status bar. The button state may also be incorrect.</w:t>
+      </w:r>
+      <w:r>
         <w:t xml:space="preserve"> </w:t>
       </w:r>
       <w:r>
-        <w:rPr>
-          <w:rFonts w:ascii="Calibri" w:eastAsia="Calibri" w:hAnsi="Calibri" w:cs="Times New Roman"/>
-        </w:rPr>
-        <w:t>We are working with the DAKOTA team to be able to provide this sometime in early 2013. [bug 437]</w:t>
-      </w:r>
-    </w:p>
-    <w:p>
-      <w:pPr>
-        <w:pStyle w:val="ListParagraph"/>
-        <w:numPr>
-          <w:ilvl w:val="0"/>
-          <w:numId w:val="5"/>
-        </w:numPr>
-        <w:spacing w:after="0"/>
-      </w:pPr>
-      <w:r>
-        <w:t>The SketchUp Plug-in t</w:t>
-      </w:r>
-      <w:r>
-        <w:t xml:space="preserve">oolbar tooltips </w:t>
-      </w:r>
-      <w:r>
-        <w:t>do</w:t>
-      </w:r>
-      <w:r>
-        <w:t xml:space="preserve"> not work correctly on a Mac if you have made your toolbars horizontal. </w:t>
-      </w:r>
-      <w:r>
-        <w:t xml:space="preserve"> </w:t>
-      </w:r>
-      <w:r>
-        <w:t>The tooltips never show on a Mac in the status bar. The button state may also be incorrect.</w:t>
-      </w:r>
-      <w:r>
-        <w:t xml:space="preserve"> </w:t>
-      </w:r>
-      <w:r>
-        <w:t xml:space="preserve"> This is a bug in SketchUp versus the plug-in. [bug 375]</w:t>
+        <w:t>This is a bug in SketchUp versus the plug-in. [bug 375]</w:t>
       </w:r>
     </w:p>
     <w:p>
@@ -2669,126 +2530,122 @@
 </w:document>
 </file>
 
-<file path=word/comments.xml><?xml version="1.0" encoding="utf-8"?>
-<w:comments xmlns:wpc="http://schemas.microsoft.com/office/word/2010/wordprocessingCanvas" xmlns:mc="http://schemas.openxmlformats.org/markup-compatibility/2006" xmlns:o="urn:schemas-microsoft-com:office:office" xmlns:r="http://schemas.openxmlformats.org/officeDocument/2006/relationships" xmlns:m="http://schemas.openxmlformats.org/officeDocument/2006/math" xmlns:v="urn:schemas-microsoft-com:vml" xmlns:wp14="http://schemas.microsoft.com/office/word/2010/wordprocessingDrawing" xmlns:wp="http://schemas.openxmlformats.org/drawingml/2006/wordprocessingDrawing" xmlns:w10="urn:schemas-microsoft-com:office:word" xmlns:w="http://schemas.openxmlformats.org/wordprocessingml/2006/main" xmlns:w14="http://schemas.microsoft.com/office/word/2010/wordml" xmlns:wpg="http://schemas.microsoft.com/office/word/2010/wordprocessingGroup" xmlns:wpi="http://schemas.microsoft.com/office/word/2010/wordprocessingInk" xmlns:wne="http://schemas.microsoft.com/office/word/2006/wordml" xmlns:wps="http://schemas.microsoft.com/office/word/2010/wordprocessingShape" mc:Ignorable="w14 wp14">
-  <w:comment w:id="0" w:author="NREL" w:date="2013-06-27T09:00:00Z" w:initials="N">
-    <w:p>
-      <w:pPr>
-        <w:pStyle w:val="CommentText"/>
-      </w:pPr>
-      <w:r>
-        <w:rPr>
-          <w:rStyle w:val="CommentReference"/>
-        </w:rPr>
-        <w:annotationRef/>
-      </w:r>
-      <w:r>
-        <w:t>This is not online yet. Get this online or remove from here.</w:t>
-      </w:r>
-    </w:p>
-  </w:comment>
-  <w:comment w:id="1" w:author="Larry Brackney" w:date="2013-06-28T07:08:00Z" w:initials="LB">
-    <w:p>
-      <w:pPr>
-        <w:pStyle w:val="CommentText"/>
-      </w:pPr>
-      <w:r>
-        <w:rPr>
-          <w:rStyle w:val="CommentReference"/>
-        </w:rPr>
-        <w:annotationRef/>
-      </w:r>
-      <w:r>
-        <w:t>Good – this is the right level of detail.</w:t>
-      </w:r>
-    </w:p>
-  </w:comment>
-  <w:comment w:id="2" w:author="Larry Brackney" w:date="2013-06-28T07:08:00Z" w:initials="LB">
-    <w:p>
-      <w:pPr>
-        <w:pStyle w:val="CommentText"/>
-      </w:pPr>
-      <w:r>
-        <w:rPr>
-          <w:rStyle w:val="CommentReference"/>
-        </w:rPr>
-        <w:annotationRef/>
-      </w:r>
-      <w:r>
-        <w:t>Added new HVAC model objects also.</w:t>
-      </w:r>
-    </w:p>
-  </w:comment>
-  <w:comment w:id="3" w:author="Larry Brackney" w:date="2013-06-28T07:11:00Z" w:initials="LB">
-    <w:p>
-      <w:pPr>
-        <w:pStyle w:val="CommentText"/>
-      </w:pPr>
-      <w:r>
-        <w:rPr>
-          <w:rStyle w:val="CommentReference"/>
-        </w:rPr>
-        <w:annotationRef/>
-      </w:r>
-      <w:r>
-        <w:t>Should ERV be called out explicitly?  Did we add any more, or is the complete list from Andrew?  I know G14 has done more than this – maybe it’s just not in yet.</w:t>
-      </w:r>
-    </w:p>
-  </w:comment>
-  <w:comment w:id="4" w:author="NREL" w:date="2013-06-27T09:00:00Z" w:initials="N">
-    <w:p>
-      <w:pPr>
-        <w:pStyle w:val="CommentText"/>
-      </w:pPr>
-      <w:r>
-        <w:rPr>
-          <w:rStyle w:val="CommentReference"/>
-        </w:rPr>
-        <w:annotationRef/>
-      </w:r>
-      <w:r>
-        <w:t>Evan just put fix on the trunk. Not sure if that is going to be moved to the release branch.</w:t>
-      </w:r>
-    </w:p>
-  </w:comment>
-  <w:comment w:id="7" w:author="NREL" w:date="2013-06-28T07:59:00Z" w:initials="N">
-    <w:p>
-      <w:pPr>
-        <w:pStyle w:val="CommentText"/>
-      </w:pPr>
-      <w:r>
-        <w:rPr>
-          <w:rStyle w:val="CommentReference"/>
-        </w:rPr>
-        <w:annotationRef/>
-      </w:r>
-      <w:r>
-        <w:t>That looks correct</w:t>
-      </w:r>
-    </w:p>
-  </w:comment>
-  <w:comment w:id="6" w:author="Larry Brackney" w:date="2013-06-28T07:20:00Z" w:initials="LB">
-    <w:p>
-      <w:pPr>
-        <w:pStyle w:val="CommentText"/>
-      </w:pPr>
-      <w:r>
-        <w:rPr>
-          <w:rStyle w:val="CommentReference"/>
-        </w:rPr>
-        <w:annotationRef/>
-      </w:r>
-      <w:r>
-        <w:t>Verify these bullets and the wording I’ve used.</w:t>
-      </w:r>
-    </w:p>
-  </w:comment>
-</w:comments>
-</file>
-
 <file path=word/numbering.xml><?xml version="1.0" encoding="utf-8"?>
 <w:numbering xmlns:wpc="http://schemas.microsoft.com/office/word/2010/wordprocessingCanvas" xmlns:mc="http://schemas.openxmlformats.org/markup-compatibility/2006" xmlns:o="urn:schemas-microsoft-com:office:office" xmlns:r="http://schemas.openxmlformats.org/officeDocument/2006/relationships" xmlns:m="http://schemas.openxmlformats.org/officeDocument/2006/math" xmlns:v="urn:schemas-microsoft-com:vml" xmlns:wp14="http://schemas.microsoft.com/office/word/2010/wordprocessingDrawing" xmlns:wp="http://schemas.openxmlformats.org/drawingml/2006/wordprocessingDrawing" xmlns:w10="urn:schemas-microsoft-com:office:word" xmlns:w="http://schemas.openxmlformats.org/wordprocessingml/2006/main" xmlns:w14="http://schemas.microsoft.com/office/word/2010/wordml" xmlns:wpg="http://schemas.microsoft.com/office/word/2010/wordprocessingGroup" xmlns:wpi="http://schemas.microsoft.com/office/word/2010/wordprocessingInk" xmlns:wne="http://schemas.microsoft.com/office/word/2006/wordml" xmlns:wps="http://schemas.microsoft.com/office/word/2010/wordprocessingShape" mc:Ignorable="w14 wp14">
   <w:abstractNum w:abstractNumId="0">
+    <w:nsid w:val="012D57A8"/>
+    <w:multiLevelType w:val="hybridMultilevel"/>
+    <w:tmpl w:val="36D018F4"/>
+    <w:lvl w:ilvl="0" w:tplc="04090001">
+      <w:start w:val="1"/>
+      <w:numFmt w:val="bullet"/>
+      <w:lvlText w:val=""/>
+      <w:lvlJc w:val="left"/>
+      <w:pPr>
+        <w:ind w:left="360" w:hanging="360"/>
+      </w:pPr>
+      <w:rPr>
+        <w:rFonts w:ascii="Symbol" w:hAnsi="Symbol" w:hint="default"/>
+      </w:rPr>
+    </w:lvl>
+    <w:lvl w:ilvl="1" w:tplc="04090003" w:tentative="1">
+      <w:start w:val="1"/>
+      <w:numFmt w:val="bullet"/>
+      <w:lvlText w:val="o"/>
+      <w:lvlJc w:val="left"/>
+      <w:pPr>
+        <w:ind w:left="1080" w:hanging="360"/>
+      </w:pPr>
+      <w:rPr>
+        <w:rFonts w:ascii="Courier New" w:hAnsi="Courier New" w:cs="Courier New" w:hint="default"/>
+      </w:rPr>
+    </w:lvl>
+    <w:lvl w:ilvl="2" w:tplc="04090005" w:tentative="1">
+      <w:start w:val="1"/>
+      <w:numFmt w:val="bullet"/>
+      <w:lvlText w:val=""/>
+      <w:lvlJc w:val="left"/>
+      <w:pPr>
+        <w:ind w:left="1800" w:hanging="360"/>
+      </w:pPr>
+      <w:rPr>
+        <w:rFonts w:ascii="Wingdings" w:hAnsi="Wingdings" w:hint="default"/>
+      </w:rPr>
+    </w:lvl>
+    <w:lvl w:ilvl="3" w:tplc="04090001" w:tentative="1">
+      <w:start w:val="1"/>
+      <w:numFmt w:val="bullet"/>
+      <w:lvlText w:val=""/>
+      <w:lvlJc w:val="left"/>
+      <w:pPr>
+        <w:ind w:left="2520" w:hanging="360"/>
+      </w:pPr>
+      <w:rPr>
+        <w:rFonts w:ascii="Symbol" w:hAnsi="Symbol" w:hint="default"/>
+      </w:rPr>
+    </w:lvl>
+    <w:lvl w:ilvl="4" w:tplc="04090003" w:tentative="1">
+      <w:start w:val="1"/>
+      <w:numFmt w:val="bullet"/>
+      <w:lvlText w:val="o"/>
+      <w:lvlJc w:val="left"/>
+      <w:pPr>
+        <w:ind w:left="3240" w:hanging="360"/>
+      </w:pPr>
+      <w:rPr>
+        <w:rFonts w:ascii="Courier New" w:hAnsi="Courier New" w:cs="Courier New" w:hint="default"/>
+      </w:rPr>
+    </w:lvl>
+    <w:lvl w:ilvl="5" w:tplc="04090005" w:tentative="1">
+      <w:start w:val="1"/>
+      <w:numFmt w:val="bullet"/>
+      <w:lvlText w:val=""/>
+      <w:lvlJc w:val="left"/>
+      <w:pPr>
+        <w:ind w:left="3960" w:hanging="360"/>
+      </w:pPr>
+      <w:rPr>
+        <w:rFonts w:ascii="Wingdings" w:hAnsi="Wingdings" w:hint="default"/>
+      </w:rPr>
+    </w:lvl>
+    <w:lvl w:ilvl="6" w:tplc="04090001" w:tentative="1">
+      <w:start w:val="1"/>
+      <w:numFmt w:val="bullet"/>
+      <w:lvlText w:val=""/>
+      <w:lvlJc w:val="left"/>
+      <w:pPr>
+        <w:ind w:left="4680" w:hanging="360"/>
+      </w:pPr>
+      <w:rPr>
+        <w:rFonts w:ascii="Symbol" w:hAnsi="Symbol" w:hint="default"/>
+      </w:rPr>
+    </w:lvl>
+    <w:lvl w:ilvl="7" w:tplc="04090003" w:tentative="1">
+      <w:start w:val="1"/>
+      <w:numFmt w:val="bullet"/>
+      <w:lvlText w:val="o"/>
+      <w:lvlJc w:val="left"/>
+      <w:pPr>
+        <w:ind w:left="5400" w:hanging="360"/>
+      </w:pPr>
+      <w:rPr>
+        <w:rFonts w:ascii="Courier New" w:hAnsi="Courier New" w:cs="Courier New" w:hint="default"/>
+      </w:rPr>
+    </w:lvl>
+    <w:lvl w:ilvl="8" w:tplc="04090005" w:tentative="1">
+      <w:start w:val="1"/>
+      <w:numFmt w:val="bullet"/>
+      <w:lvlText w:val=""/>
+      <w:lvlJc w:val="left"/>
+      <w:pPr>
+        <w:ind w:left="6120" w:hanging="360"/>
+      </w:pPr>
+      <w:rPr>
+        <w:rFonts w:ascii="Wingdings" w:hAnsi="Wingdings" w:hint="default"/>
+      </w:rPr>
+    </w:lvl>
+  </w:abstractNum>
+  <w:abstractNum w:abstractNumId="1">
     <w:nsid w:val="0CA7223F"/>
     <w:multiLevelType w:val="hybridMultilevel"/>
     <w:tmpl w:val="F8988486"/>
@@ -2901,7 +2758,7 @@
       </w:rPr>
     </w:lvl>
   </w:abstractNum>
-  <w:abstractNum w:abstractNumId="1">
+  <w:abstractNum w:abstractNumId="2">
     <w:nsid w:val="1A171865"/>
     <w:multiLevelType w:val="hybridMultilevel"/>
     <w:tmpl w:val="F8B60980"/>
@@ -3014,7 +2871,7 @@
       </w:rPr>
     </w:lvl>
   </w:abstractNum>
-  <w:abstractNum w:abstractNumId="2">
+  <w:abstractNum w:abstractNumId="3">
     <w:nsid w:val="1DF33AA0"/>
     <w:multiLevelType w:val="hybridMultilevel"/>
     <w:tmpl w:val="8FF04E5C"/>
@@ -3127,7 +2984,7 @@
       </w:rPr>
     </w:lvl>
   </w:abstractNum>
-  <w:abstractNum w:abstractNumId="3">
+  <w:abstractNum w:abstractNumId="4">
     <w:nsid w:val="275A523D"/>
     <w:multiLevelType w:val="hybridMultilevel"/>
     <w:tmpl w:val="4C864750"/>
@@ -3240,7 +3097,7 @@
       </w:rPr>
     </w:lvl>
   </w:abstractNum>
-  <w:abstractNum w:abstractNumId="4">
+  <w:abstractNum w:abstractNumId="5">
     <w:nsid w:val="29154440"/>
     <w:multiLevelType w:val="hybridMultilevel"/>
     <w:tmpl w:val="0F42B170"/>
@@ -3353,7 +3210,7 @@
       </w:rPr>
     </w:lvl>
   </w:abstractNum>
-  <w:abstractNum w:abstractNumId="5">
+  <w:abstractNum w:abstractNumId="6">
     <w:nsid w:val="2FB26DE1"/>
     <w:multiLevelType w:val="multilevel"/>
     <w:tmpl w:val="FA7C0100"/>
@@ -3502,7 +3359,7 @@
       </w:rPr>
     </w:lvl>
   </w:abstractNum>
-  <w:abstractNum w:abstractNumId="6">
+  <w:abstractNum w:abstractNumId="7">
     <w:nsid w:val="35B04EE2"/>
     <w:multiLevelType w:val="hybridMultilevel"/>
     <w:tmpl w:val="E3E2F73C"/>
@@ -3615,7 +3472,7 @@
       </w:rPr>
     </w:lvl>
   </w:abstractNum>
-  <w:abstractNum w:abstractNumId="7">
+  <w:abstractNum w:abstractNumId="8">
     <w:nsid w:val="3F322E1B"/>
     <w:multiLevelType w:val="hybridMultilevel"/>
     <w:tmpl w:val="22E2B6FE"/>
@@ -3728,7 +3585,7 @@
       </w:rPr>
     </w:lvl>
   </w:abstractNum>
-  <w:abstractNum w:abstractNumId="8">
+  <w:abstractNum w:abstractNumId="9">
     <w:nsid w:val="46E207D4"/>
     <w:multiLevelType w:val="hybridMultilevel"/>
     <w:tmpl w:val="2708E7CA"/>
@@ -3841,7 +3698,7 @@
       </w:rPr>
     </w:lvl>
   </w:abstractNum>
-  <w:abstractNum w:abstractNumId="9">
+  <w:abstractNum w:abstractNumId="10">
     <w:nsid w:val="4E6B3570"/>
     <w:multiLevelType w:val="hybridMultilevel"/>
     <w:tmpl w:val="9E6AF678"/>
@@ -3954,7 +3811,7 @@
       </w:rPr>
     </w:lvl>
   </w:abstractNum>
-  <w:abstractNum w:abstractNumId="10">
+  <w:abstractNum w:abstractNumId="11">
     <w:nsid w:val="4F762BEF"/>
     <w:multiLevelType w:val="hybridMultilevel"/>
     <w:tmpl w:val="5D725B1E"/>
@@ -4067,7 +3924,7 @@
       </w:pPr>
     </w:lvl>
   </w:abstractNum>
-  <w:abstractNum w:abstractNumId="11">
+  <w:abstractNum w:abstractNumId="12">
     <w:nsid w:val="51E63C45"/>
     <w:multiLevelType w:val="hybridMultilevel"/>
     <w:tmpl w:val="AA2E294C"/>
@@ -4181,7 +4038,7 @@
       </w:rPr>
     </w:lvl>
   </w:abstractNum>
-  <w:abstractNum w:abstractNumId="12">
+  <w:abstractNum w:abstractNumId="13">
     <w:nsid w:val="52584DE3"/>
     <w:multiLevelType w:val="hybridMultilevel"/>
     <w:tmpl w:val="991C3568"/>
@@ -4294,7 +4151,7 @@
       </w:rPr>
     </w:lvl>
   </w:abstractNum>
-  <w:abstractNum w:abstractNumId="13">
+  <w:abstractNum w:abstractNumId="14">
     <w:nsid w:val="59306129"/>
     <w:multiLevelType w:val="hybridMultilevel"/>
     <w:tmpl w:val="1EC279C8"/>
@@ -4407,7 +4264,7 @@
       </w:rPr>
     </w:lvl>
   </w:abstractNum>
-  <w:abstractNum w:abstractNumId="14">
+  <w:abstractNum w:abstractNumId="15">
     <w:nsid w:val="601558FF"/>
     <w:multiLevelType w:val="hybridMultilevel"/>
     <w:tmpl w:val="FC3AD92C"/>
@@ -4520,7 +4377,7 @@
       </w:rPr>
     </w:lvl>
   </w:abstractNum>
-  <w:abstractNum w:abstractNumId="15">
+  <w:abstractNum w:abstractNumId="16">
     <w:nsid w:val="6B346AFD"/>
     <w:multiLevelType w:val="hybridMultilevel"/>
     <w:tmpl w:val="7B82C832"/>
@@ -4633,7 +4490,7 @@
       </w:rPr>
     </w:lvl>
   </w:abstractNum>
-  <w:abstractNum w:abstractNumId="16">
+  <w:abstractNum w:abstractNumId="17">
     <w:nsid w:val="75034F3F"/>
     <w:multiLevelType w:val="hybridMultilevel"/>
     <w:tmpl w:val="C2DE5738"/>
@@ -4746,7 +4603,7 @@
       </w:rPr>
     </w:lvl>
   </w:abstractNum>
-  <w:abstractNum w:abstractNumId="17">
+  <w:abstractNum w:abstractNumId="18">
     <w:nsid w:val="788D1D69"/>
     <w:multiLevelType w:val="hybridMultilevel"/>
     <w:tmpl w:val="25B62178"/>
@@ -4859,7 +4716,7 @@
       </w:pPr>
     </w:lvl>
   </w:abstractNum>
-  <w:abstractNum w:abstractNumId="18">
+  <w:abstractNum w:abstractNumId="19">
     <w:nsid w:val="78A647CB"/>
     <w:multiLevelType w:val="hybridMultilevel"/>
     <w:tmpl w:val="0B9A7058"/>
@@ -4972,7 +4829,7 @@
       </w:rPr>
     </w:lvl>
   </w:abstractNum>
-  <w:abstractNum w:abstractNumId="19">
+  <w:abstractNum w:abstractNumId="20">
     <w:nsid w:val="7D184648"/>
     <w:multiLevelType w:val="hybridMultilevel"/>
     <w:tmpl w:val="D88CFC0C"/>
@@ -5086,52 +4943,52 @@
     </w:lvl>
   </w:abstractNum>
   <w:num w:numId="1">
-    <w:abstractNumId w:val="0"/>
+    <w:abstractNumId w:val="1"/>
   </w:num>
   <w:num w:numId="2">
-    <w:abstractNumId w:val="11"/>
+    <w:abstractNumId w:val="12"/>
   </w:num>
   <w:num w:numId="3">
-    <w:abstractNumId w:val="18"/>
+    <w:abstractNumId w:val="19"/>
   </w:num>
   <w:num w:numId="4">
+    <w:abstractNumId w:val="6"/>
+  </w:num>
+  <w:num w:numId="5">
+    <w:abstractNumId w:val="17"/>
+  </w:num>
+  <w:num w:numId="6">
+    <w:abstractNumId w:val="16"/>
+  </w:num>
+  <w:num w:numId="7">
+    <w:abstractNumId w:val="3"/>
+  </w:num>
+  <w:num w:numId="8">
+    <w:abstractNumId w:val="13"/>
+  </w:num>
+  <w:num w:numId="9">
+    <w:abstractNumId w:val="15"/>
+  </w:num>
+  <w:num w:numId="10">
+    <w:abstractNumId w:val="20"/>
+  </w:num>
+  <w:num w:numId="11">
+    <w:abstractNumId w:val="9"/>
+  </w:num>
+  <w:num w:numId="12">
+    <w:abstractNumId w:val="7"/>
+  </w:num>
+  <w:num w:numId="13">
+    <w:abstractNumId w:val="14"/>
+  </w:num>
+  <w:num w:numId="14">
     <w:abstractNumId w:val="5"/>
   </w:num>
-  <w:num w:numId="5">
-    <w:abstractNumId w:val="16"/>
-  </w:num>
-  <w:num w:numId="6">
-    <w:abstractNumId w:val="15"/>
-  </w:num>
-  <w:num w:numId="7">
-    <w:abstractNumId w:val="2"/>
-  </w:num>
-  <w:num w:numId="8">
-    <w:abstractNumId w:val="12"/>
-  </w:num>
-  <w:num w:numId="9">
-    <w:abstractNumId w:val="14"/>
-  </w:num>
-  <w:num w:numId="10">
+  <w:num w:numId="15">
     <w:abstractNumId w:val="19"/>
   </w:num>
-  <w:num w:numId="11">
-    <w:abstractNumId w:val="8"/>
-  </w:num>
-  <w:num w:numId="12">
-    <w:abstractNumId w:val="6"/>
-  </w:num>
-  <w:num w:numId="13">
-    <w:abstractNumId w:val="13"/>
-  </w:num>
-  <w:num w:numId="14">
-    <w:abstractNumId w:val="4"/>
-  </w:num>
-  <w:num w:numId="15">
+  <w:num w:numId="16">
     <w:abstractNumId w:val="18"/>
-  </w:num>
-  <w:num w:numId="16">
-    <w:abstractNumId w:val="17"/>
     <w:lvlOverride w:ilvl="0"/>
     <w:lvlOverride w:ilvl="1">
       <w:startOverride w:val="1"/>
@@ -5159,7 +5016,7 @@
     </w:lvlOverride>
   </w:num>
   <w:num w:numId="17">
-    <w:abstractNumId w:val="10"/>
+    <w:abstractNumId w:val="11"/>
     <w:lvlOverride w:ilvl="0"/>
     <w:lvlOverride w:ilvl="1">
       <w:startOverride w:val="1"/>
@@ -5187,16 +5044,19 @@
     </w:lvlOverride>
   </w:num>
   <w:num w:numId="18">
-    <w:abstractNumId w:val="1"/>
+    <w:abstractNumId w:val="2"/>
   </w:num>
   <w:num w:numId="19">
-    <w:abstractNumId w:val="7"/>
+    <w:abstractNumId w:val="8"/>
   </w:num>
   <w:num w:numId="20">
-    <w:abstractNumId w:val="3"/>
+    <w:abstractNumId w:val="4"/>
   </w:num>
   <w:num w:numId="21">
-    <w:abstractNumId w:val="9"/>
+    <w:abstractNumId w:val="10"/>
+  </w:num>
+  <w:num w:numId="22">
+    <w:abstractNumId w:val="0"/>
   </w:num>
   <w:numIdMacAtCleanup w:val="13"/>
 </w:numbering>

</xml_diff>

<commit_message>
[#51675721] updated based on testing of bug 1304
</commit_message>
<xml_diff>
--- a/doc/ReleaseNotes/OpenStudio_Release_Notes_1_0_0_20130628.docx
+++ b/doc/ReleaseNotes/OpenStudio_Release_Notes_1_0_0_20130628.docx
@@ -341,9 +341,11 @@
       <w:r>
         <w:t xml:space="preserve"> </w:t>
       </w:r>
+      <w:proofErr w:type="gramStart"/>
       <w:r>
         <w:t>is</w:t>
       </w:r>
+      <w:proofErr w:type="gramEnd"/>
       <w:r>
         <w:t xml:space="preserve"> available at </w:t>
       </w:r>
@@ -555,11 +557,19 @@
         <w:t xml:space="preserve">The OpenStudio SketchUp Plug-in requires </w:t>
       </w:r>
       <w:hyperlink r:id="rId12" w:history="1">
+        <w:proofErr w:type="spellStart"/>
         <w:r>
           <w:rPr>
             <w:rStyle w:val="Hyperlink"/>
           </w:rPr>
-          <w:t>Sketchup 8.0</w:t>
+          <w:t>Sketchup</w:t>
+        </w:r>
+        <w:proofErr w:type="spellEnd"/>
+        <w:r>
+          <w:rPr>
+            <w:rStyle w:val="Hyperlink"/>
+          </w:rPr>
+          <w:t xml:space="preserve"> 8.0</w:t>
         </w:r>
       </w:hyperlink>
       <w:r>
@@ -634,19 +644,7 @@
           <w:rPr>
             <w:rStyle w:val="Hyperlink"/>
           </w:rPr>
-          <w:t>View instructions on how to setup your account and configure th</w:t>
-        </w:r>
-        <w:r>
-          <w:rPr>
-            <w:rStyle w:val="Hyperlink"/>
-          </w:rPr>
-          <w:t>e</w:t>
-        </w:r>
-        <w:r>
-          <w:rPr>
-            <w:rStyle w:val="Hyperlink"/>
-          </w:rPr>
-          <w:t xml:space="preserve"> key in OpenStudio</w:t>
+          <w:t>View instructions on how to setup your account and configure the key in OpenStudio</w:t>
         </w:r>
       </w:hyperlink>
       <w:r>
@@ -761,7 +759,21 @@
           <w:rPr>
             <w:rStyle w:val="Hyperlink"/>
           </w:rPr>
-          <w:t>32-bit OpenSSL libraries</w:t>
+          <w:t xml:space="preserve">32-bit </w:t>
+        </w:r>
+        <w:proofErr w:type="spellStart"/>
+        <w:r>
+          <w:rPr>
+            <w:rStyle w:val="Hyperlink"/>
+          </w:rPr>
+          <w:t>OpenSSL</w:t>
+        </w:r>
+        <w:proofErr w:type="spellEnd"/>
+        <w:r>
+          <w:rPr>
+            <w:rStyle w:val="Hyperlink"/>
+          </w:rPr>
+          <w:t xml:space="preserve"> libraries</w:t>
         </w:r>
       </w:hyperlink>
       <w:r>
@@ -849,7 +861,15 @@
         </w:numPr>
       </w:pPr>
       <w:r>
-        <w:t>Added new model object LifeCycleCost for capturing capital and operating costs associated with building components and measures.</w:t>
+        <w:t xml:space="preserve">Added new model object </w:t>
+      </w:r>
+      <w:proofErr w:type="spellStart"/>
+      <w:r>
+        <w:t>LifeCycleCost</w:t>
+      </w:r>
+      <w:proofErr w:type="spellEnd"/>
+      <w:r>
+        <w:t xml:space="preserve"> for capturing capital and operating costs associated with building components and measures.</w:t>
       </w:r>
     </w:p>
     <w:p>
@@ -897,8 +917,13 @@
         </w:numPr>
       </w:pPr>
       <w:r>
-        <w:t>All applications now catch thrown exceptions and report the error to the user before exiting or relaunching</w:t>
-      </w:r>
+        <w:t xml:space="preserve">All applications now catch thrown exceptions and report the error to the user before exiting or </w:t>
+      </w:r>
+      <w:proofErr w:type="spellStart"/>
+      <w:r>
+        <w:t>relaunching</w:t>
+      </w:r>
+      <w:proofErr w:type="spellEnd"/>
       <w:r>
         <w:t>.</w:t>
       </w:r>
@@ -927,10 +952,23 @@
         </w:numPr>
       </w:pPr>
       <w:r>
-        <w:t xml:space="preserve">Added </w:t>
-      </w:r>
-      <w:r>
-        <w:t>and improved filesystem integration on Windows, Linux, and OS X, including imporoved installers.</w:t>
+        <w:t xml:space="preserve">Added and improved </w:t>
+      </w:r>
+      <w:proofErr w:type="spellStart"/>
+      <w:r>
+        <w:t>filesystem</w:t>
+      </w:r>
+      <w:proofErr w:type="spellEnd"/>
+      <w:r>
+        <w:t xml:space="preserve"> integration on Windows, Linux, and OS X, including </w:t>
+      </w:r>
+      <w:proofErr w:type="spellStart"/>
+      <w:r>
+        <w:t>imporoved</w:t>
+      </w:r>
+      <w:proofErr w:type="spellEnd"/>
+      <w:r>
+        <w:t xml:space="preserve"> installers.</w:t>
       </w:r>
     </w:p>
     <w:p>
@@ -994,8 +1032,15 @@
           <w:numId w:val="8"/>
         </w:numPr>
       </w:pPr>
-      <w:r>
-        <w:t>gbXML import now handles files with malformed surfaces.</w:t>
+      <w:proofErr w:type="spellStart"/>
+      <w:proofErr w:type="gramStart"/>
+      <w:r>
+        <w:t>gbXML</w:t>
+      </w:r>
+      <w:proofErr w:type="spellEnd"/>
+      <w:proofErr w:type="gramEnd"/>
+      <w:r>
+        <w:t xml:space="preserve"> import now handles files with malformed surfaces.</w:t>
       </w:r>
     </w:p>
     <w:p>
@@ -1023,7 +1068,15 @@
         </w:numPr>
       </w:pPr>
       <w:r>
-        <w:t>Improved default profiles on Ruleset Schedules.</w:t>
+        <w:t xml:space="preserve">Improved default profiles on </w:t>
+      </w:r>
+      <w:proofErr w:type="spellStart"/>
+      <w:r>
+        <w:t>Ruleset</w:t>
+      </w:r>
+      <w:proofErr w:type="spellEnd"/>
+      <w:r>
+        <w:t xml:space="preserve"> Schedules.</w:t>
       </w:r>
     </w:p>
     <w:p>
@@ -1082,7 +1135,15 @@
         <w:t>ed</w:t>
       </w:r>
       <w:r>
-        <w:t xml:space="preserve"> a new “Controls” subtab for air loops in the “HVAC Systems” tab. This allows the user to set the HVAC operation schedules, night cycle, supply air temperature, economizer, and demand controlled ventilation.</w:t>
+        <w:t xml:space="preserve"> a new “Controls” </w:t>
+      </w:r>
+      <w:proofErr w:type="spellStart"/>
+      <w:r>
+        <w:t>subtab</w:t>
+      </w:r>
+      <w:proofErr w:type="spellEnd"/>
+      <w:r>
+        <w:t xml:space="preserve"> for air loops in the “HVAC Systems” tab. This allows the user to set the HVAC operation schedules, night cycle, supply air temperature, economizer, and demand controlled ventilation.</w:t>
       </w:r>
     </w:p>
     <w:p>
@@ -1258,7 +1319,15 @@
         <w:pStyle w:val="Heading2"/>
       </w:pPr>
       <w:r>
-        <w:t xml:space="preserve">OpenStudio ParametricAnalysisTool </w:t>
+        <w:t xml:space="preserve">OpenStudio </w:t>
+      </w:r>
+      <w:proofErr w:type="spellStart"/>
+      <w:r>
+        <w:t>ParametricAnalysisTool</w:t>
+      </w:r>
+      <w:proofErr w:type="spellEnd"/>
+      <w:r>
+        <w:t xml:space="preserve"> </w:t>
       </w:r>
       <w:r>
         <w:t>1.0.0</w:t>
@@ -1489,7 +1558,15 @@
         <w:t>O</w:t>
       </w:r>
       <w:r>
-        <w:t xml:space="preserve">penStudio RunManager </w:t>
+        <w:t xml:space="preserve">penStudio </w:t>
+      </w:r>
+      <w:proofErr w:type="spellStart"/>
+      <w:r>
+        <w:t>RunManager</w:t>
+      </w:r>
+      <w:proofErr w:type="spellEnd"/>
+      <w:r>
+        <w:t xml:space="preserve"> </w:t>
       </w:r>
       <w:r>
         <w:t>1.0.0</w:t>
@@ -1746,7 +1823,15 @@
         </w:numPr>
       </w:pPr>
       <w:r>
-        <w:t>Using SketchUp’s undo operation on OpenStudio model elements may produce unexpected results. [bugs 438 and 797]</w:t>
+        <w:t xml:space="preserve">Using </w:t>
+      </w:r>
+      <w:proofErr w:type="spellStart"/>
+      <w:r>
+        <w:t>SketchUp’s</w:t>
+      </w:r>
+      <w:proofErr w:type="spellEnd"/>
+      <w:r>
+        <w:t xml:space="preserve"> undo operation on OpenStudio model elements may produce unexpected results. [bugs 438 and 797]</w:t>
       </w:r>
     </w:p>
     <w:p>
@@ -1771,7 +1856,15 @@
         <w:t>You can manually re-establish that link.</w:t>
       </w:r>
       <w:r>
-        <w:t xml:space="preserve"> When opening a SketchUp file Launch SketchUp and then Open the SketchUp file. If that doesn’t work you can also directly load the OSM file, bypassing the SKP file.</w:t>
+        <w:t xml:space="preserve"> When opening a SketchUp file Launch SketchUp and then </w:t>
+      </w:r>
+      <w:proofErr w:type="gramStart"/>
+      <w:r>
+        <w:t>Open</w:t>
+      </w:r>
+      <w:proofErr w:type="gramEnd"/>
+      <w:r>
+        <w:t xml:space="preserve"> the SketchUp file. If that doesn’t work you can also directly load the OSM file, bypassing the SKP file.</w:t>
       </w:r>
       <w:r>
         <w:t xml:space="preserve"> [bug 61]</w:t>
@@ -1932,8 +2025,13 @@
         </w:numPr>
       </w:pPr>
       <w:r>
-        <w:t>The Site / Utility Rates subtab</w:t>
-      </w:r>
+        <w:t xml:space="preserve">The Site / Utility Rates </w:t>
+      </w:r>
+      <w:proofErr w:type="spellStart"/>
+      <w:r>
+        <w:t>subtab</w:t>
+      </w:r>
+      <w:proofErr w:type="spellEnd"/>
       <w:r>
         <w:t xml:space="preserve"> the workflow are marked as “coming soon,” and will be completed in </w:t>
       </w:r>
@@ -1994,11 +2092,21 @@
       <w:r>
         <w:t xml:space="preserve">ummary tab will </w:t>
       </w:r>
+      <w:proofErr w:type="spellStart"/>
       <w:r>
         <w:t>unintentially</w:t>
       </w:r>
-      <w:r>
-        <w:t xml:space="preserve"> zoom them in and out. [bug 574]</w:t>
+      <w:proofErr w:type="spellEnd"/>
+      <w:r>
+        <w:t xml:space="preserve"> zoom them in and </w:t>
+      </w:r>
+      <w:proofErr w:type="gramStart"/>
+      <w:r>
+        <w:t>out.</w:t>
+      </w:r>
+      <w:proofErr w:type="gramEnd"/>
+      <w:r>
+        <w:t xml:space="preserve"> [bug 574]</w:t>
       </w:r>
     </w:p>
     <w:p>
@@ -2035,12 +2143,7 @@
         <w:t xml:space="preserve">If you still see </w:t>
       </w:r>
       <w:r>
-        <w:t>a material after cli</w:t>
-      </w:r>
-      <w:bookmarkStart w:id="0" w:name="_GoBack"/>
-      <w:bookmarkEnd w:id="0"/>
-      <w:r>
-        <w:t>cking the “x”, switch away from and back to the object to refresh the view. [bug 925]</w:t>
+        <w:t>a material after clicking the “x”, switch away from and back to the object to refresh the view. [bug 925]</w:t>
       </w:r>
     </w:p>
     <w:p>
@@ -2071,7 +2174,21 @@
         <w:rPr>
           <w:rFonts w:eastAsia="Times New Roman"/>
         </w:rPr>
-        <w:t>The 3-phase daylighting simulation</w:t>
+        <w:t xml:space="preserve">The 3-phase </w:t>
+      </w:r>
+      <w:proofErr w:type="spellStart"/>
+      <w:r>
+        <w:rPr>
+          <w:rFonts w:eastAsia="Times New Roman"/>
+        </w:rPr>
+        <w:t>daylighting</w:t>
+      </w:r>
+      <w:proofErr w:type="spellEnd"/>
+      <w:r>
+        <w:rPr>
+          <w:rFonts w:eastAsia="Times New Roman"/>
+        </w:rPr>
+        <w:t xml:space="preserve"> simulation</w:t>
       </w:r>
       <w:r>
         <w:rPr>
@@ -2109,8 +2226,13 @@
         <w:pStyle w:val="Heading3"/>
       </w:pPr>
       <w:r>
-        <w:t>OpenStudio ParametricAnalysisTool</w:t>
-      </w:r>
+        <w:t xml:space="preserve">OpenStudio </w:t>
+      </w:r>
+      <w:proofErr w:type="spellStart"/>
+      <w:r>
+        <w:t>ParametricAnalysisTool</w:t>
+      </w:r>
+      <w:proofErr w:type="spellEnd"/>
     </w:p>
     <w:p>
       <w:pPr>
@@ -2132,8 +2254,13 @@
           <w:numId w:val="20"/>
         </w:numPr>
       </w:pPr>
-      <w:r>
-        <w:t>Daylighting control object variables can’t be requested in the output variables tab. [bug 1290]</w:t>
+      <w:proofErr w:type="spellStart"/>
+      <w:r>
+        <w:t>Daylighting</w:t>
+      </w:r>
+      <w:proofErr w:type="spellEnd"/>
+      <w:r>
+        <w:t xml:space="preserve"> control object variables can’t be requested in the output variables tab. [bug 1290]</w:t>
       </w:r>
     </w:p>
     <w:p>
@@ -2194,7 +2321,10 @@
         <w:t>lways Ru</w:t>
       </w:r>
       <w:r>
-        <w:t>n measures are not applied to externally constructed design alternatives.</w:t>
+        <w:t>n measures are applied to externally constructed design alternatives.</w:t>
+      </w:r>
+      <w:r>
+        <w:t xml:space="preserve"> This may result in unexpected results or errors.</w:t>
       </w:r>
     </w:p>
     <w:p>
@@ -2206,8 +2336,13 @@
         </w:numPr>
       </w:pPr>
       <w:r>
-        <w:t>Measures specified within externally constructed design alternative models are not applied.</w:t>
-      </w:r>
+        <w:t>Measures specified within externally constructed design alt</w:t>
+      </w:r>
+      <w:r>
+        <w:t>ernative models are not applied.</w:t>
+      </w:r>
+      <w:bookmarkStart w:id="0" w:name="_GoBack"/>
+      <w:bookmarkEnd w:id="0"/>
     </w:p>
     <w:p>
       <w:pPr>
@@ -2288,8 +2423,13 @@
         <w:pStyle w:val="Heading3"/>
       </w:pPr>
       <w:r>
-        <w:t>OpenStudio RunManager</w:t>
-      </w:r>
+        <w:t xml:space="preserve">OpenStudio </w:t>
+      </w:r>
+      <w:proofErr w:type="spellStart"/>
+      <w:r>
+        <w:t>RunManager</w:t>
+      </w:r>
+      <w:proofErr w:type="spellEnd"/>
     </w:p>
     <w:p>
       <w:pPr>
@@ -2300,13 +2440,29 @@
         </w:numPr>
       </w:pPr>
       <w:r>
-        <w:t xml:space="preserve">EnergyPlus ForwardTranslator errors </w:t>
+        <w:t xml:space="preserve">EnergyPlus </w:t>
+      </w:r>
+      <w:proofErr w:type="spellStart"/>
+      <w:r>
+        <w:t>ForwardTranslator</w:t>
+      </w:r>
+      <w:proofErr w:type="spellEnd"/>
+      <w:r>
+        <w:t xml:space="preserve"> errors </w:t>
       </w:r>
       <w:r>
         <w:t>d</w:t>
       </w:r>
       <w:r>
-        <w:t>o not appear in the RunManager GUI elements</w:t>
+        <w:t xml:space="preserve">o not appear in the </w:t>
+      </w:r>
+      <w:proofErr w:type="spellStart"/>
+      <w:r>
+        <w:t>RunManager</w:t>
+      </w:r>
+      <w:proofErr w:type="spellEnd"/>
+      <w:r>
+        <w:t xml:space="preserve"> GUI elements</w:t>
       </w:r>
       <w:r>
         <w:t>.</w:t>
@@ -2340,14 +2496,67 @@
           <w:numId w:val="6"/>
         </w:numPr>
       </w:pPr>
-      <w:r>
-        <w:t>IdfObject::getQuantity and IdfObject::setQuantity functionality is almost, but not completely, comprehensive.</w:t>
+      <w:proofErr w:type="spellStart"/>
+      <w:r>
+        <w:t>IdfObject</w:t>
+      </w:r>
+      <w:proofErr w:type="spellEnd"/>
+      <w:r>
+        <w:t>::</w:t>
+      </w:r>
+      <w:proofErr w:type="spellStart"/>
+      <w:r>
+        <w:t>getQuantity</w:t>
+      </w:r>
+      <w:proofErr w:type="spellEnd"/>
+      <w:r>
+        <w:t xml:space="preserve"> and </w:t>
+      </w:r>
+      <w:proofErr w:type="spellStart"/>
+      <w:r>
+        <w:t>IdfObject</w:t>
+      </w:r>
+      <w:proofErr w:type="spellEnd"/>
+      <w:r>
+        <w:t>::</w:t>
+      </w:r>
+      <w:proofErr w:type="spellStart"/>
+      <w:r>
+        <w:t>setQuantity</w:t>
+      </w:r>
+      <w:proofErr w:type="spellEnd"/>
+      <w:r>
+        <w:t xml:space="preserve"> functionality is almost, but not completely, comprehensive.</w:t>
       </w:r>
       <w:r>
         <w:t xml:space="preserve"> </w:t>
       </w:r>
       <w:r>
-        <w:t>The quantity getters and setters for fields whose units are “BasedOnField AX” are not expected to work at the IdfObject level, but are to be handled only for OS: prefixed objects by the specific interfaces of classes derived from ModelObject.</w:t>
+        <w:t>The quantity getters and setters for fields whose units are “</w:t>
+      </w:r>
+      <w:proofErr w:type="spellStart"/>
+      <w:r>
+        <w:t>BasedOnField</w:t>
+      </w:r>
+      <w:proofErr w:type="spellEnd"/>
+      <w:r>
+        <w:t xml:space="preserve"> AX” are not expected to work at the </w:t>
+      </w:r>
+      <w:proofErr w:type="spellStart"/>
+      <w:r>
+        <w:t>IdfObject</w:t>
+      </w:r>
+      <w:proofErr w:type="spellEnd"/>
+      <w:r>
+        <w:t xml:space="preserve"> level, but are to be handled only for OS: prefixed objects by the specific interfaces of classes derived from </w:t>
+      </w:r>
+      <w:proofErr w:type="spellStart"/>
+      <w:r>
+        <w:t>ModelObject</w:t>
+      </w:r>
+      <w:proofErr w:type="spellEnd"/>
+      <w:r>
+        <w:t>.</w:t>
       </w:r>
     </w:p>
     <w:p>
@@ -2359,7 +2568,23 @@
         </w:numPr>
       </w:pPr>
       <w:r>
-        <w:t>The default naming scheme of WorkspaceObject (base class for ModelObject, etc.) sometimes results in undesired name clashes when transferring objects between models, including in the EnergyPlus translators.</w:t>
+        <w:t xml:space="preserve">The default naming scheme of </w:t>
+      </w:r>
+      <w:proofErr w:type="spellStart"/>
+      <w:r>
+        <w:t>WorkspaceObject</w:t>
+      </w:r>
+      <w:proofErr w:type="spellEnd"/>
+      <w:r>
+        <w:t xml:space="preserve"> (base class for </w:t>
+      </w:r>
+      <w:proofErr w:type="spellStart"/>
+      <w:r>
+        <w:t>ModelObject</w:t>
+      </w:r>
+      <w:proofErr w:type="spellEnd"/>
+      <w:r>
+        <w:t>, etc.) sometimes results in undesired name clashes when transferring objects between models, including in the EnergyPlus translators.</w:t>
       </w:r>
       <w:r>
         <w:t xml:space="preserve"> </w:t>
@@ -2379,7 +2604,23 @@
         <w:contextualSpacing w:val="0"/>
       </w:pPr>
       <w:r>
-        <w:t>OpenStudio::Model::ComponentVector objects may be inaccessible from the Ruby bindings. [bug 1005]</w:t>
+        <w:t>OpenStudio:</w:t>
+      </w:r>
+      <w:proofErr w:type="gramStart"/>
+      <w:r>
+        <w:t>:Model</w:t>
+      </w:r>
+      <w:proofErr w:type="gramEnd"/>
+      <w:r>
+        <w:t>::</w:t>
+      </w:r>
+      <w:proofErr w:type="spellStart"/>
+      <w:r>
+        <w:t>ComponentVector</w:t>
+      </w:r>
+      <w:proofErr w:type="spellEnd"/>
+      <w:r>
+        <w:t xml:space="preserve"> objects may be inaccessible from the Ruby bindings. [bug 1005]</w:t>
       </w:r>
     </w:p>
     <w:p>
@@ -2473,7 +2714,15 @@
         <w:pStyle w:val="Heading2"/>
       </w:pPr>
       <w:r>
-        <w:t>Bug Analytics Since Previous Release</w:t>
+        <w:t xml:space="preserve">Bug Analytics </w:t>
+      </w:r>
+      <w:proofErr w:type="gramStart"/>
+      <w:r>
+        <w:t>Since</w:t>
+      </w:r>
+      <w:proofErr w:type="gramEnd"/>
+      <w:r>
+        <w:t xml:space="preserve"> Previous Release</w:t>
       </w:r>
     </w:p>
     <w:p>

</xml_diff>

<commit_message>
[#46624917] Updating release notes to the latest version
</commit_message>
<xml_diff>
--- a/doc/ReleaseNotes/OpenStudio_Release_Notes_1_0_0_20130628.docx
+++ b/doc/ReleaseNotes/OpenStudio_Release_Notes_1_0_0_20130628.docx
@@ -341,9 +341,11 @@
       <w:r>
         <w:t xml:space="preserve"> </w:t>
       </w:r>
+      <w:proofErr w:type="gramStart"/>
       <w:r>
         <w:t>is</w:t>
       </w:r>
+      <w:proofErr w:type="gramEnd"/>
       <w:r>
         <w:t xml:space="preserve"> available at </w:t>
       </w:r>
@@ -555,11 +557,19 @@
         <w:t xml:space="preserve">The OpenStudio SketchUp Plug-in requires </w:t>
       </w:r>
       <w:hyperlink r:id="rId12" w:history="1">
+        <w:proofErr w:type="spellStart"/>
         <w:r>
           <w:rPr>
             <w:rStyle w:val="Hyperlink"/>
           </w:rPr>
-          <w:t>Sketchup 8.0</w:t>
+          <w:t>Sketchup</w:t>
+        </w:r>
+        <w:proofErr w:type="spellEnd"/>
+        <w:r>
+          <w:rPr>
+            <w:rStyle w:val="Hyperlink"/>
+          </w:rPr>
+          <w:t xml:space="preserve"> 8.0</w:t>
         </w:r>
       </w:hyperlink>
       <w:r>
@@ -634,19 +644,7 @@
           <w:rPr>
             <w:rStyle w:val="Hyperlink"/>
           </w:rPr>
-          <w:t>View instructions on how to setup your account and configure th</w:t>
-        </w:r>
-        <w:r>
-          <w:rPr>
-            <w:rStyle w:val="Hyperlink"/>
-          </w:rPr>
-          <w:t>e</w:t>
-        </w:r>
-        <w:r>
-          <w:rPr>
-            <w:rStyle w:val="Hyperlink"/>
-          </w:rPr>
-          <w:t xml:space="preserve"> key in OpenStudio</w:t>
+          <w:t>View instructions on how to setup your account and configure the key in OpenStudio</w:t>
         </w:r>
       </w:hyperlink>
       <w:r>
@@ -761,7 +759,21 @@
           <w:rPr>
             <w:rStyle w:val="Hyperlink"/>
           </w:rPr>
-          <w:t>32-bit OpenSSL libraries</w:t>
+          <w:t xml:space="preserve">32-bit </w:t>
+        </w:r>
+        <w:proofErr w:type="spellStart"/>
+        <w:r>
+          <w:rPr>
+            <w:rStyle w:val="Hyperlink"/>
+          </w:rPr>
+          <w:t>OpenSSL</w:t>
+        </w:r>
+        <w:proofErr w:type="spellEnd"/>
+        <w:r>
+          <w:rPr>
+            <w:rStyle w:val="Hyperlink"/>
+          </w:rPr>
+          <w:t xml:space="preserve"> libraries</w:t>
         </w:r>
       </w:hyperlink>
       <w:r>
@@ -849,7 +861,15 @@
         </w:numPr>
       </w:pPr>
       <w:r>
-        <w:t>Added new model object LifeCycleCost for capturing capital and operating costs associated with building components and measures.</w:t>
+        <w:t xml:space="preserve">Added new model object </w:t>
+      </w:r>
+      <w:proofErr w:type="spellStart"/>
+      <w:r>
+        <w:t>LifeCycleCost</w:t>
+      </w:r>
+      <w:proofErr w:type="spellEnd"/>
+      <w:r>
+        <w:t xml:space="preserve"> for capturing capital and operating costs associated with building components and measures.</w:t>
       </w:r>
     </w:p>
     <w:p>
@@ -897,8 +917,13 @@
         </w:numPr>
       </w:pPr>
       <w:r>
-        <w:t>All applications now catch thrown exceptions and report the error to the user before exiting or relaunching</w:t>
-      </w:r>
+        <w:t xml:space="preserve">All applications now catch thrown exceptions and report the error to the user before exiting or </w:t>
+      </w:r>
+      <w:proofErr w:type="spellStart"/>
+      <w:r>
+        <w:t>relaunching</w:t>
+      </w:r>
+      <w:proofErr w:type="spellEnd"/>
       <w:r>
         <w:t>.</w:t>
       </w:r>
@@ -927,10 +952,23 @@
         </w:numPr>
       </w:pPr>
       <w:r>
-        <w:t xml:space="preserve">Added </w:t>
-      </w:r>
-      <w:r>
-        <w:t>and improved filesystem integration on Windows, Linux, and OS X, including imporoved installers.</w:t>
+        <w:t xml:space="preserve">Added and improved </w:t>
+      </w:r>
+      <w:proofErr w:type="spellStart"/>
+      <w:r>
+        <w:t>filesystem</w:t>
+      </w:r>
+      <w:proofErr w:type="spellEnd"/>
+      <w:r>
+        <w:t xml:space="preserve"> integration on Windows, Linux, and OS X, including </w:t>
+      </w:r>
+      <w:proofErr w:type="spellStart"/>
+      <w:r>
+        <w:t>imporoved</w:t>
+      </w:r>
+      <w:proofErr w:type="spellEnd"/>
+      <w:r>
+        <w:t xml:space="preserve"> installers.</w:t>
       </w:r>
     </w:p>
     <w:p>
@@ -994,8 +1032,15 @@
           <w:numId w:val="8"/>
         </w:numPr>
       </w:pPr>
-      <w:r>
-        <w:t>gbXML import now handles files with malformed surfaces.</w:t>
+      <w:proofErr w:type="spellStart"/>
+      <w:proofErr w:type="gramStart"/>
+      <w:r>
+        <w:t>gbXML</w:t>
+      </w:r>
+      <w:proofErr w:type="spellEnd"/>
+      <w:proofErr w:type="gramEnd"/>
+      <w:r>
+        <w:t xml:space="preserve"> import now handles files with malformed surfaces.</w:t>
       </w:r>
     </w:p>
     <w:p>
@@ -1023,7 +1068,15 @@
         </w:numPr>
       </w:pPr>
       <w:r>
-        <w:t>Improved default profiles on Ruleset Schedules.</w:t>
+        <w:t xml:space="preserve">Improved default profiles on </w:t>
+      </w:r>
+      <w:proofErr w:type="spellStart"/>
+      <w:r>
+        <w:t>Ruleset</w:t>
+      </w:r>
+      <w:proofErr w:type="spellEnd"/>
+      <w:r>
+        <w:t xml:space="preserve"> Schedules.</w:t>
       </w:r>
     </w:p>
     <w:p>
@@ -1082,7 +1135,15 @@
         <w:t>ed</w:t>
       </w:r>
       <w:r>
-        <w:t xml:space="preserve"> a new “Controls” subtab for air loops in the “HVAC Systems” tab. This allows the user to set the HVAC operation schedules, night cycle, supply air temperature, economizer, and demand controlled ventilation.</w:t>
+        <w:t xml:space="preserve"> a new “Controls” </w:t>
+      </w:r>
+      <w:proofErr w:type="spellStart"/>
+      <w:r>
+        <w:t>subtab</w:t>
+      </w:r>
+      <w:proofErr w:type="spellEnd"/>
+      <w:r>
+        <w:t xml:space="preserve"> for air loops in the “HVAC Systems” tab. This allows the user to set the HVAC operation schedules, night cycle, supply air temperature, economizer, and demand controlled ventilation.</w:t>
       </w:r>
     </w:p>
     <w:p>
@@ -1258,7 +1319,15 @@
         <w:pStyle w:val="Heading2"/>
       </w:pPr>
       <w:r>
-        <w:t xml:space="preserve">OpenStudio ParametricAnalysisTool </w:t>
+        <w:t xml:space="preserve">OpenStudio </w:t>
+      </w:r>
+      <w:proofErr w:type="spellStart"/>
+      <w:r>
+        <w:t>ParametricAnalysisTool</w:t>
+      </w:r>
+      <w:proofErr w:type="spellEnd"/>
+      <w:r>
+        <w:t xml:space="preserve"> </w:t>
       </w:r>
       <w:r>
         <w:t>1.0.0</w:t>
@@ -1489,7 +1558,15 @@
         <w:t>O</w:t>
       </w:r>
       <w:r>
-        <w:t xml:space="preserve">penStudio RunManager </w:t>
+        <w:t xml:space="preserve">penStudio </w:t>
+      </w:r>
+      <w:proofErr w:type="spellStart"/>
+      <w:r>
+        <w:t>RunManager</w:t>
+      </w:r>
+      <w:proofErr w:type="spellEnd"/>
+      <w:r>
+        <w:t xml:space="preserve"> </w:t>
       </w:r>
       <w:r>
         <w:t>1.0.0</w:t>
@@ -1746,7 +1823,15 @@
         </w:numPr>
       </w:pPr>
       <w:r>
-        <w:t>Using SketchUp’s undo operation on OpenStudio model elements may produce unexpected results. [bugs 438 and 797]</w:t>
+        <w:t xml:space="preserve">Using </w:t>
+      </w:r>
+      <w:proofErr w:type="spellStart"/>
+      <w:r>
+        <w:t>SketchUp’s</w:t>
+      </w:r>
+      <w:proofErr w:type="spellEnd"/>
+      <w:r>
+        <w:t xml:space="preserve"> undo operation on OpenStudio model elements may produce unexpected results. [bugs 438 and 797]</w:t>
       </w:r>
     </w:p>
     <w:p>
@@ -1771,7 +1856,15 @@
         <w:t>You can manually re-establish that link.</w:t>
       </w:r>
       <w:r>
-        <w:t xml:space="preserve"> When opening a SketchUp file Launch SketchUp and then Open the SketchUp file. If that doesn’t work you can also directly load the OSM file, bypassing the SKP file.</w:t>
+        <w:t xml:space="preserve"> When opening a SketchUp file Launch SketchUp and then </w:t>
+      </w:r>
+      <w:proofErr w:type="gramStart"/>
+      <w:r>
+        <w:t>Open</w:t>
+      </w:r>
+      <w:proofErr w:type="gramEnd"/>
+      <w:r>
+        <w:t xml:space="preserve"> the SketchUp file. If that doesn’t work you can also directly load the OSM file, bypassing the SKP file.</w:t>
       </w:r>
       <w:r>
         <w:t xml:space="preserve"> [bug 61]</w:t>
@@ -1932,8 +2025,13 @@
         </w:numPr>
       </w:pPr>
       <w:r>
-        <w:t>The Site / Utility Rates subtab</w:t>
-      </w:r>
+        <w:t xml:space="preserve">The Site / Utility Rates </w:t>
+      </w:r>
+      <w:proofErr w:type="spellStart"/>
+      <w:r>
+        <w:t>subtab</w:t>
+      </w:r>
+      <w:proofErr w:type="spellEnd"/>
       <w:r>
         <w:t xml:space="preserve"> the workflow are marked as “coming soon,” and will be completed in </w:t>
       </w:r>
@@ -1994,11 +2092,21 @@
       <w:r>
         <w:t xml:space="preserve">ummary tab will </w:t>
       </w:r>
+      <w:proofErr w:type="spellStart"/>
       <w:r>
         <w:t>unintentially</w:t>
       </w:r>
-      <w:r>
-        <w:t xml:space="preserve"> zoom them in and out. [bug 574]</w:t>
+      <w:proofErr w:type="spellEnd"/>
+      <w:r>
+        <w:t xml:space="preserve"> zoom them in and </w:t>
+      </w:r>
+      <w:proofErr w:type="gramStart"/>
+      <w:r>
+        <w:t>out.</w:t>
+      </w:r>
+      <w:proofErr w:type="gramEnd"/>
+      <w:r>
+        <w:t xml:space="preserve"> [bug 574]</w:t>
       </w:r>
     </w:p>
     <w:p>
@@ -2035,12 +2143,7 @@
         <w:t xml:space="preserve">If you still see </w:t>
       </w:r>
       <w:r>
-        <w:t>a material after cli</w:t>
-      </w:r>
-      <w:bookmarkStart w:id="0" w:name="_GoBack"/>
-      <w:bookmarkEnd w:id="0"/>
-      <w:r>
-        <w:t>cking the “x”, switch away from and back to the object to refresh the view. [bug 925]</w:t>
+        <w:t>a material after clicking the “x”, switch away from and back to the object to refresh the view. [bug 925]</w:t>
       </w:r>
     </w:p>
     <w:p>
@@ -2071,7 +2174,21 @@
         <w:rPr>
           <w:rFonts w:eastAsia="Times New Roman"/>
         </w:rPr>
-        <w:t>The 3-phase daylighting simulation</w:t>
+        <w:t xml:space="preserve">The 3-phase </w:t>
+      </w:r>
+      <w:proofErr w:type="spellStart"/>
+      <w:r>
+        <w:rPr>
+          <w:rFonts w:eastAsia="Times New Roman"/>
+        </w:rPr>
+        <w:t>daylighting</w:t>
+      </w:r>
+      <w:proofErr w:type="spellEnd"/>
+      <w:r>
+        <w:rPr>
+          <w:rFonts w:eastAsia="Times New Roman"/>
+        </w:rPr>
+        <w:t xml:space="preserve"> simulation</w:t>
       </w:r>
       <w:r>
         <w:rPr>
@@ -2109,8 +2226,13 @@
         <w:pStyle w:val="Heading3"/>
       </w:pPr>
       <w:r>
-        <w:t>OpenStudio ParametricAnalysisTool</w:t>
-      </w:r>
+        <w:t xml:space="preserve">OpenStudio </w:t>
+      </w:r>
+      <w:proofErr w:type="spellStart"/>
+      <w:r>
+        <w:t>ParametricAnalysisTool</w:t>
+      </w:r>
+      <w:proofErr w:type="spellEnd"/>
     </w:p>
     <w:p>
       <w:pPr>
@@ -2132,8 +2254,13 @@
           <w:numId w:val="20"/>
         </w:numPr>
       </w:pPr>
-      <w:r>
-        <w:t>Daylighting control object variables can’t be requested in the output variables tab. [bug 1290]</w:t>
+      <w:proofErr w:type="spellStart"/>
+      <w:r>
+        <w:t>Daylighting</w:t>
+      </w:r>
+      <w:proofErr w:type="spellEnd"/>
+      <w:r>
+        <w:t xml:space="preserve"> control object variables can’t be requested in the output variables tab. [bug 1290]</w:t>
       </w:r>
     </w:p>
     <w:p>
@@ -2194,7 +2321,10 @@
         <w:t>lways Ru</w:t>
       </w:r>
       <w:r>
-        <w:t>n measures are not applied to externally constructed design alternatives.</w:t>
+        <w:t>n measures are applied to externally constructed design alternatives.</w:t>
+      </w:r>
+      <w:r>
+        <w:t xml:space="preserve"> This may result in unexpected results or errors.</w:t>
       </w:r>
     </w:p>
     <w:p>
@@ -2206,8 +2336,13 @@
         </w:numPr>
       </w:pPr>
       <w:r>
-        <w:t>Measures specified within externally constructed design alternative models are not applied.</w:t>
-      </w:r>
+        <w:t>Measures specified within externally constructed design alt</w:t>
+      </w:r>
+      <w:r>
+        <w:t>ernative models are not applied.</w:t>
+      </w:r>
+      <w:bookmarkStart w:id="0" w:name="_GoBack"/>
+      <w:bookmarkEnd w:id="0"/>
     </w:p>
     <w:p>
       <w:pPr>
@@ -2288,8 +2423,13 @@
         <w:pStyle w:val="Heading3"/>
       </w:pPr>
       <w:r>
-        <w:t>OpenStudio RunManager</w:t>
-      </w:r>
+        <w:t xml:space="preserve">OpenStudio </w:t>
+      </w:r>
+      <w:proofErr w:type="spellStart"/>
+      <w:r>
+        <w:t>RunManager</w:t>
+      </w:r>
+      <w:proofErr w:type="spellEnd"/>
     </w:p>
     <w:p>
       <w:pPr>
@@ -2300,13 +2440,29 @@
         </w:numPr>
       </w:pPr>
       <w:r>
-        <w:t xml:space="preserve">EnergyPlus ForwardTranslator errors </w:t>
+        <w:t xml:space="preserve">EnergyPlus </w:t>
+      </w:r>
+      <w:proofErr w:type="spellStart"/>
+      <w:r>
+        <w:t>ForwardTranslator</w:t>
+      </w:r>
+      <w:proofErr w:type="spellEnd"/>
+      <w:r>
+        <w:t xml:space="preserve"> errors </w:t>
       </w:r>
       <w:r>
         <w:t>d</w:t>
       </w:r>
       <w:r>
-        <w:t>o not appear in the RunManager GUI elements</w:t>
+        <w:t xml:space="preserve">o not appear in the </w:t>
+      </w:r>
+      <w:proofErr w:type="spellStart"/>
+      <w:r>
+        <w:t>RunManager</w:t>
+      </w:r>
+      <w:proofErr w:type="spellEnd"/>
+      <w:r>
+        <w:t xml:space="preserve"> GUI elements</w:t>
       </w:r>
       <w:r>
         <w:t>.</w:t>
@@ -2340,14 +2496,67 @@
           <w:numId w:val="6"/>
         </w:numPr>
       </w:pPr>
-      <w:r>
-        <w:t>IdfObject::getQuantity and IdfObject::setQuantity functionality is almost, but not completely, comprehensive.</w:t>
+      <w:proofErr w:type="spellStart"/>
+      <w:r>
+        <w:t>IdfObject</w:t>
+      </w:r>
+      <w:proofErr w:type="spellEnd"/>
+      <w:r>
+        <w:t>::</w:t>
+      </w:r>
+      <w:proofErr w:type="spellStart"/>
+      <w:r>
+        <w:t>getQuantity</w:t>
+      </w:r>
+      <w:proofErr w:type="spellEnd"/>
+      <w:r>
+        <w:t xml:space="preserve"> and </w:t>
+      </w:r>
+      <w:proofErr w:type="spellStart"/>
+      <w:r>
+        <w:t>IdfObject</w:t>
+      </w:r>
+      <w:proofErr w:type="spellEnd"/>
+      <w:r>
+        <w:t>::</w:t>
+      </w:r>
+      <w:proofErr w:type="spellStart"/>
+      <w:r>
+        <w:t>setQuantity</w:t>
+      </w:r>
+      <w:proofErr w:type="spellEnd"/>
+      <w:r>
+        <w:t xml:space="preserve"> functionality is almost, but not completely, comprehensive.</w:t>
       </w:r>
       <w:r>
         <w:t xml:space="preserve"> </w:t>
       </w:r>
       <w:r>
-        <w:t>The quantity getters and setters for fields whose units are “BasedOnField AX” are not expected to work at the IdfObject level, but are to be handled only for OS: prefixed objects by the specific interfaces of classes derived from ModelObject.</w:t>
+        <w:t>The quantity getters and setters for fields whose units are “</w:t>
+      </w:r>
+      <w:proofErr w:type="spellStart"/>
+      <w:r>
+        <w:t>BasedOnField</w:t>
+      </w:r>
+      <w:proofErr w:type="spellEnd"/>
+      <w:r>
+        <w:t xml:space="preserve"> AX” are not expected to work at the </w:t>
+      </w:r>
+      <w:proofErr w:type="spellStart"/>
+      <w:r>
+        <w:t>IdfObject</w:t>
+      </w:r>
+      <w:proofErr w:type="spellEnd"/>
+      <w:r>
+        <w:t xml:space="preserve"> level, but are to be handled only for OS: prefixed objects by the specific interfaces of classes derived from </w:t>
+      </w:r>
+      <w:proofErr w:type="spellStart"/>
+      <w:r>
+        <w:t>ModelObject</w:t>
+      </w:r>
+      <w:proofErr w:type="spellEnd"/>
+      <w:r>
+        <w:t>.</w:t>
       </w:r>
     </w:p>
     <w:p>
@@ -2359,7 +2568,23 @@
         </w:numPr>
       </w:pPr>
       <w:r>
-        <w:t>The default naming scheme of WorkspaceObject (base class for ModelObject, etc.) sometimes results in undesired name clashes when transferring objects between models, including in the EnergyPlus translators.</w:t>
+        <w:t xml:space="preserve">The default naming scheme of </w:t>
+      </w:r>
+      <w:proofErr w:type="spellStart"/>
+      <w:r>
+        <w:t>WorkspaceObject</w:t>
+      </w:r>
+      <w:proofErr w:type="spellEnd"/>
+      <w:r>
+        <w:t xml:space="preserve"> (base class for </w:t>
+      </w:r>
+      <w:proofErr w:type="spellStart"/>
+      <w:r>
+        <w:t>ModelObject</w:t>
+      </w:r>
+      <w:proofErr w:type="spellEnd"/>
+      <w:r>
+        <w:t>, etc.) sometimes results in undesired name clashes when transferring objects between models, including in the EnergyPlus translators.</w:t>
       </w:r>
       <w:r>
         <w:t xml:space="preserve"> </w:t>
@@ -2379,7 +2604,23 @@
         <w:contextualSpacing w:val="0"/>
       </w:pPr>
       <w:r>
-        <w:t>OpenStudio::Model::ComponentVector objects may be inaccessible from the Ruby bindings. [bug 1005]</w:t>
+        <w:t>OpenStudio:</w:t>
+      </w:r>
+      <w:proofErr w:type="gramStart"/>
+      <w:r>
+        <w:t>:Model</w:t>
+      </w:r>
+      <w:proofErr w:type="gramEnd"/>
+      <w:r>
+        <w:t>::</w:t>
+      </w:r>
+      <w:proofErr w:type="spellStart"/>
+      <w:r>
+        <w:t>ComponentVector</w:t>
+      </w:r>
+      <w:proofErr w:type="spellEnd"/>
+      <w:r>
+        <w:t xml:space="preserve"> objects may be inaccessible from the Ruby bindings. [bug 1005]</w:t>
       </w:r>
     </w:p>
     <w:p>
@@ -2473,7 +2714,15 @@
         <w:pStyle w:val="Heading2"/>
       </w:pPr>
       <w:r>
-        <w:t>Bug Analytics Since Previous Release</w:t>
+        <w:t xml:space="preserve">Bug Analytics </w:t>
+      </w:r>
+      <w:proofErr w:type="gramStart"/>
+      <w:r>
+        <w:t>Since</w:t>
+      </w:r>
+      <w:proofErr w:type="gramEnd"/>
+      <w:r>
+        <w:t xml:space="preserve"> Previous Release</w:t>
       </w:r>
     </w:p>
     <w:p>

</xml_diff>